<commit_message>
intro to section 1
</commit_message>
<xml_diff>
--- a/tropical_storm_paper.docx
+++ b/tropical_storm_paper.docx
@@ -748,6 +748,14 @@
     </w:p>
     <w:p>
       <w:pPr>
+        <w:pStyle w:val="BodyText"/>
+      </w:pPr>
+      <w:r>
+        <w:t xml:space="preserve">One study, [zahrah2013daily] looked at casualty counts per day for counties in the Southeaster United States that were exposed to tropical cyclones.</w:t>
+      </w:r>
+    </w:p>
+    <w:p>
+      <w:pPr>
         <w:pStyle w:val="Heading3"/>
       </w:pPr>
       <w:bookmarkStart w:id="29" w:name="week"/>
@@ -858,7 +866,7 @@
         <w:pStyle w:val="BodyText"/>
       </w:pPr>
       <w:r>
-        <w:t xml:space="preserve">When researchers are confronted with datasets that are at different temporal or spatial scales, there are typically three options of how to integrate these datasets. The first option is to aggregate the dataset that is at a finer resolution in order to match it to the other dataset. The second option is to interpolate the dataset that is at a more aggregated level in order to integrate it with a dataset that is at a finer level. The final option occurs on spatial scales where you have point levels for all of your datsets but they are spatially misaligned. In this case, you have to utilize methods of matching those point locations, for example residential addresses with the closest weather monitor that measured windspeed or flooding. We will go through each of these methods and point out the ways in which error, bias, and reduced precision can occur.</w:t>
+        <w:t xml:space="preserve">When researchers are confronted with datasets that are at different temporal or spatial scales, there are typically two options for integrating these datasets. The first option is to aggregate the dataset that is at a finer resolution in order to match it to the other dataset. The other option occurs on spatial scales where you have point levels for all of your datsets but they are spatially misaligned. In this case, you have to utilize methods of matching those point locations, for example residential addresses with the closest weather monitor that measured windspeed or flooding. We will go through each of these methods and point out the ways in which error, bias, and reduced precision can occur.</w:t>
       </w:r>
     </w:p>
     <w:p>
@@ -876,15 +884,25 @@
         <w:pStyle w:val="FirstParagraph"/>
       </w:pPr>
       <w:r>
-        <w:t xml:space="preserve">When researchers have physical exposure data at a very fine resolution, perhaps even continuous, and human impacts data at a more aggregate level, it is common and practical to aggregate the physical exposure data. This same practice could also work the other way around, aggregating human impacts data to a physical exposure dataset with a narrower spatial and temporal resolution. In any case, when dealing with aggregated data of any kind, it is important to realize that information on the individual level is lost. Researchers should be mindful when aggregating data, particularly continuous data, that they are losing information.</w:t>
-      </w:r>
-    </w:p>
-    <w:p>
-      <w:pPr>
-        <w:pStyle w:val="BodyText"/>
-      </w:pPr>
-      <w:r>
-        <w:t xml:space="preserve">Data that are aggregated across a spatial area—for example, the total number of deaths in a geographic area in a certain time period—is known as ecological data, aggregate data, or contextual-level data. Studies that use such data are known as ecological studies</w:t>
+        <w:t xml:space="preserve">When researchers have physical exposure data at a very fine resolution, perhaps even continuous, and human impacts data at a more aggregate level, it is common and practical to aggregate the physical exposure data. This same practice could also work the other way around, aggregating human impacts data to a physical exposure dataset with a narrower spatial and temporal resolution. In any case, when dealing with aggregated data of any kind, it is important to realize that information on the individual level is lost. Researchers should be mindful when aggregating data, particularly continuous data, that they are losing information. In this section we will discuss some of the major implications of aggregating data which include ecological bias, misclassification and measurement error, and the process of categorizing continuous data .</w:t>
+      </w:r>
+    </w:p>
+    <w:p>
+      <w:pPr>
+        <w:pStyle w:val="Heading3"/>
+      </w:pPr>
+      <w:bookmarkStart w:id="33" w:name="ecological-bias"/>
+      <w:bookmarkEnd w:id="33"/>
+      <w:r>
+        <w:t xml:space="preserve">Ecological Bias</w:t>
+      </w:r>
+    </w:p>
+    <w:p>
+      <w:pPr>
+        <w:pStyle w:val="FirstParagraph"/>
+      </w:pPr>
+      <w:r>
+        <w:t xml:space="preserve">Physical exposures to tropical cyclones, as well as human impacts, are observed across spatial gradiants, and though specific point locations may exist for a weather monitor recording maximum wind speed or rainfall, that point location data is often aggregated to a larger spatial unit. For example, several weather monitors at specific point locations recording maximum wind speed may be replaced by the highest wind speed in a specific county. Data such as this is known as ecological data, aggregate data, or contextual-level data. Studies that use such data are known as ecological studies</w:t>
       </w:r>
       <w:r>
         <w:t xml:space="preserve"> </w:t>
@@ -902,12 +920,249 @@
         <w:t xml:space="preserve">(Greenland and Morgenstern 1989)</w:t>
       </w:r>
       <w:r>
-        <w:t xml:space="preserve">. There are times when this not a concern, as the research question may be interested in the population average impact. However, when estimates derived from ecological studies are used to infer individual estimates, ecological bias will likely be present. For example, a certain county may be assigned a specific maximum wind speed, however this is an average and does not reflect the heterogeneity of maximum wind speeds experienced by the people living in different parts of the county.</w:t>
-      </w:r>
-    </w:p>
-    <w:p>
-      <w:pPr>
-        <w:pStyle w:val="BodyText"/>
+        <w:t xml:space="preserve">. There are times when this is not a concern, such as when the aggregate is a count. For example in</w:t>
+      </w:r>
+      <w:r>
+        <w:t xml:space="preserve"> </w:t>
+      </w:r>
+      <w:r>
+        <w:t xml:space="preserve">(Zahran, Tavani, and Weiler 2013)</w:t>
+      </w:r>
+      <w:r>
+        <w:t xml:space="preserve">, the daily casualty count was reported for individual counties in the Southern United States, using count data from the Spatial Hazard Events and Losses Database. However, when estimates derived from ecological studies are used to infer individual estimates, ecological bias will likely be present. Especially when there is heterogeneity present in an aggregated population, an ecological estimate should not be taken to be representative of individual estimates.</w:t>
+      </w:r>
+    </w:p>
+    <w:p>
+      <w:pPr>
+        <w:pStyle w:val="Heading3"/>
+      </w:pPr>
+      <w:bookmarkStart w:id="34" w:name="categorizing-continuous-data"/>
+      <w:bookmarkEnd w:id="34"/>
+      <w:r>
+        <w:t xml:space="preserve">Categorizing Continuous Data</w:t>
+      </w:r>
+    </w:p>
+    <w:p>
+      <w:pPr>
+        <w:pStyle w:val="FirstParagraph"/>
+      </w:pPr>
+      <w:r>
+        <w:t xml:space="preserve">In addition to using larger spatial designations, researchers aggregate the physical exposures themselves, simplifying continuous measurements down to a single exposure metric. While aggregate values often represent the mean of all the values recorded, weather data is typically assessed by the maximum value. Regardless, aggregating physical exposure data requires researchers to categorize continuous data, which involves choosing appropriate thresholds.</w:t>
+      </w:r>
+    </w:p>
+    <w:p>
+      <w:pPr>
+        <w:pStyle w:val="BodyText"/>
+      </w:pPr>
+      <w:r>
+        <w:t xml:space="preserve">Thresholds are often used to assign exposure status to individuals or populations (often using a county as proxy for a population). For example, a county may be classified as exposed or unexposed based on local winds exceeding a threshold (e.g. gale-force winds or higher). S.C. Grabich et al. 2016 classified hurricane exposure in a Florida county using maximum wind speed. Maximum wind speed is a continuous variable, but the study used binary categorizations to divide it into tropical wind speeds, classified as greater than 39 miles per hour, and hurricane wind speeds, classified as greater than 74 miles per hour. Florida counties experiencing maximum wind speeds below 39 miles per hour were considered unexposed. In this example it is noteworthy to examine that all the Florida counties in this paper likely experienced hurricane winds somewhere on this spectrum, but categorizing that continuous data made exposure much simpler and concrete.</w:t>
+      </w:r>
+    </w:p>
+    <w:p>
+      <w:pPr>
+        <w:pStyle w:val="BodyText"/>
+      </w:pPr>
+      <w:r>
+        <w:t xml:space="preserve">The Saffir-Simpson scale is an example of how entire storms are often classified by their maximum wind speed. Forecasters classify hurricanes into categories on the Saffir-Simpson scale based on maximum sustained surface wind speed. This is defined as the peak one minute wind speed at a height of 10 feet over an unobstructed exposure</w:t>
+      </w:r>
+      <w:r>
+        <w:t xml:space="preserve"> </w:t>
+      </w:r>
+      <w:r>
+        <w:t xml:space="preserve">(Taylor et al. 2010)</w:t>
+      </w:r>
+      <w:r>
+        <w:t xml:space="preserve">. The Saffir-Simpson scale uses five different bins to classify varying levels of wind speed and determine the severity of a storm. The first level, Category 1 is designated for hurricanes and tropical storms with maximum wind speeds of between 64 - 82 knots and is generally considered dangerous to people, livestock, and pets from the hazard of flying and falling debris</w:t>
+      </w:r>
+      <w:r>
+        <w:t xml:space="preserve"> </w:t>
+      </w:r>
+      <w:r>
+        <w:t xml:space="preserve">(Taylor et al. 2010)</w:t>
+      </w:r>
+      <w:r>
+        <w:t xml:space="preserve">. On the higher end of the scale, Category 5 designates hurricanes with maximum wind speeds above 137 knots and is considered to have catastrophic effect on damage and a high probability of injury or death to people, livestock, and pets even if they are sheltering indoors</w:t>
+      </w:r>
+      <w:r>
+        <w:t xml:space="preserve"> </w:t>
+      </w:r>
+      <w:r>
+        <w:t xml:space="preserve">(Taylor et al. 2010)</w:t>
+      </w:r>
+      <w:r>
+        <w:t xml:space="preserve">. An important limitation of the Saffir-Simpson scale is that it doesn’t account for other hurricane-related impact variables such as storm surges, flooding, and tornadoes</w:t>
+      </w:r>
+      <w:r>
+        <w:t xml:space="preserve"> </w:t>
+      </w:r>
+      <w:r>
+        <w:t xml:space="preserve">(Taylor et al. 2010)</w:t>
+      </w:r>
+      <w:r>
+        <w:t xml:space="preserve">.</w:t>
+      </w:r>
+    </w:p>
+    <w:p>
+      <w:pPr>
+        <w:pStyle w:val="BodyText"/>
+      </w:pPr>
+      <w:r>
+        <w:t xml:space="preserve">Another scale used to categorize wind speed is the Beaufort scale, created by Admiral Sir Francis Beaufort, used to classify wind speeds both over land and sea. While the Saffir-Simpson scale is only designated for wind speeds that are already at hurricane levels (greater than 64 knots), the Beaufort scale considers the wind speeds below this. The scale ranges from Force 0 (0-1 knots and calm) to Force 12 (64 to 71 knots and hurricane). Other interesting parts of the scale include Force 3 (4-6 knots) which is a gentle breeze, and Force 8 (34-40 knots) which is considered a gale.</w:t>
+      </w:r>
+    </w:p>
+    <w:p>
+      <w:pPr>
+        <w:pStyle w:val="BodyText"/>
+      </w:pPr>
+      <w:r>
+        <w:t xml:space="preserve">Despite several advantages to dichotomizing continuous variables that we just discussed, the general consensus in epidemiology is not to do it. Statistical power is lost because so much information is lost when categorization occurs</w:t>
+      </w:r>
+      <w:r>
+        <w:t xml:space="preserve"> </w:t>
+      </w:r>
+      <w:r>
+        <w:t xml:space="preserve">(Van Walraven and Hart 2008)</w:t>
+      </w:r>
+      <w:r>
+        <w:t xml:space="preserve">. This makes sense when you consider that continuous variables allow you to observe nuance in the data and perceive a dose response relationship between the predictor and response variables, should one exist. This effect is masked when researchers categorize data, and even more so when a smaller number of categorical variables are used (for example dichotomization itself at 2). Generally, if you are going to categorize continuous data, it is better to use 3 or more categories rather than just two, because this will capture more of what the data that would otherwise be lost. An example of a paper that used three different bins was</w:t>
+      </w:r>
+      <w:r>
+        <w:t xml:space="preserve"> </w:t>
+      </w:r>
+      <w:r>
+        <w:t xml:space="preserve">(Kinney et al. 2008)</w:t>
+      </w:r>
+      <w:r>
+        <w:t xml:space="preserve">, which explored the risk of autism after a pregnancy that included exposure to a tropical storm in the state of Louisiana. The study authors classified tropical storm exposure as severe, intermediate, and low exposure, and these exposure classifications were determined based on whether a mother lived in a Louisiana parish that had both of the exposure factors of interest: storm intensity and storm vulnerability. Storm vulnerability in this case was based on another dichotomy: whether or not the storm center passed through the parish of interest. Storm vulnerability was a measure of how vulnerable the inhabitants of the parish were to the effects of a storm (higher socioeconomic neighborhoods and parishes have more resources to withstand and recover from a tropical storm for example).</w:t>
+      </w:r>
+    </w:p>
+    <w:p>
+      <w:pPr>
+        <w:pStyle w:val="BodyText"/>
+      </w:pPr>
+      <w:r>
+        <w:t xml:space="preserve">Another obvious problem with categorizing continuous data is that the cutoff points are often arbitrary. In the case of dichotomization, the median is often used, but there is typically no reason to assume that the median is a reasonable cutoff point. Because different samples will have different medians, this automatically makes many categorical bins difficult to compare across studies</w:t>
+      </w:r>
+      <w:r>
+        <w:t xml:space="preserve"> </w:t>
+      </w:r>
+      <w:r>
+        <w:t xml:space="preserve">(Altman and Royston 2006)</w:t>
+      </w:r>
+      <w:r>
+        <w:t xml:space="preserve">. Further, choosing optimal cutoff points that give the smallest p-values can lead to spurious results</w:t>
+      </w:r>
+      <w:r>
+        <w:t xml:space="preserve"> </w:t>
+      </w:r>
+      <w:r>
+        <w:t xml:space="preserve">(Altman and Royston 2006)</w:t>
+      </w:r>
+      <w:r>
+        <w:t xml:space="preserve">.</w:t>
+      </w:r>
+    </w:p>
+    <w:p>
+      <w:pPr>
+        <w:pStyle w:val="BodyText"/>
+      </w:pPr>
+      <w:r>
+        <w:t xml:space="preserve">Not surprisingly, dichotomizing continuous variables can bias results. A study by Selvin showed that the odds ratios can be significantly different depending on the chosen cutoff that is implemented in a study</w:t>
+      </w:r>
+      <w:r>
+        <w:t xml:space="preserve"> </w:t>
+      </w:r>
+      <w:r>
+        <w:t xml:space="preserve">(Van Walraven and Hart 2008)</w:t>
+      </w:r>
+      <w:r>
+        <w:t xml:space="preserve">. Categorical variables can also put otherwise similar observations into separate bins if they are close but on opposite sides of the cutoff</w:t>
+      </w:r>
+      <w:r>
+        <w:t xml:space="preserve"> </w:t>
+      </w:r>
+      <w:r>
+        <w:t xml:space="preserve">(Altman and Royston 2006)</w:t>
+      </w:r>
+      <w:r>
+        <w:t xml:space="preserve">. Choosing a median as a cutoff is intended to delineate bins, but if the bins are a</w:t>
+      </w:r>
+      <w:r>
+        <w:t xml:space="preserve"> </w:t>
+      </w:r>
+      <w:r>
+        <w:t xml:space="preserve">“</w:t>
+      </w:r>
+      <w:r>
+        <w:t xml:space="preserve">high</w:t>
+      </w:r>
+      <w:r>
+        <w:t xml:space="preserve">”</w:t>
+      </w:r>
+      <w:r>
+        <w:t xml:space="preserve"> </w:t>
+      </w:r>
+      <w:r>
+        <w:t xml:space="preserve">and</w:t>
+      </w:r>
+      <w:r>
+        <w:t xml:space="preserve"> </w:t>
+      </w:r>
+      <w:r>
+        <w:t xml:space="preserve">“</w:t>
+      </w:r>
+      <w:r>
+        <w:t xml:space="preserve">low</w:t>
+      </w:r>
+      <w:r>
+        <w:t xml:space="preserve">”</w:t>
+      </w:r>
+      <w:r>
+        <w:t xml:space="preserve"> </w:t>
+      </w:r>
+      <w:r>
+        <w:t xml:space="preserve">group, two individual observations that may only be a fraction different, but on either sides of the mean, will be classified as high and low respectively, and give the false impression that they are significantly different.</w:t>
+      </w:r>
+    </w:p>
+    <w:p>
+      <w:pPr>
+        <w:pStyle w:val="BodyText"/>
+      </w:pPr>
+      <w:r>
+        <w:t xml:space="preserve">Although using a single exposure value can simplify analysis and interpretation, particularly over an extended temporal scale, there are some obvious drawbacks to relying on one single aggregate value. For example, the Saffir Simpson categories typically correspond only to the geographic point location where the maximum wind speed was observed</w:t>
+      </w:r>
+      <w:r>
+        <w:t xml:space="preserve"> </w:t>
+      </w:r>
+      <w:r>
+        <w:t xml:space="preserve">(Taylor et al. 2010)</w:t>
+      </w:r>
+      <w:r>
+        <w:t xml:space="preserve">. Hurricane Wilma in 2005 for example, was a Category 3 hurricane when it made landfall on the southwest coast of Florida, but it created Category 1 and Category 2 conditions for the more populous Miami-Dade, Broward, and Palm Beach counties when it finally reached them</w:t>
+      </w:r>
+      <w:r>
+        <w:t xml:space="preserve"> </w:t>
+      </w:r>
+      <w:r>
+        <w:t xml:space="preserve">(Taylor et al. 2010)</w:t>
+      </w:r>
+      <w:r>
+        <w:t xml:space="preserve">.</w:t>
+      </w:r>
+    </w:p>
+    <w:p>
+      <w:pPr>
+        <w:pStyle w:val="Heading3"/>
+      </w:pPr>
+      <w:bookmarkStart w:id="35" w:name="misclassification-and-measurement-error"/>
+      <w:bookmarkEnd w:id="35"/>
+      <w:r>
+        <w:t xml:space="preserve">Misclassification and Measurement Error</w:t>
+      </w:r>
+    </w:p>
+    <w:p>
+      <w:pPr>
+        <w:pStyle w:val="FirstParagraph"/>
       </w:pPr>
       <w:r>
         <w:t xml:space="preserve">When aggregating data, another concern that arises is misclassification or measurerement error. Misclassification error occurs when exposure and outcome variables are measured in categories and the wrong category is assigned to a particular case/observation - for example when a case that is exposed is incorrectly categorized as unexposed. Failure to classify exposure accurately(for example, classifying certain observations as exposed to a storm when they really were not, or vice-versa), allows misclassification bias to move the results of the study further from the true parameter . Measurement error occurs when the variables being measured are continuous, such as the amount of precipitation or the wind speed that was measured during a tropical cyclone.</w:t>
@@ -935,10 +1190,18 @@
     </w:p>
     <w:p>
       <w:pPr>
+        <w:pStyle w:val="BodyText"/>
+      </w:pPr>
+      <w:r>
+        <w:t xml:space="preserve">A potential solution to this problem of misclassification of populations is through the use of dasymmetric mapping. This is a method that creates heat maps, using different colors to illustrate differences in population density among other things. Overlaying storm tracks on dasymmetric maps is a method that could be employed to record differences in</w:t>
+      </w:r>
+    </w:p>
+    <w:p>
+      <w:pPr>
         <w:pStyle w:val="Heading2"/>
       </w:pPr>
-      <w:bookmarkStart w:id="33" w:name="when-data-have-the-same-scale-but-are-at-different-locations"/>
-      <w:bookmarkEnd w:id="33"/>
+      <w:bookmarkStart w:id="36" w:name="when-data-have-the-same-scale-but-are-at-different-locations"/>
+      <w:bookmarkEnd w:id="36"/>
       <w:r>
         <w:t xml:space="preserve">When Data Have the Same Scale but are at Different Locations</w:t>
       </w:r>
@@ -2760,8 +3023,8 @@
       <w:pPr>
         <w:pStyle w:val="Heading1"/>
       </w:pPr>
-      <w:bookmarkStart w:id="34" w:name="discussion"/>
-      <w:bookmarkEnd w:id="34"/>
+      <w:bookmarkStart w:id="37" w:name="discussion"/>
+      <w:bookmarkEnd w:id="37"/>
       <w:r>
         <w:t xml:space="preserve">Discussion</w:t>
       </w:r>
@@ -2778,8 +3041,8 @@
       <w:pPr>
         <w:pStyle w:val="Heading1"/>
       </w:pPr>
-      <w:bookmarkStart w:id="35" w:name="terms"/>
-      <w:bookmarkEnd w:id="35"/>
+      <w:bookmarkStart w:id="38" w:name="terms"/>
+      <w:bookmarkEnd w:id="38"/>
       <w:r>
         <w:t xml:space="preserve">Terms</w:t>
       </w:r>
@@ -3160,8 +3423,8 @@
       <w:pPr>
         <w:pStyle w:val="Heading1"/>
       </w:pPr>
-      <w:bookmarkStart w:id="36" w:name="references"/>
-      <w:bookmarkEnd w:id="36"/>
+      <w:bookmarkStart w:id="39" w:name="references"/>
+      <w:bookmarkEnd w:id="39"/>
       <w:r>
         <w:t xml:space="preserve">References</w:t>
       </w:r>
@@ -3773,6 +4036,29 @@
       </w:r>
       <w:r>
         <w:t xml:space="preserve">7 (3). Oxford University Press: 438–55.</w:t>
+      </w:r>
+    </w:p>
+    <w:p>
+      <w:pPr>
+        <w:pStyle w:val="Bibliography"/>
+      </w:pPr>
+      <w:r>
+        <w:t xml:space="preserve">Zahran, Sammy, Daniele Tavani, and Stephan Weiler. 2013. “Daily Variation in Natural Disaster Casualties: Information Flows, Safety, and Opportunity Costs in Tornado Versus Hurricane Strikes.”</w:t>
+      </w:r>
+      <w:r>
+        <w:t xml:space="preserve"> </w:t>
+      </w:r>
+      <w:r>
+        <w:rPr>
+          <w:i/>
+        </w:rPr>
+        <w:t xml:space="preserve">Risk Analysis</w:t>
+      </w:r>
+      <w:r>
+        <w:t xml:space="preserve"> </w:t>
+      </w:r>
+      <w:r>
+        <w:t xml:space="preserve">33 (7). Wiley Online Library: 1265–80.</w:t>
       </w:r>
     </w:p>
     <w:sectPr/>
@@ -3883,7 +4169,7 @@
     </w:lvl>
   </w:abstractNum>
   <w:abstractNum w:abstractNumId="990">
-    <w:nsid w:val="9c7e0903"/>
+    <w:nsid w:val="e076167d"/>
     <w:multiLevelType w:val="multilevel"/>
     <w:lvl w:ilvl="0">
       <w:numFmt w:val="bullet"/>
@@ -3964,7 +4250,7 @@
     </w:lvl>
   </w:abstractNum>
   <w:abstractNum w:abstractNumId="991">
-    <w:nsid w:val="8886f327"/>
+    <w:nsid w:val="b113b98a"/>
     <w:multiLevelType w:val="multilevel"/>
     <w:lvl w:ilvl="0">
       <w:numFmt w:val="bullet"/>

</xml_diff>

<commit_message>
adding air pollution example kim2009health
</commit_message>
<xml_diff>
--- a/tropical_storm_paper.docx
+++ b/tropical_storm_paper.docx
@@ -283,23 +283,23 @@
         <w:pStyle w:val="FirstParagraph"/>
       </w:pPr>
       <w:r>
-        <w:t xml:space="preserve">Spatial and temporal misalignment is a problem that researchers run into when integrating data from human impact studies with physical exposure data. For example, physical exposure data on windspeed may have a very fine resolution, possibly down to seconds or minutes, while data on birth outcomes may be at a temporal scale of weeks or even months.</w:t>
-      </w:r>
-    </w:p>
-    <w:p>
-      <w:pPr>
-        <w:pStyle w:val="BodyText"/>
-      </w:pPr>
-      <w:r>
-        <w:t xml:space="preserve">Some of the reasons for this are practical. Often physical exposure data is recorded at monitoring systems that are designed to automatically record a data point at a fixed interval of time. Human impact data on health or socioeconomic status comes from administrative sources that collect data on certain scales. Different sources of data naturally beget differences in data resolution. Another factor that drives spatial and temporal misalignment between physical exposure data and human impacts data is privacy. Physical exposure data is impersonal and can often represent a very specific temporal and spatial point, whereas human impacts data is often aggregated to preserve the anonymity and privacy of study subjects.</w:t>
-      </w:r>
-    </w:p>
-    <w:p>
-      <w:pPr>
-        <w:pStyle w:val="BodyText"/>
-      </w:pPr>
-      <w:r>
-        <w:t xml:space="preserve">The study question that researchers ask may also drive the choice of spatial and temporal scales used to understand human impacts from tropical cyclones. If a study is concerned with birth outcomes for example, having weather data on the windspeed every several seconds may not be relevant, because birth outcomes related to storm exposure in utero may operate on a longer time scale. Sometimes exposure to a tropical cyclone is defined as being present in a county that was hit by the storm center during a gestational period of a mother’s pregnancy as is the case in</w:t>
+        <w:t xml:space="preserve">Questions about the human impacts of tropical cyclones are multidisciplinary, and as such require datsets from different and sometimes seemingly disparate sources. Different disciplines have different methods of collecting data. These differences go beyond the types of software or data management systems used, they often come down to differences the spatial and temporal scales that data points are collected at. These differences and temporal and spatial scales are what we refer to in this paper as spatial and temporal misalignment. In this section we’ll describe what drives these differences in temporal and spatial scale, and also inform the reader about the most common spatial and temporal scales used in tropical cyclone research, detailing some of the situations where particular spatial and temporal scales are advantageous.</w:t>
+      </w:r>
+    </w:p>
+    <w:p>
+      <w:pPr>
+        <w:pStyle w:val="BodyText"/>
+      </w:pPr>
+      <w:r>
+        <w:t xml:space="preserve">Many of the drivers for spatial and temporal misalignment in any sort of multidisciplinary research stem from the fact that these disciplines evolved and created their own research methods separately. These separate methods are easily illustrated in the various ways in which data are collected across disciplines. For example, in physical exposure assessments, data is often recorded by sensors in vast monitoring systems that are designed to automatically record a data point at a fixed interval of time. These monitoring systems are often the result of long-standing weather projects such as NOAA and the NWS, and the data is often narrow in temporal and spatial resolution. On the other hand, researchers studying human impacts often collect their data from administrative sources. These sources are often aggregated by geographic region and time, often out of convenience, or a need to preserve the anonymity and privacy of the people whose data is being used. This goes to show that different disciplines have different aims and needs, and this creates spatial and temporal misalignment when multidisciplinary research is conducted.</w:t>
+      </w:r>
+    </w:p>
+    <w:p>
+      <w:pPr>
+        <w:pStyle w:val="BodyText"/>
+      </w:pPr>
+      <w:r>
+        <w:t xml:space="preserve">Differences in spatial and temporal scales are also related to the study question that researchers are asking. If a study is concerned with birth outcomes for example, having weather data on the windspeed every several seconds may not be relevant, because birth outcomes related to storm exposure in utero may operate on a longer time scale. In</w:t>
       </w:r>
       <w:r>
         <w:t xml:space="preserve"> </w:t>
@@ -308,7 +308,7 @@
         <w:t xml:space="preserve">(S. C. Grabich et al. 2016)</w:t>
       </w:r>
       <w:r>
-        <w:t xml:space="preserve">. Here, the researchers divided a pregnancy into exposed and unexposed time to tropical cyclones after 20 weeks of gestation. Using cumulative storm data therefore gives the researchers an easier way to integrate physical exposure data with the gestational period being studied.</w:t>
+        <w:t xml:space="preserve">, the researchers looked at gestational periods and defined pregnancies as exposed to tropical cyclones if they happened before 20 weeks of gestation. If the researchers had been interested in a different question, for example acute injuries due to direct storm exposure, they would have chosen a smaller time scale. There is no correct spatial or temporal scale that works well for all research, it all depends on what is being asked and how that can be ascertained.</w:t>
       </w:r>
     </w:p>
     <w:p>
@@ -333,21 +333,15 @@
         <w:pStyle w:val="BodyText"/>
       </w:pPr>
       <w:r>
-        <w:t xml:space="preserve">A review of the literature on human impacts of tropical cyclone shows that certain spatial and temporal scales show up more frequently than others. Spatially, county level and zip code level data are frequently used to aggregate health outcomes and other human impacts. Temporal scales for human impact studies are often cumulative measures of time. This is in contrast to physical exposure data which is often spatially at the point location level, and temporally at a very fine resolution down to minutes and seconds.</w:t>
-      </w:r>
-    </w:p>
-    <w:p>
-      <w:pPr>
-        <w:pStyle w:val="BodyText"/>
-      </w:pPr>
-      <w:r>
-        <w:t xml:space="preserve">In this paper, we will illustrate some some of the situations where various spatial and temporal levels of physical exposure data are used, using examples from the literature. These examples will demonstrate different ways that researchers have integrated physical exposure data with human impacts data. We will discuss how differences in</w:t>
-      </w:r>
-      <w:r>
-        <w:t xml:space="preserve"> </w:t>
-      </w:r>
-      <w:r>
-        <w:t xml:space="preserve">resolution between physical exposure and human impact datasets can create challenges in measuring and inferring the association between tropical cyclone exposure and human impacts. Finally, we will explore some of the implications of integrating these different types of data.</w:t>
+        <w:t xml:space="preserve">If spatial and temporal misalignment are a result of different disciplines using different methods, asking different questions, and collecting data from different sources, then it is important to understand what those temporal and spatial scales are. There are reasons pertaining to research questions that exposure data may be aggregated at the level of zip code or county as opposed to a specific point location. Likewise, there are reasons that exposures may be analyzed over days, weeks, months or even years. Different scales allow the researchers to make certain inferences and determine how the results of a study can be interpreted.</w:t>
+      </w:r>
+    </w:p>
+    <w:p>
+      <w:pPr>
+        <w:pStyle w:val="BodyText"/>
+      </w:pPr>
+      <w:r>
+        <w:t xml:space="preserve">The remainder of this section will highlight the most common spatial and temporal scales typically used in tropical cyclone studies. These scales were chosen after conducting a literature review that covered a wide range of human impacts from tropical cyclones. First we will describe spatial scales starting from the smallest resolution of point locations, working up to the level of metropolitan areas and states. Next we will describe temporal scales most commonly used in tropical cyclone studies and again work from smallest to largest resolution.</w:t>
       </w:r>
     </w:p>
     <w:p>
@@ -858,15 +852,39 @@
         <w:pStyle w:val="FirstParagraph"/>
       </w:pPr>
       <w:r>
-        <w:t xml:space="preserve">When researchers study the economic, social, and health impacts that tropical storms and hurricanes have in locales like the Gulf Coast of the United States, it is important to select appropriate spatial and temporal scales to adequately classify exposure. Misalignment in the spatial and temporal scale of exposure data versus outcome data creates challenges when measuring and inferring associations between tropical cyclone exposures and human impacts. This is a problem because it gives an inaccurate picture of how communities and individuals’ health are impacted by these storms. Two potential implications are that this mismatch can introduce bias in estimated associations and that it can reduce precision in estimates of those associations. In tropical cyclone studies these biases and reduced precision are usually the result of misclassification or measurement error, categorizing continuous data, and ecological bias.</w:t>
-      </w:r>
-    </w:p>
-    <w:p>
-      <w:pPr>
-        <w:pStyle w:val="BodyText"/>
-      </w:pPr>
-      <w:r>
-        <w:t xml:space="preserve">When researchers are confronted with datasets that are at different temporal or spatial scales, there are typically two options for integrating these datasets. The first option is to aggregate the dataset that is at a finer resolution in order to match it to the other dataset. The other option occurs on spatial scales where you have point levels for all of your datsets but they are spatially misaligned. In this case, you have to utilize methods of matching those point locations, for example residential addresses with the closest weather monitor that measured windspeed or flooding. We will go through each of these methods and point out the ways in which error, bias, and reduced precision can occur.</w:t>
+        <w:t xml:space="preserve">Temporal and spatial misalignment poses certain challenges to researchers investigating the human impacts of tropical cyclones. There are several methods for integrating exposure data and outcome data that are at different scales, namely aggregating, interpolating, and matching data. These integration methods allow researchers to create estimate associations of human impacts with particular storm exposures, and this is key for understanding the ways in which vulnerable populations are susceptible to tropical cyclone exposures.</w:t>
+      </w:r>
+    </w:p>
+    <w:p>
+      <w:pPr>
+        <w:pStyle w:val="BodyText"/>
+      </w:pPr>
+      <w:r>
+        <w:t xml:space="preserve">When researchers are confronted with exposure and outcome data at different temporal and/or spatial scales there are a few things they can do. One is to aggregate whichever dataset is at a finer resolution to match the dataset that is already at a broader resolution. Often when this method is employed, a specific exposure variable may be available for analysis at a very fine resolution. For example, many weather monitoring sites across a county may be recording wind speed, but researchers will take a single value to represent wind speed in the entire county, possibly by taking average or a maximum value. This is a what is happening when a metric such as maximum wind speed is being used as a proxy for tropical cyclone intensity or exposure as in [grabich2016measuring].</w:t>
+      </w:r>
+    </w:p>
+    <w:p>
+      <w:pPr>
+        <w:pStyle w:val="BodyText"/>
+      </w:pPr>
+      <w:r>
+        <w:t xml:space="preserve">Misalignment doesn’t only occur when data points are at different scales however. Sometimes there are situations in which researchers will have exposure and outcome data at the same spatial scale, often a point location. The problem is that the point locations are not the same. A researcher may have access to exposure data from a weather monitor at a point location that gives the amount of rainfall received during the same storm, and then several households nearby that are also point locations, but varying distances from the weather monitor. In a situation such as this, the researcher will have to interpolate data, or else find some other way of matching the point location with the dataset.</w:t>
+      </w:r>
+    </w:p>
+    <w:p>
+      <w:pPr>
+        <w:pStyle w:val="BodyText"/>
+      </w:pPr>
+      <w:r>
+        <w:t xml:space="preserve">The aformentioned methods above for integrating datasets from physical exposures and human impacts come with the important caveat that they introduce bias and error into studies. Bias and error impact the internal validity of a study by obscuring the true association between an exposure and certain outcome relating to human impacts. Bias and error can have the affect of moving an estimate of an association away from the true paramater, as well as reducing precision of that estimate.</w:t>
+      </w:r>
+    </w:p>
+    <w:p>
+      <w:pPr>
+        <w:pStyle w:val="BodyText"/>
+      </w:pPr>
+      <w:r>
+        <w:t xml:space="preserve">In this last section we will explain the implications of integrating datasets from different temporal and spatial scales. There are many sources of error and bias that can be introduced and we will explain how ecological bias, exposure misclassification and measurement error arise from datasets that are aggregated and interpolated. We will also explain what effect these forms of error and bias have on the estimate of the associations we are interested in.</w:t>
       </w:r>
     </w:p>
     <w:p>
@@ -1154,10 +1172,10 @@
       <w:pPr>
         <w:pStyle w:val="Heading3"/>
       </w:pPr>
-      <w:bookmarkStart w:id="35" w:name="misclassification-and-measurement-error"/>
+      <w:bookmarkStart w:id="35" w:name="misclassification-and-measurement-error-in-aggregating-data"/>
       <w:bookmarkEnd w:id="35"/>
       <w:r>
-        <w:t xml:space="preserve">Misclassification and Measurement Error</w:t>
+        <w:t xml:space="preserve">Misclassification and Measurement Error in Aggregating Data</w:t>
       </w:r>
     </w:p>
     <w:p>
@@ -1216,7 +1234,17 @@
     </w:p>
     <w:p>
       <w:pPr>
-        <w:pStyle w:val="BodyText"/>
+        <w:pStyle w:val="Heading3"/>
+      </w:pPr>
+      <w:bookmarkStart w:id="37" w:name="misclassification-for-same-scale-different-locations"/>
+      <w:bookmarkEnd w:id="37"/>
+      <w:r>
+        <w:t xml:space="preserve">Misclassification for Same Scale Different Locations</w:t>
+      </w:r>
+    </w:p>
+    <w:p>
+      <w:pPr>
+        <w:pStyle w:val="FirstParagraph"/>
       </w:pPr>
       <w:r>
         <w:t xml:space="preserve">Misclassification is again another potential source of bias in this situation. A current weather monitor or sensor may give a certain reading for a maximum wind speed, but it will be the closest weather monitor for multiple different residential addresses that all experience different maximum wind speeds.</w:t>
@@ -3023,8 +3051,8 @@
       <w:pPr>
         <w:pStyle w:val="Heading1"/>
       </w:pPr>
-      <w:bookmarkStart w:id="37" w:name="discussion"/>
-      <w:bookmarkEnd w:id="37"/>
+      <w:bookmarkStart w:id="38" w:name="discussion"/>
+      <w:bookmarkEnd w:id="38"/>
       <w:r>
         <w:t xml:space="preserve">Discussion</w:t>
       </w:r>
@@ -3041,8 +3069,8 @@
       <w:pPr>
         <w:pStyle w:val="Heading1"/>
       </w:pPr>
-      <w:bookmarkStart w:id="38" w:name="terms"/>
-      <w:bookmarkEnd w:id="38"/>
+      <w:bookmarkStart w:id="39" w:name="terms"/>
+      <w:bookmarkEnd w:id="39"/>
       <w:r>
         <w:t xml:space="preserve">Terms</w:t>
       </w:r>
@@ -3420,11 +3448,26 @@
       </w:r>
     </w:p>
     <w:p>
+      <w:r>
+        <w:pict>
+          <v:rect style="width:0;height:1.5pt" o:hralign="center" o:hrstd="t" o:hr="t"/>
+        </w:pict>
+      </w:r>
+    </w:p>
+    <w:p>
+      <w:pPr>
+        <w:pStyle w:val="FirstParagraph"/>
+      </w:pPr>
+      <w:r>
+        <w:t xml:space="preserve">Spatial and temporal misalignment is a problem that researchers run into when integrating data from human impact studies with physical exposure data. For example, physical exposure data on windspeed may have a very fine resolution, possibly down to seconds or minutes, while data on birth outcomes may be at a temporal scale of weeks or even months.</w:t>
+      </w:r>
+    </w:p>
+    <w:p>
       <w:pPr>
         <w:pStyle w:val="Heading1"/>
       </w:pPr>
-      <w:bookmarkStart w:id="39" w:name="references"/>
-      <w:bookmarkEnd w:id="39"/>
+      <w:bookmarkStart w:id="40" w:name="references"/>
+      <w:bookmarkEnd w:id="40"/>
       <w:r>
         <w:t xml:space="preserve">References</w:t>
       </w:r>
@@ -4169,7 +4212,7 @@
     </w:lvl>
   </w:abstractNum>
   <w:abstractNum w:abstractNumId="990">
-    <w:nsid w:val="e076167d"/>
+    <w:nsid w:val="425147e7"/>
     <w:multiLevelType w:val="multilevel"/>
     <w:lvl w:ilvl="0">
       <w:numFmt w:val="bullet"/>
@@ -4250,7 +4293,7 @@
     </w:lvl>
   </w:abstractNum>
   <w:abstractNum w:abstractNumId="991">
-    <w:nsid w:val="b113b98a"/>
+    <w:nsid w:val="3cbf9b3b"/>
     <w:multiLevelType w:val="multilevel"/>
     <w:lvl w:ilvl="0">
       <w:numFmt w:val="bullet"/>

</xml_diff>

<commit_message>
meteorology of tropical cyclones from textbook
</commit_message>
<xml_diff>
--- a/tropical_storm_paper.docx
+++ b/tropical_storm_paper.docx
@@ -149,7 +149,7 @@
         <w:pStyle w:val="FirstParagraph"/>
       </w:pPr>
       <w:r>
-        <w:t xml:space="preserve">Tropical cyclones—which encompasses hurricanes as well as tropical storms and tropical depressions— regularly threaten coastal communities across the Eastern and Southern United States. From 2000 to 2019, tropical cyclones cost the United States at least 811 billion dollars in damages</w:t>
+        <w:t xml:space="preserve">Tropical cyclones---which encompasses hurricanes as well as tropical storms and tropical depressions--- regularly threaten coastal communities across the Eastern and Southern United States. From 2000 to 2019, tropical cyclones cost the United States at least 811 billion dollars in damages</w:t>
       </w:r>
       <w:r>
         <w:t xml:space="preserve">(</w:t>
@@ -283,15 +283,32 @@
         <w:pStyle w:val="FirstParagraph"/>
       </w:pPr>
       <w:r>
-        <w:t xml:space="preserve">Questions about the human impacts of tropical cyclones are multidisciplinary, and as such require datsets from different and sometimes seemingly disparate sources. Different disciplines have different methods of collecting data. These differences go beyond the types of software or data management systems used, they often come down to differences the spatial and temporal scales that data points are collected at. These differences and temporal and spatial scales are what we refer to in this paper as spatial and temporal misalignment. In this section we’ll describe what drives these differences in temporal and spatial scale, and also inform the reader about the most common spatial and temporal scales used in tropical cyclone research, detailing some of the situations where particular spatial and temporal scales are advantageous.</w:t>
-      </w:r>
-    </w:p>
-    <w:p>
-      <w:pPr>
-        <w:pStyle w:val="BodyText"/>
-      </w:pPr>
-      <w:r>
-        <w:t xml:space="preserve">Many of the drivers for spatial and temporal misalignment in any sort of multidisciplinary research stem from the fact that these disciplines evolved and created their own research methods separately. These separate methods are easily illustrated in the various ways in which data are collected across disciplines. For example, in physical exposure assessments, data is often recorded by sensors in vast monitoring systems that are designed to automatically record a data point at a fixed interval of time. These monitoring systems are often the result of long-standing weather projects such as NOAA and the NWS, and the data is often narrow in temporal and spatial resolution. On the other hand, researchers studying human impacts often collect their data from administrative sources. These sources are often aggregated by geographic region and time, often out of convenience, or a need to preserve the anonymity and privacy of the people whose data is being used. This goes to show that different disciplines have different aims and needs, and this creates spatial and temporal misalignment when multidisciplinary research is conducted.</w:t>
+        <w:t xml:space="preserve">Questions about the human impacts of tropical cyclones are multidisciplinary, and as such require datsets from different and sometimes seemingly disparate sources. Different disciplines have different methods of collecting data. These differences go beyond the types of software or data management systems used, they often come down to differences the spatial and temporal scales that data points are collected at. These differences and temporal and spatial scales are what we refer to in this paper as spatial and temporal misalignment. Many of the drivers for spatial and temporal misalignment in any sort of multidisciplinary research stem from the fact that these disciplines evolved and created their own research methods separately.</w:t>
+      </w:r>
+    </w:p>
+    <w:p>
+      <w:pPr>
+        <w:pStyle w:val="BodyText"/>
+      </w:pPr>
+      <w:r>
+        <w:t xml:space="preserve">These separate methods are easily illustrated in the various ways in which data are collected across disciplines. Atmospheric and weather data have long been designed to give a picture of meteorological activity over vast geographic spreads as large as entire continents or oceanic basins. To acheive this, data is often recorded by sensors at fixed weather monitoring stations, in vast monitoring systems that are designed to automatically record a data point at a fixed interval of time. These monitoring systems are often the result of long-standing weather projects such as the National Hurricane Center Data Archive from NOAA (National Oceanic and Atmospheric Administration), and the NWS (National Weather Service). This data is often narrow in temporal and spatial resolution, and large in geographic scope. With the availability of this physical exposure data, this means that often researchers studying the human impacts of tropical cyclones are not gathering the physical exposure data themselves. Their use of these datasets presents a challenge to integrate with human impacts data.</w:t>
+      </w:r>
+    </w:p>
+    <w:p>
+      <w:pPr>
+        <w:pStyle w:val="BodyText"/>
+      </w:pPr>
+      <w:r>
+        <w:t xml:space="preserve">Where physical exposure data is often expansive and specific, owing to well established networks of weather monitoring stations, data on human impacts are spatially and temporally located within geopolitical, cultural, and administrative boundaries. This type of data is available often in the form of census records, hospitalization records and vitals statistics from hospitals and public health departments, disaster insurance claims, schools, and other systems that record human activities. Unlike the physical exposure data, these sources are often aggregated by geographic region and time, often out of convenience, or a need to preserve the anonymity and privacy of the people whose data is being used. Researchers also will use such secondary datasets and sources to compare with primary data sources. For example in</w:t>
+      </w:r>
+      <w:r>
+        <w:t xml:space="preserve"> </w:t>
+      </w:r>
+      <w:r>
+        <w:t xml:space="preserve">(Lieberman-Cribbin et al. 2017)</w:t>
+      </w:r>
+      <w:r>
+        <w:t xml:space="preserve">, self reported flooding exposure data was compared to FEMA flooding exposure data. This goes to show that different disciplines have different aims and needs, and this creates spatial and temporal misalignment when multidisciplinary research is conducted.</w:t>
       </w:r>
     </w:p>
     <w:p>
@@ -308,40 +325,15 @@
         <w:t xml:space="preserve">(S. C. Grabich et al. 2016)</w:t>
       </w:r>
       <w:r>
-        <w:t xml:space="preserve">, the researchers looked at gestational periods and defined pregnancies as exposed to tropical cyclones if they happened before 20 weeks of gestation. If the researchers had been interested in a different question, for example acute injuries due to direct storm exposure, they would have chosen a smaller time scale. There is no correct spatial or temporal scale that works well for all research, it all depends on what is being asked and how that can be ascertained.</w:t>
-      </w:r>
-    </w:p>
-    <w:p>
-      <w:pPr>
-        <w:pStyle w:val="BodyText"/>
-      </w:pPr>
-      <w:r>
-        <w:t xml:space="preserve">Another factor that drives spatial and temporal misalignment in tropical cyclone studies is that researchers studying human impacts often do not collect the physical exposure data themselves. Instead they get this data from large sources of secondary data such as the National Hurricane Center Data Archive from NOAA (National Oceanic and Atmospheric Administration) and the NWS (National Weather Service). Researchers also will use such secondary datasets and sources to compare with primary data sources. For example in</w:t>
-      </w:r>
-      <w:r>
-        <w:t xml:space="preserve"> </w:t>
-      </w:r>
-      <w:r>
-        <w:t xml:space="preserve">(Lieberman-Cribbin et al. 2017)</w:t>
-      </w:r>
-      <w:r>
-        <w:t xml:space="preserve">, self reported flooding exposure data was compared to FEMA flooding exposure data.</w:t>
-      </w:r>
-    </w:p>
-    <w:p>
-      <w:pPr>
-        <w:pStyle w:val="BodyText"/>
-      </w:pPr>
-      <w:r>
-        <w:t xml:space="preserve">If spatial and temporal misalignment are a result of different disciplines using different methods, asking different questions, and collecting data from different sources, then it is important to understand what those temporal and spatial scales are. There are reasons pertaining to research questions that exposure data may be aggregated at the level of zip code or county as opposed to a specific point location. Likewise, there are reasons that exposures may be analyzed over days, weeks, months or even years. Different scales allow the researchers to make certain inferences and determine how the results of a study can be interpreted.</w:t>
-      </w:r>
-    </w:p>
-    <w:p>
-      <w:pPr>
-        <w:pStyle w:val="BodyText"/>
-      </w:pPr>
-      <w:r>
-        <w:t xml:space="preserve">The remainder of this section will highlight the most common spatial and temporal scales typically used in tropical cyclone studies. These scales were chosen after conducting a literature review that covered a wide range of human impacts from tropical cyclones. First we will describe spatial scales starting from the smallest resolution of point locations, working up to the level of metropolitan areas and states. Next we will describe temporal scales most commonly used in tropical cyclone studies and again work from smallest to largest resolution.</w:t>
+        <w:t xml:space="preserve">, the researchers looked at gestational periods and defined pregnancies as exposed to tropical cyclones if they happened before 20 weeks of gestation. If the researchers had been interested in a different question, for example acute injuries due to direct storm exposure, they would have chosen a smaller time scale. There is no correct spatial or temporal scale that works well for all research, it all depends on what is being asked and how that can be ascertained. Different scales allow the researchers to make certain inferences and determine how the results of a study can be interpreted.</w:t>
+      </w:r>
+    </w:p>
+    <w:p>
+      <w:pPr>
+        <w:pStyle w:val="BodyText"/>
+      </w:pPr>
+      <w:r>
+        <w:t xml:space="preserve">If spatial and temporal misalignment are a result of different disciplines using different methods, asking different questions, and collecting data from different sources, then it is important to understand what those temporal and spatial scales are. The remainder of this section will highlight the most common spatial and temporal scales typically used in tropical cyclone studies. These scales were chosen after conducting a literature review that covered a wide range of human impacts from tropical cyclones. First we will describe spatial scales starting from the smallest resolution of point locations, working up to the level of metropolitan areas and states. Next we will describe temporal scales most commonly used in tropical cyclone studies and again work from smallest to largest resolution.</w:t>
       </w:r>
     </w:p>
     <w:p>
@@ -377,34 +369,19 @@
         <w:pStyle w:val="FirstParagraph"/>
       </w:pPr>
       <w:r>
-        <w:t xml:space="preserve">[BA: Let’s think some about the order we want for these sections. We’re making</w:t>
-      </w:r>
-      <w:r>
-        <w:t xml:space="preserve"> </w:t>
-      </w:r>
-      <w:r>
-        <w:t xml:space="preserve">several good points / analysis here. First, we’re defining what we mean by the</w:t>
-      </w:r>
-      <w:r>
-        <w:t xml:space="preserve"> </w:t>
-      </w:r>
-      <w:r>
-        <w:t xml:space="preserve">resolution (</w:t>
-      </w:r>
-      <w:r>
-        <w:t xml:space="preserve">“</w:t>
-      </w:r>
-      <w:r>
-        <w:t xml:space="preserve">point location</w:t>
-      </w:r>
-      <w:r>
-        <w:t xml:space="preserve">”</w:t>
-      </w:r>
-      <w:r>
-        <w:t xml:space="preserve"> </w:t>
-      </w:r>
-      <w:r>
-        <w:t xml:space="preserve">here). We probably want to start with that. Then we</w:t>
+        <w:t xml:space="preserve">[BA: Let's think some about the order we want for these sections. We're making</w:t>
+      </w:r>
+      <w:r>
+        <w:t xml:space="preserve"> </w:t>
+      </w:r>
+      <w:r>
+        <w:t xml:space="preserve">several good points / analysis here. First, we're defining what we mean by the</w:t>
+      </w:r>
+      <w:r>
+        <w:t xml:space="preserve"> </w:t>
+      </w:r>
+      <w:r>
+        <w:t xml:space="preserve">resolution ("point location" here). We probably want to start with that. Then we</w:t>
       </w:r>
       <w:r>
         <w:t xml:space="preserve"> </w:t>
@@ -416,7 +393,7 @@
         <w:t xml:space="preserve"> </w:t>
       </w:r>
       <w:r>
-        <w:t xml:space="preserve">Maybe that could go next, to help illustrate the definition we’ve given. We’ve</w:t>
+        <w:t xml:space="preserve">Maybe that could go next, to help illustrate the definition we've given. We've</w:t>
       </w:r>
       <w:r>
         <w:t xml:space="preserve"> </w:t>
@@ -449,7 +426,7 @@
         <w:t xml:space="preserve"> </w:t>
       </w:r>
       <w:r>
-        <w:t xml:space="preserve">really interesting. Finally, we’re got some text that talks about how data at</w:t>
+        <w:t xml:space="preserve">really interesting. Finally, we're got some text that talks about how data at</w:t>
       </w:r>
       <w:r>
         <w:t xml:space="preserve"> </w:t>
@@ -475,7 +452,7 @@
         <w:pStyle w:val="BodyText"/>
       </w:pPr>
       <w:r>
-        <w:t xml:space="preserve">Point locations are the smallest resolution of spatial data used to assess the exposure to tropical storms and hurricanes, as they represent the specific location of individual, non-aggregated observations on the outcome of interest. In many cases, researchers collect information on the study subject’s residential address through some sort of a survey to assess point location</w:t>
+        <w:t xml:space="preserve">Point locations are the smallest resolution of spatial data used to assess the exposure to tropical storms and hurricanes, as they represent the specific location of individual, non-aggregated observations on the outcome of interest. In many cases, researchers collect information on the study subject's residential address through some sort of a survey to assess point location</w:t>
       </w:r>
       <w:r>
         <w:t xml:space="preserve"> </w:t>
@@ -534,7 +511,7 @@
         <w:pStyle w:val="BodyText"/>
       </w:pPr>
       <w:r>
-        <w:t xml:space="preserve">The obvious advantage of a point location is that when mapped, it can be overlayed with physical exposure data on a storm or storms to gage a very accurate picture of exposure, taking full advantage of high resolution in the exposure data. Since storm tracks are often spatially represented by the path of the storm’s center, having point locations for the exposed units of interest allows researchers to more accurately measure how close each observation was to the storm’s central track, and make further conclusions on this. Similarly, point locations can be integrated in a straightforward way with gridded exposure data, as might result from re-analysis datasets or … [check with James Done about this], as each point location can be assigned the exposure level of the closest gridded measurement.</w:t>
+        <w:t xml:space="preserve">The obvious advantage of a point location is that when mapped, it can be overlayed with physical exposure data on a storm or storms to gage a very accurate picture of exposure, taking full advantage of high resolution in the exposure data. Since storm tracks are often spatially represented by the path of the storm's center, having point locations for the exposed units of interest allows researchers to more accurately measure how close each observation was to the storm's central track, and make further conclusions on this. Similarly, point locations can be integrated in a straightforward way with gridded exposure data, as might result from re-analysis datasets or ... [check with James Done about this], as each point location can be assigned the exposure level of the closest gridded measurement.</w:t>
       </w:r>
     </w:p>
     <w:p>
@@ -663,7 +640,7 @@
         <w:pStyle w:val="BodyText"/>
       </w:pPr>
       <w:r>
-        <w:t xml:space="preserve">There are several disadvantages and pitfalls to using this spatial level. For one, not all counties and zip codes(which are called parishes in Louisiana) are the same size or have the same population, so they may not be immediately comparable. Using the county/parish or zip code makes it easier for researchers to misclassify exposure. There are many ways that this can occur in a study on tropical storms; one common example is that counties selected as exposed are those that had the center of the storm pass through their county’s physical boundaries. However it is very possible that some individuals lived in a county classified as exposed based on this criteria, but were in a region of the county far enough away from the storm center that they were not severely impacted. These individuals would be classified as exposed when they really were not and it could bias an apparetn association towards the null. Alternatively, individuals who lived in a unexposed county, but were near the border of an exposed county could be incorrectly categorized as being unexposed even if they actually experienced many of the effects of the storm.</w:t>
+        <w:t xml:space="preserve">There are several disadvantages and pitfalls to using this spatial level. For one, not all counties and zip codes(which are called parishes in Louisiana) are the same size or have the same population, so they may not be immediately comparable. Using the county/parish or zip code makes it easier for researchers to misclassify exposure. There are many ways that this can occur in a study on tropical storms; one common example is that counties selected as exposed are those that had the center of the storm pass through their county's physical boundaries. However it is very possible that some individuals lived in a county classified as exposed based on this criteria, but were in a region of the county far enough away from the storm center that they were not severely impacted. These individuals would be classified as exposed when they really were not and it could bias an apparetn association towards the null. Alternatively, individuals who lived in a unexposed county, but were near the border of an exposed county could be incorrectly categorized as being unexposed even if they actually experienced many of the effects of the storm.</w:t>
       </w:r>
     </w:p>
     <w:p>
@@ -790,25 +767,7 @@
         <w:t xml:space="preserve">(S. Grabich et al. 2016)</w:t>
       </w:r>
       <w:r>
-        <w:t xml:space="preserve">. When the week of gestation is known, the timing that the hurricane makes landfall, or has its storm center pass through a county can be matched up to this week of gestation to identify possible</w:t>
-      </w:r>
-      <w:r>
-        <w:t xml:space="preserve"> </w:t>
-      </w:r>
-      <w:r>
-        <w:t xml:space="preserve">“</w:t>
-      </w:r>
-      <w:r>
-        <w:t xml:space="preserve">critical periods</w:t>
-      </w:r>
-      <w:r>
-        <w:t xml:space="preserve">”</w:t>
-      </w:r>
-      <w:r>
-        <w:t xml:space="preserve"> </w:t>
-      </w:r>
-      <w:r>
-        <w:t xml:space="preserve">of exposure during development.</w:t>
+        <w:t xml:space="preserve">. When the week of gestation is known, the timing that the hurricane makes landfall, or has its storm center pass through a county can be matched up to this week of gestation to identify possible "critical periods" of exposure during development.</w:t>
       </w:r>
     </w:p>
     <w:p>
@@ -868,7 +827,7 @@
         <w:pStyle w:val="BodyText"/>
       </w:pPr>
       <w:r>
-        <w:t xml:space="preserve">Misalignment doesn’t only occur when data points are at different scales however. Sometimes there are situations in which researchers will have exposure and outcome data at the same spatial scale, often a point location. The problem is that the point locations are not the same. A researcher may have access to exposure data from a weather monitor at a point location that gives the amount of rainfall received during the same storm, and then several households nearby that are also point locations, but varying distances from the weather monitor. In a situation such as this, the researcher will have to interpolate data, or else find some other way of matching the point location with the dataset.</w:t>
+        <w:t xml:space="preserve">Misalignment doesn't only occur when data points are at different scales however. Sometimes there are situations in which researchers will have exposure and outcome data at the same spatial scale, often a point location. The problem is that the point locations are not the same. A researcher may have access to exposure data from a weather monitor at a point location that gives the amount of rainfall received during the same storm, and then several households nearby that are also point locations, but varying distances from the weather monitor. In a situation such as this, the researcher will have to interpolate data, or else find some other way of matching the point location with the dataset.</w:t>
       </w:r>
     </w:p>
     <w:p>
@@ -973,7 +932,7 @@
         <w:pStyle w:val="BodyText"/>
       </w:pPr>
       <w:r>
-        <w:t xml:space="preserve">Thresholds are often used to assign exposure status to individuals or populations (often using a county as proxy for a population). For example, a county may be classified as exposed or unexposed based on local winds exceeding a threshold (e.g. gale-force winds or higher). S.C. Grabich et al. 2016 classified hurricane exposure in a Florida county using maximum wind speed. Maximum wind speed is a continuous variable, but the study used binary categorizations to divide it into tropical wind speeds, classified as greater than 39 miles per hour, and hurricane wind speeds, classified as greater than 74 miles per hour. Florida counties experiencing maximum wind speeds below 39 miles per hour were considered unexposed. In this example it is noteworthy to examine that all the Florida counties in this paper likely experienced hurricane winds somewhere on this spectrum, but categorizing that continuous data made exposure much simpler and concrete.</w:t>
+        <w:t xml:space="preserve">Thresholds are often used to assign exposure status to individuals or populations (often using a county as proxy for a population). For example, a county may be classified as exposed or unexposed based on local winds exceeding a threshold (e.g. gale-force winds or higher). S.C. Grabich et al. 2016 classified hurricane exposure in a Florida county using maximum wind speed. Maximum wind speed is a continuous variable, but the study used binary categorizations to divide it into tropical wind speeds, classified as greater than 39 miles per hour, and hurricane wind speeds, classified as greater than 74 miles per hour. Florida counties experiencing maximum wind speeds below 39 miles per hour were considered unexposed. In this example it is noteworthy to examine that all the Florida counties in this paper likely experienced hurricane winds somewhere on this spectrum, but categorizing that continuous data made exposure much simpler and concrete.</w:t>
       </w:r>
     </w:p>
     <w:p>
@@ -1008,7 +967,7 @@
         <w:t xml:space="preserve">(Taylor et al. 2010)</w:t>
       </w:r>
       <w:r>
-        <w:t xml:space="preserve">. An important limitation of the Saffir-Simpson scale is that it doesn’t account for other hurricane-related impact variables such as storm surges, flooding, and tornadoes</w:t>
+        <w:t xml:space="preserve">. An important limitation of the Saffir-Simpson scale is that it doesn't account for other hurricane-related impact variables such as storm surges, flooding, and tornadoes</w:t>
       </w:r>
       <w:r>
         <w:t xml:space="preserve"> </w:t>
@@ -1103,43 +1062,7 @@
         <w:t xml:space="preserve">(Altman and Royston 2006)</w:t>
       </w:r>
       <w:r>
-        <w:t xml:space="preserve">. Choosing a median as a cutoff is intended to delineate bins, but if the bins are a</w:t>
-      </w:r>
-      <w:r>
-        <w:t xml:space="preserve"> </w:t>
-      </w:r>
-      <w:r>
-        <w:t xml:space="preserve">“</w:t>
-      </w:r>
-      <w:r>
-        <w:t xml:space="preserve">high</w:t>
-      </w:r>
-      <w:r>
-        <w:t xml:space="preserve">”</w:t>
-      </w:r>
-      <w:r>
-        <w:t xml:space="preserve"> </w:t>
-      </w:r>
-      <w:r>
-        <w:t xml:space="preserve">and</w:t>
-      </w:r>
-      <w:r>
-        <w:t xml:space="preserve"> </w:t>
-      </w:r>
-      <w:r>
-        <w:t xml:space="preserve">“</w:t>
-      </w:r>
-      <w:r>
-        <w:t xml:space="preserve">low</w:t>
-      </w:r>
-      <w:r>
-        <w:t xml:space="preserve">”</w:t>
-      </w:r>
-      <w:r>
-        <w:t xml:space="preserve"> </w:t>
-      </w:r>
-      <w:r>
-        <w:t xml:space="preserve">group, two individual observations that may only be a fraction different, but on either sides of the mean, will be classified as high and low respectively, and give the false impression that they are significantly different.</w:t>
+        <w:t xml:space="preserve">. Choosing a median as a cutoff is intended to delineate bins, but if the bins are a "high" and "low" group, two individual observations that may only be a fraction different, but on either sides of the mean, will be classified as high and low respectively, and give the false impression that they are significantly different.</w:t>
       </w:r>
     </w:p>
     <w:p>
@@ -1191,7 +1114,7 @@
         <w:pStyle w:val="BodyText"/>
       </w:pPr>
       <w:r>
-        <w:t xml:space="preserve">Environmental epidemiology studies are often prone to misclassification error because the methods of assessing exposure are not always congruent with the way that researchers conduct human impact studies. It is easy to map the path of a tropical cyclone’s center, and categorize every county it passes through as an exposed county. However, this information by itself would not give the researcher any information about population centers that the storm passed through or near to. A town within an exposed county may or may not have been close to the storm’s path. Conversely,a town in an unexposed county could be located very close to the border of an exposed county, and even be closer to the storm’s track than a different town within that exposed county. An example of a study that could be prone to this kind of bias is</w:t>
+        <w:t xml:space="preserve">Environmental epidemiology studies are often prone to misclassification error because the methods of assessing exposure are not always congruent with the way that researchers conduct human impact studies. It is easy to map the path of a tropical cyclone's center, and categorize every county it passes through as an exposed county. However, this information by itself would not give the researcher any information about population centers that the storm passed through or near to. A town within an exposed county may or may not have been close to the storm's path. Conversely,a town in an unexposed county could be located very close to the border of an exposed county, and even be closer to the storm's track than a different town within that exposed county. An example of a study that could be prone to this kind of bias is</w:t>
       </w:r>
       <w:r>
         <w:t xml:space="preserve"> </w:t>
@@ -1229,7 +1152,137 @@
         <w:pStyle w:val="FirstParagraph"/>
       </w:pPr>
       <w:r>
-        <w:t xml:space="preserve">Sometimes, researchers may have access to data that is down to the point source, both for physical exposures and also for human impacts. Very likely however, these point sources will not be the same. Here the issue is not of integrating different resolution levels, but rather of matching different point locations. Weather monitoring sensors may be set up regularly in a grid formation in a geographic region, but the human impacts point locations could be tied to a residential address. In this case, the residential addresses would have to be united with the closest weather monitoring sensor.</w:t>
+        <w:t xml:space="preserve">Sometimes, researchers may have access to data that is down to the point source, both for physical exposures and also for human impacts. Very likely however, these point sources will not be the same. Here the issue is not of integrating different resolution levels, but rather of matching different point locations. Weather monitoring stations may be set up regularly in a geographic region, but the human impacts point locations could be tied to a residential address.</w:t>
+      </w:r>
+    </w:p>
+    <w:p>
+      <w:pPr>
+        <w:pStyle w:val="BodyText"/>
+      </w:pPr>
+      <w:r>
+        <w:t xml:space="preserve">One way to resolve this spatial misalignment is to assign exposure to the residential addresses based on the closest weather monitoring station</w:t>
+      </w:r>
+      <w:r>
+        <w:t xml:space="preserve"> </w:t>
+      </w:r>
+      <w:r>
+        <w:t xml:space="preserve">(Kim, Sheppard, and Kim 2009)</w:t>
+      </w:r>
+      <w:r>
+        <w:t xml:space="preserve">. This is a common method that is employed in many other areas of environmental epidemiology, including studies on the impacts of wildfire smoke plumes and urban smog on respiratory health. Typically, a distance threshold will be determined for a monitoring station or a sensor, and any residence within that distance will be assigned an exposure value from that monitoring point.</w:t>
+      </w:r>
+    </w:p>
+    <w:p>
+      <w:pPr>
+        <w:pStyle w:val="BodyText"/>
+      </w:pPr>
+      <w:r>
+        <w:t xml:space="preserve">There are several drawbacks to assigning exposure to human residences based on distance from a weather monitoring stations. One of them is that in more rural areas, in situ observations may be sparse and this limits the information between monitors, and diminishes the accuracy of exposures assigned to individuals located between those monitors</w:t>
+      </w:r>
+      <w:r>
+        <w:t xml:space="preserve"> </w:t>
+      </w:r>
+      <w:r>
+        <w:t xml:space="preserve">(Gan et al. 2017)</w:t>
+      </w:r>
+      <w:r>
+        <w:t xml:space="preserve">.The exposed population is also reduced when you rely on distance from monitoring sites, because you can only include individuals who are close enough to reasonably be assigned the exposure from that site</w:t>
+      </w:r>
+      <w:r>
+        <w:t xml:space="preserve"> </w:t>
+      </w:r>
+      <w:r>
+        <w:t xml:space="preserve">(Lassman et al. 2017)</w:t>
+      </w:r>
+      <w:r>
+        <w:t xml:space="preserve">. This can be a problem, as large populations are often required for detection of health impacts. Depending on the exposure of interest, topography, climate, and localized weather patterns will also render sites beyond a limited threshold distance from the site as unrealistic to be assigned the value from the monitoring station.</w:t>
+      </w:r>
+    </w:p>
+    <w:p>
+      <w:pPr>
+        <w:pStyle w:val="BodyText"/>
+      </w:pPr>
+      <w:r>
+        <w:t xml:space="preserve">Other limitations: storm events could blow away monitors (damage sensors) or the rain can come down in slants that make measurements less accurate. Issues with a radar asystem are different from issues with a ground based monitoring system.</w:t>
+      </w:r>
+    </w:p>
+    <w:p>
+      <w:pPr>
+        <w:pStyle w:val="BodyText"/>
+      </w:pPr>
+      <w:r>
+        <w:t xml:space="preserve">Another method of assigning exposure to spatially misaligned individuals is to interpolate. Spatial interpolation is the prediction of values or metrics of specific points within a defined region based on some sort of spatial model</w:t>
+      </w:r>
+      <w:r>
+        <w:t xml:space="preserve"> </w:t>
+      </w:r>
+      <w:r>
+        <w:t xml:space="preserve">(Li and Heap 2014)</w:t>
+      </w:r>
+      <w:r>
+        <w:t xml:space="preserve">.</w:t>
+      </w:r>
+    </w:p>
+    <w:p>
+      <w:pPr>
+        <w:pStyle w:val="BodyText"/>
+      </w:pPr>
+      <w:r>
+        <w:t xml:space="preserve">Kriging is one such method that creates continuous spatial surfaces for understanding environmental variables like air pollution, minerals, soil, and meteorological conditions</w:t>
+      </w:r>
+      <w:r>
+        <w:t xml:space="preserve"> </w:t>
+      </w:r>
+      <w:r>
+        <w:t xml:space="preserve">(Liang and Kumar 2013)</w:t>
+      </w:r>
+      <w:r>
+        <w:t xml:space="preserve">. It is a type of Generalized Least Square Regression Algorithm</w:t>
+      </w:r>
+      <w:r>
+        <w:t xml:space="preserve"> </w:t>
+      </w:r>
+      <w:r>
+        <w:t xml:space="preserve">(Li and Heap 2014)</w:t>
+      </w:r>
+      <w:r>
+        <w:t xml:space="preserve">. This method has been used extensively in modeling the effects of air pollution in places like California, as was done in</w:t>
+      </w:r>
+      <w:r>
+        <w:t xml:space="preserve"> </w:t>
+      </w:r>
+      <w:r>
+        <w:t xml:space="preserve">(Kim, Sheppard, and Kim 2009)</w:t>
+      </w:r>
+      <w:r>
+        <w:t xml:space="preserve"> </w:t>
+      </w:r>
+      <w:r>
+        <w:t xml:space="preserve">to look at air pollution exposure in Los Angeles, California. The study utilized a kriging model and as well as using the nearest weather monitoring station to assign air pollution exposure to residential locations in Los Angeles. Kriging is widely applicable to studies of tropical cyclones as well. Researchers in South Carolina used kriging interpolation to analyse rainfall data and create spatio-temporal model in 2015 during a particularly strong storm season.</w:t>
+      </w:r>
+    </w:p>
+    <w:p>
+      <w:pPr>
+        <w:pStyle w:val="BodyText"/>
+      </w:pPr>
+      <w:r>
+        <w:t xml:space="preserve">Creating a surface, something using a model. This brings in other stuff. Kriging is only based on PM2.5 (if studying wildfire smoke). Modeling would bring in other things like weather.</w:t>
+      </w:r>
+    </w:p>
+    <w:p>
+      <w:pPr>
+        <w:pStyle w:val="BodyText"/>
+      </w:pPr>
+      <w:r>
+        <w:t xml:space="preserve">3rd category: modeling.</w:t>
+      </w:r>
+    </w:p>
+    <w:p>
+      <w:pPr>
+        <w:pStyle w:val="BodyText"/>
+      </w:pPr>
+      <w:r>
+        <w:t xml:space="preserve">Mention somewhere that homogenous exposures over large areas mean that it doesn't matter what method you use, maybe use the most simple, because otherwise this will be more computation time and it is harder to interpret.</w:t>
       </w:r>
     </w:p>
     <w:p>
@@ -1247,7 +1300,23 @@
         <w:pStyle w:val="FirstParagraph"/>
       </w:pPr>
       <w:r>
-        <w:t xml:space="preserve">Misclassification is again another potential source of bias in this situation. A current weather monitor or sensor may give a certain reading for a maximum wind speed, but it will be the closest weather monitor for multiple different residential addresses that all experience different maximum wind speeds.</w:t>
+        <w:t xml:space="preserve">The obvious goal of assigning tropical cyclone exposures to individual point locations by matching values from the nearest monitoring site or spatially interpolating, is to estimate exposure values accuarately. This is crucial to avoid exposure misclassification. The more spatially heterogeneous that an environmental exposure is, the more room there is for exposure misclassification to occur. In studies of wildfires and air pollution, concentrations of PM2.5 and other air pollutants can very greatly within relatively small spatial areas. Other factors like windspeed and rainfall however, are fairly homogenous across spatial areas. This means that interpolating and assigning exposure based on the nearest monitoring sites may result in less exposure misclassificationhave. Tornadoes on the other hand tend to be very localized and can easily be overlooked with these methods.</w:t>
+      </w:r>
+    </w:p>
+    <w:p>
+      <w:pPr>
+        <w:pStyle w:val="BodyText"/>
+      </w:pPr>
+      <w:r>
+        <w:t xml:space="preserve">When assigning exposure to an individual point location based on the nearest monitoring site, the further this location is from the monitoring site, the more likely it is that the monitoring site won't reflect an exposure estimate accurately. Topography, complicated weather patterns, and other things could complicate this measurement.</w:t>
+      </w:r>
+    </w:p>
+    <w:p>
+      <w:pPr>
+        <w:pStyle w:val="BodyText"/>
+      </w:pPr>
+      <w:r>
+        <w:t xml:space="preserve">When interpolating, the environmental exposure of concern will partially determine the potential for misclassification. Using the examples from above of windspeed and rainfall, it is unlikely that much misclassification would occur over a spatial interface since they are homogenous over large areas.</w:t>
       </w:r>
     </w:p>
     <w:p>
@@ -1279,7 +1348,7 @@
         <w:pStyle w:val="BodyText"/>
       </w:pPr>
       <w:r>
-        <w:t xml:space="preserve">Environmental epidemiology studies are often prone to misclassification error because the methods of assessing exposure are not always congruent with the way that researchers conduct human impact studies. It is easy to map the path of a tropical cyclone’s center, and categorize every county it passes through as an exposed county. However, this information by itself would not give the researcher any information about population centers that the storm passed through or near to. A town within an exposed county may or may not have been close to the storm’s path. Conversely,a town in an unexposed county could be located very close to the border of an exposed county, and even be closer to the storm’s track than a different town within that exposed county. Where physical exposure data is often collected at point locations, human impact data is often at the level of zip code, county, metropolitan area, or state. It is easy to here how spatially, physical exposure data and human impact data are collected at different resolutions that increase the risk for misclassification error.</w:t>
+        <w:t xml:space="preserve">Environmental epidemiology studies are often prone to misclassification error because the methods of assessing exposure are not always congruent with the way that researchers conduct human impact studies. It is easy to map the path of a tropical cyclone's center, and categorize every county it passes through as an exposed county. However, this information by itself would not give the researcher any information about population centers that the storm passed through or near to. A town within an exposed county may or may not have been close to the storm's path. Conversely,a town in an unexposed county could be located very close to the border of an exposed county, and even be closer to the storm's track than a different town within that exposed county. Where physical exposure data is often collected at point locations, human impact data is often at the level of zip code, county, metropolitan area, or state. It is easy to here how spatially, physical exposure data and human impact data are collected at different resolutions that increase the risk for misclassification error.</w:t>
       </w:r>
     </w:p>
     <w:p>
@@ -1316,7 +1385,7 @@
         <w:t xml:space="preserve"> </w:t>
       </w:r>
       <w:r>
-        <w:t xml:space="preserve">Sometimes, researchers use an agreed upon threshold to split a continuous metric into a binary classification (exposed or unexposed). For example, a county may be classified as exposed or unexposed based on local winds exceeding a threshold (e.g. gale-force winds or higher). S.C. Grabich et al. 2016 classified hurricane exposure in a Florida county using maximum wind speed. Maximum wind speed is a continuous variable, but the study used binary categorizations to divide it into tropical wind speeds, classified as greater than 39 miles per hour, and hurricane wind speeds, classified as greater than 74 miles per hour. Florida counties experiencing maximum wind speeds below 39 miles per hour were considered unexposed.</w:t>
+        <w:t xml:space="preserve">Sometimes, researchers use an agreed upon threshold to split a continuous metric into a binary classification (exposed or unexposed). For example, a county may be classified as exposed or unexposed based on local winds exceeding a threshold (e.g. gale-force winds or higher). S.C. Grabich et al. 2016 classified hurricane exposure in a Florida county using maximum wind speed. Maximum wind speed is a continuous variable, but the study used binary categorizations to divide it into tropical wind speeds, classified as greater than 39 miles per hour, and hurricane wind speeds, classified as greater than 74 miles per hour. Florida counties experiencing maximum wind speeds below 39 miles per hour were considered unexposed.</w:t>
       </w:r>
     </w:p>
     <w:p>
@@ -1420,43 +1489,7 @@
         <w:t xml:space="preserve">(Altman and Royston 2006)</w:t>
       </w:r>
       <w:r>
-        <w:t xml:space="preserve">. Choosing a median as a cutoff is intended to delineate bins, but if the bins are a</w:t>
-      </w:r>
-      <w:r>
-        <w:t xml:space="preserve"> </w:t>
-      </w:r>
-      <w:r>
-        <w:t xml:space="preserve">“</w:t>
-      </w:r>
-      <w:r>
-        <w:t xml:space="preserve">high</w:t>
-      </w:r>
-      <w:r>
-        <w:t xml:space="preserve">”</w:t>
-      </w:r>
-      <w:r>
-        <w:t xml:space="preserve"> </w:t>
-      </w:r>
-      <w:r>
-        <w:t xml:space="preserve">and</w:t>
-      </w:r>
-      <w:r>
-        <w:t xml:space="preserve"> </w:t>
-      </w:r>
-      <w:r>
-        <w:t xml:space="preserve">“</w:t>
-      </w:r>
-      <w:r>
-        <w:t xml:space="preserve">low</w:t>
-      </w:r>
-      <w:r>
-        <w:t xml:space="preserve">”</w:t>
-      </w:r>
-      <w:r>
-        <w:t xml:space="preserve"> </w:t>
-      </w:r>
-      <w:r>
-        <w:t xml:space="preserve">group, two individual observations that may only be a fraction different, but on either sides of the mean, will be classified as high and low respectively, and give the false impression that they are significantly different.</w:t>
+        <w:t xml:space="preserve">. Choosing a median as a cutoff is intended to delineate bins, but if the bins are a "high" and "low" group, two individual observations that may only be a fraction different, but on either sides of the mean, will be classified as high and low respectively, and give the false impression that they are significantly different.</w:t>
       </w:r>
     </w:p>
     <w:p>
@@ -1528,7 +1561,7 @@
         <w:t xml:space="preserve">(Taylor et al. 2010)</w:t>
       </w:r>
       <w:r>
-        <w:t xml:space="preserve">. An important limitation of the Saffir-Simpson scale is that it doesn’t account for other hurricane-related impact variables such as storm surges, flooding, and tornadoes</w:t>
+        <w:t xml:space="preserve">. An important limitation of the Saffir-Simpson scale is that it doesn't account for other hurricane-related impact variables such as storm surges, flooding, and tornadoes</w:t>
       </w:r>
       <w:r>
         <w:t xml:space="preserve"> </w:t>
@@ -1632,7 +1665,7 @@
         <w:t xml:space="preserve">(Greenland and Morgenstern 1989)</w:t>
       </w:r>
       <w:r>
-        <w:t xml:space="preserve">. Ecological studies themselves don’t look at individuals, but rather at an aggregate value, usually within a defined geographic region. Looking at national levels of obesity, cancer, or life expectancy, and comparing countries with respect to these outcomes and some exposure is an example of what ecological studies aim to achieve.</w:t>
+        <w:t xml:space="preserve">. Ecological studies themselves don't look at individuals, but rather at an aggregate value, usually within a defined geographic region. Looking at national levels of obesity, cancer, or life expectancy, and comparing countries with respect to these outcomes and some exposure is an example of what ecological studies aim to achieve.</w:t>
       </w:r>
     </w:p>
     <w:p>
@@ -1667,7 +1700,7 @@
         <w:pStyle w:val="FirstParagraph"/>
       </w:pPr>
       <w:r>
-        <w:t xml:space="preserve">[BA: I’m adding some additional text/notes we can work into Claim 2 as</w:t>
+        <w:t xml:space="preserve">[BA: I'm adding some additional text/notes we can work into Claim 2 as</w:t>
       </w:r>
       <w:r>
         <w:t xml:space="preserve"> </w:t>
@@ -1767,7 +1800,7 @@
         <w:t xml:space="preserve"> </w:t>
       </w:r>
       <w:r>
-        <w:t xml:space="preserve">case—hazards like storm-associated wind, rain, and flooding can vary in</w:t>
+        <w:t xml:space="preserve">case---hazards like storm-associated wind, rain, and flooding can vary in</w:t>
       </w:r>
       <w:r>
         <w:t xml:space="preserve"> </w:t>
@@ -1957,7 +1990,7 @@
         <w:t xml:space="preserve"> </w:t>
       </w:r>
       <w:r>
-        <w:t xml:space="preserve">across that group, when in fact the individuals’ true exposure levels are</w:t>
+        <w:t xml:space="preserve">across that group, when in fact the individuals' true exposure levels are</w:t>
       </w:r>
       <w:r>
         <w:t xml:space="preserve"> </w:t>
@@ -1975,7 +2008,7 @@
         <w:t xml:space="preserve"> </w:t>
       </w:r>
       <w:r>
-        <w:t xml:space="preserve">look into it a bit more to make sure I’m right.]</w:t>
+        <w:t xml:space="preserve">look into it a bit more to make sure I'm right.]</w:t>
       </w:r>
     </w:p>
     <w:p>
@@ -2031,13 +2064,13 @@
         <w:pStyle w:val="FirstParagraph"/>
       </w:pPr>
       <w:r>
-        <w:t xml:space="preserve">Data that are aggregated across a spatial area—for example, the total number</w:t>
-      </w:r>
-      <w:r>
-        <w:t xml:space="preserve"> </w:t>
-      </w:r>
-      <w:r>
-        <w:t xml:space="preserve">of deaths in a geographic area in a certain time period—is known as ecological</w:t>
+        <w:t xml:space="preserve">Data that are aggregated across a spatial area---for example, the total number</w:t>
+      </w:r>
+      <w:r>
+        <w:t xml:space="preserve"> </w:t>
+      </w:r>
+      <w:r>
+        <w:t xml:space="preserve">of deaths in a geographic area in a certain time period---is known as ecological</w:t>
       </w:r>
       <w:r>
         <w:t xml:space="preserve"> </w:t>
@@ -2090,7 +2123,7 @@
         <w:t xml:space="preserve"> </w:t>
       </w:r>
       <w:r>
-        <w:t xml:space="preserve">exposed to a storm hazard, the second seeks to determine how a person’s</w:t>
+        <w:t xml:space="preserve">exposed to a storm hazard, the second seeks to determine how a person's</w:t>
       </w:r>
       <w:r>
         <w:t xml:space="preserve"> </w:t>
@@ -2108,7 +2141,7 @@
         <w:t xml:space="preserve"> </w:t>
       </w:r>
       <w:r>
-        <w:t xml:space="preserve">cross-level inference—the data used to model the association is at the</w:t>
+        <w:t xml:space="preserve">cross-level inference---the data used to model the association is at the</w:t>
       </w:r>
       <w:r>
         <w:t xml:space="preserve"> </w:t>
@@ -2132,7 +2165,7 @@
         <w:t xml:space="preserve"> </w:t>
       </w:r>
       <w:r>
-        <w:t xml:space="preserve">association, event to the point of reversing the effect estimate—estimating a</w:t>
+        <w:t xml:space="preserve">association, event to the point of reversing the effect estimate---estimating a</w:t>
       </w:r>
       <w:r>
         <w:t xml:space="preserve"> </w:t>
@@ -2227,13 +2260,13 @@
         <w:t xml:space="preserve"> </w:t>
       </w:r>
       <w:r>
-        <w:t xml:space="preserve">all relevant factors—exposure level, outcome risk, confounders, and even</w:t>
-      </w:r>
-      <w:r>
-        <w:t xml:space="preserve"> </w:t>
-      </w:r>
-      <w:r>
-        <w:t xml:space="preserve">potential effect modifiers—vary within that spatial area. Just as aggregation</w:t>
+        <w:t xml:space="preserve">all relevant factors---exposure level, outcome risk, confounders, and even</w:t>
+      </w:r>
+      <w:r>
+        <w:t xml:space="preserve"> </w:t>
+      </w:r>
+      <w:r>
+        <w:t xml:space="preserve">potential effect modifiers---vary within that spatial area. Just as aggregation</w:t>
       </w:r>
       <w:r>
         <w:t xml:space="preserve"> </w:t>
@@ -2679,7 +2712,7 @@
         <w:t xml:space="preserve"> </w:t>
       </w:r>
       <w:r>
-        <w:t xml:space="preserve">(e.g., winds or flooding at the individual’s residence), but also throughout a</w:t>
+        <w:t xml:space="preserve">(e.g., winds or flooding at the individual's residence), but also throughout a</w:t>
       </w:r>
       <w:r>
         <w:t xml:space="preserve"> </w:t>
@@ -2733,7 +2766,7 @@
         <w:t xml:space="preserve"> </w:t>
       </w:r>
       <w:r>
-        <w:t xml:space="preserve">the storm’s damage affects community infrastructure and access to medical care.</w:t>
+        <w:t xml:space="preserve">the storm's damage affects community infrastructure and access to medical care.</w:t>
       </w:r>
       <w:r>
         <w:t xml:space="preserve"> </w:t>
@@ -2757,7 +2790,7 @@
         <w:t xml:space="preserve"> </w:t>
       </w:r>
       <w:r>
-        <w:t xml:space="preserve">and lose means to power medical equipment. While extreme winds at a person’s</w:t>
+        <w:t xml:space="preserve">and lose means to power medical equipment. While extreme winds at a person's</w:t>
       </w:r>
       <w:r>
         <w:t xml:space="preserve"> </w:t>
@@ -2775,13 +2808,13 @@
         <w:t xml:space="preserve"> </w:t>
       </w:r>
       <w:r>
-        <w:t xml:space="preserve">then, the level of exposure in a person’s community may be as important in</w:t>
-      </w:r>
-      <w:r>
-        <w:t xml:space="preserve"> </w:t>
-      </w:r>
-      <w:r>
-        <w:t xml:space="preserve">opening a pathway of risk as exposure at the person’s immediate location.</w:t>
+        <w:t xml:space="preserve">then, the level of exposure in a person's community may be as important in</w:t>
+      </w:r>
+      <w:r>
+        <w:t xml:space="preserve"> </w:t>
+      </w:r>
+      <w:r>
+        <w:t xml:space="preserve">opening a pathway of risk as exposure at the person's immediate location.</w:t>
       </w:r>
     </w:p>
     <w:p>
@@ -2831,55 +2864,19 @@
         <w:t xml:space="preserve"> </w:t>
       </w:r>
       <w:r>
-        <w:t xml:space="preserve">for people in a fairly large</w:t>
-      </w:r>
-      <w:r>
-        <w:t xml:space="preserve"> </w:t>
-      </w:r>
-      <w:r>
-        <w:t xml:space="preserve">“</w:t>
-      </w:r>
-      <w:r>
-        <w:t xml:space="preserve">catchment</w:t>
-      </w:r>
-      <w:r>
-        <w:t xml:space="preserve">”</w:t>
-      </w:r>
-      <w:r>
-        <w:t xml:space="preserve"> </w:t>
-      </w:r>
-      <w:r>
-        <w:t xml:space="preserve">area for that hospital. This effect has</w:t>
-      </w:r>
-      <w:r>
-        <w:t xml:space="preserve"> </w:t>
-      </w:r>
-      <w:r>
-        <w:t xml:space="preserve">been seen recently with Covid 19—attempts to</w:t>
-      </w:r>
-      <w:r>
-        <w:t xml:space="preserve"> </w:t>
-      </w:r>
-      <w:r>
-        <w:t xml:space="preserve">“</w:t>
-      </w:r>
-      <w:r>
-        <w:t xml:space="preserve">flatten the curve</w:t>
-      </w:r>
-      <w:r>
-        <w:t xml:space="preserve">”</w:t>
-      </w:r>
-      <w:r>
-        <w:t xml:space="preserve"> </w:t>
-      </w:r>
-      <w:r>
-        <w:t xml:space="preserve">aim to avoid</w:t>
-      </w:r>
-      <w:r>
-        <w:t xml:space="preserve"> </w:t>
-      </w:r>
-      <w:r>
-        <w:t xml:space="preserve">moving into a state where a community’s health system becomes overwhelmed and</w:t>
+        <w:t xml:space="preserve">for people in a fairly large "catchment" area for that hospital. This effect has</w:t>
+      </w:r>
+      <w:r>
+        <w:t xml:space="preserve"> </w:t>
+      </w:r>
+      <w:r>
+        <w:t xml:space="preserve">been seen recently with Covid 19---attempts to "flatten the curve" aim to avoid</w:t>
+      </w:r>
+      <w:r>
+        <w:t xml:space="preserve"> </w:t>
+      </w:r>
+      <w:r>
+        <w:t xml:space="preserve">moving into a state where a community's health system becomes overwhelmed and</w:t>
       </w:r>
       <w:r>
         <w:t xml:space="preserve"> </w:t>
@@ -3080,7 +3077,7 @@
         <w:pStyle w:val="FirstParagraph"/>
       </w:pPr>
       <w:r>
-        <w:t xml:space="preserve">These are terms we’re using right now that we might want to iterate on,</w:t>
+        <w:t xml:space="preserve">These are terms we're using right now that we might want to iterate on,</w:t>
       </w:r>
       <w:r>
         <w:t xml:space="preserve"> </w:t>
@@ -3128,7 +3125,7 @@
         <w:t xml:space="preserve"> </w:t>
       </w:r>
       <w:r>
-        <w:t xml:space="preserve">scientist or engineer might measure about the storm. We’re contrasting</w:t>
+        <w:t xml:space="preserve">scientist or engineer might measure about the storm. We're contrasting</w:t>
       </w:r>
       <w:r>
         <w:t xml:space="preserve"> </w:t>
@@ -3158,31 +3155,13 @@
         <w:t xml:space="preserve">resolution</w:t>
       </w:r>
       <w:r>
-        <w:t xml:space="preserve">: We’re using this right now to talk about spatial and</w:t>
-      </w:r>
-      <w:r>
-        <w:t xml:space="preserve"> </w:t>
-      </w:r>
-      <w:r>
-        <w:t xml:space="preserve">temporal levels of aggregation. Sometimes, we’re using</w:t>
-      </w:r>
-      <w:r>
-        <w:t xml:space="preserve"> </w:t>
-      </w:r>
-      <w:r>
-        <w:t xml:space="preserve">“</w:t>
-      </w:r>
-      <w:r>
-        <w:t xml:space="preserve">scales</w:t>
-      </w:r>
-      <w:r>
-        <w:t xml:space="preserve">”</w:t>
-      </w:r>
-      <w:r>
-        <w:t xml:space="preserve"> </w:t>
-      </w:r>
-      <w:r>
-        <w:t xml:space="preserve">instead, I</w:t>
+        <w:t xml:space="preserve">: We're using this right now to talk about spatial and</w:t>
+      </w:r>
+      <w:r>
+        <w:t xml:space="preserve"> </w:t>
+      </w:r>
+      <w:r>
+        <w:t xml:space="preserve">temporal levels of aggregation. Sometimes, we're using "scales" instead, I</w:t>
       </w:r>
       <w:r>
         <w:t xml:space="preserve"> </w:t>
@@ -3629,6 +3608,29 @@
         <w:pStyle w:val="Bibliography"/>
       </w:pPr>
       <w:r>
+        <w:t xml:space="preserve">Gan, Ryan W, Bonne Ford, William Lassman, Gabriele Pfister, Ambarish Vaidyanathan, Emily Fischer, John Volckens, Jeffrey R Pierce, and Sheryl Magzamen. 2017. “Comparison of Wildfire Smoke Estimation Methods and Associations with Cardiopulmonary-Related Hospital Admissions.”</w:t>
+      </w:r>
+      <w:r>
+        <w:t xml:space="preserve"> </w:t>
+      </w:r>
+      <w:r>
+        <w:rPr>
+          <w:i/>
+        </w:rPr>
+        <w:t xml:space="preserve">GeoHealth</w:t>
+      </w:r>
+      <w:r>
+        <w:t xml:space="preserve"> </w:t>
+      </w:r>
+      <w:r>
+        <w:t xml:space="preserve">1 (3). Wiley Online Library: 122–36.</w:t>
+      </w:r>
+    </w:p>
+    <w:p>
+      <w:pPr>
+        <w:pStyle w:val="Bibliography"/>
+      </w:pPr>
+      <w:r>
         <w:t xml:space="preserve">Grabich, SC, J Horney, C Konrad, and DT Lobdell. 2016. “Measuring the Storm: Methods of Quantifying Hurricane Exposure with Pregnancy Outcomes.”</w:t>
       </w:r>
       <w:r>
@@ -3813,6 +3815,26 @@
         <w:pStyle w:val="Bibliography"/>
       </w:pPr>
       <w:r>
+        <w:t xml:space="preserve">Kim, Sun-Young, Lianne Sheppard, and Ho Kim. 2009. “Health Effects of Long-Term Air Pollution: Influence of Exposure Prediction Methods.”</w:t>
+      </w:r>
+      <w:r>
+        <w:t xml:space="preserve"> </w:t>
+      </w:r>
+      <w:r>
+        <w:rPr>
+          <w:i/>
+        </w:rPr>
+        <w:t xml:space="preserve">Epidemiology</w:t>
+      </w:r>
+      <w:r>
+        <w:t xml:space="preserve">. JSTOR, 442–50.</w:t>
+      </w:r>
+    </w:p>
+    <w:p>
+      <w:pPr>
+        <w:pStyle w:val="Bibliography"/>
+      </w:pPr>
+      <w:r>
         <w:t xml:space="preserve">Kinney, Dennis K, Andrea M Miller, David J Crowley, Emerald Huang, and Erika Gerber. 2008. “Autism Prevalence Following Prenatal Exposure to Hurricanes and Tropical Storms in Louisiana.”</w:t>
       </w:r>
       <w:r>
@@ -3852,6 +3874,75 @@
       </w:r>
       <w:r>
         <w:t xml:space="preserve">2013. Hindawi.</w:t>
+      </w:r>
+    </w:p>
+    <w:p>
+      <w:pPr>
+        <w:pStyle w:val="Bibliography"/>
+      </w:pPr>
+      <w:r>
+        <w:t xml:space="preserve">Lassman, William, Bonne Ford, Ryan W Gan, Gabriele Pfister, Sheryl Magzamen, Emily V Fischer, and Jeffrey R Pierce. 2017. “Spatial and Temporal Estimates of Population Exposure to Wildfire Smoke During the Washington State 2012 Wildfire Season Using Blended Model, Satellite, and in Situ Data.”</w:t>
+      </w:r>
+      <w:r>
+        <w:t xml:space="preserve"> </w:t>
+      </w:r>
+      <w:r>
+        <w:rPr>
+          <w:i/>
+        </w:rPr>
+        <w:t xml:space="preserve">GeoHealth</w:t>
+      </w:r>
+      <w:r>
+        <w:t xml:space="preserve"> </w:t>
+      </w:r>
+      <w:r>
+        <w:t xml:space="preserve">1 (3). Wiley Online Library: 106–21.</w:t>
+      </w:r>
+    </w:p>
+    <w:p>
+      <w:pPr>
+        <w:pStyle w:val="Bibliography"/>
+      </w:pPr>
+      <w:r>
+        <w:t xml:space="preserve">Li, Jin, and Andrew D Heap. 2014. “Spatial Interpolation Methods Applied in the Environmental Sciences: A Review.”</w:t>
+      </w:r>
+      <w:r>
+        <w:t xml:space="preserve"> </w:t>
+      </w:r>
+      <w:r>
+        <w:rPr>
+          <w:i/>
+        </w:rPr>
+        <w:t xml:space="preserve">Environmental Modelling &amp; Software</w:t>
+      </w:r>
+      <w:r>
+        <w:t xml:space="preserve"> </w:t>
+      </w:r>
+      <w:r>
+        <w:t xml:space="preserve">53. Elsevier: 173–89.</w:t>
+      </w:r>
+    </w:p>
+    <w:p>
+      <w:pPr>
+        <w:pStyle w:val="Bibliography"/>
+      </w:pPr>
+      <w:r>
+        <w:t xml:space="preserve">Liang, Dong, and Naresh Kumar. 2013. “Time-Space Kriging to Address the Spatiotemporal Misalignment in the Large Datasets.”</w:t>
+      </w:r>
+      <w:r>
+        <w:t xml:space="preserve"> </w:t>
+      </w:r>
+      <w:r>
+        <w:rPr>
+          <w:i/>
+        </w:rPr>
+        <w:t xml:space="preserve">Atmospheric Environment</w:t>
+      </w:r>
+      <w:r>
+        <w:t xml:space="preserve"> </w:t>
+      </w:r>
+      <w:r>
+        <w:t xml:space="preserve">72. Elsevier: 60–69.</w:t>
       </w:r>
     </w:p>
     <w:p>
@@ -4212,7 +4303,7 @@
     </w:lvl>
   </w:abstractNum>
   <w:abstractNum w:abstractNumId="990">
-    <w:nsid w:val="425147e7"/>
+    <w:nsid w:val="55f349ac"/>
     <w:multiLevelType w:val="multilevel"/>
     <w:lvl w:ilvl="0">
       <w:numFmt w:val="bullet"/>
@@ -4293,7 +4384,7 @@
     </w:lvl>
   </w:abstractNum>
   <w:abstractNum w:abstractNumId="991">
-    <w:nsid w:val="3cbf9b3b"/>
+    <w:nsid w:val="21af1121"/>
     <w:multiLevelType w:val="multilevel"/>
     <w:lvl w:ilvl="0">
       <w:numFmt w:val="bullet"/>

</xml_diff>

<commit_message>
cumulative measures of time example
</commit_message>
<xml_diff>
--- a/tropical_storm_paper.docx
+++ b/tropical_storm_paper.docx
@@ -196,7 +196,16 @@
         <w:pStyle w:val="BodyText"/>
       </w:pPr>
       <w:r>
-        <w:t xml:space="preserve">Researchers have observed that in utero exposure to tropical cyclones leads to adverse birth outcomes.</w:t>
+        <w:t xml:space="preserve">Tropical cyclones are environmental disaster events that are crucial for public health authorities and scientists to understand. Human mortality is an obvious consequence of these storms, and in 1992 Hurricane Andrew left 53 residents in Florida and surrounding states dead</w:t>
+      </w:r>
+      <w:r>
+        <w:t xml:space="preserve"> </w:t>
+      </w:r>
+      <w:r>
+        <w:t xml:space="preserve">(Ahrens 2005)</w:t>
+      </w:r>
+      <w:r>
+        <w:t xml:space="preserve">. However, many other chronic and long term health impacts have been observed in the aftermath of tropical cyclones. Researchers have observed that in utero exposure to tropical cyclones leads to adverse birth outcomes.</w:t>
       </w:r>
       <w:r>
         <w:t xml:space="preserve"> </w:t>
@@ -401,7 +410,7 @@
         <w:pStyle w:val="FirstParagraph"/>
       </w:pPr>
       <w:r>
-        <w:t xml:space="preserve">Questions about the human impacts of tropical cyclones are multidisciplinary, and as such require datsets from different and sometimes seemingly disparate sources. Different disciplines have different methods of collecting data. These differences go beyond the types of software or data management systems used, they often come down to differences the spatial and temporal scales that data points are collected at. These differences and temporal and spatial scales are what we refer to in this paper as spatial and temporal misalignment. Many of the drivers for spatial and temporal misalignment in any sort of multidisciplinary research stem from the fact that these disciplines evolved and created their own research methods separately.</w:t>
+        <w:t xml:space="preserve">Questions about the human impacts of tropical cyclones are multidisciplinary, and as such require datasets from different and sometimes seemingly disparate sources. Different disciplines have different methods of collecting data. These differences go beyond the types of software or data management systems used, they often come down to differences the spatial and temporal scales that data points are collected at. These differences and temporal and spatial scales are what we refer to in this paper as spatial and temporal misalignment. Many of the drivers for spatial and temporal misalignment in any sort of multidisciplinary research stem from the fact that these disciplines evolved and created their own research methods separately.</w:t>
       </w:r>
     </w:p>
     <w:p>
@@ -886,14 +895,6 @@
       </w:r>
       <w:r>
         <w:t xml:space="preserve">. When the week of gestation is known, the timing that the hurricane makes landfall, or has its storm center pass through a county can be matched up to this week of gestation to identify possible "critical periods" of exposure during development.</w:t>
-      </w:r>
-    </w:p>
-    <w:p>
-      <w:pPr>
-        <w:pStyle w:val="BodyText"/>
-      </w:pPr>
-      <w:r>
-        <w:t xml:space="preserve">In the North Atlantic Basin, tropical cyclones typically occur between June and November, and so sometimes month to several month periods are used to aggregate the temporal exposure to them.</w:t>
       </w:r>
     </w:p>
     <w:p>
@@ -3567,6 +3568,14 @@
       <w:bookmarkEnd w:id="43"/>
       <w:r>
         <w:t xml:space="preserve">References</w:t>
+      </w:r>
+    </w:p>
+    <w:p>
+      <w:pPr>
+        <w:pStyle w:val="Bibliography"/>
+      </w:pPr>
+      <w:r>
+        <w:t xml:space="preserve">Ahrens, CD. 2005. “Essentials of Meteorology Essentials of Meteorology: An Invitation to the Atomosphere.” Thomson Brooks/Cole Calif.</w:t>
       </w:r>
     </w:p>
     <w:p>
@@ -4421,7 +4430,7 @@
     </w:lvl>
   </w:abstractNum>
   <w:abstractNum w:abstractNumId="990">
-    <w:nsid w:val="ec030963"/>
+    <w:nsid w:val="864f0b9a"/>
     <w:multiLevelType w:val="multilevel"/>
     <w:lvl w:ilvl="0">
       <w:numFmt w:val="bullet"/>
@@ -4502,7 +4511,7 @@
     </w:lvl>
   </w:abstractNum>
   <w:abstractNum w:abstractNumId="991">
-    <w:nsid w:val="f9b38e28"/>
+    <w:nsid w:val="9209e5cf"/>
     <w:multiLevelType w:val="multilevel"/>
     <w:lvl w:ilvl="0">
       <w:numFmt w:val="bullet"/>

</xml_diff>

<commit_message>
willison puerto rico texas florida example
</commit_message>
<xml_diff>
--- a/tropical_storm_paper.docx
+++ b/tropical_storm_paper.docx
@@ -976,7 +976,25 @@
         <w:pStyle w:val="BodyText"/>
       </w:pPr>
       <w:r>
-        <w:t xml:space="preserve">When researchers are confronted with exposure and outcome data at different temporal and/or spatial scales there are a few things they can do. One is to aggregate whichever dataset is at a finer resolution to match the dataset that is already at a broader resolution. Often when this method is employed, a specific exposure variable may be available for analysis at a very fine resolution. For example, many weather monitoring sites across a county may be recording wind speed, but researchers will take a single value to represent wind speed in the entire county, possibly by taking average or a maximum value. This is a what is happening when a metric such as maximum wind speed is being used as a proxy for tropical cyclone intensity or exposure as in [grabich2016measuring].</w:t>
+        <w:t xml:space="preserve">When researchers are confronted with exposure and outcome data at different temporal and/or spatial scales there are a few things they can do. One is to aggregate whichever dataset is at a finer resolution to match the dataset that is already at a broader resolution. Often when this method is employed, a specific exposure variable may be available for analysis at a very fine resolution. For example, many weather monitoring sites across a county may be recording wind speed, but researchers will take a single value to represent wind speed in the entire county, possibly by taking average or a maximum value. This is a what is happening when a metric such as maximum wind speed is being used as a proxy for tropical cyclone intensity or exposure as in</w:t>
+      </w:r>
+      <w:r>
+        <w:t xml:space="preserve"> </w:t>
+      </w:r>
+      <w:r>
+        <w:t xml:space="preserve">(S. Grabich et al. 2016)</w:t>
+      </w:r>
+      <w:r>
+        <w:t xml:space="preserve">. In</w:t>
+      </w:r>
+      <w:r>
+        <w:t xml:space="preserve"> </w:t>
+      </w:r>
+      <w:r>
+        <w:t xml:space="preserve">(Shao et al. 2017)</w:t>
+      </w:r>
+      <w:r>
+        <w:t xml:space="preserve">, the maximum wind speed when a tropical cyclone made landfall in a particular coastal county was used to assign that particular county's exposure.</w:t>
       </w:r>
     </w:p>
     <w:p>
@@ -1146,6 +1164,18 @@
       </w:r>
       <w:r>
         <w:t xml:space="preserve">.</w:t>
+      </w:r>
+      <w:r>
+        <w:t xml:space="preserve"> </w:t>
+      </w:r>
+      <w:r>
+        <w:t xml:space="preserve">(Shao et al. 2017)</w:t>
+      </w:r>
+      <w:r>
+        <w:t xml:space="preserve"> </w:t>
+      </w:r>
+      <w:r>
+        <w:t xml:space="preserve">used this scale to assign wind speed categories to counties along the Gulf Coast in a study assessing perceptions of risk to tropical cyclones.</w:t>
       </w:r>
     </w:p>
     <w:p>
@@ -4281,6 +4311,29 @@
       </w:r>
       <w:r>
         <w:t xml:space="preserve">348. British Medical Journal Publishing Group.</w:t>
+      </w:r>
+    </w:p>
+    <w:p>
+      <w:pPr>
+        <w:pStyle w:val="Bibliography"/>
+      </w:pPr>
+      <w:r>
+        <w:t xml:space="preserve">Shao, Wanyun, Siyuan Xian, Barry D Keim, Kirby Goidel, and Ning Lin. 2017. “Understanding Perceptions of Changing Hurricane Strength Along the Us Gulf Coast.”</w:t>
+      </w:r>
+      <w:r>
+        <w:t xml:space="preserve"> </w:t>
+      </w:r>
+      <w:r>
+        <w:rPr>
+          <w:i/>
+        </w:rPr>
+        <w:t xml:space="preserve">International Journal of Climatology</w:t>
+      </w:r>
+      <w:r>
+        <w:t xml:space="preserve"> </w:t>
+      </w:r>
+      <w:r>
+        <w:t xml:space="preserve">37 (4). Wiley Online Library: 1716–27.</w:t>
       </w:r>
     </w:p>
     <w:p>
@@ -4503,7 +4556,7 @@
     </w:lvl>
   </w:abstractNum>
   <w:abstractNum w:abstractNumId="990">
-    <w:nsid w:val="96132c3f"/>
+    <w:nsid w:val="e35149e4"/>
     <w:multiLevelType w:val="multilevel"/>
     <w:lvl w:ilvl="0">
       <w:numFmt w:val="bullet"/>
@@ -4584,7 +4637,7 @@
     </w:lvl>
   </w:abstractNum>
   <w:abstractNum w:abstractNumId="991">
-    <w:nsid w:val="de9a7b1d"/>
+    <w:nsid w:val="27d9e654"/>
     <w:multiLevelType w:val="multilevel"/>
     <w:lvl w:ilvl="0">
       <w:numFmt w:val="bullet"/>

</xml_diff>

<commit_message>
flooding and storm surges
</commit_message>
<xml_diff>
--- a/tropical_storm_paper.docx
+++ b/tropical_storm_paper.docx
@@ -279,12 +279,98 @@
     </w:p>
     <w:p>
       <w:pPr>
+        <w:pStyle w:val="Heading2"/>
+      </w:pPr>
+      <w:bookmarkStart w:id="22" w:name="physical-exposures"/>
+      <w:bookmarkEnd w:id="22"/>
+      <w:r>
+        <w:t xml:space="preserve">Physical Exposures</w:t>
+      </w:r>
+    </w:p>
+    <w:p>
+      <w:pPr>
+        <w:pStyle w:val="FirstParagraph"/>
+      </w:pPr>
+      <w:r>
+        <w:t xml:space="preserve">Atmospheric and weather data have long been designed to give a picture of meteorological activity over vast geographic spreads as large as entire continents or oceanic basins. To acheive this, data is often recorded by sensors at fixed weather monitoring stations, in vast monitoring systems that are designed to automatically record a data point at a fixed interval of time. These monitoring systems are often the result of long-standing weather projects such as the National Hurricane Center Data Archive from NOAA (National Oceanic and Atmospheric Administration), and the NWS (National Weather Service). This data is often narrow in temporal and spatial resolution, and large in geographic scope.</w:t>
+      </w:r>
+    </w:p>
+    <w:p>
+      <w:pPr>
+        <w:pStyle w:val="Heading2"/>
+      </w:pPr>
+      <w:bookmarkStart w:id="23" w:name="storm-tracks"/>
+      <w:bookmarkEnd w:id="23"/>
+      <w:r>
+        <w:t xml:space="preserve">Storm Tracks</w:t>
+      </w:r>
+    </w:p>
+    <w:p>
+      <w:pPr>
+        <w:pStyle w:val="Heading2"/>
+      </w:pPr>
+      <w:bookmarkStart w:id="24" w:name="wind-speed-and-direction"/>
+      <w:bookmarkEnd w:id="24"/>
+      <w:r>
+        <w:t xml:space="preserve">Wind Speed and Direction</w:t>
+      </w:r>
+    </w:p>
+    <w:p>
+      <w:pPr>
+        <w:pStyle w:val="FirstParagraph"/>
+      </w:pPr>
+      <w:r>
+        <w:t xml:space="preserve">Wind speed is an extremely important element of tropical cyclones. To even be classified as a tropical cyclone, a storm must have wind speeds in excess of 74 miles per hour (64 knots).</w:t>
+      </w:r>
+    </w:p>
+    <w:p>
+      <w:pPr>
+        <w:pStyle w:val="BodyText"/>
+      </w:pPr>
+      <w:r>
+        <w:t xml:space="preserve">Meteorologists and atmospheric scientists use ground based wind instruments in set locations to measure wind speed and direction. One such instrument is called a wind vane. These can take on a variety of appearances such as wind socks at the airport, but they are essentially arrows that always point in the direction the wind is blowing. Anemometers measure wind speed by recording the rate of rotation of moving cups on a free moving shaft. An aerovane can measure both wind speed and wind direction and can be attached to a recorder to give continuous measurements. In order to be accurate and effective, these ground based wind instruments must be placed above the roofs of buildings so that they can be exposed to free flowing air. Since this is not always the case, wind observations can consequently be erratic in nature.</w:t>
+      </w:r>
+    </w:p>
+    <w:p>
+      <w:pPr>
+        <w:pStyle w:val="BodyText"/>
+      </w:pPr>
+      <w:r>
+        <w:t xml:space="preserve">Above ground, geostationary satellites, which are positioned above a particular location can measure wind speed and wind direction by observing the direction that clouds move in a given amount of time. Doppler radar can also be used to measure wind speed and direction.</w:t>
+      </w:r>
+    </w:p>
+    <w:p>
+      <w:pPr>
+        <w:pStyle w:val="Heading2"/>
+      </w:pPr>
+      <w:bookmarkStart w:id="25" w:name="flooding-and-storm-surges"/>
+      <w:bookmarkEnd w:id="25"/>
+      <w:r>
+        <w:t xml:space="preserve">Flooding and Storm Surges</w:t>
+      </w:r>
+    </w:p>
+    <w:p>
+      <w:pPr>
+        <w:pStyle w:val="FirstParagraph"/>
+      </w:pPr>
+      <w:r>
+        <w:t xml:space="preserve">Due to intensive precipitation and the threat of storm surges during and after tropical cyclones make landfall, flooding is a major consequence that has a number of impacts on the infrastructure, safety, and economic strength of communities. Flooding accounts for about 75% of declared federal disasters, costs an average of $8 billion in the US annually, and results in over 90 fatalities on average each year.</w:t>
+      </w:r>
+      <w:r>
+        <w:t xml:space="preserve"> </w:t>
+      </w:r>
+      <w:r>
+        <w:t xml:space="preserve">(Prokopec et al., n.d.)</w:t>
+      </w:r>
+    </w:p>
+    <w:p>
+      <w:pPr>
         <w:pStyle w:val="Heading1"/>
       </w:pPr>
-      <w:bookmarkStart w:id="22" w:name="physical-exposures-from-tropical-cyclones"/>
-      <w:bookmarkEnd w:id="22"/>
-      <w:r>
-        <w:t xml:space="preserve">Physical Exposures from Tropical Cyclones</w:t>
+      <w:bookmarkStart w:id="26" w:name="human-impacts-of-tropical-cyclones"/>
+      <w:bookmarkEnd w:id="26"/>
+      <w:r>
+        <w:t xml:space="preserve">Human Impacts of Tropical Cyclones</w:t>
       </w:r>
     </w:p>
     <w:p>
@@ -292,49 +378,26 @@
         <w:pStyle w:val="FirstParagraph"/>
       </w:pPr>
       <w:r>
-        <w:t xml:space="preserve">Before we delve into the temporal and spatial scales used to understand tropical cyclone impacts on human health and infrastructure, it may be useful to briefly describe the meteorology of a tropical cyclone, and the ways in which physical properties, and thus exposures, are measured.</w:t>
-      </w:r>
-    </w:p>
-    <w:p>
-      <w:pPr>
-        <w:pStyle w:val="BodyText"/>
-      </w:pPr>
-      <w:r>
-        <w:t xml:space="preserve">Tropical cyclones are a term that encompass the same type of storm with differentiating names around the globe. Tropical cyclones are referred to as hurricanes in the North Atlantic and Eastern Pacific, typhoons in the Western Pacific, and cyclones in India, Australia, and East Africa.</w:t>
-      </w:r>
-    </w:p>
-    <w:p>
-      <w:pPr>
-        <w:pStyle w:val="BodyText"/>
-      </w:pPr>
-      <w:r>
-        <w:t xml:space="preserve">Tropical cyclones in the Atlantic Basin usually start as thunderstorms in West Africa and gradually grow into larger storm systems as they move across the Atlantic Ocean. The transformation of these small storms, called tropical disturbances, to tropical depressions, and then tropical storms, and finally tropical cyclones, requires high humidity throughout the troposphere, as well as warm surface water temperatures extending to depths of 200 meters. These are conditions that are usually met between summer and early fall in the North Atlantic. The center of a tropical cyclone is known as the eye, and it is here that air pressures is incredibly low, winds are light, and cloud cover is broken. It is the eye wall where wind speeds are at their highest, and where precipitation is at it's heaviest.</w:t>
-      </w:r>
-    </w:p>
-    <w:p>
-      <w:pPr>
-        <w:pStyle w:val="BodyText"/>
-      </w:pPr>
-      <w:r>
-        <w:t xml:space="preserve">Much of the destruction and carnage that tropical cyclones leave in their wake is due to the high winds, which can cause dangerous flying debris to damage property and strike individuals. High winds also generate storm surges that cause flooding, obliterate buildings, and lead to drownings, especially when this coincides with normal high tides. Adding to this is the fact that a quarter of tropical cyclones that strike the United States spawn tornadoes, typically in the right front quadrant of the advancing cyclone.</w:t>
-      </w:r>
-    </w:p>
-    <w:p>
-      <w:pPr>
-        <w:pStyle w:val="BodyText"/>
-      </w:pPr>
-      <w:r>
-        <w:t xml:space="preserve">Measuring the impact that tropical cyclones have on communities in order to assess exposure to the effects like flooding and wind damage means that meteorological measurements of precipitation, wind speed, air pressure, and other metrics must be obtained. I will explain some of the most common ways that these properties are measured. This is important because the limitations of these measurements also inform what we can assume to be true when assigning exposure to communities and individuals.</w:t>
+        <w:t xml:space="preserve">Where physical exposure data is often expansive and specific, owing to well established networks of weather monitoring stations, data on human impacts are spatially and temporally located within geopolitical, cultural, and administrative boundaries. This type of data is available often in the form of census records, hospitalization records and vitals statistics from hospitals and public health departments, disaster insurance claims, schools, and other systems that record human activities. Unlike the physical exposure data, these sources are often aggregated by geographic region and time, often out of convenience, or a need to preserve the anonymity and privacy of the people whose data is being used. Researchers also will use such secondary datasets and sources to compare with primary data sources. For example in</w:t>
+      </w:r>
+      <w:r>
+        <w:t xml:space="preserve"> </w:t>
+      </w:r>
+      <w:r>
+        <w:t xml:space="preserve">(Lieberman-Cribbin et al. 2017)</w:t>
+      </w:r>
+      <w:r>
+        <w:t xml:space="preserve">, self reported flooding exposure data was compared to FEMA flooding exposure data. This goes to show that different disciplines have different aims and needs, and this creates spatial and temporal misalignment when multidisciplinary research is conducted.</w:t>
       </w:r>
     </w:p>
     <w:p>
       <w:pPr>
         <w:pStyle w:val="Heading2"/>
       </w:pPr>
-      <w:bookmarkStart w:id="23" w:name="wind-speed-and-direction"/>
-      <w:bookmarkEnd w:id="23"/>
-      <w:r>
-        <w:t xml:space="preserve">Wind Speed and Direction</w:t>
+      <w:bookmarkStart w:id="27" w:name="health-impacts"/>
+      <w:bookmarkEnd w:id="27"/>
+      <w:r>
+        <w:t xml:space="preserve">Health Impacts</w:t>
       </w:r>
     </w:p>
     <w:p>
@@ -342,33 +405,69 @@
         <w:pStyle w:val="FirstParagraph"/>
       </w:pPr>
       <w:r>
-        <w:t xml:space="preserve">Wind speed is an extremely important element of tropical cyclones. To even be classified as a tropical cyclone, a storm must have wind speeds in excess of 74 miles per hour (64 knots).</w:t>
-      </w:r>
-    </w:p>
-    <w:p>
-      <w:pPr>
-        <w:pStyle w:val="BodyText"/>
-      </w:pPr>
-      <w:r>
-        <w:t xml:space="preserve">Meteorologists and atmospheric scientists use ground based wind instruments in set locations to measure wind speed and direction. One such instrument is called a wind vane. These can take on a variety of appearances such as wind socks at the airport, but they are essentially arrows that always point in the direction the wind is blowing. Anemometers measure wind speed by recording the rate of rotation of moving cups on a free moving shaft. An aerovane can measure both wind speed and wind direction and can be attached to a recorder to give continuous measurements. In order to be accurate and effective, these ground based wind instruments must be placed above the roofs of buildings so that they can be exposed to free flowing air. Since this is not always the case, wind observations can consequently be erratic in nature.</w:t>
-      </w:r>
-    </w:p>
-    <w:p>
-      <w:pPr>
-        <w:pStyle w:val="BodyText"/>
-      </w:pPr>
-      <w:r>
-        <w:t xml:space="preserve">Above ground, geostationary satellites, which are positioned above a particular location can measure wind speed and wind direction by observing the direction that clouds move in a given amount of time. Doppler radar can also be used to measure wind speed and direction.</w:t>
+        <w:t xml:space="preserve">Similar to the ways in which physical exposure data is recorded in large nationwide networks by federal agencies such as NOAA and the NWS, there are a number of public health agencies, both governmental and non-governmental that collect extensive information pertaining to deaths, acute and chronic illnesses, injuries, birth and pregnancy outcomes, and mental health conditions. This data provides researchers with a wealth of information on health related human impacts of tropical cyclones.</w:t>
+      </w:r>
+    </w:p>
+    <w:p>
+      <w:pPr>
+        <w:pStyle w:val="BodyText"/>
+      </w:pPr>
+      <w:r>
+        <w:t xml:space="preserve">Certain general health information can be accessed from data published by the National Vital Statistics System of the National Center for Health Statistics (NCHS)</w:t>
+      </w:r>
+      <w:r>
+        <w:t xml:space="preserve"> </w:t>
+      </w:r>
+      <w:r>
+        <w:t xml:space="preserve">(Aschengrau and Seage 2013)</w:t>
+      </w:r>
+      <w:r>
+        <w:t xml:space="preserve">. This organization has registration offices in every U.S. state, Washington D.C., and New York City. Vital statistics from birth certificates for example, are recorded and verified by medical professionals and submitted to local health depaertments, which submit this information to state health departments, which eventually send it to the NCHS</w:t>
+      </w:r>
+      <w:r>
+        <w:t xml:space="preserve"> </w:t>
+      </w:r>
+      <w:r>
+        <w:t xml:space="preserve">(Aschengrau and Seage 2013)</w:t>
+      </w:r>
+      <w:r>
+        <w:t xml:space="preserve">.</w:t>
+      </w:r>
+    </w:p>
+    <w:p>
+      <w:pPr>
+        <w:pStyle w:val="BodyText"/>
+      </w:pPr>
+      <w:r>
+        <w:t xml:space="preserve">Mortality data is also collected in the US by the NCHS through a program it administers called the National Death Index</w:t>
+      </w:r>
+      <w:r>
+        <w:t xml:space="preserve"> </w:t>
+      </w:r>
+      <w:r>
+        <w:t xml:space="preserve">(Aschengrau and Seage 2013)</w:t>
+      </w:r>
+      <w:r>
+        <w:t xml:space="preserve">; this particular data has to be obtained through offices at the state level. Death certificates themselves will give the information of the events that led to death, something of interest when determining impacts of tropical cyclones. There are many other sources of health data that contain information pertinent to impacts from tropical cyclones such as the National Health Interview Survey, National Notifiable Diseases Surveillance System, Planned Parenthood Federation of America, Center for Disease Control, Pregnancy Risk Assessment Monitoring System, and many others</w:t>
+      </w:r>
+      <w:r>
+        <w:t xml:space="preserve"> </w:t>
+      </w:r>
+      <w:r>
+        <w:t xml:space="preserve">(Aschengrau and Seage 2013)</w:t>
+      </w:r>
+      <w:r>
+        <w:t xml:space="preserve">. The key is to understand that these data come from hospitals, public health departments and other agencies at local (county), and state levels. Hospitalization records and public school records of attendance are also helpful and come from similar sources.</w:t>
       </w:r>
     </w:p>
     <w:p>
       <w:pPr>
         <w:pStyle w:val="Heading2"/>
       </w:pPr>
-      <w:bookmarkStart w:id="24" w:name="precipitation"/>
-      <w:bookmarkEnd w:id="24"/>
-      <w:r>
-        <w:t xml:space="preserve">Precipitation</w:t>
+      <w:bookmarkStart w:id="28" w:name="social-and-economic-impacts"/>
+      <w:bookmarkEnd w:id="28"/>
+      <w:r>
+        <w:t xml:space="preserve">Social and Economic Impacts</w:t>
       </w:r>
     </w:p>
     <w:p>
@@ -376,33 +475,43 @@
         <w:pStyle w:val="FirstParagraph"/>
       </w:pPr>
       <w:r>
-        <w:t xml:space="preserve">It is important to measure precipitation from tropical cyclones because not only does this give an indication of the cyclone's magnitude, but it also corresponds to damaging effects such as flooding.</w:t>
-      </w:r>
-    </w:p>
-    <w:p>
-      <w:pPr>
-        <w:pStyle w:val="BodyText"/>
-      </w:pPr>
-      <w:r>
-        <w:t xml:space="preserve">Rain gauges are the most well known instrument for measuring precipitation, but there are several different types of precipitation. A standard rain gauge is simply a funnel shaped rain collector that is attached to a tube with measurements on the side. Measurements of rain less than 0.01 of an inch in a rain gauge are referred to as trace amounts. Tipping bucket rain gauges send electrical signals to a remote sensor every time a system of two buckets moves due to a known amount of water filling one of the buckets. Because a small amount of rain is lost whenever the buckets tip, this way of measuring rain is always an undercount. However, this is the type of rain gauge used by the automated weather stations.</w:t>
-      </w:r>
-    </w:p>
-    <w:p>
-      <w:pPr>
-        <w:pStyle w:val="BodyText"/>
-      </w:pPr>
-      <w:r>
-        <w:t xml:space="preserve">Finally, similarly to wind speeds, radar and doppler radar can also be used to gauge precipitation. These technologies allow scientists to actually see the inside of a cloud and understand the amount of precipitation in that cloud.</w:t>
+        <w:t xml:space="preserve">Anybody studying human impacts needs to have pertinent demographic data on the populations they are studying. In addition to health outcomes, demographic details such as race, ethnicity, socioeconomic status, age, and political affiliation are interesting and often insightful details of information that can help to shine a light on the human impacts of tropical cyclones. The US Census is a valuable source of information that is updated and compiled every ten years by the US Bureau of the Census on many variables including ancestry, racial background, mortage, occupation, household size, etc.</w:t>
+      </w:r>
+      <w:r>
+        <w:t xml:space="preserve">(Aschengrau and Seage 2013)</w:t>
+      </w:r>
+      <w:r>
+        <w:t xml:space="preserve">.</w:t>
+      </w:r>
+    </w:p>
+    <w:p>
+      <w:pPr>
+        <w:pStyle w:val="BodyText"/>
+      </w:pPr>
+      <w:r>
+        <w:t xml:space="preserve">Other important sources of impact data, particularly from economics come from insurance claims. Tax returns are also useful.</w:t>
+      </w:r>
+      <w:r>
+        <w:t xml:space="preserve"> </w:t>
+      </w:r>
+      <w:r>
+        <w:t xml:space="preserve">(Deryugina, Kawano, and Levitt 2018)</w:t>
+      </w:r>
+      <w:r>
+        <w:t xml:space="preserve"> </w:t>
+      </w:r>
+      <w:r>
+        <w:t xml:space="preserve">collected information on individual federal tax returns and third party information returns filed between 1999 and 2013.</w:t>
       </w:r>
     </w:p>
     <w:p>
       <w:pPr>
         <w:pStyle w:val="Heading1"/>
       </w:pPr>
-      <w:bookmarkStart w:id="25" w:name="human-impacts-of-tropical-cyclones"/>
-      <w:bookmarkEnd w:id="25"/>
-      <w:r>
-        <w:t xml:space="preserve">Human Impacts of Tropical Cyclones</w:t>
+      <w:bookmarkStart w:id="29" w:name="spatial-and-temporal-misalignment-origins-of-integration-challenges"/>
+      <w:bookmarkEnd w:id="29"/>
+      <w:r>
+        <w:t xml:space="preserve">Spatial and Temporal Misalignment: Origins of Integration Challenges</w:t>
       </w:r>
     </w:p>
     <w:p>
@@ -410,17 +519,42 @@
         <w:pStyle w:val="FirstParagraph"/>
       </w:pPr>
       <w:r>
-        <w:t xml:space="preserve">The physical exposures mentioned above, such as precipitation and wind speed, impact various dimensions of human wellbeing, namely physical health, mental health, infrastructure, and economic impacts. This data doesn't come from point location monitoring stations, but rather from administrative sources, often along geopolitical boundaries.</w:t>
+        <w:t xml:space="preserve">Questions about the human impacts of tropical cyclones are multidisciplinary, and as such require datasets from different and sometimes seemingly disparate sources. Different disciplines have different methods of collecting data. These differences go beyond the types of software or data management systems used, they often come down to differences in the spatial and temporal scales that data points are collected at. These differences and temporal and spatial scales are what we refer to in this paper as spatial and temporal misalignment.</w:t>
+      </w:r>
+    </w:p>
+    <w:p>
+      <w:pPr>
+        <w:pStyle w:val="BodyText"/>
+      </w:pPr>
+      <w:r>
+        <w:t xml:space="preserve">Differences in spatial and temporal scales are also related to the study question that researchers are asking. If a study is concerned with birth outcomes for example, having weather data on the windspeed every several seconds may not be relevant, because birth outcomes related to storm exposure in utero may operate on a longer time scale. In</w:t>
+      </w:r>
+      <w:r>
+        <w:t xml:space="preserve"> </w:t>
+      </w:r>
+      <w:r>
+        <w:t xml:space="preserve">(S. C. Grabich et al. 2016)</w:t>
+      </w:r>
+      <w:r>
+        <w:t xml:space="preserve">, the researchers looked at gestational periods and defined pregnancies as exposed to tropical cyclones if they happened before 20 weeks of gestation. If the researchers had been interested in a different question, for example acute injuries due to direct storm exposure, they would have chosen a smaller time scale. There is no correct spatial or temporal scale that works well for all research, it all depends on what is being asked and how that can be ascertained. Different scales allow the researchers to make certain inferences and determine how the results of a study can be interpreted.</w:t>
+      </w:r>
+    </w:p>
+    <w:p>
+      <w:pPr>
+        <w:pStyle w:val="BodyText"/>
+      </w:pPr>
+      <w:r>
+        <w:t xml:space="preserve">If spatial and temporal misalignment are a result of different disciplines using different methods, asking different questions, and collecting data from different sources, then it is important to understand what those temporal and spatial scales are. The remainder of this section will highlight the most common spatial and temporal scales typically used in tropical cyclone studies. These scales were chosen after conducting a literature review that covered a wide range of human impacts from tropical cyclones. First we will describe spatial scales starting from the smallest resolution of point locations, working up to the level of metropolitan areas and states. Next we will describe temporal scales most commonly used in tropical cyclone studies and again work from smallest to largest resolution.</w:t>
       </w:r>
     </w:p>
     <w:p>
       <w:pPr>
         <w:pStyle w:val="Heading1"/>
       </w:pPr>
-      <w:bookmarkStart w:id="26" w:name="health-impacts"/>
-      <w:bookmarkEnd w:id="26"/>
-      <w:r>
-        <w:t xml:space="preserve">Health Impacts</w:t>
+      <w:bookmarkStart w:id="30" w:name="spatial-scales"/>
+      <w:bookmarkEnd w:id="30"/>
+      <w:r>
+        <w:t xml:space="preserve">Spatial Scales</w:t>
       </w:r>
     </w:p>
     <w:p>
@@ -428,30 +562,185 @@
         <w:pStyle w:val="FirstParagraph"/>
       </w:pPr>
       <w:r>
-        <w:t xml:space="preserve">Similar to the ways in which physical exposure data is recorded in large nationwide networks by federal agencies such as NOAA and the NWS, there are a number of public health agencies, both governmental and non-governmental that collect extensive information pertaining to deaths, acute and chronic illnesses, injuries, birth and pregnancy outcomes, and mental health conditions. This data provides researchers with a wealth of information on health related human impacts of tropical cyclones.</w:t>
-      </w:r>
-    </w:p>
-    <w:p>
-      <w:pPr>
-        <w:pStyle w:val="BodyText"/>
-      </w:pPr>
-      <w:r>
-        <w:t xml:space="preserve">Certain general health information can be accessed from data published by the National Vital Statistics System of the National Center for Health Statistics (NCHS)</w:t>
-      </w:r>
-      <w:r>
-        <w:t xml:space="preserve"> </w:t>
-      </w:r>
-      <w:r>
-        <w:t xml:space="preserve">(Aschengrau and Seage 2013)</w:t>
-      </w:r>
-      <w:r>
-        <w:t xml:space="preserve">. This organization has registration offices in every U.S. state, Washington D.C., and New York City. Vital statistics from birth certificates for example, are recorded and verified by medical professionals and submitted to local health depaertments, which submit this information to state health departments, which eventually send it to the NCHS</w:t>
-      </w:r>
-      <w:r>
-        <w:t xml:space="preserve"> </w:t>
-      </w:r>
-      <w:r>
-        <w:t xml:space="preserve">(Aschengrau and Seage 2013)</w:t>
+        <w:t xml:space="preserve">The spatial scale that a researcher uses varies depending on the data available or sampling method used. In human impacts data finer spatial scales will correspond more often to individuals or households, while larger spatial scales will correspond to regions, states, or even countries. Physical exposure data is often at a small point location or a grid, based on where weather monitoring sensors are placed. In the following section we will outline the most common spatial scales used in tropical cyclone studies and include some examples from the literature where they were employed.</w:t>
+      </w:r>
+    </w:p>
+    <w:p>
+      <w:pPr>
+        <w:pStyle w:val="Heading3"/>
+      </w:pPr>
+      <w:bookmarkStart w:id="31" w:name="point-location"/>
+      <w:bookmarkEnd w:id="31"/>
+      <w:r>
+        <w:t xml:space="preserve">Point Location</w:t>
+      </w:r>
+    </w:p>
+    <w:p>
+      <w:pPr>
+        <w:pStyle w:val="FirstParagraph"/>
+      </w:pPr>
+      <w:r>
+        <w:t xml:space="preserve">Point locations are the smallest resolution of spatial data used to assess the exposure to tropical storms and hurricanes, as they represent the specific location of individual, non-aggregated observations on the outcome of interest. In many cases, researchers collect information on the study subject's residential address through some sort of a survey to assess point location</w:t>
+      </w:r>
+      <w:r>
+        <w:t xml:space="preserve"> </w:t>
+      </w:r>
+      <w:r>
+        <w:t xml:space="preserve">(Lieberman-Cribbin et al. 2017)</w:t>
+      </w:r>
+      <w:r>
+        <w:t xml:space="preserve">,</w:t>
+      </w:r>
+      <w:r>
+        <w:t xml:space="preserve"> </w:t>
+      </w:r>
+      <w:r>
+        <w:t xml:space="preserve">(Jaycox et al. 2010)</w:t>
+      </w:r>
+      <w:r>
+        <w:t xml:space="preserve">,</w:t>
+      </w:r>
+      <w:r>
+        <w:t xml:space="preserve">(Bayleyegn et al. 2006)</w:t>
+      </w:r>
+      <w:r>
+        <w:t xml:space="preserve">. These surveys are often designed to assess psychological needs of hurricane survivors, as well as medical, financial, and nutritional needs. For example in</w:t>
+      </w:r>
+      <w:r>
+        <w:t xml:space="preserve"> </w:t>
+      </w:r>
+      <w:r>
+        <w:t xml:space="preserve">(Lieberman-Cribbin et al. 2017)</w:t>
+      </w:r>
+      <w:r>
+        <w:t xml:space="preserve">, New York City residents provided their address in a self reported manner to look at associations between mental health outcomes and flooding data. This residential address served as a point location that could be mapped and was compared to flooding data maps created by FEMA. In other cases, a GPS device is used to record coordinates that mark a specific point location. An example is</w:t>
+      </w:r>
+      <w:r>
+        <w:t xml:space="preserve"> </w:t>
+      </w:r>
+      <w:r>
+        <w:t xml:space="preserve">(Hagy, Lehrter, and Murrell 2006)</w:t>
+      </w:r>
+      <w:r>
+        <w:t xml:space="preserve">, where specific point locations were used to take water samples were taken to measure parameters of water quality such as salinity, temperature, dissolved oxygen, and turbidity compared before and after Hurricane Ivan in Pensacola Bay, Florida. This is a common practice in ecological research because point locations distributed across a landscape can be used to observe patterns taking geography into account. Point locations are also advantageous when using satellite images in conjuction with analysis of hurricane impact as illustrated in</w:t>
+      </w:r>
+      <w:r>
+        <w:t xml:space="preserve"> </w:t>
+      </w:r>
+      <w:r>
+        <w:t xml:space="preserve">(Bianchette et al. 2009)</w:t>
+      </w:r>
+      <w:r>
+        <w:t xml:space="preserve">, where Landsat 5 images were used to compare vegetation damage, by looking at specific trees at different elevations to assess the ecological impact of Hurricane Ivan.</w:t>
+      </w:r>
+    </w:p>
+    <w:p>
+      <w:pPr>
+        <w:pStyle w:val="BodyText"/>
+      </w:pPr>
+      <w:r>
+        <w:t xml:space="preserve">The obvious advantage of a point location is that when mapped, it can be overlayed with physical exposure data on a storm or storms to gage a very accurate picture of exposure, taking full advantage of high resolution in the exposure data. Since storm tracks are often spatially represented by the path of the storm's center, having point locations for the exposed units of interest allows researchers to more accurately measure how close each observation was to the storm's central track, and make further conclusions on this. Similarly, point locations can be integrated in a straightforward way with gridded exposure data, as might result from re-analysis datasets or ... [check with James Done about this], as each point location can be assigned the exposure level of the closest gridded measurement.</w:t>
+      </w:r>
+    </w:p>
+    <w:p>
+      <w:pPr>
+        <w:pStyle w:val="BodyText"/>
+      </w:pPr>
+      <w:r>
+        <w:t xml:space="preserve">We will discuss this issue later in this paper, but a common fact of tropical cyclone research is that point locations representing human impacts and outcomes do not often line up exactly with the physical exposure data points. In this case, distance from storm tracks, or distance from exposure monitors and sensors will have to be used to approximate exposure. Interpolating exposure data over a surface that overlays point locations of human impacts is also an option.</w:t>
+      </w:r>
+    </w:p>
+    <w:p>
+      <w:pPr>
+        <w:pStyle w:val="Heading3"/>
+      </w:pPr>
+      <w:bookmarkStart w:id="32" w:name="zip-codecountyparish"/>
+      <w:bookmarkEnd w:id="32"/>
+      <w:r>
+        <w:t xml:space="preserve">Zip Code/County/Parish</w:t>
+      </w:r>
+    </w:p>
+    <w:p>
+      <w:pPr>
+        <w:pStyle w:val="FirstParagraph"/>
+      </w:pPr>
+      <w:r>
+        <w:t xml:space="preserve">While point locations are very useful, many of the papers cited used larger geographic areas to denote spatial exposure to storms. Zip codes</w:t>
+      </w:r>
+      <w:r>
+        <w:t xml:space="preserve"> </w:t>
+      </w:r>
+      <w:r>
+        <w:t xml:space="preserve">(Bevilacqua et al. 2020)</w:t>
+      </w:r>
+      <w:r>
+        <w:t xml:space="preserve">,</w:t>
+      </w:r>
+      <w:r>
+        <w:t xml:space="preserve">(Lane et al. 2013)</w:t>
+      </w:r>
+      <w:r>
+        <w:t xml:space="preserve">, are often used to aggregate groups of people living in a given area. Counties are at a higher aggregation level than zip codes</w:t>
+      </w:r>
+      <w:r>
+        <w:t xml:space="preserve"> </w:t>
+      </w:r>
+      <w:r>
+        <w:t xml:space="preserve">(Kinney et al. 2008)</w:t>
+      </w:r>
+      <w:r>
+        <w:t xml:space="preserve">,</w:t>
+      </w:r>
+      <w:r>
+        <w:t xml:space="preserve"> </w:t>
+      </w:r>
+      <w:r>
+        <w:t xml:space="preserve">(S. C. Grabich et al. 2016)</w:t>
+      </w:r>
+      <w:r>
+        <w:t xml:space="preserve">,</w:t>
+      </w:r>
+      <w:r>
+        <w:t xml:space="preserve"> </w:t>
+      </w:r>
+      <w:r>
+        <w:t xml:space="preserve">(S. Grabich et al. 2016)</w:t>
+      </w:r>
+      <w:r>
+        <w:t xml:space="preserve">,</w:t>
+      </w:r>
+      <w:r>
+        <w:t xml:space="preserve"> </w:t>
+      </w:r>
+      <w:r>
+        <w:t xml:space="preserve">(Schwartz et al. 2018)</w:t>
+      </w:r>
+      <w:r>
+        <w:t xml:space="preserve">,</w:t>
+      </w:r>
+      <w:r>
+        <w:t xml:space="preserve"> </w:t>
+      </w:r>
+      <w:r>
+        <w:t xml:space="preserve">(Harville et al. 2010)</w:t>
+      </w:r>
+      <w:r>
+        <w:t xml:space="preserve">. Often these levels seem to be used when a specific metropolitan area is being looked at, such as New York City after Hurricane Sandy</w:t>
+      </w:r>
+      <w:r>
+        <w:t xml:space="preserve"> </w:t>
+      </w:r>
+      <w:r>
+        <w:t xml:space="preserve">(Lane et al. 2013)</w:t>
+      </w:r>
+      <w:r>
+        <w:t xml:space="preserve">, and Houstan after Hurricane Harvey</w:t>
+      </w:r>
+      <w:r>
+        <w:t xml:space="preserve"> </w:t>
+      </w:r>
+      <w:r>
+        <w:t xml:space="preserve">(Schwartz et al. 2018)</w:t>
       </w:r>
       <w:r>
         <w:t xml:space="preserve">.</w:t>
@@ -462,35 +751,81 @@
         <w:pStyle w:val="BodyText"/>
       </w:pPr>
       <w:r>
-        <w:t xml:space="preserve">Mortality data is also collected in the US by the NCHS through a program it administers called the National Death Index</w:t>
-      </w:r>
-      <w:r>
-        <w:t xml:space="preserve"> </w:t>
-      </w:r>
-      <w:r>
-        <w:t xml:space="preserve">(Aschengrau and Seage 2013)</w:t>
-      </w:r>
-      <w:r>
-        <w:t xml:space="preserve">; this particular data has to be obtained through offices at the state level. Death certificates themselves will give the information of the events that led to death, something of interest when determining impacts of tropical cyclones. There are many other sources of health data that contain information pertinent to impacts from tropical cyclones such as the National Health Interview Survey, National Notifiable Diseases Surveillance System, Planned Parenthood Federation of America, Center for Disease Control, Pregnancy Risk Assessment Monitoring System, and many others</w:t>
-      </w:r>
-      <w:r>
-        <w:t xml:space="preserve"> </w:t>
-      </w:r>
-      <w:r>
-        <w:t xml:space="preserve">(Aschengrau and Seage 2013)</w:t>
-      </w:r>
-      <w:r>
-        <w:t xml:space="preserve">. The key is to understand that these data come from hospitals, public health departments and other agencies at local (county), and state levels. Hospitalization records and public school records of attendance are also helpful and come from similar sources.</w:t>
+        <w:t xml:space="preserve">Aggregating exposure at the county level is convenient because it utilizes some of the most established methods for assigning exposure status: the storm track trajectory, and FEMA presidential disaster declarations</w:t>
+      </w:r>
+      <w:r>
+        <w:t xml:space="preserve"> </w:t>
+      </w:r>
+      <w:r>
+        <w:t xml:space="preserve">(S. Grabich et al. 2016)</w:t>
+      </w:r>
+      <w:r>
+        <w:t xml:space="preserve">. The storm track trajectory is typically the path that the tropical cyclone takes, and although the counties immediately crossed can be categorized as exposed, there are methods to calculate distance from the storm center that allow for estimation of exposure at various distances by establishing exposure thresholds.</w:t>
+      </w:r>
+    </w:p>
+    <w:p>
+      <w:pPr>
+        <w:pStyle w:val="BodyText"/>
+      </w:pPr>
+      <w:r>
+        <w:t xml:space="preserve">There are several disadvantages and pitfalls to using this spatial level. For one, not all counties and zip codes(which are called parishes in Louisiana) are the same size or have the same population, so they may not be immediately comparable. Using the county/parish or zip code makes it easier for researchers to misclassify exposure. There are many ways that this can occur in a study on tropical storms; one common example is that counties selected as exposed are those that had the center of the storm pass through their county's physical boundaries. However it is very possible that some individuals lived in a county classified as exposed based on this criteria, but were in a region of the county far enough away from the storm center that they were not severely impacted. These individuals would be classified as exposed when they really were not and it could bias an apparetn association towards the null. Alternatively, individuals who lived in a unexposed county, but were near the border of an exposed county could be incorrectly categorized as being unexposed even if they actually experienced many of the effects of the storm.</w:t>
+      </w:r>
+    </w:p>
+    <w:p>
+      <w:pPr>
+        <w:pStyle w:val="Heading3"/>
+      </w:pPr>
+      <w:bookmarkStart w:id="33" w:name="statemetropolitan-region"/>
+      <w:bookmarkEnd w:id="33"/>
+      <w:r>
+        <w:t xml:space="preserve">State/Metropolitan Region</w:t>
+      </w:r>
+    </w:p>
+    <w:p>
+      <w:pPr>
+        <w:pStyle w:val="FirstParagraph"/>
+      </w:pPr>
+      <w:r>
+        <w:t xml:space="preserve">Many studies used the spatial level of entire states or specific metropolitan areas to gather information on those who were exposed.</w:t>
+      </w:r>
+      <w:r>
+        <w:t xml:space="preserve"> </w:t>
+      </w:r>
+      <w:r>
+        <w:t xml:space="preserve">(Harville et al. 2010)</w:t>
+      </w:r>
+      <w:r>
+        <w:t xml:space="preserve"> </w:t>
+      </w:r>
+      <w:r>
+        <w:t xml:space="preserve">is an interesting paper because it looks at the state level as well as the regional and parish level. In this paper researchers observed birth outcomes in response to Hurricane Katrina in the state of Louisiana as a whole, the New Orleans metropolitan area, and Orleans parish, which is the heart of New Orleans. Looking at these three levels is a way to compare different incident rates and other measures of associations across different spatial scales.</w:t>
+      </w:r>
+    </w:p>
+    <w:p>
+      <w:pPr>
+        <w:pStyle w:val="BodyText"/>
+      </w:pPr>
+      <w:r>
+        <w:t xml:space="preserve">The state or national level is the spatial level of an ecological study and can be useful to compare the emergency preparedness and policies of different states. It can also reveal inequities in government response to natural disasters. For example, in</w:t>
+      </w:r>
+      <w:r>
+        <w:t xml:space="preserve"> </w:t>
+      </w:r>
+      <w:r>
+        <w:t xml:space="preserve">(Willison et al. 2019)</w:t>
+      </w:r>
+      <w:r>
+        <w:t xml:space="preserve">, researchers quantified the federal responses to Hurricanes Irma, Harvey, and Maria in Texas, Florida, and Puerto Rico. They determined that in terms of federal spending and staffing, Hurricane Maria in Puerto Rico was not responded to in a manner commensurate with damage and need for aid compared to Hurricanes Irma and Harvey in Texas and Puerto Rico.</w:t>
       </w:r>
     </w:p>
     <w:p>
       <w:pPr>
         <w:pStyle w:val="Heading1"/>
       </w:pPr>
-      <w:bookmarkStart w:id="27" w:name="social-and-economic-impacts"/>
-      <w:bookmarkEnd w:id="27"/>
-      <w:r>
-        <w:t xml:space="preserve">Social and Economic Impacts</w:t>
+      <w:bookmarkStart w:id="34" w:name="temporal-scales"/>
+      <w:bookmarkEnd w:id="34"/>
+      <w:r>
+        <w:t xml:space="preserve">Temporal Scales</w:t>
       </w:r>
     </w:p>
     <w:p>
@@ -498,400 +833,27 @@
         <w:pStyle w:val="FirstParagraph"/>
       </w:pPr>
       <w:r>
-        <w:t xml:space="preserve">Anybody studying human impacts needs to have pertinent demographic data on the populations they are studying. In addition to health outcomes, demographic details such as race, ethnicity, socioeconomic status, age, and political affiliation are interesting and often insightful details of information that can help to shine a light on the human impacts of tropical cyclones. The US Census is a valuable source of information that is updated and compiled every ten years by the US Bureau of the Census on many variables including ancestry, racial background, mortage, occupation, household size, etc.</w:t>
-      </w:r>
-      <w:r>
-        <w:t xml:space="preserve">(Aschengrau and Seage 2013)</w:t>
-      </w:r>
-      <w:r>
-        <w:t xml:space="preserve">.</w:t>
-      </w:r>
-    </w:p>
-    <w:p>
-      <w:pPr>
-        <w:pStyle w:val="BodyText"/>
-      </w:pPr>
-      <w:r>
-        <w:t xml:space="preserve">Other important sources of impact data, particularly from economics come from insurance claims. Tax returns are also useful.</w:t>
-      </w:r>
-      <w:r>
-        <w:t xml:space="preserve"> </w:t>
-      </w:r>
-      <w:r>
-        <w:t xml:space="preserve">(Deryugina, Kawano, and Levitt 2018)</w:t>
-      </w:r>
-      <w:r>
-        <w:t xml:space="preserve"> </w:t>
-      </w:r>
-      <w:r>
-        <w:t xml:space="preserve">collected information on individual federal tax returns and third party information returns filed between 1999 and 2013.</w:t>
-      </w:r>
-    </w:p>
-    <w:p>
-      <w:pPr>
-        <w:pStyle w:val="Heading1"/>
-      </w:pPr>
-      <w:bookmarkStart w:id="28" w:name="spatial-and-temporal-misalignment-origins-of-integration-challenges"/>
-      <w:bookmarkEnd w:id="28"/>
-      <w:r>
-        <w:t xml:space="preserve">Spatial and Temporal Misalignment: Origins of Integration Challenges</w:t>
-      </w:r>
-    </w:p>
-    <w:p>
-      <w:pPr>
-        <w:pStyle w:val="FirstParagraph"/>
-      </w:pPr>
-      <w:r>
-        <w:t xml:space="preserve">Questions about the human impacts of tropical cyclones are multidisciplinary, and as such require datasets from different and sometimes seemingly disparate sources. Different disciplines have different methods of collecting data. These differences go beyond the types of software or data management systems used, they often come down to differences in the spatial and temporal scales that data points are collected at. These differences and temporal and spatial scales are what we refer to in this paper as spatial and temporal misalignment.</w:t>
-      </w:r>
-    </w:p>
-    <w:p>
-      <w:pPr>
-        <w:pStyle w:val="BodyText"/>
-      </w:pPr>
-      <w:r>
-        <w:t xml:space="preserve">These separate methods are easily illustrated in the various ways in which data are collected across disciplines. Atmospheric and weather data have long been designed to give a picture of meteorological activity over vast geographic spreads as large as entire continents or oceanic basins. To acheive this, data is often recorded by sensors at fixed weather monitoring stations, in vast monitoring systems that are designed to automatically record a data point at a fixed interval of time. These monitoring systems are often the result of long-standing weather projects such as the National Hurricane Center Data Archive from NOAA (National Oceanic and Atmospheric Administration), and the NWS (National Weather Service). This data is often narrow in temporal and spatial resolution, and large in geographic scope.</w:t>
-      </w:r>
-    </w:p>
-    <w:p>
-      <w:pPr>
-        <w:pStyle w:val="BodyText"/>
-      </w:pPr>
-      <w:r>
-        <w:t xml:space="preserve">Where physical exposure data is often expansive and specific, owing to well established networks of weather monitoring stations, data on human impacts are spatially and temporally located within geopolitical, cultural, and administrative boundaries. This type of data is available often in the form of census records, hospitalization records and vitals statistics from hospitals and public health departments, disaster insurance claims, schools, and other systems that record human activities. Unlike the physical exposure data, these sources are often aggregated by geographic region and time, often out of convenience, or a need to preserve the anonymity and privacy of the people whose data is being used. Researchers also will use such secondary datasets and sources to compare with primary data sources. For example in</w:t>
-      </w:r>
-      <w:r>
-        <w:t xml:space="preserve"> </w:t>
-      </w:r>
-      <w:r>
-        <w:t xml:space="preserve">(Lieberman-Cribbin et al. 2017)</w:t>
-      </w:r>
-      <w:r>
-        <w:t xml:space="preserve">, self reported flooding exposure data was compared to FEMA flooding exposure data. This goes to show that different disciplines have different aims and needs, and this creates spatial and temporal misalignment when multidisciplinary research is conducted.</w:t>
-      </w:r>
-    </w:p>
-    <w:p>
-      <w:pPr>
-        <w:pStyle w:val="BodyText"/>
-      </w:pPr>
-      <w:r>
-        <w:t xml:space="preserve">Differences in spatial and temporal scales are also related to the study question that researchers are asking. If a study is concerned with birth outcomes for example, having weather data on the windspeed every several seconds may not be relevant, because birth outcomes related to storm exposure in utero may operate on a longer time scale. In</w:t>
-      </w:r>
-      <w:r>
-        <w:t xml:space="preserve"> </w:t>
-      </w:r>
-      <w:r>
-        <w:t xml:space="preserve">(S. C. Grabich et al. 2016)</w:t>
-      </w:r>
-      <w:r>
-        <w:t xml:space="preserve">, the researchers looked at gestational periods and defined pregnancies as exposed to tropical cyclones if they happened before 20 weeks of gestation. If the researchers had been interested in a different question, for example acute injuries due to direct storm exposure, they would have chosen a smaller time scale. There is no correct spatial or temporal scale that works well for all research, it all depends on what is being asked and how that can be ascertained. Different scales allow the researchers to make certain inferences and determine how the results of a study can be interpreted.</w:t>
-      </w:r>
-    </w:p>
-    <w:p>
-      <w:pPr>
-        <w:pStyle w:val="BodyText"/>
-      </w:pPr>
-      <w:r>
-        <w:t xml:space="preserve">If spatial and temporal misalignment are a result of different disciplines using different methods, asking different questions, and collecting data from different sources, then it is important to understand what those temporal and spatial scales are. The remainder of this section will highlight the most common spatial and temporal scales typically used in tropical cyclone studies. These scales were chosen after conducting a literature review that covered a wide range of human impacts from tropical cyclones. First we will describe spatial scales starting from the smallest resolution of point locations, working up to the level of metropolitan areas and states. Next we will describe temporal scales most commonly used in tropical cyclone studies and again work from smallest to largest resolution.</w:t>
-      </w:r>
-    </w:p>
-    <w:p>
-      <w:pPr>
-        <w:pStyle w:val="Heading1"/>
-      </w:pPr>
-      <w:bookmarkStart w:id="29" w:name="spatial-scales"/>
-      <w:bookmarkEnd w:id="29"/>
-      <w:r>
-        <w:t xml:space="preserve">Spatial Scales</w:t>
-      </w:r>
-    </w:p>
-    <w:p>
-      <w:pPr>
-        <w:pStyle w:val="FirstParagraph"/>
-      </w:pPr>
-      <w:r>
-        <w:t xml:space="preserve">The spatial scale that a researcher uses varies depending on the data available or sampling method used. In human impacts data finer spatial scales will correspond more often to individuals or households, while larger spatial scales will correspond to regions, states, or even countries. Physical exposure data is often at a small point location or a grid, based on where weather monitoring sensors are placed. In the following section we will outline the most common spatial scales used in tropical cyclone studies and include some examples from the literature where they were employed.</w:t>
+        <w:t xml:space="preserve">Thanks to scientitific institutions such as NOAA and the National Weather Service, there are wide networks of sensors and monitoring equipment established across the United States that are capable of recording physical exposure data at a fine level. It is possible to know the wind speed, amount of rainfall, and air temperature at very fine temporal scales throughout the duration of a tropical cyclone event. Human impacts data however, is typically not available at such a fine scale, nor is such a scale sometimes even relevant. Whereas physical exposure data may be collected in real time during the storm, many of the human impacts that researchers are interested in may be only known after the storm, and thus estimations may have to be made of what happened in the past. Below are some examples of time scales that are more applicable to a human scale, and why aggregating physical exposure data to these units of time may be necessary.</w:t>
       </w:r>
     </w:p>
     <w:p>
       <w:pPr>
         <w:pStyle w:val="Heading3"/>
       </w:pPr>
-      <w:bookmarkStart w:id="30" w:name="point-location"/>
-      <w:bookmarkEnd w:id="30"/>
-      <w:r>
-        <w:t xml:space="preserve">Point Location</w:t>
-      </w:r>
-    </w:p>
-    <w:p>
-      <w:pPr>
-        <w:pStyle w:val="FirstParagraph"/>
-      </w:pPr>
-      <w:r>
-        <w:t xml:space="preserve">Point locations are the smallest resolution of spatial data used to assess the exposure to tropical storms and hurricanes, as they represent the specific location of individual, non-aggregated observations on the outcome of interest. In many cases, researchers collect information on the study subject's residential address through some sort of a survey to assess point location</w:t>
-      </w:r>
-      <w:r>
-        <w:t xml:space="preserve"> </w:t>
-      </w:r>
-      <w:r>
-        <w:t xml:space="preserve">(Lieberman-Cribbin et al. 2017)</w:t>
-      </w:r>
-      <w:r>
-        <w:t xml:space="preserve">,</w:t>
-      </w:r>
-      <w:r>
-        <w:t xml:space="preserve"> </w:t>
-      </w:r>
-      <w:r>
-        <w:t xml:space="preserve">(Jaycox et al. 2010)</w:t>
-      </w:r>
-      <w:r>
-        <w:t xml:space="preserve">,</w:t>
-      </w:r>
-      <w:r>
-        <w:t xml:space="preserve">(Bayleyegn et al. 2006)</w:t>
-      </w:r>
-      <w:r>
-        <w:t xml:space="preserve">. These surveys are often designed to assess psychological needs of hurricane survivors, as well as medical, financial, and nutritional needs. For example in</w:t>
-      </w:r>
-      <w:r>
-        <w:t xml:space="preserve"> </w:t>
-      </w:r>
-      <w:r>
-        <w:t xml:space="preserve">(Lieberman-Cribbin et al. 2017)</w:t>
-      </w:r>
-      <w:r>
-        <w:t xml:space="preserve">, New York City residents provided their address in a self reported manner to look at associations between mental health outcomes and flooding data. This residential address served as a point location that could be mapped and was compared to flooding data maps created by FEMA. In other cases, a GPS device is used to record coordinates that mark a specific point location. An example is</w:t>
-      </w:r>
-      <w:r>
-        <w:t xml:space="preserve"> </w:t>
-      </w:r>
-      <w:r>
-        <w:t xml:space="preserve">(Hagy, Lehrter, and Murrell 2006)</w:t>
-      </w:r>
-      <w:r>
-        <w:t xml:space="preserve">, where specific point locations were used to take water samples were taken to measure parameters of water quality such as salinity, temperature, dissolved oxygen, and turbidity compared before and after Hurricane Ivan in Pensacola Bay, Florida. This is a common practice in ecological research because point locations distributed across a landscape can be used to observe patterns taking geography into account. Point locations are also advantageous when using satellite images in conjuction with analysis of hurricane impact as illustrated in</w:t>
-      </w:r>
-      <w:r>
-        <w:t xml:space="preserve"> </w:t>
-      </w:r>
-      <w:r>
-        <w:t xml:space="preserve">(Bianchette et al. 2009)</w:t>
-      </w:r>
-      <w:r>
-        <w:t xml:space="preserve">, where Landsat 5 images were used to compare vegetation damage, by looking at specific trees at different elevations to assess the ecological impact of Hurricane Ivan.</w:t>
-      </w:r>
-    </w:p>
-    <w:p>
-      <w:pPr>
-        <w:pStyle w:val="BodyText"/>
-      </w:pPr>
-      <w:r>
-        <w:t xml:space="preserve">The obvious advantage of a point location is that when mapped, it can be overlayed with physical exposure data on a storm or storms to gage a very accurate picture of exposure, taking full advantage of high resolution in the exposure data. Since storm tracks are often spatially represented by the path of the storm's center, having point locations for the exposed units of interest allows researchers to more accurately measure how close each observation was to the storm's central track, and make further conclusions on this. Similarly, point locations can be integrated in a straightforward way with gridded exposure data, as might result from re-analysis datasets or ... [check with James Done about this], as each point location can be assigned the exposure level of the closest gridded measurement.</w:t>
-      </w:r>
-    </w:p>
-    <w:p>
-      <w:pPr>
-        <w:pStyle w:val="BodyText"/>
-      </w:pPr>
-      <w:r>
-        <w:t xml:space="preserve">We will discuss this issue later in this paper, but a common fact of tropical cyclone research is that point locations representing human impacts and outcomes do not often line up exactly with the physical exposure data points. In this case, distance from storm tracks, or distance from exposure monitors and sensors will have to be used to approximate exposure. Interpolating exposure data over a surface that overlays point locations of human impacts is also an option.</w:t>
+      <w:bookmarkStart w:id="35" w:name="final-temporal-scales"/>
+      <w:bookmarkEnd w:id="35"/>
+      <w:r>
+        <w:t xml:space="preserve">Final Temporal Scales</w:t>
       </w:r>
     </w:p>
     <w:p>
       <w:pPr>
         <w:pStyle w:val="Heading3"/>
       </w:pPr>
-      <w:bookmarkStart w:id="31" w:name="zip-codecountyparish"/>
-      <w:bookmarkEnd w:id="31"/>
-      <w:r>
-        <w:t xml:space="preserve">Zip Code/County/Parish</w:t>
-      </w:r>
-    </w:p>
-    <w:p>
-      <w:pPr>
-        <w:pStyle w:val="FirstParagraph"/>
-      </w:pPr>
-      <w:r>
-        <w:t xml:space="preserve">While point locations are very useful, many of the papers cited used larger geographic areas to denote spatial exposure to storms. Zip codes</w:t>
-      </w:r>
-      <w:r>
-        <w:t xml:space="preserve"> </w:t>
-      </w:r>
-      <w:r>
-        <w:t xml:space="preserve">(Bevilacqua et al. 2020)</w:t>
-      </w:r>
-      <w:r>
-        <w:t xml:space="preserve">,</w:t>
-      </w:r>
-      <w:r>
-        <w:t xml:space="preserve">(Lane et al. 2013)</w:t>
-      </w:r>
-      <w:r>
-        <w:t xml:space="preserve">, are often used to aggregate groups of people living in a given area. Counties are at a higher aggregation level than zip codes</w:t>
-      </w:r>
-      <w:r>
-        <w:t xml:space="preserve"> </w:t>
-      </w:r>
-      <w:r>
-        <w:t xml:space="preserve">(Kinney et al. 2008)</w:t>
-      </w:r>
-      <w:r>
-        <w:t xml:space="preserve">,</w:t>
-      </w:r>
-      <w:r>
-        <w:t xml:space="preserve"> </w:t>
-      </w:r>
-      <w:r>
-        <w:t xml:space="preserve">(S. C. Grabich et al. 2016)</w:t>
-      </w:r>
-      <w:r>
-        <w:t xml:space="preserve">,</w:t>
-      </w:r>
-      <w:r>
-        <w:t xml:space="preserve"> </w:t>
-      </w:r>
-      <w:r>
-        <w:t xml:space="preserve">(S. Grabich et al. 2016)</w:t>
-      </w:r>
-      <w:r>
-        <w:t xml:space="preserve">,</w:t>
-      </w:r>
-      <w:r>
-        <w:t xml:space="preserve"> </w:t>
-      </w:r>
-      <w:r>
-        <w:t xml:space="preserve">(Schwartz et al. 2018)</w:t>
-      </w:r>
-      <w:r>
-        <w:t xml:space="preserve">,</w:t>
-      </w:r>
-      <w:r>
-        <w:t xml:space="preserve"> </w:t>
-      </w:r>
-      <w:r>
-        <w:t xml:space="preserve">(Harville et al. 2010)</w:t>
-      </w:r>
-      <w:r>
-        <w:t xml:space="preserve">. Often these levels seem to be used when a specific metropolitan area is being looked at, such as New York City after Hurricane Sandy</w:t>
-      </w:r>
-      <w:r>
-        <w:t xml:space="preserve"> </w:t>
-      </w:r>
-      <w:r>
-        <w:t xml:space="preserve">(Lane et al. 2013)</w:t>
-      </w:r>
-      <w:r>
-        <w:t xml:space="preserve">, and Houstan after Hurricane Harvey</w:t>
-      </w:r>
-      <w:r>
-        <w:t xml:space="preserve"> </w:t>
-      </w:r>
-      <w:r>
-        <w:t xml:space="preserve">(Schwartz et al. 2018)</w:t>
-      </w:r>
-      <w:r>
-        <w:t xml:space="preserve">.</w:t>
-      </w:r>
-    </w:p>
-    <w:p>
-      <w:pPr>
-        <w:pStyle w:val="BodyText"/>
-      </w:pPr>
-      <w:r>
-        <w:t xml:space="preserve">Aggregating exposure at the county level is convenient because it utilizes some of the most established methods for assigning exposure status: the storm track trajectory, and FEMA presidential disaster declarations</w:t>
-      </w:r>
-      <w:r>
-        <w:t xml:space="preserve"> </w:t>
-      </w:r>
-      <w:r>
-        <w:t xml:space="preserve">(S. Grabich et al. 2016)</w:t>
-      </w:r>
-      <w:r>
-        <w:t xml:space="preserve">. The storm track trajectory is typically the path that the tropical cyclone takes, and although the counties immediately crossed can be categorized as exposed, there are methods to calculate distance from the storm center that allow for estimation of exposure at various distances by establishing exposure thresholds.</w:t>
-      </w:r>
-    </w:p>
-    <w:p>
-      <w:pPr>
-        <w:pStyle w:val="BodyText"/>
-      </w:pPr>
-      <w:r>
-        <w:t xml:space="preserve">There are several disadvantages and pitfalls to using this spatial level. For one, not all counties and zip codes(which are called parishes in Louisiana) are the same size or have the same population, so they may not be immediately comparable. Using the county/parish or zip code makes it easier for researchers to misclassify exposure. There are many ways that this can occur in a study on tropical storms; one common example is that counties selected as exposed are those that had the center of the storm pass through their county's physical boundaries. However it is very possible that some individuals lived in a county classified as exposed based on this criteria, but were in a region of the county far enough away from the storm center that they were not severely impacted. These individuals would be classified as exposed when they really were not and it could bias an apparetn association towards the null. Alternatively, individuals who lived in a unexposed county, but were near the border of an exposed county could be incorrectly categorized as being unexposed even if they actually experienced many of the effects of the storm.</w:t>
-      </w:r>
-    </w:p>
-    <w:p>
-      <w:pPr>
-        <w:pStyle w:val="Heading3"/>
-      </w:pPr>
-      <w:bookmarkStart w:id="32" w:name="statemetropolitan-region"/>
-      <w:bookmarkEnd w:id="32"/>
-      <w:r>
-        <w:t xml:space="preserve">State/Metropolitan Region</w:t>
-      </w:r>
-    </w:p>
-    <w:p>
-      <w:pPr>
-        <w:pStyle w:val="FirstParagraph"/>
-      </w:pPr>
-      <w:r>
-        <w:t xml:space="preserve">Many studies used the spatial level of entire states or specific metropolitan areas to gather information on those who were exposed.</w:t>
-      </w:r>
-      <w:r>
-        <w:t xml:space="preserve"> </w:t>
-      </w:r>
-      <w:r>
-        <w:t xml:space="preserve">(Harville et al. 2010)</w:t>
-      </w:r>
-      <w:r>
-        <w:t xml:space="preserve"> </w:t>
-      </w:r>
-      <w:r>
-        <w:t xml:space="preserve">is an interesting paper because it looks at the state level as well as the regional and parish level. In this paper researchers observed birth outcomes in response to Hurricane Katrina in the state of Louisiana as a whole, the New Orleans metropolitan area, and Orleans parish, which is the heart of New Orleans. Looking at these three levels is a way to compare different incident rates and other measures of associations across different spatial scales.</w:t>
-      </w:r>
-    </w:p>
-    <w:p>
-      <w:pPr>
-        <w:pStyle w:val="BodyText"/>
-      </w:pPr>
-      <w:r>
-        <w:t xml:space="preserve">The state or national level is the spatial level of an ecological study and can be useful to compare the emergency preparedness and policies of different states. It can also reveal inequities in government response to natural disasters. For example, in</w:t>
-      </w:r>
-      <w:r>
-        <w:t xml:space="preserve"> </w:t>
-      </w:r>
-      <w:r>
-        <w:t xml:space="preserve">(Willison et al. 2019)</w:t>
-      </w:r>
-      <w:r>
-        <w:t xml:space="preserve">, researchers quantified the federal responses to Hurricanes Irma, Harvey, and Maria in Texas, Florida, and Puerto Rico. They determined that in terms of federal spending and staffing, Hurricane Maria in Puerto Rico was not responded to in a manner commensurate with damage and need for aid compared to Hurricanes Irma and Harvey in Texas and Puerto Rico.</w:t>
-      </w:r>
-    </w:p>
-    <w:p>
-      <w:pPr>
-        <w:pStyle w:val="Heading1"/>
-      </w:pPr>
-      <w:bookmarkStart w:id="33" w:name="temporal-scales"/>
-      <w:bookmarkEnd w:id="33"/>
-      <w:r>
-        <w:t xml:space="preserve">Temporal Scales</w:t>
-      </w:r>
-    </w:p>
-    <w:p>
-      <w:pPr>
-        <w:pStyle w:val="FirstParagraph"/>
-      </w:pPr>
-      <w:r>
-        <w:t xml:space="preserve">Thanks to scientitific institutions such as NOAA and the National Weather Service, there are wide networks of sensors and monitoring equipment established across the United States that are capable of recording physical exposure data at a fine level. It is possible to know the wind speed, amount of rainfall, and air temperature at very fine temporal scales throughout the duration of a tropical cyclone event. Human impacts data however, is typically not available at such a fine scale, nor is such a scale sometimes even relevant. Whereas physical exposure data may be collected in real time during the storm, many of the human impacts that researchers are interested in may be only known after the storm, and thus estimations may have to be made of what happened in the past. Below are some examples of time scales that are more applicable to a human scale, and why aggregating physical exposure data to these units of time may be necessary.</w:t>
-      </w:r>
-    </w:p>
-    <w:p>
-      <w:pPr>
-        <w:pStyle w:val="Heading3"/>
-      </w:pPr>
-      <w:bookmarkStart w:id="34" w:name="day"/>
-      <w:bookmarkEnd w:id="34"/>
-      <w:r>
-        <w:t xml:space="preserve">Day</w:t>
+      <w:bookmarkStart w:id="36" w:name="day-and-week"/>
+      <w:bookmarkEnd w:id="36"/>
+      <w:r>
+        <w:t xml:space="preserve">Day and Week</w:t>
       </w:r>
     </w:p>
     <w:p>
@@ -933,12 +895,47 @@
     </w:p>
     <w:p>
       <w:pPr>
+        <w:pStyle w:val="BodyText"/>
+      </w:pPr>
+      <w:r>
+        <w:t xml:space="preserve">Week is a very common unit of time used to ascertain exposure, particularly for studies that are concerned with birth outcomes and gestation during hurricane exposure</w:t>
+      </w:r>
+      <w:r>
+        <w:t xml:space="preserve"> </w:t>
+      </w:r>
+      <w:r>
+        <w:t xml:space="preserve">(Kinney et al. 2008)</w:t>
+      </w:r>
+      <w:r>
+        <w:t xml:space="preserve">,</w:t>
+      </w:r>
+      <w:r>
+        <w:t xml:space="preserve"> </w:t>
+      </w:r>
+      <w:r>
+        <w:t xml:space="preserve">(S. C. Grabich et al. 2016)</w:t>
+      </w:r>
+      <w:r>
+        <w:t xml:space="preserve">,</w:t>
+      </w:r>
+      <w:r>
+        <w:t xml:space="preserve"> </w:t>
+      </w:r>
+      <w:r>
+        <w:t xml:space="preserve">(S. Grabich et al. 2016)</w:t>
+      </w:r>
+      <w:r>
+        <w:t xml:space="preserve">. When the week of gestation is known, the timing that the hurricane makes landfall, or has its storm center pass through a county can be matched up to this week of gestation to identify possible "critical periods" of exposure during development.</w:t>
+      </w:r>
+    </w:p>
+    <w:p>
+      <w:pPr>
         <w:pStyle w:val="Heading3"/>
       </w:pPr>
-      <w:bookmarkStart w:id="35" w:name="week"/>
-      <w:bookmarkEnd w:id="35"/>
-      <w:r>
-        <w:t xml:space="preserve">Week</w:t>
+      <w:bookmarkStart w:id="37" w:name="cumulative-measures-of-time"/>
+      <w:bookmarkEnd w:id="37"/>
+      <w:r>
+        <w:t xml:space="preserve">Cumulative Measures of Time</w:t>
       </w:r>
     </w:p>
     <w:p>
@@ -946,7 +943,303 @@
         <w:pStyle w:val="FirstParagraph"/>
       </w:pPr>
       <w:r>
-        <w:t xml:space="preserve">Week is a very common unit of time used to ascertain exposure, particularly for studies that are concerned with birth outcomes and gestation during hurricane exposure</w:t>
+        <w:t xml:space="preserve">It is often the case that specific physical exposures are not considered in real time to ascertain human impacts. Instead, human impacts are assessed after the storm has passed, often noting the number of days or weeks that have passed since the hurricane made landfall. This method is common when assessing damages, recovery efforts, and when human impacts are self reported. When this is the case, it is often useful to take an aggregate exposure an aggregate measure of physical exposure corresponding to this time frame, such as the maximum wind speed or maximum flooding level over the period of time being studied.</w:t>
+      </w:r>
+    </w:p>
+    <w:p>
+      <w:pPr>
+        <w:pStyle w:val="BodyText"/>
+      </w:pPr>
+      <w:r>
+        <w:t xml:space="preserve">Other times, it is useful to look at cumulative measures of time but also divide that period up by a certain time unit. For example, in</w:t>
+      </w:r>
+      <w:r>
+        <w:t xml:space="preserve"> </w:t>
+      </w:r>
+      <w:r>
+        <w:t xml:space="preserve">(Grech and Scherb 2015)</w:t>
+      </w:r>
+      <w:r>
+        <w:t xml:space="preserve">, male and female birth ratios were observed monthly from January 2003 to December 2012 in order to observe trends before and after Hurricane Katrina. In this example we can see that a large time frame of several years is studied, but it is divided by months.</w:t>
+      </w:r>
+    </w:p>
+    <w:p>
+      <w:pPr>
+        <w:pStyle w:val="Heading1"/>
+      </w:pPr>
+      <w:bookmarkStart w:id="38" w:name="implications-of-not-improving-this-integration"/>
+      <w:bookmarkEnd w:id="38"/>
+      <w:r>
+        <w:t xml:space="preserve">Implications of not improving this integration</w:t>
+      </w:r>
+    </w:p>
+    <w:p>
+      <w:pPr>
+        <w:pStyle w:val="FirstParagraph"/>
+      </w:pPr>
+      <w:r>
+        <w:t xml:space="preserve">Temporal and spatial misalignment poses certain challenges to researchers investigating the human impacts of tropical cyclones. There are several methods for integrating exposure data and outcome data that are at different scales, namely aggregating, interpolating, and matching data. These integration methods allow researchers to estimate associations of human impacts with particular storm exposures, and this is key for understanding the ways in which vulnerable populations are susceptible to tropical cyclone exposures.</w:t>
+      </w:r>
+    </w:p>
+    <w:p>
+      <w:pPr>
+        <w:pStyle w:val="BodyText"/>
+      </w:pPr>
+      <w:r>
+        <w:t xml:space="preserve">When researchers are confronted with exposure and outcome data at different temporal and/or spatial scales there are a few things they can do. One is to aggregate whichever dataset is at a finer resolution to match the dataset that is already at a broader resolution. Often when this method is employed, a specific exposure variable may be available for analysis at a very fine resolution. For example, many weather monitoring sites across a county may be recording wind speed, but researchers will take a single value to represent wind speed in the entire county, possibly by taking an average or a maximum value. This is a what is happening when a metric such as maximum wind speed is being used as a proxy for tropical cyclone intensity or exposure as in</w:t>
+      </w:r>
+      <w:r>
+        <w:t xml:space="preserve"> </w:t>
+      </w:r>
+      <w:r>
+        <w:t xml:space="preserve">(S. Grabich et al. 2016)</w:t>
+      </w:r>
+      <w:r>
+        <w:t xml:space="preserve">. In</w:t>
+      </w:r>
+      <w:r>
+        <w:t xml:space="preserve"> </w:t>
+      </w:r>
+      <w:r>
+        <w:t xml:space="preserve">(Shao et al. 2017)</w:t>
+      </w:r>
+      <w:r>
+        <w:t xml:space="preserve">, the maximum wind speed when a tropical cyclone made landfall in a particular coastal county was used to assign that particular county's exposure.</w:t>
+      </w:r>
+    </w:p>
+    <w:p>
+      <w:pPr>
+        <w:pStyle w:val="BodyText"/>
+      </w:pPr>
+      <w:r>
+        <w:t xml:space="preserve">Misalignment doesn't only occur when data points are at different scales however. Sometimes there are situations in which researchers will have exposure and outcome data at point location resolution. The problem is that the point locations are not the same, or do not line up with each other. A researcher may have access to exposure data from a weather monitor at a point location that gives the amount of rainfall received during the same storm, and then several households nearby that are also point locations, but varying distances from the weather monitor. In a situation such as this, the researcher will have to interpolate data, or else find some other way of matching the point location with the dataset.</w:t>
+      </w:r>
+    </w:p>
+    <w:p>
+      <w:pPr>
+        <w:pStyle w:val="BodyText"/>
+      </w:pPr>
+      <w:r>
+        <w:t xml:space="preserve">The aformentioned methods above for integrating datasets from physical exposures and human impacts come with the important caveat that they introduce bias and error into studies. Bias and error impact the internal validity of a study by obscuring the true association between an exposure and certain outcome relating to human impacts. Bias and error can have the affect of moving an estimate of an association away from the true paramater, as well as reducing precision of that estimate.</w:t>
+      </w:r>
+    </w:p>
+    <w:p>
+      <w:pPr>
+        <w:pStyle w:val="BodyText"/>
+      </w:pPr>
+      <w:r>
+        <w:t xml:space="preserve">In this last section we will explain the implications of integrating datasets from different temporal and spatial scales. There are many sources of error and bias that can be introduced and we will explain how ecological bias, exposure misclassification and measurement error arise from datasets that are aggregated and interpolated. We will also explain what effect these forms of error and bias have on the estimate of the associations we are interested in.</w:t>
+      </w:r>
+    </w:p>
+    <w:p>
+      <w:pPr>
+        <w:pStyle w:val="Heading2"/>
+      </w:pPr>
+      <w:bookmarkStart w:id="39" w:name="when-data-have-different-scales"/>
+      <w:bookmarkEnd w:id="39"/>
+      <w:r>
+        <w:t xml:space="preserve">When Data Have Different Scales</w:t>
+      </w:r>
+    </w:p>
+    <w:p>
+      <w:pPr>
+        <w:pStyle w:val="FirstParagraph"/>
+      </w:pPr>
+      <w:r>
+        <w:t xml:space="preserve">When researchers have physical exposure data at a very fine resolution, perhaps even continuous, and human impacts data at a more aggregate level, it is common and practical to aggregate the physical exposure data. When dealing with aggregated data of any kind, it is important to realize that information on the individual level is lost. Researchers should be mindful when aggregating data, particularly continuous data, that they are losing information. In this section we will discuss some of the major implications of aggregating data which include ecological bias, misclassification and measurement error, and the process of categorizing continuous data.</w:t>
+      </w:r>
+    </w:p>
+    <w:p>
+      <w:pPr>
+        <w:pStyle w:val="Heading3"/>
+      </w:pPr>
+      <w:bookmarkStart w:id="40" w:name="ecological-bias"/>
+      <w:bookmarkEnd w:id="40"/>
+      <w:r>
+        <w:t xml:space="preserve">Ecological Bias</w:t>
+      </w:r>
+    </w:p>
+    <w:p>
+      <w:pPr>
+        <w:pStyle w:val="FirstParagraph"/>
+      </w:pPr>
+      <w:r>
+        <w:t xml:space="preserve">Physical exposures to tropical cyclones, as well as human impacts, are observed across spatial gradiants, and though specific point locations may exist for a weather monitor recording maximum wind speed or rainfall, that point location data is often aggregated to a larger spatial unit. For example, several weather monitors at specific point locations recording maximum wind speed may be replaced by the maximum wind speed at the center of the county. Data such as this is known as ecological data, aggregate data, or contextual-level data. Studies that use such data are known as ecological studies</w:t>
+      </w:r>
+      <w:r>
+        <w:t xml:space="preserve"> </w:t>
+      </w:r>
+      <w:r>
+        <w:t xml:space="preserve">(Sedgwick 2014)</w:t>
+      </w:r>
+      <w:r>
+        <w:t xml:space="preserve">. Ecological bias occurs whenever the aggregate association between an exposure and an outcome does not properly reflect the association on the individual level</w:t>
+      </w:r>
+      <w:r>
+        <w:t xml:space="preserve"> </w:t>
+      </w:r>
+      <w:r>
+        <w:t xml:space="preserve">(Greenland and Morgenstern 1989)</w:t>
+      </w:r>
+      <w:r>
+        <w:t xml:space="preserve">. There are times when this is not a concern, such as when the aggregate is a count. For example in</w:t>
+      </w:r>
+      <w:r>
+        <w:t xml:space="preserve"> </w:t>
+      </w:r>
+      <w:r>
+        <w:t xml:space="preserve">(Zahran, Tavani, and Weiler 2013)</w:t>
+      </w:r>
+      <w:r>
+        <w:t xml:space="preserve">, the daily casualty count was reported for individual counties in the Southern United States, using count data from the Spatial Hazard Events and Losses Database. However, when estimates derived from ecological studies are used to infer individual estimates, ecological bias will likely be present. Especially when there is heterogeneity present in an aggregated population, an ecological estimate should not be taken to be representative of individual estimates.</w:t>
+      </w:r>
+    </w:p>
+    <w:p>
+      <w:pPr>
+        <w:pStyle w:val="Heading3"/>
+      </w:pPr>
+      <w:bookmarkStart w:id="41" w:name="categorizing-continuous-data"/>
+      <w:bookmarkEnd w:id="41"/>
+      <w:r>
+        <w:t xml:space="preserve">Categorizing Continuous Data</w:t>
+      </w:r>
+    </w:p>
+    <w:p>
+      <w:pPr>
+        <w:pStyle w:val="FirstParagraph"/>
+      </w:pPr>
+      <w:r>
+        <w:t xml:space="preserve">In addition to using larger spatial designations, researchers aggregate the physical exposures themselves, simplifying continuous measurements down to a single exposure metric. While aggregate values often represent the mean of all the values recorded, weather data is typically assessed by the maximum value. Regardless, aggregating physical exposure data requires researchers to categorize continuous data, which involves choosing appropriate thresholds.</w:t>
+      </w:r>
+    </w:p>
+    <w:p>
+      <w:pPr>
+        <w:pStyle w:val="BodyText"/>
+      </w:pPr>
+      <w:r>
+        <w:t xml:space="preserve">Thresholds are often used to assign exposure status to individuals or populations (often using a county as proxy for a population). For example, a county may be classified as exposed or unexposed based on local winds exceeding a threshold (e.g. gale-force winds or higher). Using the maximum wind speed at the center of a county is often the measurement used to determine exposure status.</w:t>
+      </w:r>
+      <w:r>
+        <w:t xml:space="preserve"> </w:t>
+      </w:r>
+      <w:r>
+        <w:t xml:space="preserve">(S. Grabich et al. 2016)</w:t>
+      </w:r>
+      <w:r>
+        <w:t xml:space="preserve"> </w:t>
+      </w:r>
+      <w:r>
+        <w:t xml:space="preserve">classified hurricane exposure in a Florida county using maximum wind speed. Maximum wind speed is a continuous variable, but the study used binary categorizations to divide it into tropical wind speeds, classified as greater than 39 miles per hour, and hurricane wind speeds, classified as greater than 74 miles per hour. Florida counties experiencing maximum wind speeds below 39 miles per hour were considered unexposed. In this example it is noteworthy to examine that all the Florida counties in this paper likely experienced hurricane winds somewhere on this spectrum, but categorizing that continuous data made exposure much simpler and concrete.</w:t>
+      </w:r>
+    </w:p>
+    <w:p>
+      <w:pPr>
+        <w:pStyle w:val="BodyText"/>
+      </w:pPr>
+      <w:r>
+        <w:t xml:space="preserve">The Saffir-Simpson scale is an example of how entire storms are often classified by their maximum wind speed. Forecasters classify hurricanes into categories on the Saffir-Simpson scale based on maximum sustained surface wind speed. This is defined as the peak one minute wind speed at a height of 10 feet over an unobstructed exposure</w:t>
+      </w:r>
+      <w:r>
+        <w:t xml:space="preserve"> </w:t>
+      </w:r>
+      <w:r>
+        <w:t xml:space="preserve">(Taylor et al. 2010)</w:t>
+      </w:r>
+      <w:r>
+        <w:t xml:space="preserve">. The Saffir-Simpson scale uses five different bins to classify varying levels of wind speed and determine the severity of a storm. The first level, Category 1 is designated for hurricanes and tropical storms with maximum wind speeds of between 64 - 82 knots and is generally considered dangerous to people, livestock, and pets from the hazard of flying and falling debris</w:t>
+      </w:r>
+      <w:r>
+        <w:t xml:space="preserve"> </w:t>
+      </w:r>
+      <w:r>
+        <w:t xml:space="preserve">(Taylor et al. 2010)</w:t>
+      </w:r>
+      <w:r>
+        <w:t xml:space="preserve">. On the higher end of the scale, Category 5 designates hurricanes with maximum wind speeds above 137 knots and is considered to have catastrophic effect on damage and a high probability of injury or death to people, livestock, and pets even if they are sheltering indoors</w:t>
+      </w:r>
+      <w:r>
+        <w:t xml:space="preserve"> </w:t>
+      </w:r>
+      <w:r>
+        <w:t xml:space="preserve">(Taylor et al. 2010)</w:t>
+      </w:r>
+      <w:r>
+        <w:t xml:space="preserve">. An important limitation of the Saffir-Simpson scale is that it doesn't account for other hurricane-related impact variables such as storm surges, flooding, and tornadoes</w:t>
+      </w:r>
+      <w:r>
+        <w:t xml:space="preserve"> </w:t>
+      </w:r>
+      <w:r>
+        <w:t xml:space="preserve">(Taylor et al. 2010)</w:t>
+      </w:r>
+      <w:r>
+        <w:t xml:space="preserve">.</w:t>
+      </w:r>
+      <w:r>
+        <w:t xml:space="preserve"> </w:t>
+      </w:r>
+      <w:r>
+        <w:t xml:space="preserve">(Shao et al. 2017)</w:t>
+      </w:r>
+      <w:r>
+        <w:t xml:space="preserve"> </w:t>
+      </w:r>
+      <w:r>
+        <w:t xml:space="preserve">used this scale to assign wind speed categories to counties along the Gulf Coast in a study assessing perceptions of risk to tropical cyclones.</w:t>
+      </w:r>
+      <w:r>
+        <w:t xml:space="preserve"> </w:t>
+      </w:r>
+      <w:r>
+        <w:t xml:space="preserve">(Belasen and Polachek 2008)</w:t>
+      </w:r>
+      <w:r>
+        <w:t xml:space="preserve"> </w:t>
+      </w:r>
+      <w:r>
+        <w:t xml:space="preserve">used this scale as well in a study that compared hurricane intensities to average earnings in different counties. Hurricanes with categories one, two or three were considered lower intensity, and hurricanes of counties four and five were considered high intensity.</w:t>
+      </w:r>
+    </w:p>
+    <w:p>
+      <w:pPr>
+        <w:pStyle w:val="BodyText"/>
+      </w:pPr>
+      <w:r>
+        <w:t xml:space="preserve">Another scale used to categorize wind speed is the Beaufort scale, created by Admiral Sir Francis Beaufort, used to classify wind speeds both over land and sea. While the Saffir-Simpson scale is only designated for wind speeds that are already at hurricane levels (greater than 64 knots), the Beaufort scale considers the wind speeds below this. The scale ranges from Force 0 (0-1 knots and calm) to Force 12 (64 to 71 knots and hurricane). Other interesting parts of the scale include Force 3 (4-6 knots) which is a gentle breeze, and Force 8 (34-40 knots) which is considered a gale.</w:t>
+      </w:r>
+    </w:p>
+    <w:p>
+      <w:pPr>
+        <w:pStyle w:val="BodyText"/>
+      </w:pPr>
+      <w:r>
+        <w:t xml:space="preserve">There are times when thresholds of human impacts are also used to assign exposure. In</w:t>
+      </w:r>
+      <w:r>
+        <w:t xml:space="preserve"> </w:t>
+      </w:r>
+      <w:r>
+        <w:t xml:space="preserve">(Christopher 2017)</w:t>
+      </w:r>
+      <w:r>
+        <w:t xml:space="preserve">, pregnancy outcomes were studied in relation to exposure to tropical cyclones and tornadoes. Birth outcomes to, others who had been pregnant during the cyclone disasters in counties exposed to the storm were compared to birth outcomes of mothers in unexposed counties. In this study, exposure was analyzed by using thresholds of fatalities (greater than ten deaths), and property damage (greater than $10 billion).</w:t>
+      </w:r>
+    </w:p>
+    <w:p>
+      <w:pPr>
+        <w:pStyle w:val="BodyText"/>
+      </w:pPr>
+      <w:r>
+        <w:t xml:space="preserve">Despite several advantages to dichotomizing continuous variables that we just discussed, there are several limitations to consider. Statistical power is lost because so much information is lost when categorization occurs</w:t>
+      </w:r>
+      <w:r>
+        <w:t xml:space="preserve"> </w:t>
+      </w:r>
+      <w:r>
+        <w:t xml:space="preserve">(Van Walraven and Hart 2008)</w:t>
+      </w:r>
+      <w:r>
+        <w:t xml:space="preserve">. This makes sense when you consider that continuous variables allow you to observe nuance in the data and perceive a dose response relationship between the predictor and response variables, should one exist. This effect is masked when researchers categorize data, and even more so when a smaller number of categorical variables are used (for example dichotomization itself at 2). Generally, if you are going to categorize continuous data, it is better to use 3 or more categories rather than just two, because this will capture more variation in the data that would otherwise be lost. An example of a paper that used three different bins was</w:t>
       </w:r>
       <w:r>
         <w:t xml:space="preserve"> </w:t>
@@ -955,35 +1248,95 @@
         <w:t xml:space="preserve">(Kinney et al. 2008)</w:t>
       </w:r>
       <w:r>
-        <w:t xml:space="preserve">,</w:t>
-      </w:r>
-      <w:r>
-        <w:t xml:space="preserve"> </w:t>
-      </w:r>
-      <w:r>
-        <w:t xml:space="preserve">(S. C. Grabich et al. 2016)</w:t>
-      </w:r>
-      <w:r>
-        <w:t xml:space="preserve">,</w:t>
-      </w:r>
-      <w:r>
-        <w:t xml:space="preserve"> </w:t>
-      </w:r>
-      <w:r>
-        <w:t xml:space="preserve">(S. Grabich et al. 2016)</w:t>
-      </w:r>
-      <w:r>
-        <w:t xml:space="preserve">. When the week of gestation is known, the timing that the hurricane makes landfall, or has its storm center pass through a county can be matched up to this week of gestation to identify possible "critical periods" of exposure during development.</w:t>
+        <w:t xml:space="preserve">, which explored the risk of autism after a pregnancy that included exposure to a tropical storm in the state of Louisiana. The study authors classified tropical storm exposure as severe, intermediate, and low exposure, and these exposure classifications were determined based on whether a mother lived in a Louisiana parish that had both of the exposure factors of interest: storm intensity and storm vulnerability. Storm vulnerability in this case was based on another dichotomy: whether or not the storm center passed through the parish of interest. Storm vulnerability was a measure of how vulnerable the inhabitants of the parish were to the effects of a storm (higher socioeconomic neighborhoods and parishes have more resources to withstand and recover from a tropical storm for example).</w:t>
+      </w:r>
+    </w:p>
+    <w:p>
+      <w:pPr>
+        <w:pStyle w:val="BodyText"/>
+      </w:pPr>
+      <w:r>
+        <w:t xml:space="preserve">Another obvious problem with categorizing continuous data is that the cutoff points are often arbitrary. In the case of dichotomization, the median is often used, but there is typically no reason to assume that the median is a reasonable cutoff point. Because different samples will have different medians, this automatically makes many categorical bins difficult to compare across studies</w:t>
+      </w:r>
+      <w:r>
+        <w:t xml:space="preserve"> </w:t>
+      </w:r>
+      <w:r>
+        <w:t xml:space="preserve">(Altman and Royston 2006)</w:t>
+      </w:r>
+      <w:r>
+        <w:t xml:space="preserve">. Further, choosing optimal cutoff points that give the smallest p-values can lead to spurious results</w:t>
+      </w:r>
+      <w:r>
+        <w:t xml:space="preserve"> </w:t>
+      </w:r>
+      <w:r>
+        <w:t xml:space="preserve">(Altman and Royston 2006)</w:t>
+      </w:r>
+      <w:r>
+        <w:t xml:space="preserve">.</w:t>
+      </w:r>
+    </w:p>
+    <w:p>
+      <w:pPr>
+        <w:pStyle w:val="BodyText"/>
+      </w:pPr>
+      <w:r>
+        <w:t xml:space="preserve">Not surprisingly, dichotomizing continuous variables can bias results. A study by Selvin showed that the odds ratios can be significantly different depending on the chosen cutoff that is implemented in a study</w:t>
+      </w:r>
+      <w:r>
+        <w:t xml:space="preserve"> </w:t>
+      </w:r>
+      <w:r>
+        <w:t xml:space="preserve">(Van Walraven and Hart 2008)</w:t>
+      </w:r>
+      <w:r>
+        <w:t xml:space="preserve">. Categorical variables can also put otherwise similar observations into separate bins if they are close but on opposite sides of the cutoff</w:t>
+      </w:r>
+      <w:r>
+        <w:t xml:space="preserve"> </w:t>
+      </w:r>
+      <w:r>
+        <w:t xml:space="preserve">(Altman and Royston 2006)</w:t>
+      </w:r>
+      <w:r>
+        <w:t xml:space="preserve">. Choosing a median as a cutoff is intended to delineate bins, but if the bins are a "high" and "low" group, two individual observations that may only be a fraction different, but on either sides of the mean, will be classified as high and low respectively, and give the false impression that they are significantly different.</w:t>
+      </w:r>
+    </w:p>
+    <w:p>
+      <w:pPr>
+        <w:pStyle w:val="BodyText"/>
+      </w:pPr>
+      <w:r>
+        <w:t xml:space="preserve">Although using a single exposure value can simplify analysis and interpretation, particularly over an extended temporal scale, there are some obvious drawbacks to relying on one single aggregate value. For example, the Saffir Simpson categories typically correspond only to the geographic point location where the maximum wind speed was observed</w:t>
+      </w:r>
+      <w:r>
+        <w:t xml:space="preserve"> </w:t>
+      </w:r>
+      <w:r>
+        <w:t xml:space="preserve">(Taylor et al. 2010)</w:t>
+      </w:r>
+      <w:r>
+        <w:t xml:space="preserve">. Hurricane Wilma in 2005 for example, was a Category 3 hurricane when it made landfall on the southwest coast of Florida, but it created Category 1 and Category 2 conditions for the more populous Miami-Dade, Broward, and Palm Beach counties when it finally reached them</w:t>
+      </w:r>
+      <w:r>
+        <w:t xml:space="preserve"> </w:t>
+      </w:r>
+      <w:r>
+        <w:t xml:space="preserve">(Taylor et al. 2010)</w:t>
+      </w:r>
+      <w:r>
+        <w:t xml:space="preserve">.</w:t>
       </w:r>
     </w:p>
     <w:p>
       <w:pPr>
         <w:pStyle w:val="Heading3"/>
       </w:pPr>
-      <w:bookmarkStart w:id="36" w:name="cumulative-measures-of-time"/>
-      <w:bookmarkEnd w:id="36"/>
-      <w:r>
-        <w:t xml:space="preserve">Cumulative Measures of Time</w:t>
+      <w:bookmarkStart w:id="42" w:name="misclassification-and-measurement-error-in-aggregating-data"/>
+      <w:bookmarkEnd w:id="42"/>
+      <w:r>
+        <w:t xml:space="preserve">Misclassification and Measurement Error in Aggregating Data</w:t>
       </w:r>
     </w:p>
     <w:p>
@@ -991,34 +1344,227 @@
         <w:pStyle w:val="FirstParagraph"/>
       </w:pPr>
       <w:r>
-        <w:t xml:space="preserve">It is often the case that specific physical exposures are not considered in real time to ascertain human impacts. Instead, human impacts are assessed after the storm has passed, often noting the number of days or weeks that have passed since the hurricane made landfall. This method is common when assessing damages, recovery efforts, and when human impacts are self reported. When this is the case, it is often useful to take an aggregate exposure an aggregate measure of physical exposure corresponding to this time frame, such as the maximum wind speed or maximum flooding level over the period of time being studied.</w:t>
-      </w:r>
-    </w:p>
-    <w:p>
-      <w:pPr>
-        <w:pStyle w:val="BodyText"/>
-      </w:pPr>
-      <w:r>
-        <w:t xml:space="preserve">Other times, it is useful to look at cumulative measures of time but also divide that period up by a certain time unit. For example, in</w:t>
-      </w:r>
-      <w:r>
-        <w:t xml:space="preserve"> </w:t>
-      </w:r>
-      <w:r>
-        <w:t xml:space="preserve">(Grech and Scherb 2015)</w:t>
-      </w:r>
-      <w:r>
-        <w:t xml:space="preserve">, male and female birth ratios were observed monthly from January 2003 to December 2012 in order to observe trends before and after Hurricane Katrina. In this example we can see that a large time frame of several years is studied, but it is divided by months.</w:t>
+        <w:t xml:space="preserve">When aggregating data, another concern that arises is misclassification or measurerement error. Misclassification error occurs when exposure and outcome variables are measured in categories and the wrong category is assigned to a particular case/observation - for example when a case that is exposed is incorrectly categorized as unexposed. Failure to classify exposure accurately(for example, classifying certain observations as exposed to a storm when they really were not, or vice-versa), allows misclassification bias to move the results of the study further from the true parameter . Measurement error occurs when the variables being measured are continuous, such as the amount of precipitation or the wind speed that was measured during a tropical cyclone.</w:t>
+      </w:r>
+    </w:p>
+    <w:p>
+      <w:pPr>
+        <w:pStyle w:val="BodyText"/>
+      </w:pPr>
+      <w:r>
+        <w:t xml:space="preserve">Environmental epidemiology studies are often prone to misclassification error because the methods of assessing exposure are not always congruent with the way that researchers conduct human impact studies. It is easy to map the path of a tropical cyclone's center, and categorize every county it passes through as an exposed county. However, this information by itself would not give the researcher any information about population centers that the storm passed through or near to. A town within an exposed county may or may not have been close to the storm's path. Conversely,a town in an unexposed county could be located very close to the border of an exposed county, and even be closer to the storm's track than a different town within that exposed county. An example of a study that could be prone to this kind of bias is</w:t>
+      </w:r>
+      <w:r>
+        <w:t xml:space="preserve"> </w:t>
+      </w:r>
+      <w:r>
+        <w:t xml:space="preserve">(Kinney et al. 2008)</w:t>
+      </w:r>
+      <w:r>
+        <w:t xml:space="preserve"> </w:t>
+      </w:r>
+      <w:r>
+        <w:t xml:space="preserve">where Louisiana parishes were considered vulnerable to hurricane exposure based on whether or not the storm center passed through that parish. It is possible that the cases considered exposed based on living in these parishes were not in fact exposed since the storm may have passed through only a certain part of the parish. Never the less, all cases in a parish are considered exposed or unexposed in the aggregate.</w:t>
+      </w:r>
+    </w:p>
+    <w:p>
+      <w:pPr>
+        <w:pStyle w:val="BodyText"/>
+      </w:pPr>
+      <w:r>
+        <w:t xml:space="preserve">A potential solution to this problem of misclassification of populations is through the use of dasymmetric mapping. This is a method that creates heat maps, using different colors to illustrate differences in population density among other things. Overlaying storm tracks on dasymmetric maps is a method that could be employed to record differences in</w:t>
+      </w:r>
+    </w:p>
+    <w:p>
+      <w:pPr>
+        <w:pStyle w:val="Heading2"/>
+      </w:pPr>
+      <w:bookmarkStart w:id="43" w:name="when-data-have-the-same-scale-but-are-at-different-locations"/>
+      <w:bookmarkEnd w:id="43"/>
+      <w:r>
+        <w:t xml:space="preserve">When Data Have the Same Scale but are at Different Locations</w:t>
+      </w:r>
+    </w:p>
+    <w:p>
+      <w:pPr>
+        <w:pStyle w:val="FirstParagraph"/>
+      </w:pPr>
+      <w:r>
+        <w:t xml:space="preserve">Sometimes, researchers may have access to data that is down to the point source, both for physical exposures and also for human impacts. Very likely however, these point sources will not be the same. Here the issue is not of integrating different resolution levels, but rather of matching different point locations. Weather monitoring stations may be set up regularly in a geographic region, but the human impacts point locations could be tied to a residential address.</w:t>
+      </w:r>
+    </w:p>
+    <w:p>
+      <w:pPr>
+        <w:pStyle w:val="BodyText"/>
+      </w:pPr>
+      <w:r>
+        <w:t xml:space="preserve">One way to resolve this spatial misalignment is to assign exposure to the residential addresses based on the closest weather monitoring station</w:t>
+      </w:r>
+      <w:r>
+        <w:t xml:space="preserve"> </w:t>
+      </w:r>
+      <w:r>
+        <w:t xml:space="preserve">(Kim, Sheppard, and Kim 2009)</w:t>
+      </w:r>
+      <w:r>
+        <w:t xml:space="preserve">. This is a common method that is employed in many other areas of environmental epidemiology, including studies on the impacts of wildfire smoke plumes and urban smog on respiratory health. Typically, a distance threshold will be determined for a monitoring station or a sensor, and any residence within that distance will be assigned an exposure value from that monitoring point.</w:t>
+      </w:r>
+    </w:p>
+    <w:p>
+      <w:pPr>
+        <w:pStyle w:val="BodyText"/>
+      </w:pPr>
+      <w:r>
+        <w:t xml:space="preserve">There are several drawbacks to assigning exposure to human residences based on distance from a weather monitoring stations. One of them is that in more rural areas, in situ observations may be sparse and this limits the information between monitors, and diminishes the accuracy of exposures assigned to individuals located between those monitors</w:t>
+      </w:r>
+      <w:r>
+        <w:t xml:space="preserve"> </w:t>
+      </w:r>
+      <w:r>
+        <w:t xml:space="preserve">(Gan et al. 2017)</w:t>
+      </w:r>
+      <w:r>
+        <w:t xml:space="preserve">.The exposed population is also reduced when you rely on distance from monitoring sites, because you can only include individuals who are close enough to reasonably be assigned the exposure from that site</w:t>
+      </w:r>
+      <w:r>
+        <w:t xml:space="preserve"> </w:t>
+      </w:r>
+      <w:r>
+        <w:t xml:space="preserve">(Lassman et al. 2017)</w:t>
+      </w:r>
+      <w:r>
+        <w:t xml:space="preserve">. This can be a problem, as large populations are often required for detection of health impacts. Depending on the exposure of interest, topography, climate, and localized weather patterns will also render sites beyond a limited threshold distance from the site as unrealistic to be assigned the value from the monitoring station.</w:t>
+      </w:r>
+    </w:p>
+    <w:p>
+      <w:pPr>
+        <w:pStyle w:val="BodyText"/>
+      </w:pPr>
+      <w:r>
+        <w:t xml:space="preserve">Other limitations: storm events could blow away monitors (damage sensors) or the rain can come down in slants that make measurements less accurate. Issues with a radar asystem are different from issues with a ground based monitoring system.</w:t>
+      </w:r>
+    </w:p>
+    <w:p>
+      <w:pPr>
+        <w:pStyle w:val="BodyText"/>
+      </w:pPr>
+      <w:r>
+        <w:t xml:space="preserve">Another method of assigning exposure to spatially misaligned individuals is to interpolate. Spatial interpolation is the prediction of values or metrics of specific points within a defined region based on some sort of spatial model</w:t>
+      </w:r>
+      <w:r>
+        <w:t xml:space="preserve"> </w:t>
+      </w:r>
+      <w:r>
+        <w:t xml:space="preserve">(Li and Heap 2014)</w:t>
+      </w:r>
+      <w:r>
+        <w:t xml:space="preserve">.</w:t>
+      </w:r>
+    </w:p>
+    <w:p>
+      <w:pPr>
+        <w:pStyle w:val="BodyText"/>
+      </w:pPr>
+      <w:r>
+        <w:t xml:space="preserve">Kriging is one such method that creates continuous spatial surfaces for understanding environmental variables like air pollution, minerals, soil, and meteorological conditions</w:t>
+      </w:r>
+      <w:r>
+        <w:t xml:space="preserve"> </w:t>
+      </w:r>
+      <w:r>
+        <w:t xml:space="preserve">(Liang and Kumar 2013)</w:t>
+      </w:r>
+      <w:r>
+        <w:t xml:space="preserve">. It is a type of Generalized Least Square Regression Algorithm</w:t>
+      </w:r>
+      <w:r>
+        <w:t xml:space="preserve"> </w:t>
+      </w:r>
+      <w:r>
+        <w:t xml:space="preserve">(Li and Heap 2014)</w:t>
+      </w:r>
+      <w:r>
+        <w:t xml:space="preserve">. This method has been used extensively in modeling the effects of air pollution in places like California, as was done in</w:t>
+      </w:r>
+      <w:r>
+        <w:t xml:space="preserve"> </w:t>
+      </w:r>
+      <w:r>
+        <w:t xml:space="preserve">(Kim, Sheppard, and Kim 2009)</w:t>
+      </w:r>
+      <w:r>
+        <w:t xml:space="preserve"> </w:t>
+      </w:r>
+      <w:r>
+        <w:t xml:space="preserve">to look at air pollution exposure in Los Angeles, California. The study utilized a kriging model and as well as using the nearest weather monitoring station to assign air pollution exposure to residential locations in Los Angeles. Kriging is widely applicable to studies of tropical cyclones as well. Researchers in South Carolina used kriging interpolation to analyse rainfall data and create spatio-temporal model in 2015 during a particularly strong storm season.</w:t>
+      </w:r>
+    </w:p>
+    <w:p>
+      <w:pPr>
+        <w:pStyle w:val="BodyText"/>
+      </w:pPr>
+      <w:r>
+        <w:t xml:space="preserve">Creating a surface, something using a model. This brings in other stuff. Kriging is only based on PM2.5 (if studying wildfire smoke). Modeling would bring in other things like weather.</w:t>
+      </w:r>
+    </w:p>
+    <w:p>
+      <w:pPr>
+        <w:pStyle w:val="BodyText"/>
+      </w:pPr>
+      <w:r>
+        <w:t xml:space="preserve">3rd category: modeling.</w:t>
+      </w:r>
+    </w:p>
+    <w:p>
+      <w:pPr>
+        <w:pStyle w:val="BodyText"/>
+      </w:pPr>
+      <w:r>
+        <w:t xml:space="preserve">Mention somewhere that homogenous exposures over large areas mean that it doesn't matter what method you use, maybe use the most simple, because otherwise this will be more computation time and it is harder to interpret.</w:t>
+      </w:r>
+    </w:p>
+    <w:p>
+      <w:pPr>
+        <w:pStyle w:val="Heading3"/>
+      </w:pPr>
+      <w:bookmarkStart w:id="44" w:name="misclassification-for-same-scale-different-locations"/>
+      <w:bookmarkEnd w:id="44"/>
+      <w:r>
+        <w:t xml:space="preserve">Misclassification for Same Scale Different Locations</w:t>
+      </w:r>
+    </w:p>
+    <w:p>
+      <w:pPr>
+        <w:pStyle w:val="FirstParagraph"/>
+      </w:pPr>
+      <w:r>
+        <w:t xml:space="preserve">The obvious goal of assigning tropical cyclone exposures to individual point locations by matching values from the nearest monitoring site or spatially interpolating, is to estimate exposure values accuarately. This is crucial to avoid exposure misclassification. The more spatially heterogeneous that an environmental exposure is, the more room there is for exposure misclassification to occur. In studies of wildfires and air pollution, concentrations of PM2.5 and other air pollutants can very greatly within relatively small spatial areas. Other factors like windspeed and rainfall however, are fairly homogenous across spatial areas. This means that interpolating and assigning exposure based on the nearest monitoring sites may result in less exposure misclassificationhave. Tornadoes on the other hand tend to be very localized and can easily be overlooked with these methods.</w:t>
+      </w:r>
+    </w:p>
+    <w:p>
+      <w:pPr>
+        <w:pStyle w:val="BodyText"/>
+      </w:pPr>
+      <w:r>
+        <w:t xml:space="preserve">When assigning exposure to an individual point location based on the nearest monitoring site, the further this location is from the monitoring site, the more likely it is that the monitoring site won't reflect an exposure estimate accurately. Topography, complicated weather patterns, and other things could complicate this measurement.</w:t>
+      </w:r>
+    </w:p>
+    <w:p>
+      <w:pPr>
+        <w:pStyle w:val="BodyText"/>
+      </w:pPr>
+      <w:r>
+        <w:t xml:space="preserve">When interpolating, the environmental exposure of concern will partially determine the potential for misclassification. Using the examples from above of windspeed and rainfall, it is unlikely that much misclassification would occur over a spatial interface since they are homogenous over large areas.</w:t>
       </w:r>
     </w:p>
     <w:p>
       <w:pPr>
         <w:pStyle w:val="Heading1"/>
       </w:pPr>
-      <w:bookmarkStart w:id="37" w:name="implications-of-not-improving-this-integration"/>
-      <w:bookmarkEnd w:id="37"/>
-      <w:r>
-        <w:t xml:space="preserve">Implications of not improving this integration</w:t>
+      <w:bookmarkStart w:id="45" w:name="conclusiondiscussion"/>
+      <w:bookmarkEnd w:id="45"/>
+      <w:r>
+        <w:t xml:space="preserve">Conclusion/Discussion</w:t>
       </w:r>
     </w:p>
     <w:p>
@@ -1026,67 +1572,62 @@
         <w:pStyle w:val="FirstParagraph"/>
       </w:pPr>
       <w:r>
-        <w:t xml:space="preserve">Temporal and spatial misalignment poses certain challenges to researchers investigating the human impacts of tropical cyclones. There are several methods for integrating exposure data and outcome data that are at different scales, namely aggregating, interpolating, and matching data. These integration methods allow researchers to estimate associations of human impacts with particular storm exposures, and this is key for understanding the ways in which vulnerable populations are susceptible to tropical cyclone exposures.</w:t>
-      </w:r>
-    </w:p>
-    <w:p>
-      <w:pPr>
-        <w:pStyle w:val="BodyText"/>
-      </w:pPr>
-      <w:r>
-        <w:t xml:space="preserve">When researchers are confronted with exposure and outcome data at different temporal and/or spatial scales there are a few things they can do. One is to aggregate whichever dataset is at a finer resolution to match the dataset that is already at a broader resolution. Often when this method is employed, a specific exposure variable may be available for analysis at a very fine resolution. For example, many weather monitoring sites across a county may be recording wind speed, but researchers will take a single value to represent wind speed in the entire county, possibly by taking an average or a maximum value. This is a what is happening when a metric such as maximum wind speed is being used as a proxy for tropical cyclone intensity or exposure as in</w:t>
-      </w:r>
-      <w:r>
-        <w:t xml:space="preserve"> </w:t>
-      </w:r>
-      <w:r>
-        <w:t xml:space="preserve">(S. Grabich et al. 2016)</w:t>
-      </w:r>
-      <w:r>
-        <w:t xml:space="preserve">. In</w:t>
-      </w:r>
-      <w:r>
-        <w:t xml:space="preserve"> </w:t>
-      </w:r>
-      <w:r>
-        <w:t xml:space="preserve">(Shao et al. 2017)</w:t>
-      </w:r>
-      <w:r>
-        <w:t xml:space="preserve">, the maximum wind speed when a tropical cyclone made landfall in a particular coastal county was used to assign that particular county's exposure.</w:t>
-      </w:r>
-    </w:p>
-    <w:p>
-      <w:pPr>
-        <w:pStyle w:val="BodyText"/>
-      </w:pPr>
-      <w:r>
-        <w:t xml:space="preserve">Misalignment doesn't only occur when data points are at different scales however. Sometimes there are situations in which researchers will have exposure and outcome data at point location resolution. The problem is that the point locations are not the same, or do not line up with each other. A researcher may have access to exposure data from a weather monitor at a point location that gives the amount of rainfall received during the same storm, and then several households nearby that are also point locations, but varying distances from the weather monitor. In a situation such as this, the researcher will have to interpolate data, or else find some other way of matching the point location with the dataset.</w:t>
-      </w:r>
-    </w:p>
-    <w:p>
-      <w:pPr>
-        <w:pStyle w:val="BodyText"/>
-      </w:pPr>
-      <w:r>
-        <w:t xml:space="preserve">The aformentioned methods above for integrating datasets from physical exposures and human impacts come with the important caveat that they introduce bias and error into studies. Bias and error impact the internal validity of a study by obscuring the true association between an exposure and certain outcome relating to human impacts. Bias and error can have the affect of moving an estimate of an association away from the true paramater, as well as reducing precision of that estimate.</w:t>
-      </w:r>
-    </w:p>
-    <w:p>
-      <w:pPr>
-        <w:pStyle w:val="BodyText"/>
-      </w:pPr>
-      <w:r>
-        <w:t xml:space="preserve">In this last section we will explain the implications of integrating datasets from different temporal and spatial scales. There are many sources of error and bias that can be introduced and we will explain how ecological bias, exposure misclassification and measurement error arise from datasets that are aggregated and interpolated. We will also explain what effect these forms of error and bias have on the estimate of the associations we are interested in.</w:t>
-      </w:r>
-    </w:p>
-    <w:p>
-      <w:pPr>
-        <w:pStyle w:val="Heading2"/>
-      </w:pPr>
-      <w:bookmarkStart w:id="38" w:name="when-data-have-different-scales"/>
-      <w:bookmarkEnd w:id="38"/>
-      <w:r>
-        <w:t xml:space="preserve">When Data Have Different Scales</w:t>
+        <w:t xml:space="preserve">[Outline]</w:t>
+      </w:r>
+    </w:p>
+    <w:p>
+      <w:pPr>
+        <w:pStyle w:val="BodyText"/>
+      </w:pPr>
+      <w:r>
+        <w:t xml:space="preserve">Reverse Funnel</w:t>
+      </w:r>
+    </w:p>
+    <w:p>
+      <w:pPr>
+        <w:pStyle w:val="BodyText"/>
+      </w:pPr>
+      <w:r>
+        <w:t xml:space="preserve">(Small)</w:t>
+      </w:r>
+      <w:r>
+        <w:t xml:space="preserve"> </w:t>
+      </w:r>
+      <w:r>
+        <w:t xml:space="preserve">- We've discussed the datasources, temporal and spatial scales, and methods of collecting data on human impacts and physical exposures related to tropical cyclones.</w:t>
+      </w:r>
+    </w:p>
+    <w:p>
+      <w:pPr>
+        <w:numPr>
+          <w:numId w:val="1001"/>
+          <w:ilvl w:val="0"/>
+        </w:numPr>
+      </w:pPr>
+      <w:r>
+        <w:t xml:space="preserve">We've talked about how different temporal and spatial scales make it challenging to immediately use this data.</w:t>
+      </w:r>
+    </w:p>
+    <w:p>
+      <w:pPr>
+        <w:numPr>
+          <w:numId w:val="1001"/>
+          <w:ilvl w:val="0"/>
+        </w:numPr>
+      </w:pPr>
+      <w:r>
+        <w:t xml:space="preserve">We've discussed the main methods for integrating data at different spatial/temporal scales: aggregating, interpolating, matching.</w:t>
+      </w:r>
+    </w:p>
+    <w:p>
+      <w:pPr>
+        <w:numPr>
+          <w:numId w:val="1001"/>
+          <w:ilvl w:val="0"/>
+        </w:numPr>
+      </w:pPr>
+      <w:r>
+        <w:t xml:space="preserve">We've discussed the implications these integration methods have, and what effect they may have on the observed associations with regard to error and bias.</w:t>
       </w:r>
     </w:p>
     <w:p>
@@ -1094,17 +1635,35 @@
         <w:pStyle w:val="FirstParagraph"/>
       </w:pPr>
       <w:r>
-        <w:t xml:space="preserve">When researchers have physical exposure data at a very fine resolution, perhaps even continuous, and human impacts data at a more aggregate level, it is common and practical to aggregate the physical exposure data. When dealing with aggregated data of any kind, it is important to realize that information on the individual level is lost. Researchers should be mindful when aggregating data, particularly continuous data, that they are losing information. In this section we will discuss some of the major implications of aggregating data which include ecological bias, misclassification and measurement error, and the process of categorizing continuous data.</w:t>
-      </w:r>
-    </w:p>
-    <w:p>
-      <w:pPr>
-        <w:pStyle w:val="Heading3"/>
-      </w:pPr>
-      <w:bookmarkStart w:id="39" w:name="ecological-bias"/>
-      <w:bookmarkEnd w:id="39"/>
-      <w:r>
-        <w:t xml:space="preserve">Ecological Bias</w:t>
+        <w:t xml:space="preserve">(Mid-Funnel)</w:t>
+      </w:r>
+      <w:r>
+        <w:t xml:space="preserve"> </w:t>
+      </w:r>
+      <w:r>
+        <w:t xml:space="preserve">- Error and bias are bad because they make the results of tropical cyclone studies less generalizable.</w:t>
+      </w:r>
+    </w:p>
+    <w:p>
+      <w:pPr>
+        <w:numPr>
+          <w:numId w:val="1002"/>
+          <w:ilvl w:val="0"/>
+        </w:numPr>
+      </w:pPr>
+      <w:r>
+        <w:t xml:space="preserve">Less generalizable studies make it harder to predict human impacts in the future and therefore prepare for them.</w:t>
+      </w:r>
+    </w:p>
+    <w:p>
+      <w:pPr>
+        <w:numPr>
+          <w:numId w:val="1002"/>
+          <w:ilvl w:val="0"/>
+        </w:numPr>
+      </w:pPr>
+      <w:r>
+        <w:t xml:space="preserve">If we don't know what to expect, some communities will be very vulnerable when the next big storm hits. (Thinking about Daniel's paper. He mentioned that the short temporal record of storm tracks meant that some communities weren't thought of as having a high risk because they weren't in the historical record).</w:t>
       </w:r>
     </w:p>
     <w:p>
@@ -1112,505 +1671,27 @@
         <w:pStyle w:val="FirstParagraph"/>
       </w:pPr>
       <w:r>
-        <w:t xml:space="preserve">Physical exposures to tropical cyclones, as well as human impacts, are observed across spatial gradiants, and though specific point locations may exist for a weather monitor recording maximum wind speed or rainfall, that point location data is often aggregated to a larger spatial unit. For example, several weather monitors at specific point locations recording maximum wind speed may be replaced by the maximum wind speed at the center of the county. Data such as this is known as ecological data, aggregate data, or contextual-level data. Studies that use such data are known as ecological studies</w:t>
-      </w:r>
-      <w:r>
-        <w:t xml:space="preserve"> </w:t>
-      </w:r>
-      <w:r>
-        <w:t xml:space="preserve">(Sedgwick 2014)</w:t>
-      </w:r>
-      <w:r>
-        <w:t xml:space="preserve">. Ecological bias occurs whenever the aggregate association between an exposure and an outcome does not properly reflect the association on the individual level</w:t>
-      </w:r>
-      <w:r>
-        <w:t xml:space="preserve"> </w:t>
-      </w:r>
-      <w:r>
-        <w:t xml:space="preserve">(Greenland and Morgenstern 1989)</w:t>
-      </w:r>
-      <w:r>
-        <w:t xml:space="preserve">. There are times when this is not a concern, such as when the aggregate is a count. For example in</w:t>
-      </w:r>
-      <w:r>
-        <w:t xml:space="preserve"> </w:t>
-      </w:r>
-      <w:r>
-        <w:t xml:space="preserve">(Zahran, Tavani, and Weiler 2013)</w:t>
-      </w:r>
-      <w:r>
-        <w:t xml:space="preserve">, the daily casualty count was reported for individual counties in the Southern United States, using count data from the Spatial Hazard Events and Losses Database. However, when estimates derived from ecological studies are used to infer individual estimates, ecological bias will likely be present. Especially when there is heterogeneity present in an aggregated population, an ecological estimate should not be taken to be representative of individual estimates.</w:t>
-      </w:r>
-    </w:p>
-    <w:p>
-      <w:pPr>
-        <w:pStyle w:val="Heading3"/>
-      </w:pPr>
-      <w:bookmarkStart w:id="40" w:name="categorizing-continuous-data"/>
-      <w:bookmarkEnd w:id="40"/>
-      <w:r>
-        <w:t xml:space="preserve">Categorizing Continuous Data</w:t>
-      </w:r>
-    </w:p>
-    <w:p>
-      <w:pPr>
-        <w:pStyle w:val="FirstParagraph"/>
-      </w:pPr>
-      <w:r>
-        <w:t xml:space="preserve">In addition to using larger spatial designations, researchers aggregate the physical exposures themselves, simplifying continuous measurements down to a single exposure metric. While aggregate values often represent the mean of all the values recorded, weather data is typically assessed by the maximum value. Regardless, aggregating physical exposure data requires researchers to categorize continuous data, which involves choosing appropriate thresholds.</w:t>
-      </w:r>
-    </w:p>
-    <w:p>
-      <w:pPr>
-        <w:pStyle w:val="BodyText"/>
-      </w:pPr>
-      <w:r>
-        <w:t xml:space="preserve">Thresholds are often used to assign exposure status to individuals or populations (often using a county as proxy for a population). For example, a county may be classified as exposed or unexposed based on local winds exceeding a threshold (e.g. gale-force winds or higher). Using the maximum wind speed at the center of a county is often the measurement used to determine exposure status.</w:t>
-      </w:r>
-      <w:r>
-        <w:t xml:space="preserve"> </w:t>
-      </w:r>
-      <w:r>
-        <w:t xml:space="preserve">(S. Grabich et al. 2016)</w:t>
-      </w:r>
-      <w:r>
-        <w:t xml:space="preserve"> </w:t>
-      </w:r>
-      <w:r>
-        <w:t xml:space="preserve">classified hurricane exposure in a Florida county using maximum wind speed. Maximum wind speed is a continuous variable, but the study used binary categorizations to divide it into tropical wind speeds, classified as greater than 39 miles per hour, and hurricane wind speeds, classified as greater than 74 miles per hour. Florida counties experiencing maximum wind speeds below 39 miles per hour were considered unexposed. In this example it is noteworthy to examine that all the Florida counties in this paper likely experienced hurricane winds somewhere on this spectrum, but categorizing that continuous data made exposure much simpler and concrete.</w:t>
-      </w:r>
-    </w:p>
-    <w:p>
-      <w:pPr>
-        <w:pStyle w:val="BodyText"/>
-      </w:pPr>
-      <w:r>
-        <w:t xml:space="preserve">The Saffir-Simpson scale is an example of how entire storms are often classified by their maximum wind speed. Forecasters classify hurricanes into categories on the Saffir-Simpson scale based on maximum sustained surface wind speed. This is defined as the peak one minute wind speed at a height of 10 feet over an unobstructed exposure</w:t>
-      </w:r>
-      <w:r>
-        <w:t xml:space="preserve"> </w:t>
-      </w:r>
-      <w:r>
-        <w:t xml:space="preserve">(Taylor et al. 2010)</w:t>
-      </w:r>
-      <w:r>
-        <w:t xml:space="preserve">. The Saffir-Simpson scale uses five different bins to classify varying levels of wind speed and determine the severity of a storm. The first level, Category 1 is designated for hurricanes and tropical storms with maximum wind speeds of between 64 - 82 knots and is generally considered dangerous to people, livestock, and pets from the hazard of flying and falling debris</w:t>
-      </w:r>
-      <w:r>
-        <w:t xml:space="preserve"> </w:t>
-      </w:r>
-      <w:r>
-        <w:t xml:space="preserve">(Taylor et al. 2010)</w:t>
-      </w:r>
-      <w:r>
-        <w:t xml:space="preserve">. On the higher end of the scale, Category 5 designates hurricanes with maximum wind speeds above 137 knots and is considered to have catastrophic effect on damage and a high probability of injury or death to people, livestock, and pets even if they are sheltering indoors</w:t>
-      </w:r>
-      <w:r>
-        <w:t xml:space="preserve"> </w:t>
-      </w:r>
-      <w:r>
-        <w:t xml:space="preserve">(Taylor et al. 2010)</w:t>
-      </w:r>
-      <w:r>
-        <w:t xml:space="preserve">. An important limitation of the Saffir-Simpson scale is that it doesn't account for other hurricane-related impact variables such as storm surges, flooding, and tornadoes</w:t>
-      </w:r>
-      <w:r>
-        <w:t xml:space="preserve"> </w:t>
-      </w:r>
-      <w:r>
-        <w:t xml:space="preserve">(Taylor et al. 2010)</w:t>
-      </w:r>
-      <w:r>
-        <w:t xml:space="preserve">.</w:t>
-      </w:r>
-      <w:r>
-        <w:t xml:space="preserve"> </w:t>
-      </w:r>
-      <w:r>
-        <w:t xml:space="preserve">(Shao et al. 2017)</w:t>
-      </w:r>
-      <w:r>
-        <w:t xml:space="preserve"> </w:t>
-      </w:r>
-      <w:r>
-        <w:t xml:space="preserve">used this scale to assign wind speed categories to counties along the Gulf Coast in a study assessing perceptions of risk to tropical cyclones.</w:t>
-      </w:r>
-      <w:r>
-        <w:t xml:space="preserve"> </w:t>
-      </w:r>
-      <w:r>
-        <w:t xml:space="preserve">(Belasen and Polachek 2008)</w:t>
-      </w:r>
-      <w:r>
-        <w:t xml:space="preserve"> </w:t>
-      </w:r>
-      <w:r>
-        <w:t xml:space="preserve">used this scale as well in a study that compared hurricane intensities to average earnings in different counties. Hurricanes with categories one, two or three were considered lower intensity, and hurricanes of counties four and five were considered high intensity.</w:t>
-      </w:r>
-    </w:p>
-    <w:p>
-      <w:pPr>
-        <w:pStyle w:val="BodyText"/>
-      </w:pPr>
-      <w:r>
-        <w:t xml:space="preserve">Another scale used to categorize wind speed is the Beaufort scale, created by Admiral Sir Francis Beaufort, used to classify wind speeds both over land and sea. While the Saffir-Simpson scale is only designated for wind speeds that are already at hurricane levels (greater than 64 knots), the Beaufort scale considers the wind speeds below this. The scale ranges from Force 0 (0-1 knots and calm) to Force 12 (64 to 71 knots and hurricane). Other interesting parts of the scale include Force 3 (4-6 knots) which is a gentle breeze, and Force 8 (34-40 knots) which is considered a gale.</w:t>
-      </w:r>
-    </w:p>
-    <w:p>
-      <w:pPr>
-        <w:pStyle w:val="BodyText"/>
-      </w:pPr>
-      <w:r>
-        <w:t xml:space="preserve">There are times when thresholds of human impacts are also used to assign exposure. In</w:t>
-      </w:r>
-      <w:r>
-        <w:t xml:space="preserve"> </w:t>
-      </w:r>
-      <w:r>
-        <w:t xml:space="preserve">(Christopher 2017)</w:t>
-      </w:r>
-      <w:r>
-        <w:t xml:space="preserve">, pregnancy outcomes were studied in relation to exposure to tropical cyclones and tornadoes. Birth outcomes to, others who had been pregnant during the cyclone disasters in counties exposed to the storm were compared to birth outcomes of mothers in unexposed counties. In this study, exposure was analyzed by using thresholds of fatalities (greater than ten deaths), and property damage (greater than $10 billion).</w:t>
-      </w:r>
-    </w:p>
-    <w:p>
-      <w:pPr>
-        <w:pStyle w:val="BodyText"/>
-      </w:pPr>
-      <w:r>
-        <w:t xml:space="preserve">Despite several advantages to dichotomizing continuous variables that we just discussed, there are several limitations to consider. Statistical power is lost because so much information is lost when categorization occurs</w:t>
-      </w:r>
-      <w:r>
-        <w:t xml:space="preserve"> </w:t>
-      </w:r>
-      <w:r>
-        <w:t xml:space="preserve">(Van Walraven and Hart 2008)</w:t>
-      </w:r>
-      <w:r>
-        <w:t xml:space="preserve">. This makes sense when you consider that continuous variables allow you to observe nuance in the data and perceive a dose response relationship between the predictor and response variables, should one exist. This effect is masked when researchers categorize data, and even more so when a smaller number of categorical variables are used (for example dichotomization itself at 2). Generally, if you are going to categorize continuous data, it is better to use 3 or more categories rather than just two, because this will capture more variation in the data that would otherwise be lost. An example of a paper that used three different bins was</w:t>
-      </w:r>
-      <w:r>
-        <w:t xml:space="preserve"> </w:t>
-      </w:r>
-      <w:r>
-        <w:t xml:space="preserve">(Kinney et al. 2008)</w:t>
-      </w:r>
-      <w:r>
-        <w:t xml:space="preserve">, which explored the risk of autism after a pregnancy that included exposure to a tropical storm in the state of Louisiana. The study authors classified tropical storm exposure as severe, intermediate, and low exposure, and these exposure classifications were determined based on whether a mother lived in a Louisiana parish that had both of the exposure factors of interest: storm intensity and storm vulnerability. Storm vulnerability in this case was based on another dichotomy: whether or not the storm center passed through the parish of interest. Storm vulnerability was a measure of how vulnerable the inhabitants of the parish were to the effects of a storm (higher socioeconomic neighborhoods and parishes have more resources to withstand and recover from a tropical storm for example).</w:t>
-      </w:r>
-    </w:p>
-    <w:p>
-      <w:pPr>
-        <w:pStyle w:val="BodyText"/>
-      </w:pPr>
-      <w:r>
-        <w:t xml:space="preserve">Another obvious problem with categorizing continuous data is that the cutoff points are often arbitrary. In the case of dichotomization, the median is often used, but there is typically no reason to assume that the median is a reasonable cutoff point. Because different samples will have different medians, this automatically makes many categorical bins difficult to compare across studies</w:t>
-      </w:r>
-      <w:r>
-        <w:t xml:space="preserve"> </w:t>
-      </w:r>
-      <w:r>
-        <w:t xml:space="preserve">(Altman and Royston 2006)</w:t>
-      </w:r>
-      <w:r>
-        <w:t xml:space="preserve">. Further, choosing optimal cutoff points that give the smallest p-values can lead to spurious results</w:t>
-      </w:r>
-      <w:r>
-        <w:t xml:space="preserve"> </w:t>
-      </w:r>
-      <w:r>
-        <w:t xml:space="preserve">(Altman and Royston 2006)</w:t>
-      </w:r>
-      <w:r>
-        <w:t xml:space="preserve">.</w:t>
-      </w:r>
-    </w:p>
-    <w:p>
-      <w:pPr>
-        <w:pStyle w:val="BodyText"/>
-      </w:pPr>
-      <w:r>
-        <w:t xml:space="preserve">Not surprisingly, dichotomizing continuous variables can bias results. A study by Selvin showed that the odds ratios can be significantly different depending on the chosen cutoff that is implemented in a study</w:t>
-      </w:r>
-      <w:r>
-        <w:t xml:space="preserve"> </w:t>
-      </w:r>
-      <w:r>
-        <w:t xml:space="preserve">(Van Walraven and Hart 2008)</w:t>
-      </w:r>
-      <w:r>
-        <w:t xml:space="preserve">. Categorical variables can also put otherwise similar observations into separate bins if they are close but on opposite sides of the cutoff</w:t>
-      </w:r>
-      <w:r>
-        <w:t xml:space="preserve"> </w:t>
-      </w:r>
-      <w:r>
-        <w:t xml:space="preserve">(Altman and Royston 2006)</w:t>
-      </w:r>
-      <w:r>
-        <w:t xml:space="preserve">. Choosing a median as a cutoff is intended to delineate bins, but if the bins are a "high" and "low" group, two individual observations that may only be a fraction different, but on either sides of the mean, will be classified as high and low respectively, and give the false impression that they are significantly different.</w:t>
-      </w:r>
-    </w:p>
-    <w:p>
-      <w:pPr>
-        <w:pStyle w:val="BodyText"/>
-      </w:pPr>
-      <w:r>
-        <w:t xml:space="preserve">Although using a single exposure value can simplify analysis and interpretation, particularly over an extended temporal scale, there are some obvious drawbacks to relying on one single aggregate value. For example, the Saffir Simpson categories typically correspond only to the geographic point location where the maximum wind speed was observed</w:t>
-      </w:r>
-      <w:r>
-        <w:t xml:space="preserve"> </w:t>
-      </w:r>
-      <w:r>
-        <w:t xml:space="preserve">(Taylor et al. 2010)</w:t>
-      </w:r>
-      <w:r>
-        <w:t xml:space="preserve">. Hurricane Wilma in 2005 for example, was a Category 3 hurricane when it made landfall on the southwest coast of Florida, but it created Category 1 and Category 2 conditions for the more populous Miami-Dade, Broward, and Palm Beach counties when it finally reached them</w:t>
-      </w:r>
-      <w:r>
-        <w:t xml:space="preserve"> </w:t>
-      </w:r>
-      <w:r>
-        <w:t xml:space="preserve">(Taylor et al. 2010)</w:t>
-      </w:r>
-      <w:r>
-        <w:t xml:space="preserve">.</w:t>
-      </w:r>
-    </w:p>
-    <w:p>
-      <w:pPr>
-        <w:pStyle w:val="Heading3"/>
-      </w:pPr>
-      <w:bookmarkStart w:id="41" w:name="misclassification-and-measurement-error-in-aggregating-data"/>
-      <w:bookmarkEnd w:id="41"/>
-      <w:r>
-        <w:t xml:space="preserve">Misclassification and Measurement Error in Aggregating Data</w:t>
-      </w:r>
-    </w:p>
-    <w:p>
-      <w:pPr>
-        <w:pStyle w:val="FirstParagraph"/>
-      </w:pPr>
-      <w:r>
-        <w:t xml:space="preserve">When aggregating data, another concern that arises is misclassification or measurerement error. Misclassification error occurs when exposure and outcome variables are measured in categories and the wrong category is assigned to a particular case/observation - for example when a case that is exposed is incorrectly categorized as unexposed. Failure to classify exposure accurately(for example, classifying certain observations as exposed to a storm when they really were not, or vice-versa), allows misclassification bias to move the results of the study further from the true parameter . Measurement error occurs when the variables being measured are continuous, such as the amount of precipitation or the wind speed that was measured during a tropical cyclone.</w:t>
-      </w:r>
-    </w:p>
-    <w:p>
-      <w:pPr>
-        <w:pStyle w:val="BodyText"/>
-      </w:pPr>
-      <w:r>
-        <w:t xml:space="preserve">Environmental epidemiology studies are often prone to misclassification error because the methods of assessing exposure are not always congruent with the way that researchers conduct human impact studies. It is easy to map the path of a tropical cyclone's center, and categorize every county it passes through as an exposed county. However, this information by itself would not give the researcher any information about population centers that the storm passed through or near to. A town within an exposed county may or may not have been close to the storm's path. Conversely,a town in an unexposed county could be located very close to the border of an exposed county, and even be closer to the storm's track than a different town within that exposed county. An example of a study that could be prone to this kind of bias is</w:t>
-      </w:r>
-      <w:r>
-        <w:t xml:space="preserve"> </w:t>
-      </w:r>
-      <w:r>
-        <w:t xml:space="preserve">(Kinney et al. 2008)</w:t>
-      </w:r>
-      <w:r>
-        <w:t xml:space="preserve"> </w:t>
-      </w:r>
-      <w:r>
-        <w:t xml:space="preserve">where Louisiana parishes were considered vulnerable to hurricane exposure based on whether or not the storm center passed through that parish. It is possible that the cases considered exposed based on living in these parishes were not in fact exposed since the storm may have passed through only a certain part of the parish. Never the less, all cases in a parish are considered exposed or unexposed in the aggregate.</w:t>
-      </w:r>
-    </w:p>
-    <w:p>
-      <w:pPr>
-        <w:pStyle w:val="BodyText"/>
-      </w:pPr>
-      <w:r>
-        <w:t xml:space="preserve">A potential solution to this problem of misclassification of populations is through the use of dasymmetric mapping. This is a method that creates heat maps, using different colors to illustrate differences in population density among other things. Overlaying storm tracks on dasymmetric maps is a method that could be employed to record differences in</w:t>
-      </w:r>
-    </w:p>
-    <w:p>
-      <w:pPr>
-        <w:pStyle w:val="Heading2"/>
-      </w:pPr>
-      <w:bookmarkStart w:id="42" w:name="when-data-have-the-same-scale-but-are-at-different-locations"/>
-      <w:bookmarkEnd w:id="42"/>
-      <w:r>
-        <w:t xml:space="preserve">When Data Have the Same Scale but are at Different Locations</w:t>
-      </w:r>
-    </w:p>
-    <w:p>
-      <w:pPr>
-        <w:pStyle w:val="FirstParagraph"/>
-      </w:pPr>
-      <w:r>
-        <w:t xml:space="preserve">Sometimes, researchers may have access to data that is down to the point source, both for physical exposures and also for human impacts. Very likely however, these point sources will not be the same. Here the issue is not of integrating different resolution levels, but rather of matching different point locations. Weather monitoring stations may be set up regularly in a geographic region, but the human impacts point locations could be tied to a residential address.</w:t>
-      </w:r>
-    </w:p>
-    <w:p>
-      <w:pPr>
-        <w:pStyle w:val="BodyText"/>
-      </w:pPr>
-      <w:r>
-        <w:t xml:space="preserve">One way to resolve this spatial misalignment is to assign exposure to the residential addresses based on the closest weather monitoring station</w:t>
-      </w:r>
-      <w:r>
-        <w:t xml:space="preserve"> </w:t>
-      </w:r>
-      <w:r>
-        <w:t xml:space="preserve">(Kim, Sheppard, and Kim 2009)</w:t>
-      </w:r>
-      <w:r>
-        <w:t xml:space="preserve">. This is a common method that is employed in many other areas of environmental epidemiology, including studies on the impacts of wildfire smoke plumes and urban smog on respiratory health. Typically, a distance threshold will be determined for a monitoring station or a sensor, and any residence within that distance will be assigned an exposure value from that monitoring point.</w:t>
-      </w:r>
-    </w:p>
-    <w:p>
-      <w:pPr>
-        <w:pStyle w:val="BodyText"/>
-      </w:pPr>
-      <w:r>
-        <w:t xml:space="preserve">There are several drawbacks to assigning exposure to human residences based on distance from a weather monitoring stations. One of them is that in more rural areas, in situ observations may be sparse and this limits the information between monitors, and diminishes the accuracy of exposures assigned to individuals located between those monitors</w:t>
-      </w:r>
-      <w:r>
-        <w:t xml:space="preserve"> </w:t>
-      </w:r>
-      <w:r>
-        <w:t xml:space="preserve">(Gan et al. 2017)</w:t>
-      </w:r>
-      <w:r>
-        <w:t xml:space="preserve">.The exposed population is also reduced when you rely on distance from monitoring sites, because you can only include individuals who are close enough to reasonably be assigned the exposure from that site</w:t>
-      </w:r>
-      <w:r>
-        <w:t xml:space="preserve"> </w:t>
-      </w:r>
-      <w:r>
-        <w:t xml:space="preserve">(Lassman et al. 2017)</w:t>
-      </w:r>
-      <w:r>
-        <w:t xml:space="preserve">. This can be a problem, as large populations are often required for detection of health impacts. Depending on the exposure of interest, topography, climate, and localized weather patterns will also render sites beyond a limited threshold distance from the site as unrealistic to be assigned the value from the monitoring station.</w:t>
-      </w:r>
-    </w:p>
-    <w:p>
-      <w:pPr>
-        <w:pStyle w:val="BodyText"/>
-      </w:pPr>
-      <w:r>
-        <w:t xml:space="preserve">Other limitations: storm events could blow away monitors (damage sensors) or the rain can come down in slants that make measurements less accurate. Issues with a radar asystem are different from issues with a ground based monitoring system.</w:t>
-      </w:r>
-    </w:p>
-    <w:p>
-      <w:pPr>
-        <w:pStyle w:val="BodyText"/>
-      </w:pPr>
-      <w:r>
-        <w:t xml:space="preserve">Another method of assigning exposure to spatially misaligned individuals is to interpolate. Spatial interpolation is the prediction of values or metrics of specific points within a defined region based on some sort of spatial model</w:t>
-      </w:r>
-      <w:r>
-        <w:t xml:space="preserve"> </w:t>
-      </w:r>
-      <w:r>
-        <w:t xml:space="preserve">(Li and Heap 2014)</w:t>
-      </w:r>
-      <w:r>
-        <w:t xml:space="preserve">.</w:t>
-      </w:r>
-    </w:p>
-    <w:p>
-      <w:pPr>
-        <w:pStyle w:val="BodyText"/>
-      </w:pPr>
-      <w:r>
-        <w:t xml:space="preserve">Kriging is one such method that creates continuous spatial surfaces for understanding environmental variables like air pollution, minerals, soil, and meteorological conditions</w:t>
-      </w:r>
-      <w:r>
-        <w:t xml:space="preserve"> </w:t>
-      </w:r>
-      <w:r>
-        <w:t xml:space="preserve">(Liang and Kumar 2013)</w:t>
-      </w:r>
-      <w:r>
-        <w:t xml:space="preserve">. It is a type of Generalized Least Square Regression Algorithm</w:t>
-      </w:r>
-      <w:r>
-        <w:t xml:space="preserve"> </w:t>
-      </w:r>
-      <w:r>
-        <w:t xml:space="preserve">(Li and Heap 2014)</w:t>
-      </w:r>
-      <w:r>
-        <w:t xml:space="preserve">. This method has been used extensively in modeling the effects of air pollution in places like California, as was done in</w:t>
-      </w:r>
-      <w:r>
-        <w:t xml:space="preserve"> </w:t>
-      </w:r>
-      <w:r>
-        <w:t xml:space="preserve">(Kim, Sheppard, and Kim 2009)</w:t>
-      </w:r>
-      <w:r>
-        <w:t xml:space="preserve"> </w:t>
-      </w:r>
-      <w:r>
-        <w:t xml:space="preserve">to look at air pollution exposure in Los Angeles, California. The study utilized a kriging model and as well as using the nearest weather monitoring station to assign air pollution exposure to residential locations in Los Angeles. Kriging is widely applicable to studies of tropical cyclones as well. Researchers in South Carolina used kriging interpolation to analyse rainfall data and create spatio-temporal model in 2015 during a particularly strong storm season.</w:t>
-      </w:r>
-    </w:p>
-    <w:p>
-      <w:pPr>
-        <w:pStyle w:val="BodyText"/>
-      </w:pPr>
-      <w:r>
-        <w:t xml:space="preserve">Creating a surface, something using a model. This brings in other stuff. Kriging is only based on PM2.5 (if studying wildfire smoke). Modeling would bring in other things like weather.</w:t>
-      </w:r>
-    </w:p>
-    <w:p>
-      <w:pPr>
-        <w:pStyle w:val="BodyText"/>
-      </w:pPr>
-      <w:r>
-        <w:t xml:space="preserve">3rd category: modeling.</w:t>
-      </w:r>
-    </w:p>
-    <w:p>
-      <w:pPr>
-        <w:pStyle w:val="BodyText"/>
-      </w:pPr>
-      <w:r>
-        <w:t xml:space="preserve">Mention somewhere that homogenous exposures over large areas mean that it doesn't matter what method you use, maybe use the most simple, because otherwise this will be more computation time and it is harder to interpret.</w:t>
-      </w:r>
-    </w:p>
-    <w:p>
-      <w:pPr>
-        <w:pStyle w:val="Heading3"/>
-      </w:pPr>
-      <w:bookmarkStart w:id="43" w:name="misclassification-for-same-scale-different-locations"/>
-      <w:bookmarkEnd w:id="43"/>
-      <w:r>
-        <w:t xml:space="preserve">Misclassification for Same Scale Different Locations</w:t>
-      </w:r>
-    </w:p>
-    <w:p>
-      <w:pPr>
-        <w:pStyle w:val="FirstParagraph"/>
-      </w:pPr>
-      <w:r>
-        <w:t xml:space="preserve">The obvious goal of assigning tropical cyclone exposures to individual point locations by matching values from the nearest monitoring site or spatially interpolating, is to estimate exposure values accuarately. This is crucial to avoid exposure misclassification. The more spatially heterogeneous that an environmental exposure is, the more room there is for exposure misclassification to occur. In studies of wildfires and air pollution, concentrations of PM2.5 and other air pollutants can very greatly within relatively small spatial areas. Other factors like windspeed and rainfall however, are fairly homogenous across spatial areas. This means that interpolating and assigning exposure based on the nearest monitoring sites may result in less exposure misclassificationhave. Tornadoes on the other hand tend to be very localized and can easily be overlooked with these methods.</w:t>
-      </w:r>
-    </w:p>
-    <w:p>
-      <w:pPr>
-        <w:pStyle w:val="BodyText"/>
-      </w:pPr>
-      <w:r>
-        <w:t xml:space="preserve">When assigning exposure to an individual point location based on the nearest monitoring site, the further this location is from the monitoring site, the more likely it is that the monitoring site won't reflect an exposure estimate accurately. Topography, complicated weather patterns, and other things could complicate this measurement.</w:t>
-      </w:r>
-    </w:p>
-    <w:p>
-      <w:pPr>
-        <w:pStyle w:val="BodyText"/>
-      </w:pPr>
-      <w:r>
-        <w:t xml:space="preserve">When interpolating, the environmental exposure of concern will partially determine the potential for misclassification. Using the examples from above of windspeed and rainfall, it is unlikely that much misclassification would occur over a spatial interface since they are homogenous over large areas.</w:t>
+        <w:t xml:space="preserve">(Wide Funnel)</w:t>
+      </w:r>
+    </w:p>
+    <w:p>
+      <w:pPr>
+        <w:pStyle w:val="Compact"/>
+        <w:numPr>
+          <w:numId w:val="1003"/>
+          <w:ilvl w:val="0"/>
+        </w:numPr>
+      </w:pPr>
+      <w:r>
+        <w:t xml:space="preserve">As modeling becomes more advanced from physical exposure data, we need to make sure that human impacts data is collected and made available in a way that matches the physical exposure quality.</w:t>
       </w:r>
     </w:p>
     <w:p>
       <w:pPr>
         <w:pStyle w:val="Heading1"/>
       </w:pPr>
-      <w:bookmarkStart w:id="44" w:name="references"/>
-      <w:bookmarkEnd w:id="44"/>
+      <w:bookmarkStart w:id="46" w:name="references"/>
+      <w:bookmarkEnd w:id="46"/>
       <w:r>
         <w:t xml:space="preserve">References</w:t>
       </w:r>
@@ -2123,6 +2204,40 @@
       </w:r>
       <w:r>
         <w:t xml:space="preserve">12 (1). Public Library of Science: e0170965.</w:t>
+      </w:r>
+    </w:p>
+    <w:p>
+      <w:pPr>
+        <w:pStyle w:val="Bibliography"/>
+      </w:pPr>
+      <w:r>
+        <w:t xml:space="preserve">Prokopec, Julia, Nicholas Estes, Faith Fitzpatrick, and Joseph Nielsen. n.d.</w:t>
+      </w:r>
+      <w:r>
+        <w:t xml:space="preserve"> </w:t>
+      </w:r>
+      <w:r>
+        <w:rPr>
+          <w:i/>
+        </w:rPr>
+        <w:t xml:space="preserve">Flood Inundation Mapping (FIM) Program</w:t>
+      </w:r>
+      <w:r>
+        <w:t xml:space="preserve">. United States Geological Survey.</w:t>
+      </w:r>
+      <w:r>
+        <w:t xml:space="preserve"> </w:t>
+      </w:r>
+      <w:hyperlink r:id="rId47">
+        <w:r>
+          <w:rPr>
+            <w:rStyle w:val="Hyperlink"/>
+          </w:rPr>
+          <w:t xml:space="preserve">https://www.usgs.gov/mission-areas/water-resources/science/flood-inundation-mapping-fim-program?qt-science_center_objects=0#qt-science_center_objects</w:t>
+        </w:r>
+      </w:hyperlink>
+      <w:r>
+        <w:t xml:space="preserve">.</w:t>
       </w:r>
     </w:p>
     <w:p>
@@ -2391,7 +2506,7 @@
     </w:lvl>
   </w:abstractNum>
   <w:abstractNum w:abstractNumId="990">
-    <w:nsid w:val="a31e17c7"/>
+    <w:nsid w:val="550ab272"/>
     <w:multiLevelType w:val="multilevel"/>
     <w:lvl w:ilvl="0">
       <w:numFmt w:val="bullet"/>
@@ -2462,6 +2577,87 @@
     <w:lvl w:ilvl="6">
       <w:numFmt w:val="bullet"/>
       <w:lvlText w:val=" "/>
+      <w:lvlJc w:val="left"/>
+      <w:pPr>
+        <w:tabs>
+          <w:tab w:val="num" w:pos="4320"/>
+        </w:tabs>
+        <w:ind w:left="4800" w:hanging="480"/>
+      </w:pPr>
+    </w:lvl>
+  </w:abstractNum>
+  <w:abstractNum w:abstractNumId="991">
+    <w:nsid w:val="3e1cc8c7"/>
+    <w:multiLevelType w:val="multilevel"/>
+    <w:lvl w:ilvl="0">
+      <w:numFmt w:val="bullet"/>
+      <w:lvlText w:val="•"/>
+      <w:lvlJc w:val="left"/>
+      <w:pPr>
+        <w:tabs>
+          <w:tab w:val="num" w:pos="0"/>
+        </w:tabs>
+        <w:ind w:left="480" w:hanging="480"/>
+      </w:pPr>
+    </w:lvl>
+    <w:lvl w:ilvl="1">
+      <w:numFmt w:val="bullet"/>
+      <w:lvlText w:val="–"/>
+      <w:lvlJc w:val="left"/>
+      <w:pPr>
+        <w:tabs>
+          <w:tab w:val="num" w:pos="720"/>
+        </w:tabs>
+        <w:ind w:left="1200" w:hanging="480"/>
+      </w:pPr>
+    </w:lvl>
+    <w:lvl w:ilvl="2">
+      <w:numFmt w:val="bullet"/>
+      <w:lvlText w:val="•"/>
+      <w:lvlJc w:val="left"/>
+      <w:pPr>
+        <w:tabs>
+          <w:tab w:val="num" w:pos="1440"/>
+        </w:tabs>
+        <w:ind w:left="1920" w:hanging="480"/>
+      </w:pPr>
+    </w:lvl>
+    <w:lvl w:ilvl="3">
+      <w:numFmt w:val="bullet"/>
+      <w:lvlText w:val="–"/>
+      <w:lvlJc w:val="left"/>
+      <w:pPr>
+        <w:tabs>
+          <w:tab w:val="num" w:pos="2160"/>
+        </w:tabs>
+        <w:ind w:left="2640" w:hanging="480"/>
+      </w:pPr>
+    </w:lvl>
+    <w:lvl w:ilvl="4">
+      <w:numFmt w:val="bullet"/>
+      <w:lvlText w:val="•"/>
+      <w:lvlJc w:val="left"/>
+      <w:pPr>
+        <w:tabs>
+          <w:tab w:val="num" w:pos="2880"/>
+        </w:tabs>
+        <w:ind w:left="3360" w:hanging="480"/>
+      </w:pPr>
+    </w:lvl>
+    <w:lvl w:ilvl="5">
+      <w:numFmt w:val="bullet"/>
+      <w:lvlText w:val="–"/>
+      <w:lvlJc w:val="left"/>
+      <w:pPr>
+        <w:tabs>
+          <w:tab w:val="num" w:pos="3600"/>
+        </w:tabs>
+        <w:ind w:left="4080" w:hanging="480"/>
+      </w:pPr>
+    </w:lvl>
+    <w:lvl w:ilvl="6">
+      <w:numFmt w:val="bullet"/>
+      <w:lvlText w:val="•"/>
       <w:lvlJc w:val="left"/>
       <w:pPr>
         <w:tabs>
@@ -2476,6 +2672,15 @@
   </w:num>
   <w:num w:numId="1000">
     <w:abstractNumId w:val="990"/>
+  </w:num>
+  <w:num w:numId="1001">
+    <w:abstractNumId w:val="991"/>
+  </w:num>
+  <w:num w:numId="1002">
+    <w:abstractNumId w:val="991"/>
+  </w:num>
+  <w:num w:numId="1003">
+    <w:abstractNumId w:val="991"/>
   </w:num>
 </w:numbering>
 </file>

</xml_diff>

<commit_message>
social and economic impacts intro paragraph
</commit_message>
<xml_diff>
--- a/tropical_storm_paper.docx
+++ b/tropical_storm_paper.docx
@@ -307,569 +307,18 @@
     </w:p>
     <w:p>
       <w:pPr>
-        <w:pStyle w:val="Heading2"/>
-      </w:pPr>
-      <w:bookmarkStart w:id="24" w:name="wind-speed-and-direction"/>
-      <w:bookmarkEnd w:id="24"/>
-      <w:r>
-        <w:t xml:space="preserve">Wind Speed and Direction</w:t>
-      </w:r>
-    </w:p>
-    <w:p>
-      <w:pPr>
         <w:pStyle w:val="FirstParagraph"/>
       </w:pPr>
       <w:r>
-        <w:t xml:space="preserve">Wind speed is an extremely important element of tropical cyclones. To even be classified as a tropical cyclone, a storm must have wind speeds in excess of 74 miles per hour (64 knots).</w:t>
-      </w:r>
-    </w:p>
-    <w:p>
-      <w:pPr>
-        <w:pStyle w:val="BodyText"/>
-      </w:pPr>
-      <w:r>
-        <w:t xml:space="preserve">Meteorologists and atmospheric scientists use ground based wind instruments in set locations to measure wind speed and direction. One such instrument is called a wind vane. These can take on a variety of appearances such as wind socks at the airport, but they are essentially arrows that always point in the direction the wind is blowing. Anemometers measure wind speed by recording the rate of rotation of moving cups on a free moving shaft. An aerovane can measure both wind speed and wind direction and can be attached to a recorder to give continuous measurements. In order to be accurate and effective, these ground based wind instruments must be placed above the roofs of buildings so that they can be exposed to free flowing air. Since this is not always the case, wind observations can consequently be erratic in nature.</w:t>
-      </w:r>
-    </w:p>
-    <w:p>
-      <w:pPr>
-        <w:pStyle w:val="BodyText"/>
-      </w:pPr>
-      <w:r>
-        <w:t xml:space="preserve">Above ground, geostationary satellites, which are positioned above a particular location can measure wind speed and wind direction by observing the direction that clouds move in a given amount of time. Doppler radar can also be used to measure wind speed and direction.</w:t>
-      </w:r>
-    </w:p>
-    <w:p>
-      <w:pPr>
-        <w:pStyle w:val="Heading2"/>
-      </w:pPr>
-      <w:bookmarkStart w:id="25" w:name="flooding-and-storm-surges"/>
-      <w:bookmarkEnd w:id="25"/>
-      <w:r>
-        <w:t xml:space="preserve">Flooding and Storm Surges</w:t>
-      </w:r>
-    </w:p>
-    <w:p>
-      <w:pPr>
-        <w:pStyle w:val="FirstParagraph"/>
-      </w:pPr>
-      <w:r>
-        <w:t xml:space="preserve">Due to intensive precipitation and the threat of storm surges during and after tropical cyclones make landfall, flooding is a major consequence that has a number of impacts on the infrastructure, safety, and economic strength of communities. Flooding accounts for about 75% of declared federal disasters, costs an average of $8 billion in the US annually, and results in over 90 fatalities on average each year.</w:t>
-      </w:r>
-      <w:r>
-        <w:t xml:space="preserve"> </w:t>
-      </w:r>
-      <w:r>
-        <w:t xml:space="preserve">(Prokopec et al., n.d.)</w:t>
-      </w:r>
-    </w:p>
-    <w:p>
-      <w:pPr>
-        <w:pStyle w:val="Heading1"/>
-      </w:pPr>
-      <w:bookmarkStart w:id="26" w:name="human-impacts-of-tropical-cyclones"/>
-      <w:bookmarkEnd w:id="26"/>
-      <w:r>
-        <w:t xml:space="preserve">Human Impacts of Tropical Cyclones</w:t>
-      </w:r>
-    </w:p>
-    <w:p>
-      <w:pPr>
-        <w:pStyle w:val="FirstParagraph"/>
-      </w:pPr>
-      <w:r>
-        <w:t xml:space="preserve">Where physical exposure data is often expansive and specific, owing to well established networks of weather monitoring stations, data on human impacts are spatially and temporally located within geopolitical, cultural, and administrative boundaries. This type of data is available often in the form of census records, hospitalization records and vitals statistics from hospitals and public health departments, disaster insurance claims, schools, and other systems that record human activities. Unlike the physical exposure data, these sources are often aggregated by geographic region and time, often out of convenience, or a need to preserve the anonymity and privacy of the people whose data is being used. Researchers also will use such secondary datasets and sources to compare with primary data sources. For example in</w:t>
-      </w:r>
-      <w:r>
-        <w:t xml:space="preserve"> </w:t>
-      </w:r>
-      <w:r>
-        <w:t xml:space="preserve">(Lieberman-Cribbin et al. 2017)</w:t>
-      </w:r>
-      <w:r>
-        <w:t xml:space="preserve">, self reported flooding exposure data was compared to FEMA flooding exposure data. This goes to show that different disciplines have different aims and needs, and this creates spatial and temporal misalignment when multidisciplinary research is conducted.</w:t>
-      </w:r>
-    </w:p>
-    <w:p>
-      <w:pPr>
-        <w:pStyle w:val="Heading2"/>
-      </w:pPr>
-      <w:bookmarkStart w:id="27" w:name="health-impacts"/>
-      <w:bookmarkEnd w:id="27"/>
-      <w:r>
-        <w:t xml:space="preserve">Health Impacts</w:t>
-      </w:r>
-    </w:p>
-    <w:p>
-      <w:pPr>
-        <w:pStyle w:val="FirstParagraph"/>
-      </w:pPr>
-      <w:r>
-        <w:t xml:space="preserve">Similar to the ways in which physical exposure data is recorded in large nationwide networks by federal agencies such as NOAA and the NWS, there are a number of public health agencies, both governmental and non-governmental that collect extensive information pertaining to deaths, acute and chronic illnesses, injuries, birth and pregnancy outcomes, and mental health conditions. This data provides researchers with a wealth of information on health related human impacts of tropical cyclones.</w:t>
-      </w:r>
-    </w:p>
-    <w:p>
-      <w:pPr>
-        <w:pStyle w:val="BodyText"/>
-      </w:pPr>
-      <w:r>
-        <w:t xml:space="preserve">Certain general health information can be accessed from data published by the National Vital Statistics System of the National Center for Health Statistics (NCHS)</w:t>
-      </w:r>
-      <w:r>
-        <w:t xml:space="preserve"> </w:t>
-      </w:r>
-      <w:r>
-        <w:t xml:space="preserve">(Aschengrau and Seage 2013)</w:t>
-      </w:r>
-      <w:r>
-        <w:t xml:space="preserve">. This organization has registration offices in every U.S. state, Washington D.C., and New York City. Vital statistics from birth certificates for example, are recorded and verified by medical professionals and submitted to local health depaertments, which submit this information to state health departments, which eventually send it to the NCHS</w:t>
-      </w:r>
-      <w:r>
-        <w:t xml:space="preserve"> </w:t>
-      </w:r>
-      <w:r>
-        <w:t xml:space="preserve">(Aschengrau and Seage 2013)</w:t>
-      </w:r>
-      <w:r>
-        <w:t xml:space="preserve">.</w:t>
-      </w:r>
-    </w:p>
-    <w:p>
-      <w:pPr>
-        <w:pStyle w:val="BodyText"/>
-      </w:pPr>
-      <w:r>
-        <w:t xml:space="preserve">Mortality data is also collected in the US by the NCHS through a program it administers called the National Death Index</w:t>
-      </w:r>
-      <w:r>
-        <w:t xml:space="preserve"> </w:t>
-      </w:r>
-      <w:r>
-        <w:t xml:space="preserve">(Aschengrau and Seage 2013)</w:t>
-      </w:r>
-      <w:r>
-        <w:t xml:space="preserve">; this particular data has to be obtained through offices at the state level. Death certificates themselves will give the information of the events that led to death, something of interest when determining impacts of tropical cyclones. There are many other sources of health data that contain information pertinent to impacts from tropical cyclones such as the National Health Interview Survey, National Notifiable Diseases Surveillance System, Planned Parenthood Federation of America, Center for Disease Control, Pregnancy Risk Assessment Monitoring System, and many others</w:t>
-      </w:r>
-      <w:r>
-        <w:t xml:space="preserve"> </w:t>
-      </w:r>
-      <w:r>
-        <w:t xml:space="preserve">(Aschengrau and Seage 2013)</w:t>
-      </w:r>
-      <w:r>
-        <w:t xml:space="preserve">. The key is to understand that these data come from hospitals, public health departments and other agencies at local (county), and state levels. Hospitalization records and public school records of attendance are also helpful and come from similar sources.</w:t>
-      </w:r>
-    </w:p>
-    <w:p>
-      <w:pPr>
-        <w:pStyle w:val="Heading2"/>
-      </w:pPr>
-      <w:bookmarkStart w:id="28" w:name="social-and-economic-impacts"/>
-      <w:bookmarkEnd w:id="28"/>
-      <w:r>
-        <w:t xml:space="preserve">Social and Economic Impacts</w:t>
-      </w:r>
-    </w:p>
-    <w:p>
-      <w:pPr>
-        <w:pStyle w:val="FirstParagraph"/>
-      </w:pPr>
-      <w:r>
-        <w:t xml:space="preserve">Anybody studying human impacts needs to have pertinent demographic data on the populations they are studying. In addition to health outcomes, demographic details such as race, ethnicity, socioeconomic status, age, and political affiliation are interesting and often insightful details of information that can help to shine a light on the human impacts of tropical cyclones. The US Census is a valuable source of information that is updated and compiled every ten years by the US Bureau of the Census on many variables including ancestry, racial background, mortage, occupation, household size, etc.</w:t>
-      </w:r>
-      <w:r>
-        <w:t xml:space="preserve">(Aschengrau and Seage 2013)</w:t>
-      </w:r>
-      <w:r>
-        <w:t xml:space="preserve">.</w:t>
-      </w:r>
-    </w:p>
-    <w:p>
-      <w:pPr>
-        <w:pStyle w:val="BodyText"/>
-      </w:pPr>
-      <w:r>
-        <w:t xml:space="preserve">Other important sources of impact data, particularly from economics come from insurance claims. Tax returns are also useful.</w:t>
-      </w:r>
-      <w:r>
-        <w:t xml:space="preserve"> </w:t>
-      </w:r>
-      <w:r>
-        <w:t xml:space="preserve">(Deryugina, Kawano, and Levitt 2018)</w:t>
-      </w:r>
-      <w:r>
-        <w:t xml:space="preserve"> </w:t>
-      </w:r>
-      <w:r>
-        <w:t xml:space="preserve">collected information on individual federal tax returns and third party information returns filed between 1999 and 2013.</w:t>
-      </w:r>
-    </w:p>
-    <w:p>
-      <w:pPr>
-        <w:pStyle w:val="Heading1"/>
-      </w:pPr>
-      <w:bookmarkStart w:id="29" w:name="spatial-and-temporal-misalignment-origins-of-integration-challenges"/>
-      <w:bookmarkEnd w:id="29"/>
-      <w:r>
-        <w:t xml:space="preserve">Spatial and Temporal Misalignment: Origins of Integration Challenges</w:t>
-      </w:r>
-    </w:p>
-    <w:p>
-      <w:pPr>
-        <w:pStyle w:val="FirstParagraph"/>
-      </w:pPr>
-      <w:r>
-        <w:t xml:space="preserve">Questions about the human impacts of tropical cyclones are multidisciplinary, and as such require datasets from different and sometimes seemingly disparate sources. Different disciplines have different methods of collecting data. These differences go beyond the types of software or data management systems used, they often come down to differences in the spatial and temporal scales that data points are collected at. These differences and temporal and spatial scales are what we refer to in this paper as spatial and temporal misalignment.</w:t>
-      </w:r>
-    </w:p>
-    <w:p>
-      <w:pPr>
-        <w:pStyle w:val="BodyText"/>
-      </w:pPr>
-      <w:r>
-        <w:t xml:space="preserve">Differences in spatial and temporal scales are also related to the study question that researchers are asking. If a study is concerned with birth outcomes for example, having weather data on the windspeed every several seconds may not be relevant, because birth outcomes related to storm exposure in utero may operate on a longer time scale. In</w:t>
-      </w:r>
-      <w:r>
-        <w:t xml:space="preserve"> </w:t>
-      </w:r>
-      <w:r>
-        <w:t xml:space="preserve">(S. C. Grabich et al. 2016)</w:t>
-      </w:r>
-      <w:r>
-        <w:t xml:space="preserve">, the researchers looked at gestational periods and defined pregnancies as exposed to tropical cyclones if they happened before 20 weeks of gestation. If the researchers had been interested in a different question, for example acute injuries due to direct storm exposure, they would have chosen a smaller time scale. There is no correct spatial or temporal scale that works well for all research, it all depends on what is being asked and how that can be ascertained. Different scales allow the researchers to make certain inferences and determine how the results of a study can be interpreted.</w:t>
-      </w:r>
-    </w:p>
-    <w:p>
-      <w:pPr>
-        <w:pStyle w:val="BodyText"/>
-      </w:pPr>
-      <w:r>
-        <w:t xml:space="preserve">If spatial and temporal misalignment are a result of different disciplines using different methods, asking different questions, and collecting data from different sources, then it is important to understand what those temporal and spatial scales are. The remainder of this section will highlight the most common spatial and temporal scales typically used in tropical cyclone studies. These scales were chosen after conducting a literature review that covered a wide range of human impacts from tropical cyclones. First we will describe spatial scales starting from the smallest resolution of point locations, working up to the level of metropolitan areas and states. Next we will describe temporal scales most commonly used in tropical cyclone studies and again work from smallest to largest resolution.</w:t>
-      </w:r>
-    </w:p>
-    <w:p>
-      <w:pPr>
-        <w:pStyle w:val="Heading1"/>
-      </w:pPr>
-      <w:bookmarkStart w:id="30" w:name="spatial-scales"/>
-      <w:bookmarkEnd w:id="30"/>
-      <w:r>
-        <w:t xml:space="preserve">Spatial Scales</w:t>
-      </w:r>
-    </w:p>
-    <w:p>
-      <w:pPr>
-        <w:pStyle w:val="FirstParagraph"/>
-      </w:pPr>
-      <w:r>
-        <w:t xml:space="preserve">The spatial scale that a researcher uses varies depending on the data available or sampling method used. In human impacts data finer spatial scales will correspond more often to individuals or households, while larger spatial scales will correspond to regions, states, or even countries. Physical exposure data is often at a small point location or a grid, based on where weather monitoring sensors are placed. In the following section we will outline the most common spatial scales used in tropical cyclone studies and include some examples from the literature where they were employed.</w:t>
-      </w:r>
-    </w:p>
-    <w:p>
-      <w:pPr>
-        <w:pStyle w:val="Heading3"/>
-      </w:pPr>
-      <w:bookmarkStart w:id="31" w:name="point-location"/>
-      <w:bookmarkEnd w:id="31"/>
-      <w:r>
-        <w:t xml:space="preserve">Point Location</w:t>
-      </w:r>
-    </w:p>
-    <w:p>
-      <w:pPr>
-        <w:pStyle w:val="FirstParagraph"/>
-      </w:pPr>
-      <w:r>
-        <w:t xml:space="preserve">Point locations are the smallest resolution of spatial data used to assess the exposure to tropical storms and hurricanes, as they represent the specific location of individual, non-aggregated observations on the outcome of interest. In many cases, researchers collect information on the study subject's residential address through some sort of a survey to assess point location</w:t>
-      </w:r>
-      <w:r>
-        <w:t xml:space="preserve"> </w:t>
-      </w:r>
-      <w:r>
-        <w:t xml:space="preserve">(Lieberman-Cribbin et al. 2017)</w:t>
-      </w:r>
-      <w:r>
-        <w:t xml:space="preserve">,</w:t>
-      </w:r>
-      <w:r>
-        <w:t xml:space="preserve"> </w:t>
-      </w:r>
-      <w:r>
-        <w:t xml:space="preserve">(Jaycox et al. 2010)</w:t>
-      </w:r>
-      <w:r>
-        <w:t xml:space="preserve">,</w:t>
-      </w:r>
-      <w:r>
-        <w:t xml:space="preserve">(Bayleyegn et al. 2006)</w:t>
-      </w:r>
-      <w:r>
-        <w:t xml:space="preserve">. These surveys are often designed to assess psychological needs of hurricane survivors, as well as medical, financial, and nutritional needs. For example in</w:t>
-      </w:r>
-      <w:r>
-        <w:t xml:space="preserve"> </w:t>
-      </w:r>
-      <w:r>
-        <w:t xml:space="preserve">(Lieberman-Cribbin et al. 2017)</w:t>
-      </w:r>
-      <w:r>
-        <w:t xml:space="preserve">, New York City residents provided their address in a self reported manner to look at associations between mental health outcomes and flooding data. This residential address served as a point location that could be mapped and was compared to flooding data maps created by FEMA. In other cases, a GPS device is used to record coordinates that mark a specific point location. An example is</w:t>
-      </w:r>
-      <w:r>
-        <w:t xml:space="preserve"> </w:t>
-      </w:r>
-      <w:r>
-        <w:t xml:space="preserve">(Hagy, Lehrter, and Murrell 2006)</w:t>
-      </w:r>
-      <w:r>
-        <w:t xml:space="preserve">, where specific point locations were used to take water samples were taken to measure parameters of water quality such as salinity, temperature, dissolved oxygen, and turbidity compared before and after Hurricane Ivan in Pensacola Bay, Florida. This is a common practice in ecological research because point locations distributed across a landscape can be used to observe patterns taking geography into account. Point locations are also advantageous when using satellite images in conjuction with analysis of hurricane impact as illustrated in</w:t>
-      </w:r>
-      <w:r>
-        <w:t xml:space="preserve"> </w:t>
-      </w:r>
-      <w:r>
-        <w:t xml:space="preserve">(Bianchette et al. 2009)</w:t>
-      </w:r>
-      <w:r>
-        <w:t xml:space="preserve">, where Landsat 5 images were used to compare vegetation damage, by looking at specific trees at different elevations to assess the ecological impact of Hurricane Ivan.</w:t>
-      </w:r>
-    </w:p>
-    <w:p>
-      <w:pPr>
-        <w:pStyle w:val="BodyText"/>
-      </w:pPr>
-      <w:r>
-        <w:t xml:space="preserve">The obvious advantage of a point location is that when mapped, it can be overlayed with physical exposure data on a storm or storms to gage a very accurate picture of exposure, taking full advantage of high resolution in the exposure data. Since storm tracks are often spatially represented by the path of the storm's center, having point locations for the exposed units of interest allows researchers to more accurately measure how close each observation was to the storm's central track, and make further conclusions on this. Similarly, point locations can be integrated in a straightforward way with gridded exposure data, as might result from re-analysis datasets or ... [check with James Done about this], as each point location can be assigned the exposure level of the closest gridded measurement.</w:t>
-      </w:r>
-    </w:p>
-    <w:p>
-      <w:pPr>
-        <w:pStyle w:val="BodyText"/>
-      </w:pPr>
-      <w:r>
-        <w:t xml:space="preserve">We will discuss this issue later in this paper, but a common fact of tropical cyclone research is that point locations representing human impacts and outcomes do not often line up exactly with the physical exposure data points. In this case, distance from storm tracks, or distance from exposure monitors and sensors will have to be used to approximate exposure. Interpolating exposure data over a surface that overlays point locations of human impacts is also an option.</w:t>
-      </w:r>
-    </w:p>
-    <w:p>
-      <w:pPr>
-        <w:pStyle w:val="Heading3"/>
-      </w:pPr>
-      <w:bookmarkStart w:id="32" w:name="zip-codecountyparish"/>
-      <w:bookmarkEnd w:id="32"/>
-      <w:r>
-        <w:t xml:space="preserve">Zip Code/County/Parish</w:t>
-      </w:r>
-    </w:p>
-    <w:p>
-      <w:pPr>
-        <w:pStyle w:val="FirstParagraph"/>
-      </w:pPr>
-      <w:r>
-        <w:t xml:space="preserve">While point locations are very useful, many of the papers cited used larger geographic areas to denote spatial exposure to storms. Zip codes</w:t>
-      </w:r>
-      <w:r>
-        <w:t xml:space="preserve"> </w:t>
-      </w:r>
-      <w:r>
-        <w:t xml:space="preserve">(Bevilacqua et al. 2020)</w:t>
-      </w:r>
-      <w:r>
-        <w:t xml:space="preserve">,</w:t>
-      </w:r>
-      <w:r>
-        <w:t xml:space="preserve">(Lane et al. 2013)</w:t>
-      </w:r>
-      <w:r>
-        <w:t xml:space="preserve">, are often used to aggregate groups of people living in a given area. Counties are at a higher aggregation level than zip codes</w:t>
-      </w:r>
-      <w:r>
-        <w:t xml:space="preserve"> </w:t>
-      </w:r>
-      <w:r>
-        <w:t xml:space="preserve">(Kinney et al. 2008)</w:t>
-      </w:r>
-      <w:r>
-        <w:t xml:space="preserve">,</w:t>
-      </w:r>
-      <w:r>
-        <w:t xml:space="preserve"> </w:t>
-      </w:r>
-      <w:r>
-        <w:t xml:space="preserve">(S. C. Grabich et al. 2016)</w:t>
-      </w:r>
-      <w:r>
-        <w:t xml:space="preserve">,</w:t>
-      </w:r>
-      <w:r>
-        <w:t xml:space="preserve"> </w:t>
-      </w:r>
-      <w:r>
-        <w:t xml:space="preserve">(S. Grabich et al. 2016)</w:t>
-      </w:r>
-      <w:r>
-        <w:t xml:space="preserve">,</w:t>
-      </w:r>
-      <w:r>
-        <w:t xml:space="preserve"> </w:t>
-      </w:r>
-      <w:r>
-        <w:t xml:space="preserve">(Schwartz et al. 2018)</w:t>
-      </w:r>
-      <w:r>
-        <w:t xml:space="preserve">,</w:t>
-      </w:r>
-      <w:r>
-        <w:t xml:space="preserve"> </w:t>
-      </w:r>
-      <w:r>
-        <w:t xml:space="preserve">(Harville et al. 2010)</w:t>
-      </w:r>
-      <w:r>
-        <w:t xml:space="preserve">. Often these levels seem to be used when a specific metropolitan area is being looked at, such as New York City after Hurricane Sandy</w:t>
-      </w:r>
-      <w:r>
-        <w:t xml:space="preserve"> </w:t>
-      </w:r>
-      <w:r>
-        <w:t xml:space="preserve">(Lane et al. 2013)</w:t>
-      </w:r>
-      <w:r>
-        <w:t xml:space="preserve">, and Houstan after Hurricane Harvey</w:t>
-      </w:r>
-      <w:r>
-        <w:t xml:space="preserve"> </w:t>
-      </w:r>
-      <w:r>
-        <w:t xml:space="preserve">(Schwartz et al. 2018)</w:t>
-      </w:r>
-      <w:r>
-        <w:t xml:space="preserve">.</w:t>
-      </w:r>
-    </w:p>
-    <w:p>
-      <w:pPr>
-        <w:pStyle w:val="BodyText"/>
-      </w:pPr>
-      <w:r>
-        <w:t xml:space="preserve">Aggregating exposure at the county level is convenient because it utilizes some of the most established methods for assigning exposure status: the storm track trajectory, and FEMA presidential disaster declarations</w:t>
-      </w:r>
-      <w:r>
-        <w:t xml:space="preserve"> </w:t>
-      </w:r>
-      <w:r>
-        <w:t xml:space="preserve">(S. Grabich et al. 2016)</w:t>
-      </w:r>
-      <w:r>
-        <w:t xml:space="preserve">. The storm track trajectory is typically the path that the tropical cyclone takes, and although the counties immediately crossed can be categorized as exposed, there are methods to calculate distance from the storm center that allow for estimation of exposure at various distances by establishing exposure thresholds.</w:t>
-      </w:r>
-    </w:p>
-    <w:p>
-      <w:pPr>
-        <w:pStyle w:val="BodyText"/>
-      </w:pPr>
-      <w:r>
-        <w:t xml:space="preserve">There are several disadvantages and pitfalls to using this spatial level. For one, not all counties and zip codes(which are called parishes in Louisiana) are the same size or have the same population, so they may not be immediately comparable. Using the county/parish or zip code makes it easier for researchers to misclassify exposure. There are many ways that this can occur in a study on tropical storms; one common example is that counties selected as exposed are those that had the center of the storm pass through their county's physical boundaries. However it is very possible that some individuals lived in a county classified as exposed based on this criteria, but were in a region of the county far enough away from the storm center that they were not severely impacted. These individuals would be classified as exposed when they really were not and it could bias an apparetn association towards the null. Alternatively, individuals who lived in a unexposed county, but were near the border of an exposed county could be incorrectly categorized as being unexposed even if they actually experienced many of the effects of the storm.</w:t>
-      </w:r>
-    </w:p>
-    <w:p>
-      <w:pPr>
-        <w:pStyle w:val="Heading3"/>
-      </w:pPr>
-      <w:bookmarkStart w:id="33" w:name="statemetropolitan-region"/>
-      <w:bookmarkEnd w:id="33"/>
-      <w:r>
-        <w:t xml:space="preserve">State/Metropolitan Region</w:t>
-      </w:r>
-    </w:p>
-    <w:p>
-      <w:pPr>
-        <w:pStyle w:val="FirstParagraph"/>
-      </w:pPr>
-      <w:r>
-        <w:t xml:space="preserve">Many studies used the spatial level of entire states or specific metropolitan areas to gather information on those who were exposed.</w:t>
-      </w:r>
-      <w:r>
-        <w:t xml:space="preserve"> </w:t>
-      </w:r>
-      <w:r>
-        <w:t xml:space="preserve">(Harville et al. 2010)</w:t>
-      </w:r>
-      <w:r>
-        <w:t xml:space="preserve"> </w:t>
-      </w:r>
-      <w:r>
-        <w:t xml:space="preserve">is an interesting paper because it looks at the state level as well as the regional and parish level. In this paper researchers observed birth outcomes in response to Hurricane Katrina in the state of Louisiana as a whole, the New Orleans metropolitan area, and Orleans parish, which is the heart of New Orleans. Looking at these three levels is a way to compare different incident rates and other measures of associations across different spatial scales.</w:t>
-      </w:r>
-    </w:p>
-    <w:p>
-      <w:pPr>
-        <w:pStyle w:val="BodyText"/>
-      </w:pPr>
-      <w:r>
-        <w:t xml:space="preserve">The state or national level is the spatial level of an ecological study and can be useful to compare the emergency preparedness and policies of different states. It can also reveal inequities in government response to natural disasters. For example, in</w:t>
-      </w:r>
-      <w:r>
-        <w:t xml:space="preserve"> </w:t>
-      </w:r>
-      <w:r>
-        <w:t xml:space="preserve">(Willison et al. 2019)</w:t>
-      </w:r>
-      <w:r>
-        <w:t xml:space="preserve">, researchers quantified the federal responses to Hurricanes Irma, Harvey, and Maria in Texas, Florida, and Puerto Rico. They determined that in terms of federal spending and staffing, Hurricane Maria in Puerto Rico was not responded to in a manner commensurate with damage and need for aid compared to Hurricanes Irma and Harvey in Texas and Puerto Rico.</w:t>
-      </w:r>
-    </w:p>
-    <w:p>
-      <w:pPr>
-        <w:pStyle w:val="Heading1"/>
-      </w:pPr>
-      <w:bookmarkStart w:id="34" w:name="temporal-scales"/>
-      <w:bookmarkEnd w:id="34"/>
-      <w:r>
-        <w:t xml:space="preserve">Temporal Scales</w:t>
-      </w:r>
-    </w:p>
-    <w:p>
-      <w:pPr>
-        <w:pStyle w:val="FirstParagraph"/>
-      </w:pPr>
-      <w:r>
-        <w:t xml:space="preserve">Thanks to scientitific institutions such as NOAA and the National Weather Service, there are wide networks of sensors and monitoring equipment established across the United States that are capable of recording physical exposure data at a fine level. It is possible to know the wind speed, amount of rainfall, and air temperature at very fine temporal scales throughout the duration of a tropical cyclone event. Human impacts data however, is typically not available at such a fine scale, nor is such a scale sometimes even relevant. Whereas physical exposure data may be collected in real time during the storm, many of the human impacts that researchers are interested in may be only known after the storm, and thus estimations may have to be made of what happened in the past. Below are some examples of time scales that are more applicable to a human scale, and why aggregating physical exposure data to these units of time may be necessary.</w:t>
-      </w:r>
-    </w:p>
-    <w:p>
-      <w:pPr>
-        <w:pStyle w:val="Heading3"/>
-      </w:pPr>
-      <w:bookmarkStart w:id="35" w:name="final-temporal-scales"/>
-      <w:bookmarkEnd w:id="35"/>
-      <w:r>
-        <w:t xml:space="preserve">Final Temporal Scales</w:t>
-      </w:r>
-    </w:p>
-    <w:p>
-      <w:pPr>
-        <w:pStyle w:val="Heading3"/>
-      </w:pPr>
-      <w:bookmarkStart w:id="36" w:name="day-and-week"/>
-      <w:bookmarkEnd w:id="36"/>
-      <w:r>
-        <w:t xml:space="preserve">Day and Week</w:t>
-      </w:r>
-    </w:p>
-    <w:p>
-      <w:pPr>
-        <w:pStyle w:val="FirstParagraph"/>
-      </w:pPr>
-      <w:r>
-        <w:t xml:space="preserve">In the event of a tropical cyclone, there are several situations in which the temporal unit of a day may be used to analyze exposure. Physical exposure data from tropical cyclones will typically be available at this scale anyways, but some studies will look at time series and use daily exposure data from hospitalizations and visits to the emergency room.</w:t>
-      </w:r>
-    </w:p>
-    <w:p>
-      <w:pPr>
-        <w:pStyle w:val="BodyText"/>
-      </w:pPr>
-      <w:r>
-        <w:t xml:space="preserve">One study,</w:t>
+        <w:t xml:space="preserve">Tropical cyclone storm tracks refer to the paths the storms take, and can be displayed on maps to visualize where the center of the storm (the eye of the tropical cyclone) passes through. In the North Atlantic Basin, tropical cyclone paths have a tendency to move westward first, then curve north and sometimes northeastward before ending, although some storm tracks take very messy and circuitous paths. Satellite imagery and remote sensing can be used to detect the paths of tropical cyclones and hurricanes, and ground monitors measuring wind speed can also detect the movement of the storm. The location of the center of a tropical cyclone can be documented at specific point locations at different times, meaning that it has a very narrow spatial and also temporal resolution.</w:t>
+      </w:r>
+    </w:p>
+    <w:p>
+      <w:pPr>
+        <w:pStyle w:val="BodyText"/>
+      </w:pPr>
+      <w:r>
+        <w:t xml:space="preserve">Oftentimes storm tracks are used in tropical cyclone studies to assign exposures. Sometimes, distance from a storm track is used to assign counties or zip codes as exposed, as in</w:t>
       </w:r>
       <w:r>
         <w:t xml:space="preserve"> </w:t>
@@ -887,6 +336,774 @@
         <w:t xml:space="preserve">)</w:t>
       </w:r>
       <w:r>
+        <w:t xml:space="preserve">. If distance from storm track is used to assign exposure, a threshold will have to be chosen to determine whether or not a county or zip code is exposed. Larger distance thresholds will increase the number of counties defined as exposed, and potentially overestimate exposure. Smaller distance thresholds will decrease the number of counties defined as exposed and potentially underestimate exposure. In either case, misclassification of exposure could arise.</w:t>
+      </w:r>
+    </w:p>
+    <w:p>
+      <w:pPr>
+        <w:pStyle w:val="BodyText"/>
+      </w:pPr>
+      <w:r>
+        <w:t xml:space="preserve">Other times, exposure to a tropical cyclone is assigned only if the storm track passed through a county or zip code. This is the approach that was used in</w:t>
+      </w:r>
+      <w:r>
+        <w:t xml:space="preserve"> </w:t>
+      </w:r>
+      <w:r>
+        <w:t xml:space="preserve">(Kinney et al. 2008)</w:t>
+      </w:r>
+      <w:r>
+        <w:t xml:space="preserve">. Populations are not typically distributed in a uniform pattern across these spatial areas, and so using this method to assign exposure could also result in exposure misclassification for communities that are close to the storm track but not in the county or zip code that the storm track passed through. The reverse of this, where communities in exposed counties or zip codes are actually located farther away from the storm track is also plausible.</w:t>
+      </w:r>
+    </w:p>
+    <w:p>
+      <w:pPr>
+        <w:pStyle w:val="Heading2"/>
+      </w:pPr>
+      <w:bookmarkStart w:id="24" w:name="wind-speed-and-direction"/>
+      <w:bookmarkEnd w:id="24"/>
+      <w:r>
+        <w:t xml:space="preserve">Wind Speed and Direction</w:t>
+      </w:r>
+    </w:p>
+    <w:p>
+      <w:pPr>
+        <w:pStyle w:val="FirstParagraph"/>
+      </w:pPr>
+      <w:r>
+        <w:t xml:space="preserve">Wind speed is a common way to characterize exposure to tropical cyclones. To even be classified as a tropical cyclone, a storm must have wind speeds in excess of 74 miles per hour (64 knots). Meteorologists and atmospheric scientists use ground based wind instruments in set locations to measure wind speed and direction, such as wind vanes, anenometers, and aerovanes. In order to be accurate and effective, these ground based wind instruments must be placed above the roofs of buildings so that they can be exposed to free flowing air. Since this is not always the case, wind observations can consequently be erratic in nature. Above ground, geostationary satellites, which are positioned above a particular location can measure wind speed and wind direction by observing the direction that clouds move in a given amount of time. Doppler radar can also be used to measure wind speed and direction.</w:t>
+      </w:r>
+    </w:p>
+    <w:p>
+      <w:pPr>
+        <w:pStyle w:val="BodyText"/>
+      </w:pPr>
+      <w:r>
+        <w:t xml:space="preserve">Wind speed is often used as a measure for assigning exposure, often by choosing a threshold wind speed that if attained in a zip code or county, makes it exposed.</w:t>
+      </w:r>
+      <w:r>
+        <w:t xml:space="preserve"> </w:t>
+      </w:r>
+      <w:r>
+        <w:t xml:space="preserve">(Yan et al. 2020)</w:t>
+      </w:r>
+      <w:r>
+        <w:t xml:space="preserve"> </w:t>
+      </w:r>
+      <w:r>
+        <w:t xml:space="preserve">used the sustained maximum wind speed recorded at the center of counties. In this example counties were considered exposed to tropical cyclones if the sustained maximum wind speed was greater than 21 meters per second. Because this wind speed is taken from a monitor at the center of the county, it may not be representative of wind speeds in other parts of the exposed county, again contributing to potential misclassification of exposure.</w:t>
+      </w:r>
+    </w:p>
+    <w:p>
+      <w:pPr>
+        <w:pStyle w:val="BodyText"/>
+      </w:pPr>
+      <w:r>
+        <w:t xml:space="preserve">Another study that used wind speed to assign exposure was</w:t>
+      </w:r>
+      <w:r>
+        <w:t xml:space="preserve"> </w:t>
+      </w:r>
+      <w:r>
+        <w:t xml:space="preserve">(Parks et al. 2021)</w:t>
+      </w:r>
+      <w:r>
+        <w:t xml:space="preserve">, which categorized counties as exposed to tropical cyclones on days that they experienced peak sustained wind greater than or equal to 34 knots when the the cyclone was at the point of closest approach to the county.</w:t>
+      </w:r>
+    </w:p>
+    <w:p>
+      <w:pPr>
+        <w:pStyle w:val="Heading2"/>
+      </w:pPr>
+      <w:bookmarkStart w:id="25" w:name="flooding-and-storm-surges"/>
+      <w:bookmarkEnd w:id="25"/>
+      <w:r>
+        <w:t xml:space="preserve">Flooding and Storm Surges</w:t>
+      </w:r>
+    </w:p>
+    <w:p>
+      <w:pPr>
+        <w:pStyle w:val="FirstParagraph"/>
+      </w:pPr>
+      <w:r>
+        <w:t xml:space="preserve">Due to intensive precipitation, and the threat of storm surges during and after tropical cyclones make landfall, flooding is a major consequence that has a number of impacts on the infrastructure, safety, and economic strength of communities. Flooding accounts for about 75% of declared federal disasters, costs an average of $8 billion in the US annually, and results in over 90 fatalities on average each year. [USGS, 2016]</w:t>
+      </w:r>
+    </w:p>
+    <w:p>
+      <w:pPr>
+        <w:pStyle w:val="BodyText"/>
+      </w:pPr>
+      <w:r>
+        <w:t xml:space="preserve">There are several methods for measuring flooding and creating geospatial maps to show the extent and impact of flooding. One method is to measure high water marks. Typically, this involves sending people out to specific locations to record the high water marks, but this method is costly, requires intensive labor, and is difficult to acheive during or after flooding disasters</w:t>
+      </w:r>
+      <w:r>
+        <w:t xml:space="preserve"> </w:t>
+      </w:r>
+      <w:r>
+        <w:t xml:space="preserve">(Li et al. 2018)</w:t>
+      </w:r>
+      <w:r>
+        <w:t xml:space="preserve">.</w:t>
+      </w:r>
+    </w:p>
+    <w:p>
+      <w:pPr>
+        <w:pStyle w:val="BodyText"/>
+      </w:pPr>
+      <w:r>
+        <w:t xml:space="preserve">Another method is to use data from stream gauges. The United States Geological Survey (USGS) maintains stream gauges at monitored locations along bodies of water that regularly record information on water height and stream flow, often updating every fifteen minutes</w:t>
+      </w:r>
+      <w:r>
+        <w:t xml:space="preserve"> </w:t>
+      </w:r>
+      <w:r>
+        <w:t xml:space="preserve">(Li et al. 2018)</w:t>
+      </w:r>
+      <w:r>
+        <w:t xml:space="preserve">. There are some limitations to this method as well, for example these stream gauges are not systematically installed along water ways, meaning that information is not uniform, and the stream gauges are not useful if the water level rises above the limit of ground based gauges or washes gauges away entirely</w:t>
+      </w:r>
+      <w:r>
+        <w:t xml:space="preserve"> </w:t>
+      </w:r>
+      <w:r>
+        <w:t xml:space="preserve">(Li et al. 2018)</w:t>
+      </w:r>
+      <w:r>
+        <w:t xml:space="preserve">.</w:t>
+      </w:r>
+    </w:p>
+    <w:p>
+      <w:pPr>
+        <w:pStyle w:val="BodyText"/>
+      </w:pPr>
+      <w:r>
+        <w:t xml:space="preserve">Satellite imagery, aerial photography, and remote sensing can also be used to asses the extent and damage of flooding in the aftermath of tropical cyclone disasters, but issues pertaining to cloud cover and inclement weather can make high quality, consistent, and clear images difficult to acheive and therefore use in analyzing impacts</w:t>
+      </w:r>
+      <w:r>
+        <w:t xml:space="preserve"> </w:t>
+      </w:r>
+      <w:r>
+        <w:t xml:space="preserve">(Li et al. 2018)</w:t>
+      </w:r>
+      <w:r>
+        <w:t xml:space="preserve">.</w:t>
+      </w:r>
+    </w:p>
+    <w:p>
+      <w:pPr>
+        <w:pStyle w:val="Heading1"/>
+      </w:pPr>
+      <w:bookmarkStart w:id="26" w:name="human-impacts-of-tropical-cyclones"/>
+      <w:bookmarkEnd w:id="26"/>
+      <w:r>
+        <w:t xml:space="preserve">Human Impacts of Tropical Cyclones</w:t>
+      </w:r>
+    </w:p>
+    <w:p>
+      <w:pPr>
+        <w:pStyle w:val="FirstParagraph"/>
+      </w:pPr>
+      <w:r>
+        <w:t xml:space="preserve">Where physical exposure data is often expansive and specific, owing to well established networks of weather monitoring stations, data on human impacts are spatially and temporally located within geopolitical, cultural, and administrative boundaries. This type of data is available often in the form of census records, hospitalization records and vitals statistics from hospitals and public health departments, disaster insurance claims, schools, and other systems that record human activities. Unlike the physical exposure data, these sources are often aggregated by geographic region and time, often out of convenience, or a need to preserve the anonymity and privacy of the people whose data is being used. Researchers also will use such secondary datasets and sources to compare with primary data sources. For example in</w:t>
+      </w:r>
+      <w:r>
+        <w:t xml:space="preserve"> </w:t>
+      </w:r>
+      <w:r>
+        <w:t xml:space="preserve">(Lieberman-Cribbin et al. 2017)</w:t>
+      </w:r>
+      <w:r>
+        <w:t xml:space="preserve">, self reported flooding exposure data was compared to FEMA flooding exposure data.</w:t>
+      </w:r>
+    </w:p>
+    <w:p>
+      <w:pPr>
+        <w:pStyle w:val="Heading2"/>
+      </w:pPr>
+      <w:bookmarkStart w:id="27" w:name="health-impacts"/>
+      <w:bookmarkEnd w:id="27"/>
+      <w:r>
+        <w:t xml:space="preserve">Health Impacts</w:t>
+      </w:r>
+    </w:p>
+    <w:p>
+      <w:pPr>
+        <w:pStyle w:val="FirstParagraph"/>
+      </w:pPr>
+      <w:r>
+        <w:t xml:space="preserve">Tropical cyclones studies have documented associations between exposure to tropical cyclones and a number of health outcomes such as increased hospitalizations due to cardiovascular and respiratory effects</w:t>
+      </w:r>
+      <w:r>
+        <w:t xml:space="preserve"> </w:t>
+      </w:r>
+      <w:r>
+        <w:t xml:space="preserve">(Yan et al. 2020)</w:t>
+      </w:r>
+      <w:r>
+        <w:t xml:space="preserve">, autism in children from in utero exposure</w:t>
+      </w:r>
+      <w:r>
+        <w:t xml:space="preserve"> </w:t>
+      </w:r>
+      <w:r>
+        <w:t xml:space="preserve">(Kinney et al. 2008)</w:t>
+      </w:r>
+      <w:r>
+        <w:t xml:space="preserve">, risk of preterm birth</w:t>
+      </w:r>
+      <w:r>
+        <w:t xml:space="preserve"> </w:t>
+      </w:r>
+      <w:r>
+        <w:t xml:space="preserve">(S. C. Grabich et al. 2016)</w:t>
+      </w:r>
+      <w:r>
+        <w:t xml:space="preserve">, adverse mental health outcomes such as anxiety, depression, and PTSD</w:t>
+      </w:r>
+      <w:r>
+        <w:t xml:space="preserve"> </w:t>
+      </w:r>
+      <w:r>
+        <w:t xml:space="preserve">(Lieberman-Cribbin et al. 2017)</w:t>
+      </w:r>
+      <w:r>
+        <w:t xml:space="preserve">,</w:t>
+      </w:r>
+      <w:r>
+        <w:t xml:space="preserve">(Scaramutti et al. 2019)</w:t>
+      </w:r>
+      <w:r>
+        <w:t xml:space="preserve">,</w:t>
+      </w:r>
+      <w:r>
+        <w:t xml:space="preserve">(Bevilacqua et al. 2020)</w:t>
+      </w:r>
+      <w:r>
+        <w:t xml:space="preserve">, and increased risk of hypertension</w:t>
+      </w:r>
+      <w:r>
+        <w:t xml:space="preserve"> </w:t>
+      </w:r>
+      <w:r>
+        <w:t xml:space="preserve">(Ferdinand 2005)</w:t>
+      </w:r>
+      <w:r>
+        <w:t xml:space="preserve">. A number of public health agencies, both governmental and non-governmental that collect extensive information pertaining to deaths, acute and chronic illnesses, injuries, birth and pregnancy outcomes, and mental health conditions. This data provides researchers with a wealth of information on health related human impacts of tropical cyclones.</w:t>
+      </w:r>
+    </w:p>
+    <w:p>
+      <w:pPr>
+        <w:pStyle w:val="BodyText"/>
+      </w:pPr>
+      <w:r>
+        <w:t xml:space="preserve">Certain general health information can be accessed from data published by the National Vital Statistics System of the National Center for Health Statistics (NCHS)</w:t>
+      </w:r>
+      <w:r>
+        <w:t xml:space="preserve"> </w:t>
+      </w:r>
+      <w:r>
+        <w:t xml:space="preserve">(Aschengrau and Seage 2013)</w:t>
+      </w:r>
+      <w:r>
+        <w:t xml:space="preserve">. This organization has registration offices in every U.S. state, Washington D.C., and New York City. Vital statistics from birth certificates for example, are recorded and verified by medical professionals and submitted to local health depaertments, which submit this information to state health departments, which eventually send it to the NCHS</w:t>
+      </w:r>
+      <w:r>
+        <w:t xml:space="preserve"> </w:t>
+      </w:r>
+      <w:r>
+        <w:t xml:space="preserve">(Aschengrau and Seage 2013)</w:t>
+      </w:r>
+      <w:r>
+        <w:t xml:space="preserve">.</w:t>
+      </w:r>
+    </w:p>
+    <w:p>
+      <w:pPr>
+        <w:pStyle w:val="BodyText"/>
+      </w:pPr>
+      <w:r>
+        <w:t xml:space="preserve">Mortality data is also collected in the US by the NCHS through a program it administers called the National Death Index</w:t>
+      </w:r>
+      <w:r>
+        <w:t xml:space="preserve"> </w:t>
+      </w:r>
+      <w:r>
+        <w:t xml:space="preserve">(Aschengrau and Seage 2013)</w:t>
+      </w:r>
+      <w:r>
+        <w:t xml:space="preserve">; this particular data has to be obtained through offices at the state level. Death certificates themselves will give the information of the events that led to death, something of interest when determining impacts of tropical cyclones. There are many other sources of health data that contain information pertinent to impacts from tropical cyclones such as the National Health Interview Survey, National Notifiable Diseases Surveillance System, Planned Parenthood Federation of America, Center for Disease Control, Pregnancy Risk Assessment Monitoring System, and many others</w:t>
+      </w:r>
+      <w:r>
+        <w:t xml:space="preserve"> </w:t>
+      </w:r>
+      <w:r>
+        <w:t xml:space="preserve">(Aschengrau and Seage 2013)</w:t>
+      </w:r>
+      <w:r>
+        <w:t xml:space="preserve">. The key is to understand that these data come from hospitals, public health departments and other agencies at local (county), and state levels. Hospitalization records and public school records of attendance are also helpful and come from similar sources.</w:t>
+      </w:r>
+    </w:p>
+    <w:p>
+      <w:pPr>
+        <w:pStyle w:val="Heading2"/>
+      </w:pPr>
+      <w:bookmarkStart w:id="28" w:name="social-and-economic-impacts"/>
+      <w:bookmarkEnd w:id="28"/>
+      <w:r>
+        <w:t xml:space="preserve">Social and Economic Impacts</w:t>
+      </w:r>
+    </w:p>
+    <w:p>
+      <w:pPr>
+        <w:pStyle w:val="FirstParagraph"/>
+      </w:pPr>
+      <w:r>
+        <w:t xml:space="preserve">Anybody studying human impacts needs to have pertinent demographic data on the populations they are studying. In addition to health outcomes, demographic details such as race, ethnicity, socioeconomic status, age, and political affiliation are interesting and often insightful details of information that can help to shine a light on the human impacts of tropical cyclones.</w:t>
+      </w:r>
+    </w:p>
+    <w:p>
+      <w:pPr>
+        <w:pStyle w:val="BodyText"/>
+      </w:pPr>
+      <w:r>
+        <w:t xml:space="preserve">The US Census is a valuable source of information that is updated and compiled every ten years by the US Bureau of the Census on many variables including ancestry, racial background, mortage, occupation, household size, etc.</w:t>
+      </w:r>
+      <w:r>
+        <w:t xml:space="preserve">(Aschengrau and Seage 2013)</w:t>
+      </w:r>
+      <w:r>
+        <w:t xml:space="preserve">.</w:t>
+      </w:r>
+    </w:p>
+    <w:p>
+      <w:pPr>
+        <w:pStyle w:val="BodyText"/>
+      </w:pPr>
+      <w:r>
+        <w:t xml:space="preserve">Other important sources of impact data, particularly from economics come from insurance claims. Tax returns are also useful.</w:t>
+      </w:r>
+      <w:r>
+        <w:t xml:space="preserve"> </w:t>
+      </w:r>
+      <w:r>
+        <w:t xml:space="preserve">(Deryugina, Kawano, and Levitt 2018)</w:t>
+      </w:r>
+      <w:r>
+        <w:t xml:space="preserve"> </w:t>
+      </w:r>
+      <w:r>
+        <w:t xml:space="preserve">collected information on individual federal tax returns and third party information returns filed between 1999 and 2013.</w:t>
+      </w:r>
+    </w:p>
+    <w:p>
+      <w:pPr>
+        <w:pStyle w:val="BodyText"/>
+      </w:pPr>
+      <w:r>
+        <w:t xml:space="preserve">Insurance claims are another resource at the disposal of tropical cyclone researchers.</w:t>
+      </w:r>
+    </w:p>
+    <w:p>
+      <w:pPr>
+        <w:pStyle w:val="Heading1"/>
+      </w:pPr>
+      <w:bookmarkStart w:id="29" w:name="spatial-and-temporal-misalignment-origins-of-integration-challenges"/>
+      <w:bookmarkEnd w:id="29"/>
+      <w:r>
+        <w:t xml:space="preserve">Spatial and Temporal Misalignment: Origins of Integration Challenges</w:t>
+      </w:r>
+    </w:p>
+    <w:p>
+      <w:pPr>
+        <w:pStyle w:val="FirstParagraph"/>
+      </w:pPr>
+      <w:r>
+        <w:t xml:space="preserve">Questions about the human impacts of tropical cyclones are multidisciplinary, and as such require datasets from different and sometimes seemingly disparate sources. Different disciplines have different methods of collecting data. These differences go beyond the types of software or data management systems used, they often come down to differences in the spatial and temporal scales that data points are collected at. These differences and temporal and spatial scales are what we refer to in this paper as spatial and temporal misalignment.</w:t>
+      </w:r>
+    </w:p>
+    <w:p>
+      <w:pPr>
+        <w:pStyle w:val="BodyText"/>
+      </w:pPr>
+      <w:r>
+        <w:t xml:space="preserve">Differences in spatial and temporal scales are also related to the study question that researchers are asking. If a study is concerned with birth outcomes for example, having weather data on the windspeed every several seconds may not be relevant, because birth outcomes related to storm exposure in utero may operate on a longer time scale. In</w:t>
+      </w:r>
+      <w:r>
+        <w:t xml:space="preserve"> </w:t>
+      </w:r>
+      <w:r>
+        <w:t xml:space="preserve">(S. C. Grabich et al. 2016)</w:t>
+      </w:r>
+      <w:r>
+        <w:t xml:space="preserve">, the researchers looked at gestational periods and defined pregnancies as exposed to tropical cyclones if they happened before 20 weeks of gestation. If the researchers had been interested in a different question, for example acute injuries due to direct storm exposure, they would have chosen a smaller time scale. There is no correct spatial or temporal scale that works well for all research, it all depends on what is being asked and how that can be ascertained. Different scales allow the researchers to make certain inferences and determine how the results of a study can be interpreted.</w:t>
+      </w:r>
+    </w:p>
+    <w:p>
+      <w:pPr>
+        <w:pStyle w:val="BodyText"/>
+      </w:pPr>
+      <w:r>
+        <w:t xml:space="preserve">If spatial and temporal misalignment are a result of different disciplines using different methods, asking different questions, and collecting data from different sources, then it is important to understand what those temporal and spatial scales are. The remainder of this section will highlight the most common spatial and temporal scales typically used in tropical cyclone studies. These scales were chosen after conducting a literature review that covered a wide range of human impacts from tropical cyclones. First we will describe spatial scales starting from the smallest resolution of point locations, working up to the level of metropolitan areas and states. Next we will describe temporal scales most commonly used in tropical cyclone studies and again work from smallest to largest resolution.</w:t>
+      </w:r>
+    </w:p>
+    <w:p>
+      <w:pPr>
+        <w:pStyle w:val="Heading1"/>
+      </w:pPr>
+      <w:bookmarkStart w:id="30" w:name="spatial-scales"/>
+      <w:bookmarkEnd w:id="30"/>
+      <w:r>
+        <w:t xml:space="preserve">Spatial Scales</w:t>
+      </w:r>
+    </w:p>
+    <w:p>
+      <w:pPr>
+        <w:pStyle w:val="FirstParagraph"/>
+      </w:pPr>
+      <w:r>
+        <w:t xml:space="preserve">The spatial scale that a researcher uses varies depending on the data available or sampling method used. In human impacts data finer spatial scales will correspond more often to individuals or households, while larger spatial scales will correspond to regions, states, or even countries. Physical exposure data is often at a small point location or a grid, based on where weather monitoring sensors are placed. In the following section we will outline the most common spatial scales used in tropical cyclone studies and include some examples from the literature where they were employed.</w:t>
+      </w:r>
+    </w:p>
+    <w:p>
+      <w:pPr>
+        <w:pStyle w:val="Heading3"/>
+      </w:pPr>
+      <w:bookmarkStart w:id="31" w:name="fine-spatial-scales-minutes-hours"/>
+      <w:bookmarkEnd w:id="31"/>
+      <w:r>
+        <w:t xml:space="preserve">Fine Spatial Scales (Minutes, Hours)</w:t>
+      </w:r>
+    </w:p>
+    <w:p>
+      <w:pPr>
+        <w:pStyle w:val="FirstParagraph"/>
+      </w:pPr>
+      <w:r>
+        <w:t xml:space="preserve">Many physical exposures, like the ones mentioned above (storm tracks, wind speed, flooding, precipitation, storm surges) are recorded by various instruments and measuring devices both on the ground and above using radar, satellite imagery, etc.</w:t>
+      </w:r>
+    </w:p>
+    <w:p>
+      <w:pPr>
+        <w:pStyle w:val="Heading3"/>
+      </w:pPr>
+      <w:bookmarkStart w:id="32" w:name="point-location"/>
+      <w:bookmarkEnd w:id="32"/>
+      <w:r>
+        <w:t xml:space="preserve">Point Location</w:t>
+      </w:r>
+    </w:p>
+    <w:p>
+      <w:pPr>
+        <w:pStyle w:val="FirstParagraph"/>
+      </w:pPr>
+      <w:r>
+        <w:t xml:space="preserve">Point locations are the smallest resolution of spatial data used to assess the exposure to tropical storms and hurricanes, as they represent the specific location of individual, non-aggregated observations on the outcome of interest. In many cases, researchers collect information on the study subject's residential address through some sort of a survey to assess point location</w:t>
+      </w:r>
+      <w:r>
+        <w:t xml:space="preserve"> </w:t>
+      </w:r>
+      <w:r>
+        <w:t xml:space="preserve">(Lieberman-Cribbin et al. 2017)</w:t>
+      </w:r>
+      <w:r>
+        <w:t xml:space="preserve">,</w:t>
+      </w:r>
+      <w:r>
+        <w:t xml:space="preserve"> </w:t>
+      </w:r>
+      <w:r>
+        <w:t xml:space="preserve">(Jaycox et al. 2010)</w:t>
+      </w:r>
+      <w:r>
+        <w:t xml:space="preserve">,</w:t>
+      </w:r>
+      <w:r>
+        <w:t xml:space="preserve">(Bayleyegn et al. 2006)</w:t>
+      </w:r>
+      <w:r>
+        <w:t xml:space="preserve">. These surveys are often designed to assess psychological needs of hurricane survivors, as well as medical, financial, and nutritional needs. For example in</w:t>
+      </w:r>
+      <w:r>
+        <w:t xml:space="preserve"> </w:t>
+      </w:r>
+      <w:r>
+        <w:t xml:space="preserve">(Lieberman-Cribbin et al. 2017)</w:t>
+      </w:r>
+      <w:r>
+        <w:t xml:space="preserve">, New York City residents provided their address in a self reported manner to look at associations between mental health outcomes and flooding data. This residential address served as a point location that could be mapped and was compared to flooding data maps created by FEMA. In other cases, a GPS device is used to record coordinates that mark a specific point location. An example is</w:t>
+      </w:r>
+      <w:r>
+        <w:t xml:space="preserve"> </w:t>
+      </w:r>
+      <w:r>
+        <w:t xml:space="preserve">(Hagy, Lehrter, and Murrell 2006)</w:t>
+      </w:r>
+      <w:r>
+        <w:t xml:space="preserve">, where specific point locations were used to take water samples were taken to measure parameters of water quality such as salinity, temperature, dissolved oxygen, and turbidity compared before and after Hurricane Ivan in Pensacola Bay, Florida. This is a common practice in ecological research because point locations distributed across a landscape can be used to observe patterns taking geography into account. Point locations are also advantageous when using satellite images in conjuction with analysis of hurricane impact as illustrated in</w:t>
+      </w:r>
+      <w:r>
+        <w:t xml:space="preserve"> </w:t>
+      </w:r>
+      <w:r>
+        <w:t xml:space="preserve">(Bianchette et al. 2009)</w:t>
+      </w:r>
+      <w:r>
+        <w:t xml:space="preserve">, where Landsat 5 images were used to compare vegetation damage, by looking at specific trees at different elevations to assess the ecological impact of Hurricane Ivan.</w:t>
+      </w:r>
+    </w:p>
+    <w:p>
+      <w:pPr>
+        <w:pStyle w:val="BodyText"/>
+      </w:pPr>
+      <w:r>
+        <w:t xml:space="preserve">The obvious advantage of a point location is that when mapped, it can be overlayed with physical exposure data on a storm or storms to gage a very accurate picture of exposure, taking full advantage of high resolution in the exposure data. Since storm tracks are often spatially represented by the path of the storm's center, having point locations for the exposed units of interest allows researchers to more accurately measure how close each observation was to the storm's central track, and make further conclusions on this. Similarly, point locations can be integrated in a straightforward way with gridded exposure data, as might result from re-analysis datasets or ... [check with James Done about this], as each point location can be assigned the exposure level of the closest gridded measurement.</w:t>
+      </w:r>
+    </w:p>
+    <w:p>
+      <w:pPr>
+        <w:pStyle w:val="BodyText"/>
+      </w:pPr>
+      <w:r>
+        <w:t xml:space="preserve">We will discuss this issue later in this paper, but a common fact of tropical cyclone research is that point locations representing human impacts and outcomes do not often line up exactly with the physical exposure data points. In this case, distance from storm tracks, or distance from exposure monitors and sensors will have to be used to approximate exposure. Interpolating exposure data over a surface that overlays point locations of human impacts is also an option.</w:t>
+      </w:r>
+    </w:p>
+    <w:p>
+      <w:pPr>
+        <w:pStyle w:val="Heading3"/>
+      </w:pPr>
+      <w:bookmarkStart w:id="33" w:name="zip-codecountyparish"/>
+      <w:bookmarkEnd w:id="33"/>
+      <w:r>
+        <w:t xml:space="preserve">Zip Code/County/Parish</w:t>
+      </w:r>
+    </w:p>
+    <w:p>
+      <w:pPr>
+        <w:pStyle w:val="FirstParagraph"/>
+      </w:pPr>
+      <w:r>
+        <w:t xml:space="preserve">While point locations are very useful, many of the papers cited used larger geographic areas to denote spatial exposure to storms. Zip codes</w:t>
+      </w:r>
+      <w:r>
+        <w:t xml:space="preserve"> </w:t>
+      </w:r>
+      <w:r>
+        <w:t xml:space="preserve">(Bevilacqua et al. 2020)</w:t>
+      </w:r>
+      <w:r>
+        <w:t xml:space="preserve">,</w:t>
+      </w:r>
+      <w:r>
+        <w:t xml:space="preserve">(Lane et al. 2013)</w:t>
+      </w:r>
+      <w:r>
+        <w:t xml:space="preserve">, are often used to aggregate groups of people living in a given area. Counties are at a higher aggregation level than zip codes</w:t>
+      </w:r>
+      <w:r>
+        <w:t xml:space="preserve"> </w:t>
+      </w:r>
+      <w:r>
+        <w:t xml:space="preserve">(Kinney et al. 2008)</w:t>
+      </w:r>
+      <w:r>
+        <w:t xml:space="preserve">,</w:t>
+      </w:r>
+      <w:r>
+        <w:t xml:space="preserve"> </w:t>
+      </w:r>
+      <w:r>
+        <w:t xml:space="preserve">(S. C. Grabich et al. 2016)</w:t>
+      </w:r>
+      <w:r>
+        <w:t xml:space="preserve">,</w:t>
+      </w:r>
+      <w:r>
+        <w:t xml:space="preserve"> </w:t>
+      </w:r>
+      <w:r>
+        <w:t xml:space="preserve">(S. Grabich et al. 2016)</w:t>
+      </w:r>
+      <w:r>
+        <w:t xml:space="preserve">,</w:t>
+      </w:r>
+      <w:r>
+        <w:t xml:space="preserve"> </w:t>
+      </w:r>
+      <w:r>
+        <w:t xml:space="preserve">(Schwartz et al. 2018)</w:t>
+      </w:r>
+      <w:r>
+        <w:t xml:space="preserve">,</w:t>
+      </w:r>
+      <w:r>
+        <w:t xml:space="preserve"> </w:t>
+      </w:r>
+      <w:r>
+        <w:t xml:space="preserve">(Harville et al. 2010)</w:t>
+      </w:r>
+      <w:r>
+        <w:t xml:space="preserve">. Often these levels seem to be used when a specific metropolitan area is being looked at, such as New York City after Hurricane Sandy</w:t>
+      </w:r>
+      <w:r>
+        <w:t xml:space="preserve"> </w:t>
+      </w:r>
+      <w:r>
+        <w:t xml:space="preserve">(Lane et al. 2013)</w:t>
+      </w:r>
+      <w:r>
+        <w:t xml:space="preserve">, and Houstan after Hurricane Harvey</w:t>
+      </w:r>
+      <w:r>
+        <w:t xml:space="preserve"> </w:t>
+      </w:r>
+      <w:r>
+        <w:t xml:space="preserve">(Schwartz et al. 2018)</w:t>
+      </w:r>
+      <w:r>
+        <w:t xml:space="preserve">.</w:t>
+      </w:r>
+    </w:p>
+    <w:p>
+      <w:pPr>
+        <w:pStyle w:val="BodyText"/>
+      </w:pPr>
+      <w:r>
+        <w:t xml:space="preserve">Aggregating exposure at the county level is convenient because it utilizes some of the most established methods for assigning exposure status: the storm track trajectory, and FEMA presidential disaster declarations</w:t>
+      </w:r>
+      <w:r>
+        <w:t xml:space="preserve"> </w:t>
+      </w:r>
+      <w:r>
+        <w:t xml:space="preserve">(S. Grabich et al. 2016)</w:t>
+      </w:r>
+      <w:r>
+        <w:t xml:space="preserve">. The storm track trajectory is typically the path that the tropical cyclone takes, and although the counties immediately crossed can be categorized as exposed, there are methods to calculate distance from the storm center that allow for estimation of exposure at various distances by establishing exposure thresholds.</w:t>
+      </w:r>
+    </w:p>
+    <w:p>
+      <w:pPr>
+        <w:pStyle w:val="BodyText"/>
+      </w:pPr>
+      <w:r>
+        <w:t xml:space="preserve">There are several disadvantages and pitfalls to using this spatial level. For one, not all counties and zip codes(which are called parishes in Louisiana) are the same size or have the same population, so they may not be immediately comparable. Using the county/parish or zip code makes it easier for researchers to misclassify exposure. There are many ways that this can occur in a study on tropical storms; one common example is that counties selected as exposed are those that had the center of the storm pass through their county's physical boundaries. However it is very possible that some individuals lived in a county classified as exposed based on this criteria, but were in a region of the county far enough away from the storm center that they were not severely impacted. These individuals would be classified as exposed when they really were not and it could bias an apparetn association towards the null. Alternatively, individuals who lived in a unexposed county, but were near the border of an exposed county could be incorrectly categorized as being unexposed even if they actually experienced many of the effects of the storm.</w:t>
+      </w:r>
+    </w:p>
+    <w:p>
+      <w:pPr>
+        <w:pStyle w:val="Heading3"/>
+      </w:pPr>
+      <w:bookmarkStart w:id="34" w:name="statemetropolitan-region"/>
+      <w:bookmarkEnd w:id="34"/>
+      <w:r>
+        <w:t xml:space="preserve">State/Metropolitan Region</w:t>
+      </w:r>
+    </w:p>
+    <w:p>
+      <w:pPr>
+        <w:pStyle w:val="FirstParagraph"/>
+      </w:pPr>
+      <w:r>
+        <w:t xml:space="preserve">Many studies used the spatial level of entire states or specific metropolitan areas to gather information on those who were exposed.</w:t>
+      </w:r>
+      <w:r>
+        <w:t xml:space="preserve"> </w:t>
+      </w:r>
+      <w:r>
+        <w:t xml:space="preserve">(Harville et al. 2010)</w:t>
+      </w:r>
+      <w:r>
+        <w:t xml:space="preserve"> </w:t>
+      </w:r>
+      <w:r>
+        <w:t xml:space="preserve">is an interesting paper because it looks at the state level as well as the regional and parish level. In this paper researchers observed birth outcomes in response to Hurricane Katrina in the state of Louisiana as a whole, the New Orleans metropolitan area, and Orleans parish, which is the heart of New Orleans. Looking at these three levels is a way to compare different incident rates and other measures of associations across different spatial scales.</w:t>
+      </w:r>
+    </w:p>
+    <w:p>
+      <w:pPr>
+        <w:pStyle w:val="BodyText"/>
+      </w:pPr>
+      <w:r>
+        <w:t xml:space="preserve">The state or national level is the spatial level of an ecological study and can be useful to compare the emergency preparedness and policies of different states. It can also reveal inequities in government response to natural disasters. For example, in</w:t>
+      </w:r>
+      <w:r>
+        <w:t xml:space="preserve"> </w:t>
+      </w:r>
+      <w:r>
+        <w:t xml:space="preserve">(Willison et al. 2019)</w:t>
+      </w:r>
+      <w:r>
+        <w:t xml:space="preserve">, researchers quantified the federal responses to Hurricanes Irma, Harvey, and Maria in Texas, Florida, and Puerto Rico. They determined that in terms of federal spending and staffing, Hurricane Maria in Puerto Rico was not responded to in a manner commensurate with damage and need for aid compared to Hurricanes Irma and Harvey in Texas and Puerto Rico.</w:t>
+      </w:r>
+    </w:p>
+    <w:p>
+      <w:pPr>
+        <w:pStyle w:val="Heading1"/>
+      </w:pPr>
+      <w:bookmarkStart w:id="35" w:name="temporal-scales"/>
+      <w:bookmarkEnd w:id="35"/>
+      <w:r>
+        <w:t xml:space="preserve">Temporal Scales</w:t>
+      </w:r>
+    </w:p>
+    <w:p>
+      <w:pPr>
+        <w:pStyle w:val="FirstParagraph"/>
+      </w:pPr>
+      <w:r>
+        <w:t xml:space="preserve">Thanks to scientitific institutions such as NOAA and the National Weather Service, there are wide networks of sensors and monitoring equipment established across the United States that are capable of recording physical exposure data at a fine level. It is possible to know the wind speed, amount of rainfall, and air temperature at very fine temporal scales throughout the duration of a tropical cyclone event. Human impacts data however, is typically not available at such a fine scale, nor is such a scale sometimes even relevant. Whereas physical exposure data may be collected in real time during the storm, many of the human impacts that researchers are interested in may be only known after the storm, and thus estimations may have to be made of what happened in the past. Below are some examples of time scales that are more applicable to a human scale, and why aggregating physical exposure data to these units of time may be necessary.</w:t>
+      </w:r>
+    </w:p>
+    <w:p>
+      <w:pPr>
+        <w:pStyle w:val="Heading3"/>
+      </w:pPr>
+      <w:bookmarkStart w:id="36" w:name="final-temporal-scales"/>
+      <w:bookmarkEnd w:id="36"/>
+      <w:r>
+        <w:t xml:space="preserve">Final Temporal Scales</w:t>
+      </w:r>
+    </w:p>
+    <w:p>
+      <w:pPr>
+        <w:pStyle w:val="Heading3"/>
+      </w:pPr>
+      <w:bookmarkStart w:id="37" w:name="day-and-week"/>
+      <w:bookmarkEnd w:id="37"/>
+      <w:r>
+        <w:t xml:space="preserve">Day and Week</w:t>
+      </w:r>
+    </w:p>
+    <w:p>
+      <w:pPr>
+        <w:pStyle w:val="FirstParagraph"/>
+      </w:pPr>
+      <w:r>
+        <w:t xml:space="preserve">In the event of a tropical cyclone, there are several situations in which the temporal unit of a day may be used to analyze exposure. Physical exposure data from tropical cyclones will typically be available at this scale anyways, but some studies will look at time series and use daily exposure data from hospitalizations and visits to the emergency room.</w:t>
+      </w:r>
+    </w:p>
+    <w:p>
+      <w:pPr>
+        <w:pStyle w:val="BodyText"/>
+      </w:pPr>
+      <w:r>
+        <w:t xml:space="preserve">One study,</w:t>
+      </w:r>
+      <w:r>
+        <w:t xml:space="preserve"> </w:t>
+      </w:r>
+      <w:r>
+        <w:t xml:space="preserve">(</w:t>
+      </w:r>
+      <w:r>
+        <w:rPr>
+          <w:b/>
+        </w:rPr>
+        <w:t xml:space="preserve">???</w:t>
+      </w:r>
+      <w:r>
+        <w:t xml:space="preserve">)</w:t>
+      </w:r>
+      <w:r>
         <w:t xml:space="preserve"> </w:t>
       </w:r>
       <w:r>
@@ -932,8 +1149,8 @@
       <w:pPr>
         <w:pStyle w:val="Heading3"/>
       </w:pPr>
-      <w:bookmarkStart w:id="37" w:name="cumulative-measures-of-time"/>
-      <w:bookmarkEnd w:id="37"/>
+      <w:bookmarkStart w:id="38" w:name="cumulative-measures-of-time"/>
+      <w:bookmarkEnd w:id="38"/>
       <w:r>
         <w:t xml:space="preserve">Cumulative Measures of Time</w:t>
       </w:r>
@@ -967,8 +1184,8 @@
       <w:pPr>
         <w:pStyle w:val="Heading1"/>
       </w:pPr>
-      <w:bookmarkStart w:id="38" w:name="implications-of-not-improving-this-integration"/>
-      <w:bookmarkEnd w:id="38"/>
+      <w:bookmarkStart w:id="39" w:name="implications-of-not-improving-this-integration"/>
+      <w:bookmarkEnd w:id="39"/>
       <w:r>
         <w:t xml:space="preserve">Implications of not improving this integration</w:t>
       </w:r>
@@ -1035,8 +1252,8 @@
       <w:pPr>
         <w:pStyle w:val="Heading2"/>
       </w:pPr>
-      <w:bookmarkStart w:id="39" w:name="when-data-have-different-scales"/>
-      <w:bookmarkEnd w:id="39"/>
+      <w:bookmarkStart w:id="40" w:name="when-data-have-different-scales"/>
+      <w:bookmarkEnd w:id="40"/>
       <w:r>
         <w:t xml:space="preserve">When Data Have Different Scales</w:t>
       </w:r>
@@ -1053,8 +1270,8 @@
       <w:pPr>
         <w:pStyle w:val="Heading3"/>
       </w:pPr>
-      <w:bookmarkStart w:id="40" w:name="ecological-bias"/>
-      <w:bookmarkEnd w:id="40"/>
+      <w:bookmarkStart w:id="41" w:name="ecological-bias"/>
+      <w:bookmarkEnd w:id="41"/>
       <w:r>
         <w:t xml:space="preserve">Ecological Bias</w:t>
       </w:r>
@@ -1098,8 +1315,8 @@
       <w:pPr>
         <w:pStyle w:val="Heading3"/>
       </w:pPr>
-      <w:bookmarkStart w:id="41" w:name="categorizing-continuous-data"/>
-      <w:bookmarkEnd w:id="41"/>
+      <w:bookmarkStart w:id="42" w:name="categorizing-continuous-data"/>
+      <w:bookmarkEnd w:id="42"/>
       <w:r>
         <w:t xml:space="preserve">Categorizing Continuous Data</w:t>
       </w:r>
@@ -1333,8 +1550,8 @@
       <w:pPr>
         <w:pStyle w:val="Heading3"/>
       </w:pPr>
-      <w:bookmarkStart w:id="42" w:name="misclassification-and-measurement-error-in-aggregating-data"/>
-      <w:bookmarkEnd w:id="42"/>
+      <w:bookmarkStart w:id="43" w:name="misclassification-and-measurement-error-in-aggregating-data"/>
+      <w:bookmarkEnd w:id="43"/>
       <w:r>
         <w:t xml:space="preserve">Misclassification and Measurement Error in Aggregating Data</w:t>
       </w:r>
@@ -1379,8 +1596,8 @@
       <w:pPr>
         <w:pStyle w:val="Heading2"/>
       </w:pPr>
-      <w:bookmarkStart w:id="43" w:name="when-data-have-the-same-scale-but-are-at-different-locations"/>
-      <w:bookmarkEnd w:id="43"/>
+      <w:bookmarkStart w:id="44" w:name="when-data-have-the-same-scale-but-are-at-different-locations"/>
+      <w:bookmarkEnd w:id="44"/>
       <w:r>
         <w:t xml:space="preserve">When Data Have the Same Scale but are at Different Locations</w:t>
       </w:r>
@@ -1527,8 +1744,8 @@
       <w:pPr>
         <w:pStyle w:val="Heading3"/>
       </w:pPr>
-      <w:bookmarkStart w:id="44" w:name="misclassification-for-same-scale-different-locations"/>
-      <w:bookmarkEnd w:id="44"/>
+      <w:bookmarkStart w:id="45" w:name="misclassification-for-same-scale-different-locations"/>
+      <w:bookmarkEnd w:id="45"/>
       <w:r>
         <w:t xml:space="preserve">Misclassification for Same Scale Different Locations</w:t>
       </w:r>
@@ -1561,8 +1778,8 @@
       <w:pPr>
         <w:pStyle w:val="Heading1"/>
       </w:pPr>
-      <w:bookmarkStart w:id="45" w:name="conclusiondiscussion"/>
-      <w:bookmarkEnd w:id="45"/>
+      <w:bookmarkStart w:id="46" w:name="conclusiondiscussion"/>
+      <w:bookmarkEnd w:id="46"/>
       <w:r>
         <w:t xml:space="preserve">Conclusion/Discussion</w:t>
       </w:r>
@@ -1690,8 +1907,8 @@
       <w:pPr>
         <w:pStyle w:val="Heading1"/>
       </w:pPr>
-      <w:bookmarkStart w:id="46" w:name="references"/>
-      <w:bookmarkEnd w:id="46"/>
+      <w:bookmarkStart w:id="47" w:name="references"/>
+      <w:bookmarkEnd w:id="47"/>
       <w:r>
         <w:t xml:space="preserve">References</w:t>
       </w:r>
@@ -1869,6 +2086,29 @@
         <w:pStyle w:val="Bibliography"/>
       </w:pPr>
       <w:r>
+        <w:t xml:space="preserve">Ferdinand, Keith C. 2005. “The Hurricane Katrina Disaster: Focus on the Hypertensive Patient.”</w:t>
+      </w:r>
+      <w:r>
+        <w:t xml:space="preserve"> </w:t>
+      </w:r>
+      <w:r>
+        <w:rPr>
+          <w:i/>
+        </w:rPr>
+        <w:t xml:space="preserve">The Journal of Clinical Hypertension</w:t>
+      </w:r>
+      <w:r>
+        <w:t xml:space="preserve"> </w:t>
+      </w:r>
+      <w:r>
+        <w:t xml:space="preserve">7 (11). Wiley Online Library: 679–80.</w:t>
+      </w:r>
+    </w:p>
+    <w:p>
+      <w:pPr>
+        <w:pStyle w:val="Bibliography"/>
+      </w:pPr>
+      <w:r>
         <w:t xml:space="preserve">Gan, Ryan W, Bonne Ford, William Lassman, Gabriele Pfister, Ambarish Vaidyanathan, Emily Fischer, John Volckens, Jeffrey R Pierce, and Sheryl Magzamen. 2017. “Comparison of Wildfire Smoke Estimation Methods and Associations with Cardiopulmonary-Related Hospital Admissions.”</w:t>
       </w:r>
       <w:r>
@@ -2165,6 +2405,29 @@
         <w:pStyle w:val="Bibliography"/>
       </w:pPr>
       <w:r>
+        <w:t xml:space="preserve">Li, Zhenlong, Cuizhen Wang, Christopher T Emrich, and Diansheng Guo. 2018. “A Novel Approach to Leveraging Social Media for Rapid Flood Mapping: A Case Study of the 2015 South Carolina Floods.”</w:t>
+      </w:r>
+      <w:r>
+        <w:t xml:space="preserve"> </w:t>
+      </w:r>
+      <w:r>
+        <w:rPr>
+          <w:i/>
+        </w:rPr>
+        <w:t xml:space="preserve">Cartography and Geographic Information Science</w:t>
+      </w:r>
+      <w:r>
+        <w:t xml:space="preserve"> </w:t>
+      </w:r>
+      <w:r>
+        <w:t xml:space="preserve">45 (2). Taylor &amp; Francis: 97–110.</w:t>
+      </w:r>
+    </w:p>
+    <w:p>
+      <w:pPr>
+        <w:pStyle w:val="Bibliography"/>
+      </w:pPr>
+      <w:r>
         <w:t xml:space="preserve">Liang, Dong, and Naresh Kumar. 2013. “Time-Space Kriging to Address the Spatiotemporal Misalignment in the Large Datasets.”</w:t>
       </w:r>
       <w:r>
@@ -2211,7 +2474,7 @@
         <w:pStyle w:val="Bibliography"/>
       </w:pPr>
       <w:r>
-        <w:t xml:space="preserve">Prokopec, Julia, Nicholas Estes, Faith Fitzpatrick, and Joseph Nielsen. n.d.</w:t>
+        <w:t xml:space="preserve">Parks, Robbie M, G Brooke Anderson, Rachel C Nethery, Ana Navas-Acien, Francesca Dominici, and Marianthi-Anna Kioumourtzoglou. 2021. “Tropical Cyclone Exposure Is Associated with Increased Hospitalization Rates in Older Adults.”</w:t>
       </w:r>
       <w:r>
         <w:t xml:space="preserve"> </w:t>
@@ -2220,24 +2483,36 @@
         <w:rPr>
           <w:i/>
         </w:rPr>
-        <w:t xml:space="preserve">Flood Inundation Mapping (FIM) Program</w:t>
-      </w:r>
-      <w:r>
-        <w:t xml:space="preserve">. United States Geological Survey.</w:t>
-      </w:r>
-      <w:r>
-        <w:t xml:space="preserve"> </w:t>
-      </w:r>
-      <w:hyperlink r:id="rId47">
-        <w:r>
-          <w:rPr>
-            <w:rStyle w:val="Hyperlink"/>
-          </w:rPr>
-          <w:t xml:space="preserve">https://www.usgs.gov/mission-areas/water-resources/science/flood-inundation-mapping-fim-program?qt-science_center_objects=0#qt-science_center_objects</w:t>
-        </w:r>
-      </w:hyperlink>
-      <w:r>
-        <w:t xml:space="preserve">.</w:t>
+        <w:t xml:space="preserve">Nature Communications</w:t>
+      </w:r>
+      <w:r>
+        <w:t xml:space="preserve"> </w:t>
+      </w:r>
+      <w:r>
+        <w:t xml:space="preserve">12 (1). Nature Publishing Group: 1–12.</w:t>
+      </w:r>
+    </w:p>
+    <w:p>
+      <w:pPr>
+        <w:pStyle w:val="Bibliography"/>
+      </w:pPr>
+      <w:r>
+        <w:t xml:space="preserve">Scaramutti, Carolina, Christopher P Salas-Wright, Saskia R Vos, and Seth J Schwartz. 2019. “The Mental Health Impact of Hurricane Maria on Puerto Ricans in Puerto Rico and Florida.”</w:t>
+      </w:r>
+      <w:r>
+        <w:t xml:space="preserve"> </w:t>
+      </w:r>
+      <w:r>
+        <w:rPr>
+          <w:i/>
+        </w:rPr>
+        <w:t xml:space="preserve">Disaster Medicine and Public Health Preparedness</w:t>
+      </w:r>
+      <w:r>
+        <w:t xml:space="preserve"> </w:t>
+      </w:r>
+      <w:r>
+        <w:t xml:space="preserve">13 (1). Cambridge University Press: 24–27.</w:t>
       </w:r>
     </w:p>
     <w:p>
@@ -2373,6 +2648,29 @@
       </w:r>
       <w:r>
         <w:t xml:space="preserve">4 (1). BMJ Specialist Journals.</w:t>
+      </w:r>
+    </w:p>
+    <w:p>
+      <w:pPr>
+        <w:pStyle w:val="Bibliography"/>
+      </w:pPr>
+      <w:r>
+        <w:t xml:space="preserve">Yan, M, G Anderson, A Wilson, F Dominici, Y Wang, M Al-Hamdan, W Crosson, et al. 2020. “Tropical Cyclone Exposure and Risk of Emergency Medicare Hospital Admissions for Cardiorespiratory Diseases in 175 United States Counties, 1999-2010.”</w:t>
+      </w:r>
+      <w:r>
+        <w:t xml:space="preserve"> </w:t>
+      </w:r>
+      <w:r>
+        <w:rPr>
+          <w:i/>
+        </w:rPr>
+        <w:t xml:space="preserve">Epidemiology</w:t>
+      </w:r>
+      <w:r>
+        <w:t xml:space="preserve"> </w:t>
+      </w:r>
+      <w:r>
+        <w:t xml:space="preserve">In Press. LWW.</w:t>
       </w:r>
     </w:p>
     <w:p>
@@ -2506,7 +2804,7 @@
     </w:lvl>
   </w:abstractNum>
   <w:abstractNum w:abstractNumId="990">
-    <w:nsid w:val="550ab272"/>
+    <w:nsid w:val="f420b85c"/>
     <w:multiLevelType w:val="multilevel"/>
     <w:lvl w:ilvl="0">
       <w:numFmt w:val="bullet"/>
@@ -2587,7 +2885,7 @@
     </w:lvl>
   </w:abstractNum>
   <w:abstractNum w:abstractNumId="991">
-    <w:nsid w:val="3e1cc8c7"/>
+    <w:nsid w:val="9788ffed"/>
     <w:multiLevelType w:val="multilevel"/>
     <w:lvl w:ilvl="0">
       <w:numFmt w:val="bullet"/>

</xml_diff>

<commit_message>
spatial scales figure added
</commit_message>
<xml_diff>
--- a/tropical_storm_paper.docx
+++ b/tropical_storm_paper.docx
@@ -318,6 +318,23 @@
         <w:pStyle w:val="BodyText"/>
       </w:pPr>
       <w:r>
+        <w:t xml:space="preserve">One source of data on tropical cyclone storm tracks is the Hurricane Data second generation dataset (HURDAT2) which has information on the point location of storm centers, wind speed, and atmospheric pressure in six hour intervals of North Atlantic tropical cyclones since 1851</w:t>
+      </w:r>
+      <w:r>
+        <w:t xml:space="preserve"> </w:t>
+      </w:r>
+      <w:r>
+        <w:t xml:space="preserve">(Deryugina 2017)</w:t>
+      </w:r>
+      <w:r>
+        <w:t xml:space="preserve">.</w:t>
+      </w:r>
+    </w:p>
+    <w:p>
+      <w:pPr>
+        <w:pStyle w:val="BodyText"/>
+      </w:pPr>
+      <w:r>
         <w:t xml:space="preserve">Oftentimes storm tracks are used in tropical cyclone studies to assign exposures. Sometimes, distance from a storm track is used to assign counties or zip codes as exposed, as in</w:t>
       </w:r>
       <w:r>
@@ -698,7 +715,27 @@
         <w:pStyle w:val="BodyText"/>
       </w:pPr>
       <w:r>
-        <w:t xml:space="preserve">For studying economic impacts of tropical cyclones and estimating costs, come from insurance claims. Tax returns are also useful.</w:t>
+        <w:t xml:space="preserve">To quantify economic impacts of tropical cyclones, there are a variety of metrics that are used by researchers, such as studying how employment and earnings change before and after a tropical cyclone event.</w:t>
+      </w:r>
+      <w:r>
+        <w:t xml:space="preserve"> </w:t>
+      </w:r>
+      <w:r>
+        <w:t xml:space="preserve">(Belasen and Polachek 2008)</w:t>
+      </w:r>
+      <w:r>
+        <w:t xml:space="preserve"> </w:t>
+      </w:r>
+      <w:r>
+        <w:t xml:space="preserve">built a generalized difference-in-difference (GDD) model to study the effects of hurricanes on county-level employment and county-level average quarterly earnings per worker in the state of Florida. Though the state of Florida was studied here, results from looking at the county level showed differences in economic impacts depending on the severity of the hurricane, and the intensity of it when the county was hit by it.</w:t>
+      </w:r>
+    </w:p>
+    <w:p>
+      <w:pPr>
+        <w:pStyle w:val="BodyText"/>
+      </w:pPr>
+      <w:r>
+        <w:t xml:space="preserve">Individual tax returns are another resource that researchers can use to estimate economic impacts from tropical cyclones. Tax returns and tax records can provide a wealth of information on the financial and economic situations of large numbers of individuals before and after a tropical cyclone event because they can be linked to individual residential addresses (a point location), which allows researchers to identify residents of an area before a tropical cyclone, and they can give information about wages, salaries, self-employment, unemployment insurance, the Social Security Disability Insurance program, and retirement accounts</w:t>
       </w:r>
       <w:r>
         <w:t xml:space="preserve"> </w:t>
@@ -707,18 +744,27 @@
         <w:t xml:space="preserve">(Deryugina, Kawano, and Levitt 2018)</w:t>
       </w:r>
       <w:r>
-        <w:t xml:space="preserve"> </w:t>
-      </w:r>
-      <w:r>
-        <w:t xml:space="preserve">collected information on individual federal tax returns and third party information returns filed between 1999 and 2013.</w:t>
-      </w:r>
-    </w:p>
-    <w:p>
-      <w:pPr>
-        <w:pStyle w:val="BodyText"/>
-      </w:pPr>
-      <w:r>
-        <w:t xml:space="preserve">Insurance claims are another resource at the disposal of tropical cyclone researchers.</w:t>
+        <w:t xml:space="preserve">.</w:t>
+      </w:r>
+      <w:r>
+        <w:t xml:space="preserve"> </w:t>
+      </w:r>
+      <w:r>
+        <w:t xml:space="preserve">(Deryugina, Kawano, and Levitt 2018)</w:t>
+      </w:r>
+      <w:r>
+        <w:t xml:space="preserve"> </w:t>
+      </w:r>
+      <w:r>
+        <w:t xml:space="preserve">did just this to study the economic impact of Hurricane Katrina on the city of New Orleans, by collected information on individual federal tax returns and third party information returns filed between 1999 and 2013. Because tax returns are linked to individuals with known residential addresses, tax returns allow researchers to observe economic impacts at a point location.</w:t>
+      </w:r>
+    </w:p>
+    <w:p>
+      <w:pPr>
+        <w:pStyle w:val="BodyText"/>
+      </w:pPr>
+      <w:r>
+        <w:t xml:space="preserve">Another great resource researchers can utilize for studying economic impacts of tropical cyclones is from insurance claims.</w:t>
       </w:r>
     </w:p>
     <w:p>
@@ -736,7 +782,7 @@
         <w:pStyle w:val="FirstParagraph"/>
       </w:pPr>
       <w:r>
-        <w:t xml:space="preserve">Questions about the human impacts of tropical cyclones are multidisciplinary, and as such require datasets from different and sometimes seemingly disparate sources. Different disciplines have different methods of collecting data. These differences go beyond the types of software or data management systems used, they often come down to differences in the spatial and temporal scales that data points are collected at. These differences and temporal and spatial scales are what we refer to in this paper as spatial and temporal misalignment.</w:t>
+        <w:t xml:space="preserve">Questions about the human impacts of tropical cyclones are multidisciplinary, and as such require datasets from different and sometimes seemingly disparate sources. The physical exposures of tropical cyclones that were mentioned above such as wind speed, storm tracks, precipitation, and flooding data come from monitors that are at fixed locations, sometimes at airports, sometimes the center of a county, and other times in organized gridded systems. In contrast, the data on human health, social, and economic impacts will come from hospitals, schools, census reports, insurance claims, tax returns, and other documents and records coming from typically more aggregated spatial levels like counties.</w:t>
       </w:r>
     </w:p>
     <w:p>
@@ -761,7 +807,7 @@
         <w:pStyle w:val="BodyText"/>
       </w:pPr>
       <w:r>
-        <w:t xml:space="preserve">If spatial and temporal misalignment are a result of different disciplines using different methods, asking different questions, and collecting data from different sources, then it is important to understand what those temporal and spatial scales are. The remainder of this section will highlight the most common spatial and temporal scales typically used in tropical cyclone studies. These scales were chosen after conducting a literature review that covered a wide range of human impacts from tropical cyclones. First we will describe spatial scales starting from the smallest resolution of point locations, working up to the level of metropolitan areas and states. Next we will describe temporal scales most commonly used in tropical cyclone studies and again work from smallest to largest resolution.</w:t>
+        <w:t xml:space="preserve">The remainder of this section will highlight the most common spatial and temporal scales typically used in tropical cyclone studies. These scales were chosen after conducting a literature review that covered a wide range of human impacts from tropical cyclones. First we will describe spatial scales starting from the smallest resolution of point locations, working up to the level of metropolitan areas and states. Next we will describe temporal scales most commonly used in tropical cyclone studies and again work from smallest to largest resolution.</w:t>
       </w:r>
     </w:p>
     <w:p>
@@ -779,17 +825,17 @@
         <w:pStyle w:val="FirstParagraph"/>
       </w:pPr>
       <w:r>
-        <w:t xml:space="preserve">The spatial scale that a researcher uses varies depending on the data available or sampling method used. In human impacts data finer spatial scales will correspond more often to individuals or households, while larger spatial scales will correspond to regions, states, or even countries. Physical exposure data is often at a small point location or a grid, based on where weather monitoring sensors are placed. In the following section we will outline the most common spatial scales used in tropical cyclone studies and include some examples from the literature where they were employed.</w:t>
+        <w:t xml:space="preserve">The spatial scale that a researcher uses varies depending on the data available or sampling method used. In human impacts data finer spatial scales will correspond more often to residential or business addresses, while larger spatial scales will correspond to zip codes, counties, states, or even countries. Physical exposure data is often at a small point location, sometimes within a larger grid, based on where weather monitoring sensors are placed. In the following section we will outline the most common spatial scales used in tropical cyclone studies and include some examples from the literature where they were employed.</w:t>
       </w:r>
     </w:p>
     <w:p>
       <w:pPr>
         <w:pStyle w:val="Heading3"/>
       </w:pPr>
-      <w:bookmarkStart w:id="31" w:name="fine-spatial-scales-minutes-hours"/>
+      <w:bookmarkStart w:id="31" w:name="point-location"/>
       <w:bookmarkEnd w:id="31"/>
       <w:r>
-        <w:t xml:space="preserve">Fine Spatial Scales (Minutes, Hours)</w:t>
+        <w:t xml:space="preserve">Point Location</w:t>
       </w:r>
     </w:p>
     <w:p>
@@ -797,6 +843,259 @@
         <w:pStyle w:val="FirstParagraph"/>
       </w:pPr>
       <w:r>
+        <w:t xml:space="preserve">Point locations are the smallest resolution of spatial data used to assess the exposure to tropical storms and hurricanes, that can be characterized by a specific latitude and longitude. Meteorological instruments, monitors, and sensors that collect information on physical exposures are at this spatial level, but human impacts data can also be represented at this spatial level.</w:t>
+      </w:r>
+    </w:p>
+    <w:p>
+      <w:pPr>
+        <w:pStyle w:val="BodyText"/>
+      </w:pPr>
+      <w:r>
+        <w:t xml:space="preserve">In many cases, researchers collect information on the study subject's residential address through some sort of a survey to assess point location</w:t>
+      </w:r>
+      <w:r>
+        <w:t xml:space="preserve"> </w:t>
+      </w:r>
+      <w:r>
+        <w:t xml:space="preserve">(Lieberman-Cribbin et al. 2017)</w:t>
+      </w:r>
+      <w:r>
+        <w:t xml:space="preserve">,</w:t>
+      </w:r>
+      <w:r>
+        <w:t xml:space="preserve"> </w:t>
+      </w:r>
+      <w:r>
+        <w:t xml:space="preserve">(Jaycox et al. 2010)</w:t>
+      </w:r>
+      <w:r>
+        <w:t xml:space="preserve">,</w:t>
+      </w:r>
+      <w:r>
+        <w:t xml:space="preserve">(Bayleyegn et al. 2006)</w:t>
+      </w:r>
+      <w:r>
+        <w:t xml:space="preserve">. These surveys are often designed to assess psychological needs of hurricane survivors, as well as medical, financial, and nutritional needs. For example in</w:t>
+      </w:r>
+      <w:r>
+        <w:t xml:space="preserve"> </w:t>
+      </w:r>
+      <w:r>
+        <w:t xml:space="preserve">(Lieberman-Cribbin et al. 2017)</w:t>
+      </w:r>
+      <w:r>
+        <w:t xml:space="preserve">, New York City residents provided their address in a self reported manner to look at associations between mental health outcomes and flooding data. This residential address served as a point location that could be mapped and was compared to flooding data maps created by FEMA.</w:t>
+      </w:r>
+    </w:p>
+    <w:p>
+      <w:pPr>
+        <w:pStyle w:val="BodyText"/>
+      </w:pPr>
+      <w:r>
+        <w:t xml:space="preserve">The obvious advantage of knowing the point location of a human impact is that when mapped, it can be overlayed with physical exposure data on a storm or storms to gauge a very accurate picture of exposure, taking full advantage of high data resolution. Since storm tracks are often spatially represented by the path of the storm's center, having point locations like geocoded residential addresses, allows researchers to measure how close individuals are to the storm's central track, and therefore categorize their exposure. Similarly, point locations can be integrated in a straightforward way with gridded exposure data, as might result from re-analysis datasets or ... [check with James Done about this], as each point location can be assigned the exposure level of the closest gridded measurement.</w:t>
+      </w:r>
+    </w:p>
+    <w:p>
+      <w:pPr>
+        <w:pStyle w:val="Heading3"/>
+      </w:pPr>
+      <w:bookmarkStart w:id="32" w:name="zip-codecountyparish"/>
+      <w:bookmarkEnd w:id="32"/>
+      <w:r>
+        <w:t xml:space="preserve">Zip Code/County/Parish</w:t>
+      </w:r>
+    </w:p>
+    <w:p>
+      <w:pPr>
+        <w:pStyle w:val="FirstParagraph"/>
+      </w:pPr>
+      <w:r>
+        <w:t xml:space="preserve">While point locations are very useful, many of the papers cited used larger geographic areas to denote spatial exposure to storms. Zip codes</w:t>
+      </w:r>
+      <w:r>
+        <w:t xml:space="preserve"> </w:t>
+      </w:r>
+      <w:r>
+        <w:t xml:space="preserve">(Bevilacqua et al. 2020)</w:t>
+      </w:r>
+      <w:r>
+        <w:t xml:space="preserve">,</w:t>
+      </w:r>
+      <w:r>
+        <w:t xml:space="preserve">(Lane et al. 2013)</w:t>
+      </w:r>
+      <w:r>
+        <w:t xml:space="preserve">, are often used to aggregate groups of people living in a given area. Counties are at a higher aggregation level than zip codes</w:t>
+      </w:r>
+      <w:r>
+        <w:t xml:space="preserve"> </w:t>
+      </w:r>
+      <w:r>
+        <w:t xml:space="preserve">(Kinney et al. 2008)</w:t>
+      </w:r>
+      <w:r>
+        <w:t xml:space="preserve">,</w:t>
+      </w:r>
+      <w:r>
+        <w:t xml:space="preserve"> </w:t>
+      </w:r>
+      <w:r>
+        <w:t xml:space="preserve">(S. C. Grabich et al. 2016)</w:t>
+      </w:r>
+      <w:r>
+        <w:t xml:space="preserve">,</w:t>
+      </w:r>
+      <w:r>
+        <w:t xml:space="preserve"> </w:t>
+      </w:r>
+      <w:r>
+        <w:t xml:space="preserve">(S. Grabich et al. 2016)</w:t>
+      </w:r>
+      <w:r>
+        <w:t xml:space="preserve">,</w:t>
+      </w:r>
+      <w:r>
+        <w:t xml:space="preserve"> </w:t>
+      </w:r>
+      <w:r>
+        <w:t xml:space="preserve">(Schwartz et al. 2018)</w:t>
+      </w:r>
+      <w:r>
+        <w:t xml:space="preserve">,</w:t>
+      </w:r>
+      <w:r>
+        <w:t xml:space="preserve"> </w:t>
+      </w:r>
+      <w:r>
+        <w:t xml:space="preserve">(Harville et al. 2010)</w:t>
+      </w:r>
+      <w:r>
+        <w:t xml:space="preserve">. Often these levels seem to be used when a specific metropolitan area is being looked at, such as New York City after Hurricane Sandy</w:t>
+      </w:r>
+      <w:r>
+        <w:t xml:space="preserve"> </w:t>
+      </w:r>
+      <w:r>
+        <w:t xml:space="preserve">(Lane et al. 2013)</w:t>
+      </w:r>
+      <w:r>
+        <w:t xml:space="preserve">, and Houstan after Hurricane Harvey</w:t>
+      </w:r>
+      <w:r>
+        <w:t xml:space="preserve"> </w:t>
+      </w:r>
+      <w:r>
+        <w:t xml:space="preserve">(Schwartz et al. 2018)</w:t>
+      </w:r>
+      <w:r>
+        <w:t xml:space="preserve">.</w:t>
+      </w:r>
+    </w:p>
+    <w:p>
+      <w:pPr>
+        <w:pStyle w:val="BodyText"/>
+      </w:pPr>
+      <w:r>
+        <w:t xml:space="preserve">Aggregating exposure at the county level is convenient because it utilizes some of the most established methods for assigning exposure status: the storm track trajectory, and FEMA presidential disaster declarations</w:t>
+      </w:r>
+      <w:r>
+        <w:t xml:space="preserve"> </w:t>
+      </w:r>
+      <w:r>
+        <w:t xml:space="preserve">(S. Grabich et al. 2016)</w:t>
+      </w:r>
+      <w:r>
+        <w:t xml:space="preserve">. Information on human impacts such as birth outcomes, hospitalizations, tax records, and demographic data are often recorded at this spatial level as well.</w:t>
+      </w:r>
+    </w:p>
+    <w:p>
+      <w:pPr>
+        <w:pStyle w:val="BodyText"/>
+      </w:pPr>
+      <w:r>
+        <w:t xml:space="preserve">There are several disadvantages and pitfalls to using this spatial level. For one, not all counties and zip codes(which are called parishes in Louisiana) are the same size or have the same population, so they may not be immediately comparable. Using the county/parish or zip code makes it easier for researchers to misclassify exposure. There are many ways that this can occur in a study on tropical storms; one common example is that counties selected as exposed are those that had the center of the storm pass through their county's physical boundaries. However it is very possible that some individuals lived in a county classified as exposed based on this criteria, but were in a region of the county far enough away from the storm center that they were not severely impacted. These individuals would be classified as exposed when they really were not and it could bias an apparetn association towards the null. Alternatively, individuals who lived in a unexposed county, but were near the border of an exposed county could be incorrectly categorized as being unexposed even if they actually experienced many of the effects of the storm.</w:t>
+      </w:r>
+    </w:p>
+    <w:p>
+      <w:pPr>
+        <w:pStyle w:val="Heading3"/>
+      </w:pPr>
+      <w:bookmarkStart w:id="33" w:name="statemetropolitan-region"/>
+      <w:bookmarkEnd w:id="33"/>
+      <w:r>
+        <w:t xml:space="preserve">State/Metropolitan Region</w:t>
+      </w:r>
+    </w:p>
+    <w:p>
+      <w:pPr>
+        <w:pStyle w:val="FirstParagraph"/>
+      </w:pPr>
+      <w:r>
+        <w:t xml:space="preserve">Many studies used the spatial level of entire states or specific metropolitan areas to gather information on those who were exposed.</w:t>
+      </w:r>
+      <w:r>
+        <w:t xml:space="preserve"> </w:t>
+      </w:r>
+      <w:r>
+        <w:t xml:space="preserve">(Harville et al. 2010)</w:t>
+      </w:r>
+      <w:r>
+        <w:t xml:space="preserve"> </w:t>
+      </w:r>
+      <w:r>
+        <w:t xml:space="preserve">is an interesting paper because it looks at the state level as well as the regional and parish level. In this paper researchers observed birth outcomes in response to Hurricane Katrina in the state of Louisiana as a whole, the New Orleans metropolitan area, and Orleans parish, which is the heart of New Orleans. Looking at these three levels is a way to compare different incident rates and other measures of associations across different spatial scales.</w:t>
+      </w:r>
+    </w:p>
+    <w:p>
+      <w:pPr>
+        <w:pStyle w:val="BodyText"/>
+      </w:pPr>
+      <w:r>
+        <w:t xml:space="preserve">The state or national level is the spatial level of an ecological study and can be useful to compare the emergency preparedness and policies of different states. It can also reveal inequities in government response to natural disasters. For example, in</w:t>
+      </w:r>
+      <w:r>
+        <w:t xml:space="preserve"> </w:t>
+      </w:r>
+      <w:r>
+        <w:t xml:space="preserve">(Willison et al. 2019)</w:t>
+      </w:r>
+      <w:r>
+        <w:t xml:space="preserve">, researchers quantified the federal responses to Hurricanes Irma, Harvey, and Maria in Texas, Florida, and Puerto Rico. They determined that in terms of federal spending and staffing, Hurricane Maria in Puerto Rico was not responded to in a manner commensurate with damage and need for aid compared to Hurricanes Irma and Harvey in Texas and Puerto Rico.</w:t>
+      </w:r>
+    </w:p>
+    <w:p>
+      <w:pPr>
+        <w:pStyle w:val="Heading1"/>
+      </w:pPr>
+      <w:bookmarkStart w:id="34" w:name="temporal-scales"/>
+      <w:bookmarkEnd w:id="34"/>
+      <w:r>
+        <w:t xml:space="preserve">Temporal Scales</w:t>
+      </w:r>
+    </w:p>
+    <w:p>
+      <w:pPr>
+        <w:pStyle w:val="FirstParagraph"/>
+      </w:pPr>
+      <w:r>
+        <w:t xml:space="preserve">Thanks to scientitific institutions such as NOAA and the National Weather Service, there are large networks of sensors and monitoring equipment established across the United States that are capable of recording physical exposure data at a fine temporal level. It is possible to know the wind speed, amount of rainfall, and air temperature at very fine temporal scales throughout the duration of a tropical cyclone event. Human impacts data however, is typically not available at such a fine scale, nor is such a scale sometimes even relevant. Whereas physical exposure data may be collected in real time during the storm, many of the human impacts that researchers are interested in may be only known after the storm, and thus estimations may have to be made of what happened in the past. Below are some examples of time scales that are more applicable to a human scale, and why aggregating physical exposure data to these units of time may be necessary.</w:t>
+      </w:r>
+    </w:p>
+    <w:p>
+      <w:pPr>
+        <w:pStyle w:val="Heading3"/>
+      </w:pPr>
+      <w:bookmarkStart w:id="35" w:name="real-time-minutes-hours"/>
+      <w:bookmarkEnd w:id="35"/>
+      <w:r>
+        <w:t xml:space="preserve">Real Time (Minutes, Hours)</w:t>
+      </w:r>
+    </w:p>
+    <w:p>
+      <w:pPr>
+        <w:pStyle w:val="FirstParagraph"/>
+      </w:pPr>
+      <w:r>
         <w:t xml:space="preserve">Many physical exposures, like the ones mentioned above (storm tracks, wind speed, flooding, precipitation, storm surges) are recorded by various instruments and measuring devices both on the ground and above using radar, satellite imagery, etc.</w:t>
       </w:r>
     </w:p>
@@ -804,289 +1103,8 @@
       <w:pPr>
         <w:pStyle w:val="Heading3"/>
       </w:pPr>
-      <w:bookmarkStart w:id="32" w:name="point-location"/>
-      <w:bookmarkEnd w:id="32"/>
-      <w:r>
-        <w:t xml:space="preserve">Point Location</w:t>
-      </w:r>
-    </w:p>
-    <w:p>
-      <w:pPr>
-        <w:pStyle w:val="FirstParagraph"/>
-      </w:pPr>
-      <w:r>
-        <w:t xml:space="preserve">Point locations are the smallest resolution of spatial data used to assess the exposure to tropical storms and hurricanes, as they represent the specific location of individual, non-aggregated observations on the outcome of interest. In many cases, researchers collect information on the study subject's residential address through some sort of a survey to assess point location</w:t>
-      </w:r>
-      <w:r>
-        <w:t xml:space="preserve"> </w:t>
-      </w:r>
-      <w:r>
-        <w:t xml:space="preserve">(Lieberman-Cribbin et al. 2017)</w:t>
-      </w:r>
-      <w:r>
-        <w:t xml:space="preserve">,</w:t>
-      </w:r>
-      <w:r>
-        <w:t xml:space="preserve"> </w:t>
-      </w:r>
-      <w:r>
-        <w:t xml:space="preserve">(Jaycox et al. 2010)</w:t>
-      </w:r>
-      <w:r>
-        <w:t xml:space="preserve">,</w:t>
-      </w:r>
-      <w:r>
-        <w:t xml:space="preserve">(Bayleyegn et al. 2006)</w:t>
-      </w:r>
-      <w:r>
-        <w:t xml:space="preserve">. These surveys are often designed to assess psychological needs of hurricane survivors, as well as medical, financial, and nutritional needs. For example in</w:t>
-      </w:r>
-      <w:r>
-        <w:t xml:space="preserve"> </w:t>
-      </w:r>
-      <w:r>
-        <w:t xml:space="preserve">(Lieberman-Cribbin et al. 2017)</w:t>
-      </w:r>
-      <w:r>
-        <w:t xml:space="preserve">, New York City residents provided their address in a self reported manner to look at associations between mental health outcomes and flooding data. This residential address served as a point location that could be mapped and was compared to flooding data maps created by FEMA. In other cases, a GPS device is used to record coordinates that mark a specific point location. An example is</w:t>
-      </w:r>
-      <w:r>
-        <w:t xml:space="preserve"> </w:t>
-      </w:r>
-      <w:r>
-        <w:t xml:space="preserve">(Hagy, Lehrter, and Murrell 2006)</w:t>
-      </w:r>
-      <w:r>
-        <w:t xml:space="preserve">, where specific point locations were used to take water samples were taken to measure parameters of water quality such as salinity, temperature, dissolved oxygen, and turbidity compared before and after Hurricane Ivan in Pensacola Bay, Florida. This is a common practice in ecological research because point locations distributed across a landscape can be used to observe patterns taking geography into account. Point locations are also advantageous when using satellite images in conjuction with analysis of hurricane impact as illustrated in</w:t>
-      </w:r>
-      <w:r>
-        <w:t xml:space="preserve"> </w:t>
-      </w:r>
-      <w:r>
-        <w:t xml:space="preserve">(Bianchette et al. 2009)</w:t>
-      </w:r>
-      <w:r>
-        <w:t xml:space="preserve">, where Landsat 5 images were used to compare vegetation damage, by looking at specific trees at different elevations to assess the ecological impact of Hurricane Ivan.</w:t>
-      </w:r>
-    </w:p>
-    <w:p>
-      <w:pPr>
-        <w:pStyle w:val="BodyText"/>
-      </w:pPr>
-      <w:r>
-        <w:t xml:space="preserve">The obvious advantage of a point location is that when mapped, it can be overlayed with physical exposure data on a storm or storms to gage a very accurate picture of exposure, taking full advantage of high resolution in the exposure data. Since storm tracks are often spatially represented by the path of the storm's center, having point locations for the exposed units of interest allows researchers to more accurately measure how close each observation was to the storm's central track, and make further conclusions on this. Similarly, point locations can be integrated in a straightforward way with gridded exposure data, as might result from re-analysis datasets or ... [check with James Done about this], as each point location can be assigned the exposure level of the closest gridded measurement.</w:t>
-      </w:r>
-    </w:p>
-    <w:p>
-      <w:pPr>
-        <w:pStyle w:val="BodyText"/>
-      </w:pPr>
-      <w:r>
-        <w:t xml:space="preserve">We will discuss this issue later in this paper, but a common fact of tropical cyclone research is that point locations representing human impacts and outcomes do not often line up exactly with the physical exposure data points. In this case, distance from storm tracks, or distance from exposure monitors and sensors will have to be used to approximate exposure. Interpolating exposure data over a surface that overlays point locations of human impacts is also an option.</w:t>
-      </w:r>
-    </w:p>
-    <w:p>
-      <w:pPr>
-        <w:pStyle w:val="Heading3"/>
-      </w:pPr>
-      <w:bookmarkStart w:id="33" w:name="zip-codecountyparish"/>
-      <w:bookmarkEnd w:id="33"/>
-      <w:r>
-        <w:t xml:space="preserve">Zip Code/County/Parish</w:t>
-      </w:r>
-    </w:p>
-    <w:p>
-      <w:pPr>
-        <w:pStyle w:val="FirstParagraph"/>
-      </w:pPr>
-      <w:r>
-        <w:t xml:space="preserve">While point locations are very useful, many of the papers cited used larger geographic areas to denote spatial exposure to storms. Zip codes</w:t>
-      </w:r>
-      <w:r>
-        <w:t xml:space="preserve"> </w:t>
-      </w:r>
-      <w:r>
-        <w:t xml:space="preserve">(Bevilacqua et al. 2020)</w:t>
-      </w:r>
-      <w:r>
-        <w:t xml:space="preserve">,</w:t>
-      </w:r>
-      <w:r>
-        <w:t xml:space="preserve">(Lane et al. 2013)</w:t>
-      </w:r>
-      <w:r>
-        <w:t xml:space="preserve">, are often used to aggregate groups of people living in a given area. Counties are at a higher aggregation level than zip codes</w:t>
-      </w:r>
-      <w:r>
-        <w:t xml:space="preserve"> </w:t>
-      </w:r>
-      <w:r>
-        <w:t xml:space="preserve">(Kinney et al. 2008)</w:t>
-      </w:r>
-      <w:r>
-        <w:t xml:space="preserve">,</w:t>
-      </w:r>
-      <w:r>
-        <w:t xml:space="preserve"> </w:t>
-      </w:r>
-      <w:r>
-        <w:t xml:space="preserve">(S. C. Grabich et al. 2016)</w:t>
-      </w:r>
-      <w:r>
-        <w:t xml:space="preserve">,</w:t>
-      </w:r>
-      <w:r>
-        <w:t xml:space="preserve"> </w:t>
-      </w:r>
-      <w:r>
-        <w:t xml:space="preserve">(S. Grabich et al. 2016)</w:t>
-      </w:r>
-      <w:r>
-        <w:t xml:space="preserve">,</w:t>
-      </w:r>
-      <w:r>
-        <w:t xml:space="preserve"> </w:t>
-      </w:r>
-      <w:r>
-        <w:t xml:space="preserve">(Schwartz et al. 2018)</w:t>
-      </w:r>
-      <w:r>
-        <w:t xml:space="preserve">,</w:t>
-      </w:r>
-      <w:r>
-        <w:t xml:space="preserve"> </w:t>
-      </w:r>
-      <w:r>
-        <w:t xml:space="preserve">(Harville et al. 2010)</w:t>
-      </w:r>
-      <w:r>
-        <w:t xml:space="preserve">. Often these levels seem to be used when a specific metropolitan area is being looked at, such as New York City after Hurricane Sandy</w:t>
-      </w:r>
-      <w:r>
-        <w:t xml:space="preserve"> </w:t>
-      </w:r>
-      <w:r>
-        <w:t xml:space="preserve">(Lane et al. 2013)</w:t>
-      </w:r>
-      <w:r>
-        <w:t xml:space="preserve">, and Houstan after Hurricane Harvey</w:t>
-      </w:r>
-      <w:r>
-        <w:t xml:space="preserve"> </w:t>
-      </w:r>
-      <w:r>
-        <w:t xml:space="preserve">(Schwartz et al. 2018)</w:t>
-      </w:r>
-      <w:r>
-        <w:t xml:space="preserve">.</w:t>
-      </w:r>
-    </w:p>
-    <w:p>
-      <w:pPr>
-        <w:pStyle w:val="BodyText"/>
-      </w:pPr>
-      <w:r>
-        <w:t xml:space="preserve">Aggregating exposure at the county level is convenient because it utilizes some of the most established methods for assigning exposure status: the storm track trajectory, and FEMA presidential disaster declarations</w:t>
-      </w:r>
-      <w:r>
-        <w:t xml:space="preserve"> </w:t>
-      </w:r>
-      <w:r>
-        <w:t xml:space="preserve">(S. Grabich et al. 2016)</w:t>
-      </w:r>
-      <w:r>
-        <w:t xml:space="preserve">. The storm track trajectory is typically the path that the tropical cyclone takes, and although the counties immediately crossed can be categorized as exposed, there are methods to calculate distance from the storm center that allow for estimation of exposure at various distances by establishing exposure thresholds.</w:t>
-      </w:r>
-    </w:p>
-    <w:p>
-      <w:pPr>
-        <w:pStyle w:val="BodyText"/>
-      </w:pPr>
-      <w:r>
-        <w:t xml:space="preserve">There are several disadvantages and pitfalls to using this spatial level. For one, not all counties and zip codes(which are called parishes in Louisiana) are the same size or have the same population, so they may not be immediately comparable. Using the county/parish or zip code makes it easier for researchers to misclassify exposure. There are many ways that this can occur in a study on tropical storms; one common example is that counties selected as exposed are those that had the center of the storm pass through their county's physical boundaries. However it is very possible that some individuals lived in a county classified as exposed based on this criteria, but were in a region of the county far enough away from the storm center that they were not severely impacted. These individuals would be classified as exposed when they really were not and it could bias an apparetn association towards the null. Alternatively, individuals who lived in a unexposed county, but were near the border of an exposed county could be incorrectly categorized as being unexposed even if they actually experienced many of the effects of the storm.</w:t>
-      </w:r>
-    </w:p>
-    <w:p>
-      <w:pPr>
-        <w:pStyle w:val="Heading3"/>
-      </w:pPr>
-      <w:bookmarkStart w:id="34" w:name="statemetropolitan-region"/>
-      <w:bookmarkEnd w:id="34"/>
-      <w:r>
-        <w:t xml:space="preserve">State/Metropolitan Region</w:t>
-      </w:r>
-    </w:p>
-    <w:p>
-      <w:pPr>
-        <w:pStyle w:val="FirstParagraph"/>
-      </w:pPr>
-      <w:r>
-        <w:t xml:space="preserve">Many studies used the spatial level of entire states or specific metropolitan areas to gather information on those who were exposed.</w:t>
-      </w:r>
-      <w:r>
-        <w:t xml:space="preserve"> </w:t>
-      </w:r>
-      <w:r>
-        <w:t xml:space="preserve">(Harville et al. 2010)</w:t>
-      </w:r>
-      <w:r>
-        <w:t xml:space="preserve"> </w:t>
-      </w:r>
-      <w:r>
-        <w:t xml:space="preserve">is an interesting paper because it looks at the state level as well as the regional and parish level. In this paper researchers observed birth outcomes in response to Hurricane Katrina in the state of Louisiana as a whole, the New Orleans metropolitan area, and Orleans parish, which is the heart of New Orleans. Looking at these three levels is a way to compare different incident rates and other measures of associations across different spatial scales.</w:t>
-      </w:r>
-    </w:p>
-    <w:p>
-      <w:pPr>
-        <w:pStyle w:val="BodyText"/>
-      </w:pPr>
-      <w:r>
-        <w:t xml:space="preserve">The state or national level is the spatial level of an ecological study and can be useful to compare the emergency preparedness and policies of different states. It can also reveal inequities in government response to natural disasters. For example, in</w:t>
-      </w:r>
-      <w:r>
-        <w:t xml:space="preserve"> </w:t>
-      </w:r>
-      <w:r>
-        <w:t xml:space="preserve">(Willison et al. 2019)</w:t>
-      </w:r>
-      <w:r>
-        <w:t xml:space="preserve">, researchers quantified the federal responses to Hurricanes Irma, Harvey, and Maria in Texas, Florida, and Puerto Rico. They determined that in terms of federal spending and staffing, Hurricane Maria in Puerto Rico was not responded to in a manner commensurate with damage and need for aid compared to Hurricanes Irma and Harvey in Texas and Puerto Rico.</w:t>
-      </w:r>
-    </w:p>
-    <w:p>
-      <w:pPr>
-        <w:pStyle w:val="Heading1"/>
-      </w:pPr>
-      <w:bookmarkStart w:id="35" w:name="temporal-scales"/>
-      <w:bookmarkEnd w:id="35"/>
-      <w:r>
-        <w:t xml:space="preserve">Temporal Scales</w:t>
-      </w:r>
-    </w:p>
-    <w:p>
-      <w:pPr>
-        <w:pStyle w:val="FirstParagraph"/>
-      </w:pPr>
-      <w:r>
-        <w:t xml:space="preserve">Thanks to scientitific institutions such as NOAA and the National Weather Service, there are wide networks of sensors and monitoring equipment established across the United States that are capable of recording physical exposure data at a fine level. It is possible to know the wind speed, amount of rainfall, and air temperature at very fine temporal scales throughout the duration of a tropical cyclone event. Human impacts data however, is typically not available at such a fine scale, nor is such a scale sometimes even relevant. Whereas physical exposure data may be collected in real time during the storm, many of the human impacts that researchers are interested in may be only known after the storm, and thus estimations may have to be made of what happened in the past. Below are some examples of time scales that are more applicable to a human scale, and why aggregating physical exposure data to these units of time may be necessary.</w:t>
-      </w:r>
-    </w:p>
-    <w:p>
-      <w:pPr>
-        <w:pStyle w:val="Heading3"/>
-      </w:pPr>
-      <w:bookmarkStart w:id="36" w:name="final-temporal-scales"/>
+      <w:bookmarkStart w:id="36" w:name="day-and-week"/>
       <w:bookmarkEnd w:id="36"/>
-      <w:r>
-        <w:t xml:space="preserve">Final Temporal Scales</w:t>
-      </w:r>
-    </w:p>
-    <w:p>
-      <w:pPr>
-        <w:pStyle w:val="Heading3"/>
-      </w:pPr>
-      <w:bookmarkStart w:id="37" w:name="day-and-week"/>
-      <w:bookmarkEnd w:id="37"/>
       <w:r>
         <w:t xml:space="preserve">Day and Week</w:t>
       </w:r>
@@ -1167,10 +1185,45 @@
       <w:pPr>
         <w:pStyle w:val="Heading3"/>
       </w:pPr>
-      <w:bookmarkStart w:id="38" w:name="cumulative-measures-of-time"/>
+      <w:bookmarkStart w:id="37" w:name="cumulative-measures-of-time"/>
+      <w:bookmarkEnd w:id="37"/>
+      <w:r>
+        <w:t xml:space="preserve">Cumulative Measures of Time</w:t>
+      </w:r>
+    </w:p>
+    <w:p>
+      <w:pPr>
+        <w:pStyle w:val="FirstParagraph"/>
+      </w:pPr>
+      <w:r>
+        <w:t xml:space="preserve">It is often the case that specific physical exposures are not considered in real time to ascertain human impacts. Instead, human impacts are assessed after the storm has passed, often noting the number of days or weeks that have passed since the hurricane made landfall. This method is common when assessing damages, recovery efforts, and when human impacts are self reported. When this is the case, it is often useful to take an aggregate exposure an aggregate measure of physical exposure corresponding to this time frame, such as the maximum wind speed or maximum flooding level over the period of time being studied.</w:t>
+      </w:r>
+    </w:p>
+    <w:p>
+      <w:pPr>
+        <w:pStyle w:val="BodyText"/>
+      </w:pPr>
+      <w:r>
+        <w:t xml:space="preserve">Other times, it is useful to look at cumulative measures of time but also divide that period up by a certain time unit. For example, in</w:t>
+      </w:r>
+      <w:r>
+        <w:t xml:space="preserve"> </w:t>
+      </w:r>
+      <w:r>
+        <w:t xml:space="preserve">(Grech and Scherb 2015)</w:t>
+      </w:r>
+      <w:r>
+        <w:t xml:space="preserve">, male and female birth ratios were observed monthly from January 2003 to December 2012 in order to observe trends before and after Hurricane Katrina. In this example we can see that a large time frame of several years is studied, but it is divided by months.</w:t>
+      </w:r>
+    </w:p>
+    <w:p>
+      <w:pPr>
+        <w:pStyle w:val="Heading1"/>
+      </w:pPr>
+      <w:bookmarkStart w:id="38" w:name="implications-of-not-improving-this-integration"/>
       <w:bookmarkEnd w:id="38"/>
       <w:r>
-        <w:t xml:space="preserve">Cumulative Measures of Time</w:t>
+        <w:t xml:space="preserve">Implications of not improving this integration</w:t>
       </w:r>
     </w:p>
     <w:p>
@@ -1178,34 +1231,593 @@
         <w:pStyle w:val="FirstParagraph"/>
       </w:pPr>
       <w:r>
-        <w:t xml:space="preserve">It is often the case that specific physical exposures are not considered in real time to ascertain human impacts. Instead, human impacts are assessed after the storm has passed, often noting the number of days or weeks that have passed since the hurricane made landfall. This method is common when assessing damages, recovery efforts, and when human impacts are self reported. When this is the case, it is often useful to take an aggregate exposure an aggregate measure of physical exposure corresponding to this time frame, such as the maximum wind speed or maximum flooding level over the period of time being studied.</w:t>
-      </w:r>
-    </w:p>
-    <w:p>
-      <w:pPr>
-        <w:pStyle w:val="BodyText"/>
-      </w:pPr>
-      <w:r>
-        <w:t xml:space="preserve">Other times, it is useful to look at cumulative measures of time but also divide that period up by a certain time unit. For example, in</w:t>
-      </w:r>
-      <w:r>
-        <w:t xml:space="preserve"> </w:t>
-      </w:r>
-      <w:r>
-        <w:t xml:space="preserve">(Grech and Scherb 2015)</w:t>
-      </w:r>
-      <w:r>
-        <w:t xml:space="preserve">, male and female birth ratios were observed monthly from January 2003 to December 2012 in order to observe trends before and after Hurricane Katrina. In this example we can see that a large time frame of several years is studied, but it is divided by months.</w:t>
+        <w:t xml:space="preserve">Temporal and spatial misalignment poses certain challenges to researchers investigating the human impacts of tropical cyclones. There are several methods for integrating exposure data and outcome data that are at different scales, namely aggregating, interpolating, and matching data. These integration methods allow researchers to estimate associations of human impacts with particular storm exposures, and this is key for understanding the ways in which vulnerable populations are susceptible to tropical cyclone exposures.</w:t>
+      </w:r>
+    </w:p>
+    <w:p>
+      <w:pPr>
+        <w:pStyle w:val="BodyText"/>
+      </w:pPr>
+      <w:r>
+        <w:t xml:space="preserve">When researchers are confronted with exposure and outcome data at different temporal and/or spatial scales there are a few things they can do. One is to aggregate whichever dataset is at a finer resolution to match the dataset that is already at a broader resolution. Often when this method is employed, a specific exposure variable may be available for analysis at a very fine resolution. For example, many weather monitoring sites across a county may be recording wind speed, but researchers will take a single value to represent wind speed in the entire county, possibly by taking an average or a maximum value. This is a what is happening when a metric such as maximum wind speed is being used as a proxy for tropical cyclone intensity or exposure as in</w:t>
+      </w:r>
+      <w:r>
+        <w:t xml:space="preserve"> </w:t>
+      </w:r>
+      <w:r>
+        <w:t xml:space="preserve">(S. Grabich et al. 2016)</w:t>
+      </w:r>
+      <w:r>
+        <w:t xml:space="preserve">. In</w:t>
+      </w:r>
+      <w:r>
+        <w:t xml:space="preserve"> </w:t>
+      </w:r>
+      <w:r>
+        <w:t xml:space="preserve">(Shao et al. 2017)</w:t>
+      </w:r>
+      <w:r>
+        <w:t xml:space="preserve">, the maximum wind speed when a tropical cyclone made landfall in a particular coastal county was used to assign that particular county's exposure.</w:t>
+      </w:r>
+    </w:p>
+    <w:p>
+      <w:pPr>
+        <w:pStyle w:val="BodyText"/>
+      </w:pPr>
+      <w:r>
+        <w:t xml:space="preserve">Misalignment doesn't only occur when data points are at different scales however. Sometimes there are situations in which researchers will have exposure and outcome data at point location resolution. The problem is that the point locations are not the same, or do not line up with each other. A researcher may have access to exposure data from a weather monitor at a point location that gives the amount of rainfall received during the same storm, and then several households nearby that are also point locations, but varying distances from the weather monitor. In a situation such as this, the researcher will have to interpolate data, or else find some other way of matching the point location with the dataset.</w:t>
+      </w:r>
+    </w:p>
+    <w:p>
+      <w:pPr>
+        <w:pStyle w:val="BodyText"/>
+      </w:pPr>
+      <w:r>
+        <w:t xml:space="preserve">The aformentioned methods above for integrating datasets from physical exposures and human impacts come with the important caveat that they introduce bias and error into studies. Bias and error impact the internal validity of a study by obscuring the true association between an exposure and certain outcome relating to human impacts. Bias and error can have the affect of moving an estimate of an association away from the true paramater, as well as reducing precision of that estimate.</w:t>
+      </w:r>
+    </w:p>
+    <w:p>
+      <w:pPr>
+        <w:pStyle w:val="BodyText"/>
+      </w:pPr>
+      <w:r>
+        <w:t xml:space="preserve">In this last section we will explain the implications of integrating datasets from different temporal and spatial scales. There are many sources of error and bias that can be introduced and we will explain how ecological bias, exposure misclassification and measurement error arise from datasets that are aggregated and interpolated. We will also explain what effect these forms of error and bias have on the estimate of the associations we are interested in.</w:t>
+      </w:r>
+    </w:p>
+    <w:p>
+      <w:pPr>
+        <w:pStyle w:val="Heading2"/>
+      </w:pPr>
+      <w:bookmarkStart w:id="39" w:name="when-data-have-different-scales"/>
+      <w:bookmarkEnd w:id="39"/>
+      <w:r>
+        <w:t xml:space="preserve">When Data Have Different Scales</w:t>
+      </w:r>
+    </w:p>
+    <w:p>
+      <w:pPr>
+        <w:pStyle w:val="FirstParagraph"/>
+      </w:pPr>
+      <w:r>
+        <w:t xml:space="preserve">When researchers have physical exposure data at a very fine resolution, perhaps even continuous, and human impacts data at a more aggregate level, it is common and practical to aggregate the physical exposure data. When dealing with aggregated data of any kind, it is important to realize that information on the individual level is lost. Researchers should be mindful when aggregating data, particularly continuous data, that they are losing information. In this section we will discuss some of the major implications of aggregating data which include ecological bias, misclassification and measurement error, and the process of categorizing continuous data.</w:t>
+      </w:r>
+    </w:p>
+    <w:p>
+      <w:pPr>
+        <w:pStyle w:val="Heading3"/>
+      </w:pPr>
+      <w:bookmarkStart w:id="40" w:name="ecological-bias"/>
+      <w:bookmarkEnd w:id="40"/>
+      <w:r>
+        <w:t xml:space="preserve">Ecological Bias</w:t>
+      </w:r>
+    </w:p>
+    <w:p>
+      <w:pPr>
+        <w:pStyle w:val="FirstParagraph"/>
+      </w:pPr>
+      <w:r>
+        <w:t xml:space="preserve">Physical exposures to tropical cyclones, as well as human impacts, are observed across spatial gradiants, and though specific point locations may exist for a weather monitor recording maximum wind speed or rainfall, that point location data is often aggregated to a larger spatial unit. For example, several weather monitors at specific point locations recording maximum wind speed may be replaced by the maximum wind speed at the center of the county. Data such as this is known as ecological data, aggregate data, or contextual-level data. Studies that use such data are known as ecological studies</w:t>
+      </w:r>
+      <w:r>
+        <w:t xml:space="preserve"> </w:t>
+      </w:r>
+      <w:r>
+        <w:t xml:space="preserve">(Sedgwick 2014)</w:t>
+      </w:r>
+      <w:r>
+        <w:t xml:space="preserve">. Ecological bias occurs whenever the aggregate association between an exposure and an outcome does not properly reflect the association on the individual level</w:t>
+      </w:r>
+      <w:r>
+        <w:t xml:space="preserve"> </w:t>
+      </w:r>
+      <w:r>
+        <w:t xml:space="preserve">(Greenland and Morgenstern 1989)</w:t>
+      </w:r>
+      <w:r>
+        <w:t xml:space="preserve">. There are times when this is not a concern, such as when the aggregate is a count. For example in</w:t>
+      </w:r>
+      <w:r>
+        <w:t xml:space="preserve"> </w:t>
+      </w:r>
+      <w:r>
+        <w:t xml:space="preserve">(Zahran, Tavani, and Weiler 2013)</w:t>
+      </w:r>
+      <w:r>
+        <w:t xml:space="preserve">, the daily casualty count was reported for individual counties in the Southern United States, using count data from the Spatial Hazard Events and Losses Database. However, when estimates derived from ecological studies are used to infer individual estimates, ecological bias will likely be present. Especially when there is heterogeneity present in an aggregated population, an ecological estimate should not be taken to be representative of individual estimates.</w:t>
+      </w:r>
+    </w:p>
+    <w:p>
+      <w:pPr>
+        <w:pStyle w:val="Heading3"/>
+      </w:pPr>
+      <w:bookmarkStart w:id="41" w:name="categorizing-continuous-data"/>
+      <w:bookmarkEnd w:id="41"/>
+      <w:r>
+        <w:t xml:space="preserve">Categorizing Continuous Data</w:t>
+      </w:r>
+    </w:p>
+    <w:p>
+      <w:pPr>
+        <w:pStyle w:val="FirstParagraph"/>
+      </w:pPr>
+      <w:r>
+        <w:t xml:space="preserve">In addition to using larger spatial designations, researchers aggregate the physical exposures themselves, simplifying continuous measurements down to a single exposure metric. While aggregate values often represent the mean of all the values recorded, weather data is typically assessed by the maximum value. Regardless, aggregating physical exposure data requires researchers to categorize continuous data, which involves choosing appropriate thresholds.</w:t>
+      </w:r>
+    </w:p>
+    <w:p>
+      <w:pPr>
+        <w:pStyle w:val="BodyText"/>
+      </w:pPr>
+      <w:r>
+        <w:t xml:space="preserve">Thresholds are often used to assign exposure status to individuals or populations (often using a county as proxy for a population). For example, a county may be classified as exposed or unexposed based on local winds exceeding a threshold (e.g. gale-force winds or higher). Using the maximum wind speed at the center of a county is often the measurement used to determine exposure status.</w:t>
+      </w:r>
+      <w:r>
+        <w:t xml:space="preserve"> </w:t>
+      </w:r>
+      <w:r>
+        <w:t xml:space="preserve">(S. Grabich et al. 2016)</w:t>
+      </w:r>
+      <w:r>
+        <w:t xml:space="preserve"> </w:t>
+      </w:r>
+      <w:r>
+        <w:t xml:space="preserve">classified hurricane exposure in a Florida county using maximum wind speed. Maximum wind speed is a continuous variable, but the study used binary categorizations to divide it into tropical wind speeds, classified as greater than 39 miles per hour, and hurricane wind speeds, classified as greater than 74 miles per hour. Florida counties experiencing maximum wind speeds below 39 miles per hour were considered unexposed. In this example it is noteworthy to examine that all the Florida counties in this paper likely experienced hurricane winds somewhere on this spectrum, but categorizing that continuous data made exposure much simpler and concrete.</w:t>
+      </w:r>
+    </w:p>
+    <w:p>
+      <w:pPr>
+        <w:pStyle w:val="BodyText"/>
+      </w:pPr>
+      <w:r>
+        <w:t xml:space="preserve">The Saffir-Simpson scale is an example of how entire storms are often classified by their maximum wind speed. Forecasters classify hurricanes into categories on the Saffir-Simpson scale based on maximum sustained surface wind speed. This is defined as the peak one minute wind speed at a height of 10 feet over an unobstructed exposure</w:t>
+      </w:r>
+      <w:r>
+        <w:t xml:space="preserve"> </w:t>
+      </w:r>
+      <w:r>
+        <w:t xml:space="preserve">(Taylor et al. 2010)</w:t>
+      </w:r>
+      <w:r>
+        <w:t xml:space="preserve">. The Saffir-Simpson scale uses five different bins to classify varying levels of wind speed and determine the severity of a storm. The first level, Category 1 is designated for hurricanes and tropical storms with maximum wind speeds of between 64 - 82 knots and is generally considered dangerous to people, livestock, and pets from the hazard of flying and falling debris</w:t>
+      </w:r>
+      <w:r>
+        <w:t xml:space="preserve"> </w:t>
+      </w:r>
+      <w:r>
+        <w:t xml:space="preserve">(Taylor et al. 2010)</w:t>
+      </w:r>
+      <w:r>
+        <w:t xml:space="preserve">. On the higher end of the scale, Category 5 designates hurricanes with maximum wind speeds above 137 knots and is considered to have catastrophic effect on damage and a high probability of injury or death to people, livestock, and pets even if they are sheltering indoors</w:t>
+      </w:r>
+      <w:r>
+        <w:t xml:space="preserve"> </w:t>
+      </w:r>
+      <w:r>
+        <w:t xml:space="preserve">(Taylor et al. 2010)</w:t>
+      </w:r>
+      <w:r>
+        <w:t xml:space="preserve">. An important limitation of the Saffir-Simpson scale is that it doesn't account for other hurricane-related impact variables such as storm surges, flooding, and tornadoes</w:t>
+      </w:r>
+      <w:r>
+        <w:t xml:space="preserve"> </w:t>
+      </w:r>
+      <w:r>
+        <w:t xml:space="preserve">(Taylor et al. 2010)</w:t>
+      </w:r>
+      <w:r>
+        <w:t xml:space="preserve">.</w:t>
+      </w:r>
+      <w:r>
+        <w:t xml:space="preserve"> </w:t>
+      </w:r>
+      <w:r>
+        <w:t xml:space="preserve">(Shao et al. 2017)</w:t>
+      </w:r>
+      <w:r>
+        <w:t xml:space="preserve"> </w:t>
+      </w:r>
+      <w:r>
+        <w:t xml:space="preserve">used this scale to assign wind speed categories to counties along the Gulf Coast in a study assessing perceptions of risk to tropical cyclones.</w:t>
+      </w:r>
+      <w:r>
+        <w:t xml:space="preserve"> </w:t>
+      </w:r>
+      <w:r>
+        <w:t xml:space="preserve">(Belasen and Polachek 2008)</w:t>
+      </w:r>
+      <w:r>
+        <w:t xml:space="preserve"> </w:t>
+      </w:r>
+      <w:r>
+        <w:t xml:space="preserve">used this scale as well in a study that compared hurricane intensities to average earnings in different counties. Hurricanes with categories one, two or three were considered lower intensity, and hurricanes of counties four and five were considered high intensity.</w:t>
+      </w:r>
+    </w:p>
+    <w:p>
+      <w:pPr>
+        <w:pStyle w:val="BodyText"/>
+      </w:pPr>
+      <w:r>
+        <w:t xml:space="preserve">Another scale used to categorize wind speed is the Beaufort scale, created by Admiral Sir Francis Beaufort, used to classify wind speeds both over land and sea. While the Saffir-Simpson scale is only designated for wind speeds that are already at hurricane levels (greater than 64 knots), the Beaufort scale considers the wind speeds below this. The scale ranges from Force 0 (0-1 knots and calm) to Force 12 (64 to 71 knots and hurricane). Other interesting parts of the scale include Force 3 (4-6 knots) which is a gentle breeze, and Force 8 (34-40 knots) which is considered a gale.</w:t>
+      </w:r>
+    </w:p>
+    <w:p>
+      <w:pPr>
+        <w:pStyle w:val="BodyText"/>
+      </w:pPr>
+      <w:r>
+        <w:t xml:space="preserve">There are times when thresholds of human impacts are also used to assign exposure. In</w:t>
+      </w:r>
+      <w:r>
+        <w:t xml:space="preserve"> </w:t>
+      </w:r>
+      <w:r>
+        <w:t xml:space="preserve">(Christopher 2017)</w:t>
+      </w:r>
+      <w:r>
+        <w:t xml:space="preserve">, pregnancy outcomes were studied in relation to exposure to tropical cyclones and tornadoes. Birth outcomes to, others who had been pregnant during the cyclone disasters in counties exposed to the storm were compared to birth outcomes of mothers in unexposed counties. In this study, exposure was analyzed by using thresholds of fatalities (greater than ten deaths), and property damage (greater than $10 billion).</w:t>
+      </w:r>
+    </w:p>
+    <w:p>
+      <w:pPr>
+        <w:pStyle w:val="BodyText"/>
+      </w:pPr>
+      <w:r>
+        <w:t xml:space="preserve">Despite several advantages to dichotomizing continuous variables that we just discussed, there are several limitations to consider. Statistical power is lost because so much information is lost when categorization occurs</w:t>
+      </w:r>
+      <w:r>
+        <w:t xml:space="preserve"> </w:t>
+      </w:r>
+      <w:r>
+        <w:t xml:space="preserve">(Van Walraven and Hart 2008)</w:t>
+      </w:r>
+      <w:r>
+        <w:t xml:space="preserve">. This makes sense when you consider that continuous variables allow you to observe nuance in the data and perceive a dose response relationship between the predictor and response variables, should one exist. This effect is masked when researchers categorize data, and even more so when a smaller number of categorical variables are used (for example dichotomization itself at 2). Generally, if you are going to categorize continuous data, it is better to use 3 or more categories rather than just two, because this will capture more variation in the data that would otherwise be lost. An example of a paper that used three different bins was</w:t>
+      </w:r>
+      <w:r>
+        <w:t xml:space="preserve"> </w:t>
+      </w:r>
+      <w:r>
+        <w:t xml:space="preserve">(Kinney et al. 2008)</w:t>
+      </w:r>
+      <w:r>
+        <w:t xml:space="preserve">, which explored the risk of autism after a pregnancy that included exposure to a tropical storm in the state of Louisiana. The study authors classified tropical storm exposure as severe, intermediate, and low exposure, and these exposure classifications were determined based on whether a mother lived in a Louisiana parish that had both of the exposure factors of interest: storm intensity and storm vulnerability. Storm vulnerability in this case was based on another dichotomy: whether or not the storm center passed through the parish of interest. Storm vulnerability was a measure of how vulnerable the inhabitants of the parish were to the effects of a storm (higher socioeconomic neighborhoods and parishes have more resources to withstand and recover from a tropical storm for example).</w:t>
+      </w:r>
+    </w:p>
+    <w:p>
+      <w:pPr>
+        <w:pStyle w:val="BodyText"/>
+      </w:pPr>
+      <w:r>
+        <w:t xml:space="preserve">Another obvious problem with categorizing continuous data is that the cutoff points are often arbitrary. In the case of dichotomization, the median is often used, but there is typically no reason to assume that the median is a reasonable cutoff point. Because different samples will have different medians, this automatically makes many categorical bins difficult to compare across studies</w:t>
+      </w:r>
+      <w:r>
+        <w:t xml:space="preserve"> </w:t>
+      </w:r>
+      <w:r>
+        <w:t xml:space="preserve">(Altman and Royston 2006)</w:t>
+      </w:r>
+      <w:r>
+        <w:t xml:space="preserve">. Further, choosing optimal cutoff points that give the smallest p-values can lead to spurious results</w:t>
+      </w:r>
+      <w:r>
+        <w:t xml:space="preserve"> </w:t>
+      </w:r>
+      <w:r>
+        <w:t xml:space="preserve">(Altman and Royston 2006)</w:t>
+      </w:r>
+      <w:r>
+        <w:t xml:space="preserve">.</w:t>
+      </w:r>
+    </w:p>
+    <w:p>
+      <w:pPr>
+        <w:pStyle w:val="BodyText"/>
+      </w:pPr>
+      <w:r>
+        <w:t xml:space="preserve">Not surprisingly, dichotomizing continuous variables can bias results. A study by Selvin showed that the odds ratios can be significantly different depending on the chosen cutoff that is implemented in a study</w:t>
+      </w:r>
+      <w:r>
+        <w:t xml:space="preserve"> </w:t>
+      </w:r>
+      <w:r>
+        <w:t xml:space="preserve">(Van Walraven and Hart 2008)</w:t>
+      </w:r>
+      <w:r>
+        <w:t xml:space="preserve">. Categorical variables can also put otherwise similar observations into separate bins if they are close but on opposite sides of the cutoff</w:t>
+      </w:r>
+      <w:r>
+        <w:t xml:space="preserve"> </w:t>
+      </w:r>
+      <w:r>
+        <w:t xml:space="preserve">(Altman and Royston 2006)</w:t>
+      </w:r>
+      <w:r>
+        <w:t xml:space="preserve">. Choosing a median as a cutoff is intended to delineate bins, but if the bins are a "high" and "low" group, two individual observations that may only be a fraction different, but on either sides of the mean, will be classified as high and low respectively, and give the false impression that they are significantly different.</w:t>
+      </w:r>
+    </w:p>
+    <w:p>
+      <w:pPr>
+        <w:pStyle w:val="BodyText"/>
+      </w:pPr>
+      <w:r>
+        <w:t xml:space="preserve">Although using a single exposure value can simplify analysis and interpretation, particularly over an extended temporal scale, there are some obvious drawbacks to relying on one single aggregate value. For example, the Saffir Simpson categories typically correspond only to the geographic point location where the maximum wind speed was observed</w:t>
+      </w:r>
+      <w:r>
+        <w:t xml:space="preserve"> </w:t>
+      </w:r>
+      <w:r>
+        <w:t xml:space="preserve">(Taylor et al. 2010)</w:t>
+      </w:r>
+      <w:r>
+        <w:t xml:space="preserve">. Hurricane Wilma in 2005 for example, was a Category 3 hurricane when it made landfall on the southwest coast of Florida, but it created Category 1 and Category 2 conditions for the more populous Miami-Dade, Broward, and Palm Beach counties when it finally reached them</w:t>
+      </w:r>
+      <w:r>
+        <w:t xml:space="preserve"> </w:t>
+      </w:r>
+      <w:r>
+        <w:t xml:space="preserve">(Taylor et al. 2010)</w:t>
+      </w:r>
+      <w:r>
+        <w:t xml:space="preserve">.</w:t>
+      </w:r>
+    </w:p>
+    <w:p>
+      <w:pPr>
+        <w:pStyle w:val="Heading3"/>
+      </w:pPr>
+      <w:bookmarkStart w:id="42" w:name="misclassification-and-measurement-error-in-aggregating-data"/>
+      <w:bookmarkEnd w:id="42"/>
+      <w:r>
+        <w:t xml:space="preserve">Misclassification and Measurement Error in Aggregating Data</w:t>
+      </w:r>
+    </w:p>
+    <w:p>
+      <w:pPr>
+        <w:pStyle w:val="FirstParagraph"/>
+      </w:pPr>
+      <w:r>
+        <w:t xml:space="preserve">When aggregating data, another concern that arises is misclassification or measurerement error. Misclassification error occurs when exposure and outcome variables are measured in categories and the wrong category is assigned to a particular case/observation - for example when a case that is exposed is incorrectly categorized as unexposed. Failure to classify exposure accurately(for example, classifying certain observations as exposed to a storm when they really were not, or vice-versa), allows misclassification bias to move the results of the study further from the true parameter . Measurement error occurs when the variables being measured are continuous, such as the amount of precipitation or the wind speed that was measured during a tropical cyclone.</w:t>
+      </w:r>
+    </w:p>
+    <w:p>
+      <w:pPr>
+        <w:pStyle w:val="BodyText"/>
+      </w:pPr>
+      <w:r>
+        <w:t xml:space="preserve">Environmental epidemiology studies are often prone to misclassification error because the methods of assessing exposure are not always congruent with the way that researchers conduct human impact studies. It is easy to map the path of a tropical cyclone's center, and categorize every county it passes through as an exposed county. However, this information by itself would not give the researcher any information about population centers that the storm passed through or near to. A town within an exposed county may or may not have been close to the storm's path. Conversely,a town in an unexposed county could be located very close to the border of an exposed county, and even be closer to the storm's track than a different town within that exposed county. An example of a study that could be prone to this kind of bias is</w:t>
+      </w:r>
+      <w:r>
+        <w:t xml:space="preserve"> </w:t>
+      </w:r>
+      <w:r>
+        <w:t xml:space="preserve">(Kinney et al. 2008)</w:t>
+      </w:r>
+      <w:r>
+        <w:t xml:space="preserve"> </w:t>
+      </w:r>
+      <w:r>
+        <w:t xml:space="preserve">where Louisiana parishes were considered vulnerable to hurricane exposure based on whether or not the storm center passed through that parish. It is possible that the cases considered exposed based on living in these parishes were not in fact exposed since the storm may have passed through only a certain part of the parish. Never the less, all cases in a parish are considered exposed or unexposed in the aggregate.</w:t>
+      </w:r>
+    </w:p>
+    <w:p>
+      <w:pPr>
+        <w:pStyle w:val="BodyText"/>
+      </w:pPr>
+      <w:r>
+        <w:t xml:space="preserve">A potential solution to this problem of misclassification of populations is through the use of dasymmetric mapping. This is a method that creates heat maps, using different colors to illustrate differences in population density among other things. Overlaying storm tracks on dasymmetric maps is a method that could be employed to record differences in</w:t>
+      </w:r>
+    </w:p>
+    <w:p>
+      <w:pPr>
+        <w:pStyle w:val="Heading2"/>
+      </w:pPr>
+      <w:bookmarkStart w:id="43" w:name="when-data-have-the-same-scale-but-are-at-different-locations"/>
+      <w:bookmarkEnd w:id="43"/>
+      <w:r>
+        <w:t xml:space="preserve">When Data Have the Same Scale but are at Different Locations</w:t>
+      </w:r>
+    </w:p>
+    <w:p>
+      <w:pPr>
+        <w:pStyle w:val="FirstParagraph"/>
+      </w:pPr>
+      <w:r>
+        <w:t xml:space="preserve">Sometimes, researchers may have access to data that is down to the point source, both for physical exposures and also for human impacts. Very likely however, these point sources will not be the same. Here the issue is not of integrating different resolution levels, but rather of matching different point locations. Weather monitoring stations may be set up regularly in a geographic region, but the human impacts point locations could be tied to a residential address.</w:t>
+      </w:r>
+    </w:p>
+    <w:p>
+      <w:pPr>
+        <w:pStyle w:val="BodyText"/>
+      </w:pPr>
+      <w:r>
+        <w:t xml:space="preserve">One way to resolve this spatial misalignment is to assign exposure to the residential addresses based on the closest weather monitoring station</w:t>
+      </w:r>
+      <w:r>
+        <w:t xml:space="preserve"> </w:t>
+      </w:r>
+      <w:r>
+        <w:t xml:space="preserve">(Kim, Sheppard, and Kim 2009)</w:t>
+      </w:r>
+      <w:r>
+        <w:t xml:space="preserve">. This is a common method that is employed in many other areas of environmental epidemiology, including studies on the impacts of wildfire smoke plumes and urban smog on respiratory health. Typically, a distance threshold will be determined for a monitoring station or a sensor, and any residence within that distance will be assigned an exposure value from that monitoring point.</w:t>
+      </w:r>
+    </w:p>
+    <w:p>
+      <w:pPr>
+        <w:pStyle w:val="BodyText"/>
+      </w:pPr>
+      <w:r>
+        <w:t xml:space="preserve">There are several drawbacks to assigning exposure to human residences based on distance from a weather monitoring stations. One of them is that in more rural areas, in situ observations may be sparse and this limits the information between monitors, and diminishes the accuracy of exposures assigned to individuals located between those monitors</w:t>
+      </w:r>
+      <w:r>
+        <w:t xml:space="preserve"> </w:t>
+      </w:r>
+      <w:r>
+        <w:t xml:space="preserve">(Gan et al. 2017)</w:t>
+      </w:r>
+      <w:r>
+        <w:t xml:space="preserve">.The exposed population is also reduced when you rely on distance from monitoring sites, because you can only include individuals who are close enough to reasonably be assigned the exposure from that site</w:t>
+      </w:r>
+      <w:r>
+        <w:t xml:space="preserve"> </w:t>
+      </w:r>
+      <w:r>
+        <w:t xml:space="preserve">(Lassman et al. 2017)</w:t>
+      </w:r>
+      <w:r>
+        <w:t xml:space="preserve">. This can be a problem, as large populations are often required for detection of health impacts. Depending on the exposure of interest, topography, climate, and localized weather patterns will also render sites beyond a limited threshold distance from the site as unrealistic to be assigned the value from the monitoring station.</w:t>
+      </w:r>
+    </w:p>
+    <w:p>
+      <w:pPr>
+        <w:pStyle w:val="BodyText"/>
+      </w:pPr>
+      <w:r>
+        <w:t xml:space="preserve">Other limitations: storm events could blow away monitors (damage sensors) or the rain can come down in slants that make measurements less accurate. Issues with a radar asystem are different from issues with a ground based monitoring system.</w:t>
+      </w:r>
+    </w:p>
+    <w:p>
+      <w:pPr>
+        <w:pStyle w:val="BodyText"/>
+      </w:pPr>
+      <w:r>
+        <w:t xml:space="preserve">Another method of assigning exposure to spatially misaligned individuals is to interpolate. Spatial interpolation is the prediction of values or metrics of specific points within a defined region based on some sort of spatial model</w:t>
+      </w:r>
+      <w:r>
+        <w:t xml:space="preserve"> </w:t>
+      </w:r>
+      <w:r>
+        <w:t xml:space="preserve">(Li and Heap 2014)</w:t>
+      </w:r>
+      <w:r>
+        <w:t xml:space="preserve">.</w:t>
+      </w:r>
+    </w:p>
+    <w:p>
+      <w:pPr>
+        <w:pStyle w:val="BodyText"/>
+      </w:pPr>
+      <w:r>
+        <w:t xml:space="preserve">Kriging is one such method that creates continuous spatial surfaces for understanding environmental variables like air pollution, minerals, soil, and meteorological conditions</w:t>
+      </w:r>
+      <w:r>
+        <w:t xml:space="preserve"> </w:t>
+      </w:r>
+      <w:r>
+        <w:t xml:space="preserve">(Liang and Kumar 2013)</w:t>
+      </w:r>
+      <w:r>
+        <w:t xml:space="preserve">. It is a type of Generalized Least Square Regression Algorithm</w:t>
+      </w:r>
+      <w:r>
+        <w:t xml:space="preserve"> </w:t>
+      </w:r>
+      <w:r>
+        <w:t xml:space="preserve">(Li and Heap 2014)</w:t>
+      </w:r>
+      <w:r>
+        <w:t xml:space="preserve">. This method has been used extensively in modeling the effects of air pollution in places like California, as was done in</w:t>
+      </w:r>
+      <w:r>
+        <w:t xml:space="preserve"> </w:t>
+      </w:r>
+      <w:r>
+        <w:t xml:space="preserve">(Kim, Sheppard, and Kim 2009)</w:t>
+      </w:r>
+      <w:r>
+        <w:t xml:space="preserve"> </w:t>
+      </w:r>
+      <w:r>
+        <w:t xml:space="preserve">to look at air pollution exposure in Los Angeles, California. The study utilized a kriging model and as well as using the nearest weather monitoring station to assign air pollution exposure to residential locations in Los Angeles. Kriging is widely applicable to studies of tropical cyclones as well. Researchers in South Carolina used kriging interpolation to analyse rainfall data and create spatio-temporal model in 2015 during a particularly strong storm season.</w:t>
+      </w:r>
+    </w:p>
+    <w:p>
+      <w:pPr>
+        <w:pStyle w:val="BodyText"/>
+      </w:pPr>
+      <w:r>
+        <w:t xml:space="preserve">Creating a surface, something using a model. This brings in other stuff. Kriging is only based on PM2.5 (if studying wildfire smoke). Modeling would bring in other things like weather.</w:t>
+      </w:r>
+    </w:p>
+    <w:p>
+      <w:pPr>
+        <w:pStyle w:val="BodyText"/>
+      </w:pPr>
+      <w:r>
+        <w:t xml:space="preserve">3rd category: modeling.</w:t>
+      </w:r>
+    </w:p>
+    <w:p>
+      <w:pPr>
+        <w:pStyle w:val="BodyText"/>
+      </w:pPr>
+      <w:r>
+        <w:t xml:space="preserve">Mention somewhere that homogenous exposures over large areas mean that it doesn't matter what method you use, maybe use the most simple, because otherwise this will be more computation time and it is harder to interpret.</w:t>
+      </w:r>
+    </w:p>
+    <w:p>
+      <w:pPr>
+        <w:pStyle w:val="Heading3"/>
+      </w:pPr>
+      <w:bookmarkStart w:id="44" w:name="misclassification-for-same-scale-different-locations"/>
+      <w:bookmarkEnd w:id="44"/>
+      <w:r>
+        <w:t xml:space="preserve">Misclassification for Same Scale Different Locations</w:t>
+      </w:r>
+    </w:p>
+    <w:p>
+      <w:pPr>
+        <w:pStyle w:val="FirstParagraph"/>
+      </w:pPr>
+      <w:r>
+        <w:t xml:space="preserve">The obvious goal of assigning tropical cyclone exposures to individual point locations by matching values from the nearest monitoring site or spatially interpolating, is to estimate exposure values accuarately. This is crucial to avoid exposure misclassification. The more spatially heterogeneous that an environmental exposure is, the more room there is for exposure misclassification to occur. In studies of wildfires and air pollution, concentrations of PM2.5 and other air pollutants can very greatly within relatively small spatial areas. Other factors like windspeed and rainfall however, are fairly homogenous across spatial areas. This means that interpolating and assigning exposure based on the nearest monitoring sites may result in less exposure misclassificationhave. Tornadoes on the other hand tend to be very localized and can easily be overlooked with these methods.</w:t>
+      </w:r>
+    </w:p>
+    <w:p>
+      <w:pPr>
+        <w:pStyle w:val="BodyText"/>
+      </w:pPr>
+      <w:r>
+        <w:t xml:space="preserve">When assigning exposure to an individual point location based on the nearest monitoring site, the further this location is from the monitoring site, the more likely it is that the monitoring site won't reflect an exposure estimate accurately. Topography, complicated weather patterns, and other things could complicate this measurement.</w:t>
+      </w:r>
+    </w:p>
+    <w:p>
+      <w:pPr>
+        <w:pStyle w:val="BodyText"/>
+      </w:pPr>
+      <w:r>
+        <w:t xml:space="preserve">When interpolating, the environmental exposure of concern will partially determine the potential for misclassification. Using the examples from above of windspeed and rainfall, it is unlikely that much misclassification would occur over a spatial interface since they are homogenous over large areas.</w:t>
       </w:r>
     </w:p>
     <w:p>
       <w:pPr>
         <w:pStyle w:val="Heading1"/>
       </w:pPr>
-      <w:bookmarkStart w:id="39" w:name="implications-of-not-improving-this-integration"/>
-      <w:bookmarkEnd w:id="39"/>
-      <w:r>
-        <w:t xml:space="preserve">Implications of not improving this integration</w:t>
+      <w:bookmarkStart w:id="45" w:name="conclusiondiscussion"/>
+      <w:bookmarkEnd w:id="45"/>
+      <w:r>
+        <w:t xml:space="preserve">Conclusion/Discussion</w:t>
       </w:r>
     </w:p>
     <w:p>
@@ -1213,601 +1825,7 @@
         <w:pStyle w:val="FirstParagraph"/>
       </w:pPr>
       <w:r>
-        <w:t xml:space="preserve">Temporal and spatial misalignment poses certain challenges to researchers investigating the human impacts of tropical cyclones. There are several methods for integrating exposure data and outcome data that are at different scales, namely aggregating, interpolating, and matching data. These integration methods allow researchers to estimate associations of human impacts with particular storm exposures, and this is key for understanding the ways in which vulnerable populations are susceptible to tropical cyclone exposures.</w:t>
-      </w:r>
-    </w:p>
-    <w:p>
-      <w:pPr>
-        <w:pStyle w:val="BodyText"/>
-      </w:pPr>
-      <w:r>
-        <w:t xml:space="preserve">When researchers are confronted with exposure and outcome data at different temporal and/or spatial scales there are a few things they can do. One is to aggregate whichever dataset is at a finer resolution to match the dataset that is already at a broader resolution. Often when this method is employed, a specific exposure variable may be available for analysis at a very fine resolution. For example, many weather monitoring sites across a county may be recording wind speed, but researchers will take a single value to represent wind speed in the entire county, possibly by taking an average or a maximum value. This is a what is happening when a metric such as maximum wind speed is being used as a proxy for tropical cyclone intensity or exposure as in</w:t>
-      </w:r>
-      <w:r>
-        <w:t xml:space="preserve"> </w:t>
-      </w:r>
-      <w:r>
-        <w:t xml:space="preserve">(S. Grabich et al. 2016)</w:t>
-      </w:r>
-      <w:r>
-        <w:t xml:space="preserve">. In</w:t>
-      </w:r>
-      <w:r>
-        <w:t xml:space="preserve"> </w:t>
-      </w:r>
-      <w:r>
-        <w:t xml:space="preserve">(Shao et al. 2017)</w:t>
-      </w:r>
-      <w:r>
-        <w:t xml:space="preserve">, the maximum wind speed when a tropical cyclone made landfall in a particular coastal county was used to assign that particular county's exposure.</w:t>
-      </w:r>
-    </w:p>
-    <w:p>
-      <w:pPr>
-        <w:pStyle w:val="BodyText"/>
-      </w:pPr>
-      <w:r>
-        <w:t xml:space="preserve">Misalignment doesn't only occur when data points are at different scales however. Sometimes there are situations in which researchers will have exposure and outcome data at point location resolution. The problem is that the point locations are not the same, or do not line up with each other. A researcher may have access to exposure data from a weather monitor at a point location that gives the amount of rainfall received during the same storm, and then several households nearby that are also point locations, but varying distances from the weather monitor. In a situation such as this, the researcher will have to interpolate data, or else find some other way of matching the point location with the dataset.</w:t>
-      </w:r>
-    </w:p>
-    <w:p>
-      <w:pPr>
-        <w:pStyle w:val="BodyText"/>
-      </w:pPr>
-      <w:r>
-        <w:t xml:space="preserve">The aformentioned methods above for integrating datasets from physical exposures and human impacts come with the important caveat that they introduce bias and error into studies. Bias and error impact the internal validity of a study by obscuring the true association between an exposure and certain outcome relating to human impacts. Bias and error can have the affect of moving an estimate of an association away from the true paramater, as well as reducing precision of that estimate.</w:t>
-      </w:r>
-    </w:p>
-    <w:p>
-      <w:pPr>
-        <w:pStyle w:val="BodyText"/>
-      </w:pPr>
-      <w:r>
-        <w:t xml:space="preserve">In this last section we will explain the implications of integrating datasets from different temporal and spatial scales. There are many sources of error and bias that can be introduced and we will explain how ecological bias, exposure misclassification and measurement error arise from datasets that are aggregated and interpolated. We will also explain what effect these forms of error and bias have on the estimate of the associations we are interested in.</w:t>
-      </w:r>
-    </w:p>
-    <w:p>
-      <w:pPr>
-        <w:pStyle w:val="Heading2"/>
-      </w:pPr>
-      <w:bookmarkStart w:id="40" w:name="when-data-have-different-scales"/>
-      <w:bookmarkEnd w:id="40"/>
-      <w:r>
-        <w:t xml:space="preserve">When Data Have Different Scales</w:t>
-      </w:r>
-    </w:p>
-    <w:p>
-      <w:pPr>
-        <w:pStyle w:val="FirstParagraph"/>
-      </w:pPr>
-      <w:r>
-        <w:t xml:space="preserve">When researchers have physical exposure data at a very fine resolution, perhaps even continuous, and human impacts data at a more aggregate level, it is common and practical to aggregate the physical exposure data. When dealing with aggregated data of any kind, it is important to realize that information on the individual level is lost. Researchers should be mindful when aggregating data, particularly continuous data, that they are losing information. In this section we will discuss some of the major implications of aggregating data which include ecological bias, misclassification and measurement error, and the process of categorizing continuous data.</w:t>
-      </w:r>
-    </w:p>
-    <w:p>
-      <w:pPr>
-        <w:pStyle w:val="Heading3"/>
-      </w:pPr>
-      <w:bookmarkStart w:id="41" w:name="ecological-bias"/>
-      <w:bookmarkEnd w:id="41"/>
-      <w:r>
-        <w:t xml:space="preserve">Ecological Bias</w:t>
-      </w:r>
-    </w:p>
-    <w:p>
-      <w:pPr>
-        <w:pStyle w:val="FirstParagraph"/>
-      </w:pPr>
-      <w:r>
-        <w:t xml:space="preserve">Physical exposures to tropical cyclones, as well as human impacts, are observed across spatial gradiants, and though specific point locations may exist for a weather monitor recording maximum wind speed or rainfall, that point location data is often aggregated to a larger spatial unit. For example, several weather monitors at specific point locations recording maximum wind speed may be replaced by the maximum wind speed at the center of the county. Data such as this is known as ecological data, aggregate data, or contextual-level data. Studies that use such data are known as ecological studies</w:t>
-      </w:r>
-      <w:r>
-        <w:t xml:space="preserve"> </w:t>
-      </w:r>
-      <w:r>
-        <w:t xml:space="preserve">(Sedgwick 2014)</w:t>
-      </w:r>
-      <w:r>
-        <w:t xml:space="preserve">. Ecological bias occurs whenever the aggregate association between an exposure and an outcome does not properly reflect the association on the individual level</w:t>
-      </w:r>
-      <w:r>
-        <w:t xml:space="preserve"> </w:t>
-      </w:r>
-      <w:r>
-        <w:t xml:space="preserve">(Greenland and Morgenstern 1989)</w:t>
-      </w:r>
-      <w:r>
-        <w:t xml:space="preserve">. There are times when this is not a concern, such as when the aggregate is a count. For example in</w:t>
-      </w:r>
-      <w:r>
-        <w:t xml:space="preserve"> </w:t>
-      </w:r>
-      <w:r>
-        <w:t xml:space="preserve">(Zahran, Tavani, and Weiler 2013)</w:t>
-      </w:r>
-      <w:r>
-        <w:t xml:space="preserve">, the daily casualty count was reported for individual counties in the Southern United States, using count data from the Spatial Hazard Events and Losses Database. However, when estimates derived from ecological studies are used to infer individual estimates, ecological bias will likely be present. Especially when there is heterogeneity present in an aggregated population, an ecological estimate should not be taken to be representative of individual estimates.</w:t>
-      </w:r>
-    </w:p>
-    <w:p>
-      <w:pPr>
-        <w:pStyle w:val="Heading3"/>
-      </w:pPr>
-      <w:bookmarkStart w:id="42" w:name="categorizing-continuous-data"/>
-      <w:bookmarkEnd w:id="42"/>
-      <w:r>
-        <w:t xml:space="preserve">Categorizing Continuous Data</w:t>
-      </w:r>
-    </w:p>
-    <w:p>
-      <w:pPr>
-        <w:pStyle w:val="FirstParagraph"/>
-      </w:pPr>
-      <w:r>
-        <w:t xml:space="preserve">In addition to using larger spatial designations, researchers aggregate the physical exposures themselves, simplifying continuous measurements down to a single exposure metric. While aggregate values often represent the mean of all the values recorded, weather data is typically assessed by the maximum value. Regardless, aggregating physical exposure data requires researchers to categorize continuous data, which involves choosing appropriate thresholds.</w:t>
-      </w:r>
-    </w:p>
-    <w:p>
-      <w:pPr>
-        <w:pStyle w:val="BodyText"/>
-      </w:pPr>
-      <w:r>
-        <w:t xml:space="preserve">Thresholds are often used to assign exposure status to individuals or populations (often using a county as proxy for a population). For example, a county may be classified as exposed or unexposed based on local winds exceeding a threshold (e.g. gale-force winds or higher). Using the maximum wind speed at the center of a county is often the measurement used to determine exposure status.</w:t>
-      </w:r>
-      <w:r>
-        <w:t xml:space="preserve"> </w:t>
-      </w:r>
-      <w:r>
-        <w:t xml:space="preserve">(S. Grabich et al. 2016)</w:t>
-      </w:r>
-      <w:r>
-        <w:t xml:space="preserve"> </w:t>
-      </w:r>
-      <w:r>
-        <w:t xml:space="preserve">classified hurricane exposure in a Florida county using maximum wind speed. Maximum wind speed is a continuous variable, but the study used binary categorizations to divide it into tropical wind speeds, classified as greater than 39 miles per hour, and hurricane wind speeds, classified as greater than 74 miles per hour. Florida counties experiencing maximum wind speeds below 39 miles per hour were considered unexposed. In this example it is noteworthy to examine that all the Florida counties in this paper likely experienced hurricane winds somewhere on this spectrum, but categorizing that continuous data made exposure much simpler and concrete.</w:t>
-      </w:r>
-    </w:p>
-    <w:p>
-      <w:pPr>
-        <w:pStyle w:val="BodyText"/>
-      </w:pPr>
-      <w:r>
-        <w:t xml:space="preserve">The Saffir-Simpson scale is an example of how entire storms are often classified by their maximum wind speed. Forecasters classify hurricanes into categories on the Saffir-Simpson scale based on maximum sustained surface wind speed. This is defined as the peak one minute wind speed at a height of 10 feet over an unobstructed exposure</w:t>
-      </w:r>
-      <w:r>
-        <w:t xml:space="preserve"> </w:t>
-      </w:r>
-      <w:r>
-        <w:t xml:space="preserve">(Taylor et al. 2010)</w:t>
-      </w:r>
-      <w:r>
-        <w:t xml:space="preserve">. The Saffir-Simpson scale uses five different bins to classify varying levels of wind speed and determine the severity of a storm. The first level, Category 1 is designated for hurricanes and tropical storms with maximum wind speeds of between 64 - 82 knots and is generally considered dangerous to people, livestock, and pets from the hazard of flying and falling debris</w:t>
-      </w:r>
-      <w:r>
-        <w:t xml:space="preserve"> </w:t>
-      </w:r>
-      <w:r>
-        <w:t xml:space="preserve">(Taylor et al. 2010)</w:t>
-      </w:r>
-      <w:r>
-        <w:t xml:space="preserve">. On the higher end of the scale, Category 5 designates hurricanes with maximum wind speeds above 137 knots and is considered to have catastrophic effect on damage and a high probability of injury or death to people, livestock, and pets even if they are sheltering indoors</w:t>
-      </w:r>
-      <w:r>
-        <w:t xml:space="preserve"> </w:t>
-      </w:r>
-      <w:r>
-        <w:t xml:space="preserve">(Taylor et al. 2010)</w:t>
-      </w:r>
-      <w:r>
-        <w:t xml:space="preserve">. An important limitation of the Saffir-Simpson scale is that it doesn't account for other hurricane-related impact variables such as storm surges, flooding, and tornadoes</w:t>
-      </w:r>
-      <w:r>
-        <w:t xml:space="preserve"> </w:t>
-      </w:r>
-      <w:r>
-        <w:t xml:space="preserve">(Taylor et al. 2010)</w:t>
-      </w:r>
-      <w:r>
-        <w:t xml:space="preserve">.</w:t>
-      </w:r>
-      <w:r>
-        <w:t xml:space="preserve"> </w:t>
-      </w:r>
-      <w:r>
-        <w:t xml:space="preserve">(Shao et al. 2017)</w:t>
-      </w:r>
-      <w:r>
-        <w:t xml:space="preserve"> </w:t>
-      </w:r>
-      <w:r>
-        <w:t xml:space="preserve">used this scale to assign wind speed categories to counties along the Gulf Coast in a study assessing perceptions of risk to tropical cyclones.</w:t>
-      </w:r>
-      <w:r>
-        <w:t xml:space="preserve"> </w:t>
-      </w:r>
-      <w:r>
-        <w:t xml:space="preserve">(Belasen and Polachek 2008)</w:t>
-      </w:r>
-      <w:r>
-        <w:t xml:space="preserve"> </w:t>
-      </w:r>
-      <w:r>
-        <w:t xml:space="preserve">used this scale as well in a study that compared hurricane intensities to average earnings in different counties. Hurricanes with categories one, two or three were considered lower intensity, and hurricanes of counties four and five were considered high intensity.</w:t>
-      </w:r>
-    </w:p>
-    <w:p>
-      <w:pPr>
-        <w:pStyle w:val="BodyText"/>
-      </w:pPr>
-      <w:r>
-        <w:t xml:space="preserve">Another scale used to categorize wind speed is the Beaufort scale, created by Admiral Sir Francis Beaufort, used to classify wind speeds both over land and sea. While the Saffir-Simpson scale is only designated for wind speeds that are already at hurricane levels (greater than 64 knots), the Beaufort scale considers the wind speeds below this. The scale ranges from Force 0 (0-1 knots and calm) to Force 12 (64 to 71 knots and hurricane). Other interesting parts of the scale include Force 3 (4-6 knots) which is a gentle breeze, and Force 8 (34-40 knots) which is considered a gale.</w:t>
-      </w:r>
-    </w:p>
-    <w:p>
-      <w:pPr>
-        <w:pStyle w:val="BodyText"/>
-      </w:pPr>
-      <w:r>
-        <w:t xml:space="preserve">There are times when thresholds of human impacts are also used to assign exposure. In</w:t>
-      </w:r>
-      <w:r>
-        <w:t xml:space="preserve"> </w:t>
-      </w:r>
-      <w:r>
-        <w:t xml:space="preserve">(Christopher 2017)</w:t>
-      </w:r>
-      <w:r>
-        <w:t xml:space="preserve">, pregnancy outcomes were studied in relation to exposure to tropical cyclones and tornadoes. Birth outcomes to, others who had been pregnant during the cyclone disasters in counties exposed to the storm were compared to birth outcomes of mothers in unexposed counties. In this study, exposure was analyzed by using thresholds of fatalities (greater than ten deaths), and property damage (greater than $10 billion).</w:t>
-      </w:r>
-    </w:p>
-    <w:p>
-      <w:pPr>
-        <w:pStyle w:val="BodyText"/>
-      </w:pPr>
-      <w:r>
-        <w:t xml:space="preserve">Despite several advantages to dichotomizing continuous variables that we just discussed, there are several limitations to consider. Statistical power is lost because so much information is lost when categorization occurs</w:t>
-      </w:r>
-      <w:r>
-        <w:t xml:space="preserve"> </w:t>
-      </w:r>
-      <w:r>
-        <w:t xml:space="preserve">(Van Walraven and Hart 2008)</w:t>
-      </w:r>
-      <w:r>
-        <w:t xml:space="preserve">. This makes sense when you consider that continuous variables allow you to observe nuance in the data and perceive a dose response relationship between the predictor and response variables, should one exist. This effect is masked when researchers categorize data, and even more so when a smaller number of categorical variables are used (for example dichotomization itself at 2). Generally, if you are going to categorize continuous data, it is better to use 3 or more categories rather than just two, because this will capture more variation in the data that would otherwise be lost. An example of a paper that used three different bins was</w:t>
-      </w:r>
-      <w:r>
-        <w:t xml:space="preserve"> </w:t>
-      </w:r>
-      <w:r>
-        <w:t xml:space="preserve">(Kinney et al. 2008)</w:t>
-      </w:r>
-      <w:r>
-        <w:t xml:space="preserve">, which explored the risk of autism after a pregnancy that included exposure to a tropical storm in the state of Louisiana. The study authors classified tropical storm exposure as severe, intermediate, and low exposure, and these exposure classifications were determined based on whether a mother lived in a Louisiana parish that had both of the exposure factors of interest: storm intensity and storm vulnerability. Storm vulnerability in this case was based on another dichotomy: whether or not the storm center passed through the parish of interest. Storm vulnerability was a measure of how vulnerable the inhabitants of the parish were to the effects of a storm (higher socioeconomic neighborhoods and parishes have more resources to withstand and recover from a tropical storm for example).</w:t>
-      </w:r>
-    </w:p>
-    <w:p>
-      <w:pPr>
-        <w:pStyle w:val="BodyText"/>
-      </w:pPr>
-      <w:r>
-        <w:t xml:space="preserve">Another obvious problem with categorizing continuous data is that the cutoff points are often arbitrary. In the case of dichotomization, the median is often used, but there is typically no reason to assume that the median is a reasonable cutoff point. Because different samples will have different medians, this automatically makes many categorical bins difficult to compare across studies</w:t>
-      </w:r>
-      <w:r>
-        <w:t xml:space="preserve"> </w:t>
-      </w:r>
-      <w:r>
-        <w:t xml:space="preserve">(Altman and Royston 2006)</w:t>
-      </w:r>
-      <w:r>
-        <w:t xml:space="preserve">. Further, choosing optimal cutoff points that give the smallest p-values can lead to spurious results</w:t>
-      </w:r>
-      <w:r>
-        <w:t xml:space="preserve"> </w:t>
-      </w:r>
-      <w:r>
-        <w:t xml:space="preserve">(Altman and Royston 2006)</w:t>
-      </w:r>
-      <w:r>
-        <w:t xml:space="preserve">.</w:t>
-      </w:r>
-    </w:p>
-    <w:p>
-      <w:pPr>
-        <w:pStyle w:val="BodyText"/>
-      </w:pPr>
-      <w:r>
-        <w:t xml:space="preserve">Not surprisingly, dichotomizing continuous variables can bias results. A study by Selvin showed that the odds ratios can be significantly different depending on the chosen cutoff that is implemented in a study</w:t>
-      </w:r>
-      <w:r>
-        <w:t xml:space="preserve"> </w:t>
-      </w:r>
-      <w:r>
-        <w:t xml:space="preserve">(Van Walraven and Hart 2008)</w:t>
-      </w:r>
-      <w:r>
-        <w:t xml:space="preserve">. Categorical variables can also put otherwise similar observations into separate bins if they are close but on opposite sides of the cutoff</w:t>
-      </w:r>
-      <w:r>
-        <w:t xml:space="preserve"> </w:t>
-      </w:r>
-      <w:r>
-        <w:t xml:space="preserve">(Altman and Royston 2006)</w:t>
-      </w:r>
-      <w:r>
-        <w:t xml:space="preserve">. Choosing a median as a cutoff is intended to delineate bins, but if the bins are a "high" and "low" group, two individual observations that may only be a fraction different, but on either sides of the mean, will be classified as high and low respectively, and give the false impression that they are significantly different.</w:t>
-      </w:r>
-    </w:p>
-    <w:p>
-      <w:pPr>
-        <w:pStyle w:val="BodyText"/>
-      </w:pPr>
-      <w:r>
-        <w:t xml:space="preserve">Although using a single exposure value can simplify analysis and interpretation, particularly over an extended temporal scale, there are some obvious drawbacks to relying on one single aggregate value. For example, the Saffir Simpson categories typically correspond only to the geographic point location where the maximum wind speed was observed</w:t>
-      </w:r>
-      <w:r>
-        <w:t xml:space="preserve"> </w:t>
-      </w:r>
-      <w:r>
-        <w:t xml:space="preserve">(Taylor et al. 2010)</w:t>
-      </w:r>
-      <w:r>
-        <w:t xml:space="preserve">. Hurricane Wilma in 2005 for example, was a Category 3 hurricane when it made landfall on the southwest coast of Florida, but it created Category 1 and Category 2 conditions for the more populous Miami-Dade, Broward, and Palm Beach counties when it finally reached them</w:t>
-      </w:r>
-      <w:r>
-        <w:t xml:space="preserve"> </w:t>
-      </w:r>
-      <w:r>
-        <w:t xml:space="preserve">(Taylor et al. 2010)</w:t>
-      </w:r>
-      <w:r>
-        <w:t xml:space="preserve">.</w:t>
-      </w:r>
-    </w:p>
-    <w:p>
-      <w:pPr>
-        <w:pStyle w:val="Heading3"/>
-      </w:pPr>
-      <w:bookmarkStart w:id="43" w:name="misclassification-and-measurement-error-in-aggregating-data"/>
-      <w:bookmarkEnd w:id="43"/>
-      <w:r>
-        <w:t xml:space="preserve">Misclassification and Measurement Error in Aggregating Data</w:t>
-      </w:r>
-    </w:p>
-    <w:p>
-      <w:pPr>
-        <w:pStyle w:val="FirstParagraph"/>
-      </w:pPr>
-      <w:r>
-        <w:t xml:space="preserve">When aggregating data, another concern that arises is misclassification or measurerement error. Misclassification error occurs when exposure and outcome variables are measured in categories and the wrong category is assigned to a particular case/observation - for example when a case that is exposed is incorrectly categorized as unexposed. Failure to classify exposure accurately(for example, classifying certain observations as exposed to a storm when they really were not, or vice-versa), allows misclassification bias to move the results of the study further from the true parameter . Measurement error occurs when the variables being measured are continuous, such as the amount of precipitation or the wind speed that was measured during a tropical cyclone.</w:t>
-      </w:r>
-    </w:p>
-    <w:p>
-      <w:pPr>
-        <w:pStyle w:val="BodyText"/>
-      </w:pPr>
-      <w:r>
-        <w:t xml:space="preserve">Environmental epidemiology studies are often prone to misclassification error because the methods of assessing exposure are not always congruent with the way that researchers conduct human impact studies. It is easy to map the path of a tropical cyclone's center, and categorize every county it passes through as an exposed county. However, this information by itself would not give the researcher any information about population centers that the storm passed through or near to. A town within an exposed county may or may not have been close to the storm's path. Conversely,a town in an unexposed county could be located very close to the border of an exposed county, and even be closer to the storm's track than a different town within that exposed county. An example of a study that could be prone to this kind of bias is</w:t>
-      </w:r>
-      <w:r>
-        <w:t xml:space="preserve"> </w:t>
-      </w:r>
-      <w:r>
-        <w:t xml:space="preserve">(Kinney et al. 2008)</w:t>
-      </w:r>
-      <w:r>
-        <w:t xml:space="preserve"> </w:t>
-      </w:r>
-      <w:r>
-        <w:t xml:space="preserve">where Louisiana parishes were considered vulnerable to hurricane exposure based on whether or not the storm center passed through that parish. It is possible that the cases considered exposed based on living in these parishes were not in fact exposed since the storm may have passed through only a certain part of the parish. Never the less, all cases in a parish are considered exposed or unexposed in the aggregate.</w:t>
-      </w:r>
-    </w:p>
-    <w:p>
-      <w:pPr>
-        <w:pStyle w:val="BodyText"/>
-      </w:pPr>
-      <w:r>
-        <w:t xml:space="preserve">A potential solution to this problem of misclassification of populations is through the use of dasymmetric mapping. This is a method that creates heat maps, using different colors to illustrate differences in population density among other things. Overlaying storm tracks on dasymmetric maps is a method that could be employed to record differences in</w:t>
-      </w:r>
-    </w:p>
-    <w:p>
-      <w:pPr>
-        <w:pStyle w:val="Heading2"/>
-      </w:pPr>
-      <w:bookmarkStart w:id="44" w:name="when-data-have-the-same-scale-but-are-at-different-locations"/>
-      <w:bookmarkEnd w:id="44"/>
-      <w:r>
-        <w:t xml:space="preserve">When Data Have the Same Scale but are at Different Locations</w:t>
-      </w:r>
-    </w:p>
-    <w:p>
-      <w:pPr>
-        <w:pStyle w:val="FirstParagraph"/>
-      </w:pPr>
-      <w:r>
-        <w:t xml:space="preserve">Sometimes, researchers may have access to data that is down to the point source, both for physical exposures and also for human impacts. Very likely however, these point sources will not be the same. Here the issue is not of integrating different resolution levels, but rather of matching different point locations. Weather monitoring stations may be set up regularly in a geographic region, but the human impacts point locations could be tied to a residential address.</w:t>
-      </w:r>
-    </w:p>
-    <w:p>
-      <w:pPr>
-        <w:pStyle w:val="BodyText"/>
-      </w:pPr>
-      <w:r>
-        <w:t xml:space="preserve">One way to resolve this spatial misalignment is to assign exposure to the residential addresses based on the closest weather monitoring station</w:t>
-      </w:r>
-      <w:r>
-        <w:t xml:space="preserve"> </w:t>
-      </w:r>
-      <w:r>
-        <w:t xml:space="preserve">(Kim, Sheppard, and Kim 2009)</w:t>
-      </w:r>
-      <w:r>
-        <w:t xml:space="preserve">. This is a common method that is employed in many other areas of environmental epidemiology, including studies on the impacts of wildfire smoke plumes and urban smog on respiratory health. Typically, a distance threshold will be determined for a monitoring station or a sensor, and any residence within that distance will be assigned an exposure value from that monitoring point.</w:t>
-      </w:r>
-    </w:p>
-    <w:p>
-      <w:pPr>
-        <w:pStyle w:val="BodyText"/>
-      </w:pPr>
-      <w:r>
-        <w:t xml:space="preserve">There are several drawbacks to assigning exposure to human residences based on distance from a weather monitoring stations. One of them is that in more rural areas, in situ observations may be sparse and this limits the information between monitors, and diminishes the accuracy of exposures assigned to individuals located between those monitors</w:t>
-      </w:r>
-      <w:r>
-        <w:t xml:space="preserve"> </w:t>
-      </w:r>
-      <w:r>
-        <w:t xml:space="preserve">(Gan et al. 2017)</w:t>
-      </w:r>
-      <w:r>
-        <w:t xml:space="preserve">.The exposed population is also reduced when you rely on distance from monitoring sites, because you can only include individuals who are close enough to reasonably be assigned the exposure from that site</w:t>
-      </w:r>
-      <w:r>
-        <w:t xml:space="preserve"> </w:t>
-      </w:r>
-      <w:r>
-        <w:t xml:space="preserve">(Lassman et al. 2017)</w:t>
-      </w:r>
-      <w:r>
-        <w:t xml:space="preserve">. This can be a problem, as large populations are often required for detection of health impacts. Depending on the exposure of interest, topography, climate, and localized weather patterns will also render sites beyond a limited threshold distance from the site as unrealistic to be assigned the value from the monitoring station.</w:t>
-      </w:r>
-    </w:p>
-    <w:p>
-      <w:pPr>
-        <w:pStyle w:val="BodyText"/>
-      </w:pPr>
-      <w:r>
-        <w:t xml:space="preserve">Other limitations: storm events could blow away monitors (damage sensors) or the rain can come down in slants that make measurements less accurate. Issues with a radar asystem are different from issues with a ground based monitoring system.</w:t>
-      </w:r>
-    </w:p>
-    <w:p>
-      <w:pPr>
-        <w:pStyle w:val="BodyText"/>
-      </w:pPr>
-      <w:r>
-        <w:t xml:space="preserve">Another method of assigning exposure to spatially misaligned individuals is to interpolate. Spatial interpolation is the prediction of values or metrics of specific points within a defined region based on some sort of spatial model</w:t>
-      </w:r>
-      <w:r>
-        <w:t xml:space="preserve"> </w:t>
-      </w:r>
-      <w:r>
-        <w:t xml:space="preserve">(Li and Heap 2014)</w:t>
-      </w:r>
-      <w:r>
-        <w:t xml:space="preserve">.</w:t>
-      </w:r>
-    </w:p>
-    <w:p>
-      <w:pPr>
-        <w:pStyle w:val="BodyText"/>
-      </w:pPr>
-      <w:r>
-        <w:t xml:space="preserve">Kriging is one such method that creates continuous spatial surfaces for understanding environmental variables like air pollution, minerals, soil, and meteorological conditions</w:t>
-      </w:r>
-      <w:r>
-        <w:t xml:space="preserve"> </w:t>
-      </w:r>
-      <w:r>
-        <w:t xml:space="preserve">(Liang and Kumar 2013)</w:t>
-      </w:r>
-      <w:r>
-        <w:t xml:space="preserve">. It is a type of Generalized Least Square Regression Algorithm</w:t>
-      </w:r>
-      <w:r>
-        <w:t xml:space="preserve"> </w:t>
-      </w:r>
-      <w:r>
-        <w:t xml:space="preserve">(Li and Heap 2014)</w:t>
-      </w:r>
-      <w:r>
-        <w:t xml:space="preserve">. This method has been used extensively in modeling the effects of air pollution in places like California, as was done in</w:t>
-      </w:r>
-      <w:r>
-        <w:t xml:space="preserve"> </w:t>
-      </w:r>
-      <w:r>
-        <w:t xml:space="preserve">(Kim, Sheppard, and Kim 2009)</w:t>
-      </w:r>
-      <w:r>
-        <w:t xml:space="preserve"> </w:t>
-      </w:r>
-      <w:r>
-        <w:t xml:space="preserve">to look at air pollution exposure in Los Angeles, California. The study utilized a kriging model and as well as using the nearest weather monitoring station to assign air pollution exposure to residential locations in Los Angeles. Kriging is widely applicable to studies of tropical cyclones as well. Researchers in South Carolina used kriging interpolation to analyse rainfall data and create spatio-temporal model in 2015 during a particularly strong storm season.</w:t>
-      </w:r>
-    </w:p>
-    <w:p>
-      <w:pPr>
-        <w:pStyle w:val="BodyText"/>
-      </w:pPr>
-      <w:r>
-        <w:t xml:space="preserve">Creating a surface, something using a model. This brings in other stuff. Kriging is only based on PM2.5 (if studying wildfire smoke). Modeling would bring in other things like weather.</w:t>
-      </w:r>
-    </w:p>
-    <w:p>
-      <w:pPr>
-        <w:pStyle w:val="BodyText"/>
-      </w:pPr>
-      <w:r>
-        <w:t xml:space="preserve">3rd category: modeling.</w:t>
-      </w:r>
-    </w:p>
-    <w:p>
-      <w:pPr>
-        <w:pStyle w:val="BodyText"/>
-      </w:pPr>
-      <w:r>
-        <w:t xml:space="preserve">Mention somewhere that homogenous exposures over large areas mean that it doesn't matter what method you use, maybe use the most simple, because otherwise this will be more computation time and it is harder to interpret.</w:t>
-      </w:r>
-    </w:p>
-    <w:p>
-      <w:pPr>
-        <w:pStyle w:val="Heading3"/>
-      </w:pPr>
-      <w:bookmarkStart w:id="45" w:name="misclassification-for-same-scale-different-locations"/>
-      <w:bookmarkEnd w:id="45"/>
-      <w:r>
-        <w:t xml:space="preserve">Misclassification for Same Scale Different Locations</w:t>
-      </w:r>
-    </w:p>
-    <w:p>
-      <w:pPr>
-        <w:pStyle w:val="FirstParagraph"/>
-      </w:pPr>
-      <w:r>
-        <w:t xml:space="preserve">The obvious goal of assigning tropical cyclone exposures to individual point locations by matching values from the nearest monitoring site or spatially interpolating, is to estimate exposure values accuarately. This is crucial to avoid exposure misclassification. The more spatially heterogeneous that an environmental exposure is, the more room there is for exposure misclassification to occur. In studies of wildfires and air pollution, concentrations of PM2.5 and other air pollutants can very greatly within relatively small spatial areas. Other factors like windspeed and rainfall however, are fairly homogenous across spatial areas. This means that interpolating and assigning exposure based on the nearest monitoring sites may result in less exposure misclassificationhave. Tornadoes on the other hand tend to be very localized and can easily be overlooked with these methods.</w:t>
-      </w:r>
-    </w:p>
-    <w:p>
-      <w:pPr>
-        <w:pStyle w:val="BodyText"/>
-      </w:pPr>
-      <w:r>
-        <w:t xml:space="preserve">When assigning exposure to an individual point location based on the nearest monitoring site, the further this location is from the monitoring site, the more likely it is that the monitoring site won't reflect an exposure estimate accurately. Topography, complicated weather patterns, and other things could complicate this measurement.</w:t>
-      </w:r>
-    </w:p>
-    <w:p>
-      <w:pPr>
-        <w:pStyle w:val="BodyText"/>
-      </w:pPr>
-      <w:r>
-        <w:t xml:space="preserve">When interpolating, the environmental exposure of concern will partially determine the potential for misclassification. Using the examples from above of windspeed and rainfall, it is unlikely that much misclassification would occur over a spatial interface since they are homogenous over large areas.</w:t>
-      </w:r>
-    </w:p>
-    <w:p>
-      <w:pPr>
-        <w:pStyle w:val="Heading1"/>
-      </w:pPr>
-      <w:bookmarkStart w:id="46" w:name="conclusiondiscussion"/>
-      <w:bookmarkEnd w:id="46"/>
-      <w:r>
-        <w:t xml:space="preserve">Conclusion/Discussion</w:t>
-      </w:r>
-    </w:p>
-    <w:p>
-      <w:pPr>
-        <w:pStyle w:val="FirstParagraph"/>
-      </w:pPr>
-      <w:r>
-        <w:t xml:space="preserve">[Outline]</w:t>
+        <w:t xml:space="preserve">The aim of this paper has been to show that studying the human impacts of tropical cyclones requires use of multiple datasets from different sources, at different temporal and spatial scales, and resulting from different data collection methods. We've shown how physical exposure data from tropical cyclones usually comes from point location monitors and sensors such as rain and stream gauges, wind vanes, at weather stations that are often a part of large scale networks operated by NOAA and the NWS. We've shown how in contrast to this, that data on human impacts comes from administrative sources at hospitals, schools, and governments, often at the level of the zip code or county. Because this isn't a natural</w:t>
       </w:r>
     </w:p>
     <w:p>
@@ -1925,8 +1943,8 @@
       <w:pPr>
         <w:pStyle w:val="Heading1"/>
       </w:pPr>
-      <w:bookmarkStart w:id="47" w:name="references"/>
-      <w:bookmarkEnd w:id="47"/>
+      <w:bookmarkStart w:id="46" w:name="references"/>
+      <w:bookmarkEnd w:id="46"/>
       <w:r>
         <w:t xml:space="preserve">References</w:t>
       </w:r>
@@ -2053,7 +2071,15 @@
         <w:pStyle w:val="Bibliography"/>
       </w:pPr>
       <w:r>
-        <w:t xml:space="preserve">Bianchette, TA, K-B Liu, NS-N Lam, and LM Kiage. 2009. “Ecological Impacts of Hurricane Ivan on the Gulf Coast of Alabama: A Remote Sensing Study.”</w:t>
+        <w:t xml:space="preserve">Christopher, Kenneth E. 2017. “The Effects of Hurricane and Tornado Disasters on Pregnancy Outcomes.” PhD thesis, Walden University.</w:t>
+      </w:r>
+    </w:p>
+    <w:p>
+      <w:pPr>
+        <w:pStyle w:val="Bibliography"/>
+      </w:pPr>
+      <w:r>
+        <w:t xml:space="preserve">Deryugina, Tatyana. 2017. “The Fiscal Cost of Hurricanes: Disaster Aid Versus Social Insurance.”</w:t>
       </w:r>
       <w:r>
         <w:t xml:space="preserve"> </w:t>
@@ -2062,18 +2088,13 @@
         <w:rPr>
           <w:i/>
         </w:rPr>
-        <w:t xml:space="preserve">Journal of Coastal Research</w:t>
-      </w:r>
-      <w:r>
-        <w:t xml:space="preserve">. JSTOR, 1622–6.</w:t>
-      </w:r>
-    </w:p>
-    <w:p>
-      <w:pPr>
-        <w:pStyle w:val="Bibliography"/>
-      </w:pPr>
-      <w:r>
-        <w:t xml:space="preserve">Christopher, Kenneth E. 2017. “The Effects of Hurricane and Tornado Disasters on Pregnancy Outcomes.” PhD thesis, Walden University.</w:t>
+        <w:t xml:space="preserve">American Economic Journal: Economic Policy</w:t>
+      </w:r>
+      <w:r>
+        <w:t xml:space="preserve"> </w:t>
+      </w:r>
+      <w:r>
+        <w:t xml:space="preserve">9 (3): 168–98.</w:t>
       </w:r>
     </w:p>
     <w:p>
@@ -2235,29 +2256,6 @@
       </w:r>
       <w:r>
         <w:t xml:space="preserve">18 (1). Oxford University Press: 269–74.</w:t>
-      </w:r>
-    </w:p>
-    <w:p>
-      <w:pPr>
-        <w:pStyle w:val="Bibliography"/>
-      </w:pPr>
-      <w:r>
-        <w:t xml:space="preserve">Hagy, James D, John C Lehrter, and Michael C Murrell. 2006. “Effects of Hurricane Ivan on Water Quality in Pensacola Bay, Florida.”</w:t>
-      </w:r>
-      <w:r>
-        <w:t xml:space="preserve"> </w:t>
-      </w:r>
-      <w:r>
-        <w:rPr>
-          <w:i/>
-        </w:rPr>
-        <w:t xml:space="preserve">Estuaries and Coasts</w:t>
-      </w:r>
-      <w:r>
-        <w:t xml:space="preserve"> </w:t>
-      </w:r>
-      <w:r>
-        <w:t xml:space="preserve">29 (6). Springer: 919–25.</w:t>
       </w:r>
     </w:p>
     <w:p>
@@ -2822,7 +2820,7 @@
     </w:lvl>
   </w:abstractNum>
   <w:abstractNum w:abstractNumId="990">
-    <w:nsid w:val="8ab1d24d"/>
+    <w:nsid w:val="53ca8209"/>
     <w:multiLevelType w:val="multilevel"/>
     <w:lvl w:ilvl="0">
       <w:numFmt w:val="bullet"/>
@@ -2903,7 +2901,7 @@
     </w:lvl>
   </w:abstractNum>
   <w:abstractNum w:abstractNumId="991">
-    <w:nsid w:val="1532dcfb"/>
+    <w:nsid w:val="fb913f9c"/>
     <w:multiLevelType w:val="multilevel"/>
     <w:lvl w:ilvl="0">
       <w:numFmt w:val="bullet"/>

</xml_diff>

<commit_message>
lieberman2017 self example and some tidying
</commit_message>
<xml_diff>
--- a/tropical_storm_paper.docx
+++ b/tropical_storm_paper.docx
@@ -138,18 +138,18 @@
       <w:pPr>
         <w:pStyle w:val="Heading1"/>
       </w:pPr>
-      <w:bookmarkStart w:id="21" w:name="introduction"/>
-      <w:bookmarkEnd w:id="21"/>
+      <w:bookmarkStart w:id="20" w:name="introduction"/>
       <w:r>
         <w:t xml:space="preserve">Introduction</w:t>
       </w:r>
+      <w:bookmarkEnd w:id="20"/>
     </w:p>
     <w:p>
       <w:pPr>
         <w:pStyle w:val="FirstParagraph"/>
       </w:pPr>
       <w:r>
-        <w:t xml:space="preserve">Tropical cyclones---which encompasses hurricanes as well as tropical storms and tropical depressions--- regularly threaten coastal communities across the Eastern and Southern United States. From 2000 to 2019, tropical cyclones cost the United States at least 811 billion dollars in damages</w:t>
+        <w:t xml:space="preserve">Tropical cyclones—which encompasses hurricanes as well as tropical storms and tropical depressions— regularly threaten coastal communities across the Eastern and Southern United States. From 2000 to 2019, tropical cyclones cost the United States at least 811 billion dollars in damages</w:t>
       </w:r>
       <w:r>
         <w:t xml:space="preserve">(</w:t>
@@ -266,7 +266,7 @@
         <w:pStyle w:val="BodyText"/>
       </w:pPr>
       <w:r>
-        <w:t xml:space="preserve">Multidisciplinary teams of researchers are exploring this using different datasets, however a key challenge is integrating data from across disciplines. For example: extensive physical exposure data is often available for tropical cyclones as they near and cross communities in the United States. This data can come both from established monitoring networks, like [NOAA network name?], but may also result from data collection efforts during or after the storm by atmospheric scientists and engineers seeking to characterize a storm. Researchers studying the human impacts of these storms, including epidemiologists, economists, and social scientists are interested in this data as well, but the differences in temporal and spatial resolution makes the data harder to use. Resolving physical exposure and human impact datasets is challenging because the human impact data and physical exposure data often do not have congruent resolutions.</w:t>
+        <w:t xml:space="preserve">Multidisciplinary teams of researchers are exploring this using different datasets, however a key challenge is integrating data from across disciplines. For example: extensive physical exposure data is often available for tropical cyclones as they near and cross communities in the United States. This data can come both from established monitoring networks, like [NOAA network name?], but may also result from data collection efforts during or after the storm by atmospheric scientists and engineers seeking to characterize a storm’s physical properties. Researchers studying the human impacts of these storms, including epidemiologists, economists, and social scientists are interested in this data as well, but the differences in temporal and spatial resolution makes the data harder to use. Resolving physical exposure and human impact datasets is challenging because the human impact data and physical exposure data often do not have congruent resolutions.</w:t>
       </w:r>
     </w:p>
     <w:p>
@@ -281,29 +281,29 @@
       <w:pPr>
         <w:pStyle w:val="Heading2"/>
       </w:pPr>
-      <w:bookmarkStart w:id="22" w:name="physical-exposures"/>
+      <w:bookmarkStart w:id="21" w:name="physical-exposures"/>
+      <w:r>
+        <w:t xml:space="preserve">Physical Exposures</w:t>
+      </w:r>
+      <w:bookmarkEnd w:id="21"/>
+    </w:p>
+    <w:p>
+      <w:pPr>
+        <w:pStyle w:val="FirstParagraph"/>
+      </w:pPr>
+      <w:r>
+        <w:t xml:space="preserve">Atmospheric and weather data have long been designed to give a picture of meteorological activity over vast geographic spreads as large as entire continents or oceanic basins. To acheive this, data is often recorded by sensors at fixed weather monitoring stations, in vast monitoring systems that are designed to automatically record a data point at a fixed interval of time. These monitoring systems are often the result of long-standing weather projects such as the National Hurricane Center Data Archive from NOAA (National Oceanic and Atmospheric Administration), and the NWS (National Weather Service). This data is often narrow in temporal and spatial resolution, and large in geographic scope.</w:t>
+      </w:r>
+    </w:p>
+    <w:p>
+      <w:pPr>
+        <w:pStyle w:val="Heading3"/>
+      </w:pPr>
+      <w:bookmarkStart w:id="22" w:name="storm-tracks"/>
+      <w:r>
+        <w:t xml:space="preserve">Storm Tracks</w:t>
+      </w:r>
       <w:bookmarkEnd w:id="22"/>
-      <w:r>
-        <w:t xml:space="preserve">Physical Exposures</w:t>
-      </w:r>
-    </w:p>
-    <w:p>
-      <w:pPr>
-        <w:pStyle w:val="FirstParagraph"/>
-      </w:pPr>
-      <w:r>
-        <w:t xml:space="preserve">Atmospheric and weather data have long been designed to give a picture of meteorological activity over vast geographic spreads as large as entire continents or oceanic basins. To acheive this, data is often recorded by sensors at fixed weather monitoring stations, in vast monitoring systems that are designed to automatically record a data point at a fixed interval of time. These monitoring systems are often the result of long-standing weather projects such as the National Hurricane Center Data Archive from NOAA (National Oceanic and Atmospheric Administration), and the NWS (National Weather Service). This data is often narrow in temporal and spatial resolution, and large in geographic scope.</w:t>
-      </w:r>
-    </w:p>
-    <w:p>
-      <w:pPr>
-        <w:pStyle w:val="Heading3"/>
-      </w:pPr>
-      <w:bookmarkStart w:id="23" w:name="storm-tracks"/>
-      <w:bookmarkEnd w:id="23"/>
-      <w:r>
-        <w:t xml:space="preserve">Storm Tracks</w:t>
-      </w:r>
     </w:p>
     <w:p>
       <w:pPr>
@@ -377,26 +377,178 @@
       <w:pPr>
         <w:pStyle w:val="Heading3"/>
       </w:pPr>
-      <w:bookmarkStart w:id="24" w:name="wind-speed-and-direction"/>
+      <w:bookmarkStart w:id="23" w:name="wind-speed-and-direction"/>
+      <w:r>
+        <w:t xml:space="preserve">Wind Speed and Direction</w:t>
+      </w:r>
+      <w:bookmarkEnd w:id="23"/>
+    </w:p>
+    <w:p>
+      <w:pPr>
+        <w:pStyle w:val="FirstParagraph"/>
+      </w:pPr>
+      <w:r>
+        <w:t xml:space="preserve">Wind speed is a common way to characterize exposure to tropical cyclones. To even be classified as a tropical cyclone, a storm must have wind speeds in excess of 74 miles per hour (64 knots). Meteorologists and atmospheric scientists use ground based wind instruments in set locations to measure wind speed and direction, such as wind vanes, anenometers, and aerovanes. In order to be accurate and effective, these ground based wind instruments must be placed above the roofs of buildings so that they can be exposed to free flowing air. Since this is not always the case, wind observations can consequently be erratic in nature. Above ground, geostationary satellites, which are positioned above a particular location can measure wind speed and wind direction by observing the direction that clouds move in a given amount of time. Doppler radar can also be used to measure wind speed and direction.</w:t>
+      </w:r>
+    </w:p>
+    <w:p>
+      <w:pPr>
+        <w:pStyle w:val="BodyText"/>
+      </w:pPr>
+      <w:r>
+        <w:t xml:space="preserve">Wind speed is often used as a measure for assigning exposure, often by choosing a threshold wind speed that if attained in a zip code or county, makes it exposed.</w:t>
+      </w:r>
+      <w:r>
+        <w:t xml:space="preserve"> </w:t>
+      </w:r>
+      <w:r>
+        <w:t xml:space="preserve">(Yan et al. 2020)</w:t>
+      </w:r>
+      <w:r>
+        <w:t xml:space="preserve"> </w:t>
+      </w:r>
+      <w:r>
+        <w:t xml:space="preserve">used the sustained maximum wind speed recorded at the center of counties. In this example counties were considered exposed to tropical cyclones if the sustained maximum wind speed was greater than 21 meters per second. Because this wind speed is taken from a monitor at the center of the county, it may not be representative of wind speeds in other parts of the exposed county, again contributing to potential misclassification of exposure.</w:t>
+      </w:r>
+    </w:p>
+    <w:p>
+      <w:pPr>
+        <w:pStyle w:val="BodyText"/>
+      </w:pPr>
+      <w:r>
+        <w:t xml:space="preserve">Another study that used wind speed to assign exposure was</w:t>
+      </w:r>
+      <w:r>
+        <w:t xml:space="preserve"> </w:t>
+      </w:r>
+      <w:r>
+        <w:t xml:space="preserve">(Parks et al. 2021)</w:t>
+      </w:r>
+      <w:r>
+        <w:t xml:space="preserve">, which categorized counties as exposed to tropical cyclones on days that they experienced peak sustained wind greater than or equal to 34 knots when the the cyclone was at the point of closest approach to the county.</w:t>
+      </w:r>
+    </w:p>
+    <w:p>
+      <w:pPr>
+        <w:pStyle w:val="Heading2"/>
+      </w:pPr>
+      <w:bookmarkStart w:id="24" w:name="flooding-and-storm-surges"/>
+      <w:r>
+        <w:t xml:space="preserve">Flooding and Storm Surges</w:t>
+      </w:r>
       <w:bookmarkEnd w:id="24"/>
-      <w:r>
-        <w:t xml:space="preserve">Wind Speed and Direction</w:t>
-      </w:r>
     </w:p>
     <w:p>
       <w:pPr>
         <w:pStyle w:val="FirstParagraph"/>
       </w:pPr>
       <w:r>
-        <w:t xml:space="preserve">Wind speed is a common way to characterize exposure to tropical cyclones. To even be classified as a tropical cyclone, a storm must have wind speeds in excess of 74 miles per hour (64 knots). Meteorologists and atmospheric scientists use ground based wind instruments in set locations to measure wind speed and direction, such as wind vanes, anenometers, and aerovanes. In order to be accurate and effective, these ground based wind instruments must be placed above the roofs of buildings so that they can be exposed to free flowing air. Since this is not always the case, wind observations can consequently be erratic in nature. Above ground, geostationary satellites, which are positioned above a particular location can measure wind speed and wind direction by observing the direction that clouds move in a given amount of time. Doppler radar can also be used to measure wind speed and direction.</w:t>
-      </w:r>
-    </w:p>
-    <w:p>
-      <w:pPr>
-        <w:pStyle w:val="BodyText"/>
-      </w:pPr>
-      <w:r>
-        <w:t xml:space="preserve">Wind speed is often used as a measure for assigning exposure, often by choosing a threshold wind speed that if attained in a zip code or county, makes it exposed.</w:t>
+        <w:t xml:space="preserve">Due to intensive precipitation, and the threat of storm surges during and after tropical cyclones make landfall, flooding is a major consequence that has a number of impacts on the infrastructure, safety, and economic strength of communities. Flooding accounts for about 75% of declared federal disasters, costs an average of $8 billion in the US annually, and results in over 90 fatalities on average each year. [USGS, 2016]</w:t>
+      </w:r>
+    </w:p>
+    <w:p>
+      <w:pPr>
+        <w:pStyle w:val="BodyText"/>
+      </w:pPr>
+      <w:r>
+        <w:t xml:space="preserve">There are several methods for measuring flooding and creating geospatial maps to show the extent and impact of flooding. One method is to measure high water marks. Typically, this involves sending people out to specific locations to record the high water marks, but this method is costly, requires intensive labor, and is difficult to acheive during or after flooding disasters</w:t>
+      </w:r>
+      <w:r>
+        <w:t xml:space="preserve"> </w:t>
+      </w:r>
+      <w:r>
+        <w:t xml:space="preserve">(Li et al. 2018)</w:t>
+      </w:r>
+      <w:r>
+        <w:t xml:space="preserve">.</w:t>
+      </w:r>
+    </w:p>
+    <w:p>
+      <w:pPr>
+        <w:pStyle w:val="BodyText"/>
+      </w:pPr>
+      <w:r>
+        <w:t xml:space="preserve">Another method is to use data from stream gauges. The United States Geological Survey (USGS) maintains stream gauges at monitored locations along bodies of water that regularly record information on water height and stream flow, often updating every fifteen minutes</w:t>
+      </w:r>
+      <w:r>
+        <w:t xml:space="preserve"> </w:t>
+      </w:r>
+      <w:r>
+        <w:t xml:space="preserve">(Li et al. 2018)</w:t>
+      </w:r>
+      <w:r>
+        <w:t xml:space="preserve">. There are some limitations to this method as well, for example these stream gauges are not systematically installed along water ways, meaning that information is not uniform, and the stream gauges are not useful if the water level rises above the limit of ground based gauges or washes gauges away entirely</w:t>
+      </w:r>
+      <w:r>
+        <w:t xml:space="preserve"> </w:t>
+      </w:r>
+      <w:r>
+        <w:t xml:space="preserve">(Li et al. 2018)</w:t>
+      </w:r>
+      <w:r>
+        <w:t xml:space="preserve">.</w:t>
+      </w:r>
+    </w:p>
+    <w:p>
+      <w:pPr>
+        <w:pStyle w:val="BodyText"/>
+      </w:pPr>
+      <w:r>
+        <w:t xml:space="preserve">Satellite imagery, aerial photography, and remote sensing can also be used to asses the extent and damage of flooding in the aftermath of tropical cyclone disasters, but issues pertaining to cloud cover and inclement weather can make high quality, consistent, and clear images difficult to acheive and therefore use in analyzing impacts</w:t>
+      </w:r>
+      <w:r>
+        <w:t xml:space="preserve"> </w:t>
+      </w:r>
+      <w:r>
+        <w:t xml:space="preserve">(Li et al. 2018)</w:t>
+      </w:r>
+      <w:r>
+        <w:t xml:space="preserve">.</w:t>
+      </w:r>
+    </w:p>
+    <w:p>
+      <w:pPr>
+        <w:pStyle w:val="Heading1"/>
+      </w:pPr>
+      <w:bookmarkStart w:id="25" w:name="human-impacts-of-tropical-cyclones"/>
+      <w:r>
+        <w:t xml:space="preserve">Human Impacts of Tropical Cyclones</w:t>
+      </w:r>
+      <w:bookmarkEnd w:id="25"/>
+    </w:p>
+    <w:p>
+      <w:pPr>
+        <w:pStyle w:val="FirstParagraph"/>
+      </w:pPr>
+      <w:r>
+        <w:t xml:space="preserve">Where physical exposure data is often expansive and specific, owing to well established networks of weather monitoring stations, data on human impacts are spatially and temporally located within geopolitical, cultural, and administrative boundaries. This type of data is available often in the form of census records, hospitalization records and vitals statistics from hospitals and public health departments, disaster insurance claims, schools, and other systems that record human activities. Unlike the physical exposure data, these sources are often aggregated by geographic region and time, often out of convenience, or a need to preserve the anonymity and privacy of the people whose data is being used. Researchers also will use such secondary datasets and sources to compare with primary data sources. For example in</w:t>
+      </w:r>
+      <w:r>
+        <w:t xml:space="preserve"> </w:t>
+      </w:r>
+      <w:r>
+        <w:t xml:space="preserve">(Lieberman-Cribbin et al. 2017)</w:t>
+      </w:r>
+      <w:r>
+        <w:t xml:space="preserve">, self reported flooding exposure data was compared to FEMA flooding exposure data.</w:t>
+      </w:r>
+    </w:p>
+    <w:p>
+      <w:pPr>
+        <w:pStyle w:val="Heading2"/>
+      </w:pPr>
+      <w:bookmarkStart w:id="26" w:name="health-impacts"/>
+      <w:r>
+        <w:t xml:space="preserve">Health Impacts</w:t>
+      </w:r>
+      <w:bookmarkEnd w:id="26"/>
+    </w:p>
+    <w:p>
+      <w:pPr>
+        <w:pStyle w:val="FirstParagraph"/>
+      </w:pPr>
+      <w:r>
+        <w:t xml:space="preserve">Tropical cyclones studies have documented associations between exposure to tropical cyclones and a number of health outcomes such as increased hospitalizations due to cardiovascular and respiratory effects</w:t>
       </w:r>
       <w:r>
         <w:t xml:space="preserve"> </w:t>
@@ -405,59 +557,154 @@
         <w:t xml:space="preserve">(Yan et al. 2020)</w:t>
       </w:r>
       <w:r>
-        <w:t xml:space="preserve"> </w:t>
-      </w:r>
-      <w:r>
-        <w:t xml:space="preserve">used the sustained maximum wind speed recorded at the center of counties. In this example counties were considered exposed to tropical cyclones if the sustained maximum wind speed was greater than 21 meters per second. Because this wind speed is taken from a monitor at the center of the county, it may not be representative of wind speeds in other parts of the exposed county, again contributing to potential misclassification of exposure.</w:t>
-      </w:r>
-    </w:p>
-    <w:p>
-      <w:pPr>
-        <w:pStyle w:val="BodyText"/>
-      </w:pPr>
-      <w:r>
-        <w:t xml:space="preserve">Another study that used wind speed to assign exposure was</w:t>
-      </w:r>
-      <w:r>
-        <w:t xml:space="preserve"> </w:t>
-      </w:r>
-      <w:r>
-        <w:t xml:space="preserve">(Parks et al. 2021)</w:t>
-      </w:r>
-      <w:r>
-        <w:t xml:space="preserve">, which categorized counties as exposed to tropical cyclones on days that they experienced peak sustained wind greater than or equal to 34 knots when the the cyclone was at the point of closest approach to the county.</w:t>
+        <w:t xml:space="preserve">, autism in children from in utero exposure</w:t>
+      </w:r>
+      <w:r>
+        <w:t xml:space="preserve"> </w:t>
+      </w:r>
+      <w:r>
+        <w:t xml:space="preserve">(Kinney et al. 2008)</w:t>
+      </w:r>
+      <w:r>
+        <w:t xml:space="preserve">, risk of preterm birth</w:t>
+      </w:r>
+      <w:r>
+        <w:t xml:space="preserve"> </w:t>
+      </w:r>
+      <w:r>
+        <w:t xml:space="preserve">(S. C. Grabich et al. 2016)</w:t>
+      </w:r>
+      <w:r>
+        <w:t xml:space="preserve">, adverse mental health outcomes such as anxiety, depression, and PTSD</w:t>
+      </w:r>
+      <w:r>
+        <w:t xml:space="preserve"> </w:t>
+      </w:r>
+      <w:r>
+        <w:t xml:space="preserve">(Lieberman-Cribbin et al. 2017)</w:t>
+      </w:r>
+      <w:r>
+        <w:t xml:space="preserve">,</w:t>
+      </w:r>
+      <w:r>
+        <w:t xml:space="preserve">(Scaramutti et al. 2019)</w:t>
+      </w:r>
+      <w:r>
+        <w:t xml:space="preserve">,</w:t>
+      </w:r>
+      <w:r>
+        <w:t xml:space="preserve">(Bevilacqua et al. 2020)</w:t>
+      </w:r>
+      <w:r>
+        <w:t xml:space="preserve">, increased risk of hypertension</w:t>
+      </w:r>
+      <w:r>
+        <w:t xml:space="preserve"> </w:t>
+      </w:r>
+      <w:r>
+        <w:t xml:space="preserve">(Ferdinand 2005)</w:t>
+      </w:r>
+      <w:r>
+        <w:t xml:space="preserve">, and injury and death</w:t>
+      </w:r>
+      <w:r>
+        <w:t xml:space="preserve"> </w:t>
+      </w:r>
+      <w:r>
+        <w:t xml:space="preserve">(Lane et al. 2013)</w:t>
+      </w:r>
+      <w:r>
+        <w:t xml:space="preserve">. The health data that informed thesd studies comes from a number of public health agencies, both governmental and non-governmental that collect extensive information pertaining to deaths, acute and chronic illnesses, injuries, birth and pregnancy outcomes, and mental health conditions. This data provides researchers with a wealth of information on health related human impacts of tropical cyclones.</w:t>
+      </w:r>
+    </w:p>
+    <w:p>
+      <w:pPr>
+        <w:pStyle w:val="BodyText"/>
+      </w:pPr>
+      <w:r>
+        <w:t xml:space="preserve">Certain general health information can be accessed from data published by the National Vital Statistics System of the National Center for Health Statistics (NCHS)</w:t>
+      </w:r>
+      <w:r>
+        <w:t xml:space="preserve"> </w:t>
+      </w:r>
+      <w:r>
+        <w:t xml:space="preserve">(Aschengrau and Seage 2013)</w:t>
+      </w:r>
+      <w:r>
+        <w:t xml:space="preserve">. This organization has registration offices in every U.S. state, Washington D.C., and New York City. Vital statistics from birth certificates for example, are recorded and verified by medical professionals and submitted to local health departments, which submit this information to state health departments, which eventually send it to the NCHS</w:t>
+      </w:r>
+      <w:r>
+        <w:t xml:space="preserve"> </w:t>
+      </w:r>
+      <w:r>
+        <w:t xml:space="preserve">(Aschengrau and Seage 2013)</w:t>
+      </w:r>
+      <w:r>
+        <w:t xml:space="preserve">. Because local health departments typically exist at the county and state level, this health information will also be aggregated at those levels.</w:t>
+      </w:r>
+    </w:p>
+    <w:p>
+      <w:pPr>
+        <w:pStyle w:val="BodyText"/>
+      </w:pPr>
+      <w:r>
+        <w:t xml:space="preserve">Mortality data is also collected in the US by the NCHS through a program it administers called the National Death Index</w:t>
+      </w:r>
+      <w:r>
+        <w:t xml:space="preserve"> </w:t>
+      </w:r>
+      <w:r>
+        <w:t xml:space="preserve">(Aschengrau and Seage 2013)</w:t>
+      </w:r>
+      <w:r>
+        <w:t xml:space="preserve">; this particular data has to be obtained through offices at the state level. Death certificates themselves will give the information of the events that led to death, something of interest when determining impacts of tropical cyclones. There are many other sources of health data that contain information pertinent to impacts from tropical cyclones such as the National Health Interview Survey, National Notifiable Diseases Surveillance System, Planned Parenthood Federation of America, Center for Disease Control, Pregnancy Risk Assessment Monitoring System, and many others</w:t>
+      </w:r>
+      <w:r>
+        <w:t xml:space="preserve"> </w:t>
+      </w:r>
+      <w:r>
+        <w:t xml:space="preserve">(Aschengrau and Seage 2013)</w:t>
+      </w:r>
+      <w:r>
+        <w:t xml:space="preserve">. The key is to understand that these data come from hospitals, public health departments and other agencies at county and state levels.</w:t>
       </w:r>
     </w:p>
     <w:p>
       <w:pPr>
         <w:pStyle w:val="Heading2"/>
       </w:pPr>
-      <w:bookmarkStart w:id="25" w:name="flooding-and-storm-surges"/>
-      <w:bookmarkEnd w:id="25"/>
-      <w:r>
-        <w:t xml:space="preserve">Flooding and Storm Surges</w:t>
-      </w:r>
+      <w:bookmarkStart w:id="27" w:name="social-and-economic-impacts"/>
+      <w:r>
+        <w:t xml:space="preserve">Social and Economic Impacts</w:t>
+      </w:r>
+      <w:bookmarkEnd w:id="27"/>
     </w:p>
     <w:p>
       <w:pPr>
         <w:pStyle w:val="FirstParagraph"/>
       </w:pPr>
       <w:r>
-        <w:t xml:space="preserve">Due to intensive precipitation, and the threat of storm surges during and after tropical cyclones make landfall, flooding is a major consequence that has a number of impacts on the infrastructure, safety, and economic strength of communities. Flooding accounts for about 75% of declared federal disasters, costs an average of $8 billion in the US annually, and results in over 90 fatalities on average each year. [USGS, 2016]</w:t>
-      </w:r>
-    </w:p>
-    <w:p>
-      <w:pPr>
-        <w:pStyle w:val="BodyText"/>
-      </w:pPr>
-      <w:r>
-        <w:t xml:space="preserve">There are several methods for measuring flooding and creating geospatial maps to show the extent and impact of flooding. One method is to measure high water marks. Typically, this involves sending people out to specific locations to record the high water marks, but this method is costly, requires intensive labor, and is difficult to acheive during or after flooding disasters</w:t>
-      </w:r>
-      <w:r>
-        <w:t xml:space="preserve"> </w:t>
-      </w:r>
-      <w:r>
-        <w:t xml:space="preserve">(Li et al. 2018)</w:t>
+        <w:t xml:space="preserve">There a wide variety of social and economic costs associated with tropical cyclones. Often large populations of people are displaced after tropical cyclone events, such as the Puerto Ricans who migrated to Florida after Hurricane Maria</w:t>
+      </w:r>
+      <w:r>
+        <w:t xml:space="preserve"> </w:t>
+      </w:r>
+      <w:r>
+        <w:t xml:space="preserve">(Scaramutti et al. 2019)</w:t>
+      </w:r>
+      <w:r>
+        <w:t xml:space="preserve">. Another crucial consequence of tropical cyclones is that homes, businesses, and commmunity infrastructure are damaged, often severly. This destruction alters local economies, sometimes leading to unexpected economic consequences.</w:t>
+      </w:r>
+    </w:p>
+    <w:p>
+      <w:pPr>
+        <w:pStyle w:val="BodyText"/>
+      </w:pPr>
+      <w:r>
+        <w:t xml:space="preserve">To study social changes after tropical cyclones, demographic details such as race, ethnicity, socioeconomic status, age, and political affiliation are interesting and often insightful details of information that can help to shine a light on the human impacts of tropical cyclones. For many researchers, this data can be gleaned from the US Census. The US Census is a valuable source of information that is updated and compiled every ten years by the US Bureau of the Census on many variables including ancestry, racial background, mortage, occupation, household size, etc.</w:t>
+      </w:r>
+      <w:r>
+        <w:t xml:space="preserve">(Aschengrau and Seage 2013)</w:t>
       </w:r>
       <w:r>
         <w:t xml:space="preserve">.</w:t>
@@ -468,39 +715,166 @@
         <w:pStyle w:val="BodyText"/>
       </w:pPr>
       <w:r>
-        <w:t xml:space="preserve">Another method is to use data from stream gauges. The United States Geological Survey (USGS) maintains stream gauges at monitored locations along bodies of water that regularly record information on water height and stream flow, often updating every fifteen minutes</w:t>
-      </w:r>
-      <w:r>
-        <w:t xml:space="preserve"> </w:t>
-      </w:r>
-      <w:r>
-        <w:t xml:space="preserve">(Li et al. 2018)</w:t>
-      </w:r>
-      <w:r>
-        <w:t xml:space="preserve">. There are some limitations to this method as well, for example these stream gauges are not systematically installed along water ways, meaning that information is not uniform, and the stream gauges are not useful if the water level rises above the limit of ground based gauges or washes gauges away entirely</w:t>
-      </w:r>
-      <w:r>
-        <w:t xml:space="preserve"> </w:t>
-      </w:r>
-      <w:r>
-        <w:t xml:space="preserve">(Li et al. 2018)</w:t>
+        <w:t xml:space="preserve">To quantify economic impacts of tropical cyclones, there are a variety of metrics that are used by researchers, such as studying how employment and earnings change before and after a tropical cyclone event.</w:t>
+      </w:r>
+      <w:r>
+        <w:t xml:space="preserve"> </w:t>
+      </w:r>
+      <w:r>
+        <w:t xml:space="preserve">(Belasen and Polachek 2008)</w:t>
+      </w:r>
+      <w:r>
+        <w:t xml:space="preserve"> </w:t>
+      </w:r>
+      <w:r>
+        <w:t xml:space="preserve">built a generalized difference-in-difference (GDD) model to study the effects of hurricanes on county-level employment and county-level average quarterly earnings per worker in the state of Florida. Though the state of Florida was studied here, results from looking at the county level showed differences in economic impacts depending on the severity of the hurricane, and the intensity of it when the county was hit by it.</w:t>
+      </w:r>
+    </w:p>
+    <w:p>
+      <w:pPr>
+        <w:pStyle w:val="BodyText"/>
+      </w:pPr>
+      <w:r>
+        <w:t xml:space="preserve">Individual tax returns are another resource that researchers can use to estimate economic impacts from tropical cyclones. Tax returns and tax records can provide a wealth of information on the financial and economic situations of large numbers of individuals before and after a tropical cyclone event because they can be linked to individual residential addresses (a point location), which allows researchers to identify residents of an area before a tropical cyclone, and they can give information about wages, salaries, self-employment, unemployment insurance, the Social Security Disability Insurance program, and retirement accounts</w:t>
+      </w:r>
+      <w:r>
+        <w:t xml:space="preserve"> </w:t>
+      </w:r>
+      <w:r>
+        <w:t xml:space="preserve">(Deryugina, Kawano, and Levitt 2018)</w:t>
       </w:r>
       <w:r>
         <w:t xml:space="preserve">.</w:t>
       </w:r>
-    </w:p>
-    <w:p>
-      <w:pPr>
-        <w:pStyle w:val="BodyText"/>
-      </w:pPr>
-      <w:r>
-        <w:t xml:space="preserve">Satellite imagery, aerial photography, and remote sensing can also be used to asses the extent and damage of flooding in the aftermath of tropical cyclone disasters, but issues pertaining to cloud cover and inclement weather can make high quality, consistent, and clear images difficult to acheive and therefore use in analyzing impacts</w:t>
-      </w:r>
-      <w:r>
-        <w:t xml:space="preserve"> </w:t>
-      </w:r>
-      <w:r>
-        <w:t xml:space="preserve">(Li et al. 2018)</w:t>
+      <w:r>
+        <w:t xml:space="preserve"> </w:t>
+      </w:r>
+      <w:r>
+        <w:t xml:space="preserve">(Deryugina, Kawano, and Levitt 2018)</w:t>
+      </w:r>
+      <w:r>
+        <w:t xml:space="preserve"> </w:t>
+      </w:r>
+      <w:r>
+        <w:t xml:space="preserve">did just this to study the economic impact of Hurricane Katrina on the city of New Orleans, by collected information on individual federal tax returns and third party information returns filed between 1999 and 2013. Because tax returns are linked to individuals with known residential addresses, tax returns allow researchers to observe economic impacts at a point location.</w:t>
+      </w:r>
+    </w:p>
+    <w:p>
+      <w:pPr>
+        <w:pStyle w:val="BodyText"/>
+      </w:pPr>
+      <w:r>
+        <w:t xml:space="preserve">Another great resource researchers can utilize for studying economic impacts of tropical cyclones is from insurance claims.</w:t>
+      </w:r>
+    </w:p>
+    <w:p>
+      <w:pPr>
+        <w:pStyle w:val="Heading1"/>
+      </w:pPr>
+      <w:bookmarkStart w:id="28" w:name="Xe3ae6344482cc5825e182d56bc7fdd14fce7375"/>
+      <w:r>
+        <w:t xml:space="preserve">Spatial and Temporal Scales and Misalignment</w:t>
+      </w:r>
+      <w:bookmarkEnd w:id="28"/>
+    </w:p>
+    <w:p>
+      <w:pPr>
+        <w:pStyle w:val="FirstParagraph"/>
+      </w:pPr>
+      <w:r>
+        <w:t xml:space="preserve">Questions about the human impacts of tropical cyclones are multidisciplinary, and as such require datasets from different and sometimes seemingly disparate sources. The physical exposures of tropical cyclones that were mentioned above such as wind speed, storm tracks, precipitation, and flooding data come from monitors that are at fixed locations, sometimes at airports, sometimes the center of a county, and other times in organized gridded systems. In contrast, the data on human health, social, and economic impacts will come from hospitals, schools, census reports, insurance claims, tax returns, and other documents and records coming from typically more aggregated spatial levels like counties.</w:t>
+      </w:r>
+    </w:p>
+    <w:p>
+      <w:pPr>
+        <w:pStyle w:val="BodyText"/>
+      </w:pPr>
+      <w:r>
+        <w:t xml:space="preserve">Differences in spatial and temporal scales are also related to the study question that researchers are asking. If a study is concerned with birth outcomes for example, having weather data on the windspeed every several seconds may not be relevant, because birth outcomes related to storm exposure in utero may operate on a longer time scale. In</w:t>
+      </w:r>
+      <w:r>
+        <w:t xml:space="preserve"> </w:t>
+      </w:r>
+      <w:r>
+        <w:t xml:space="preserve">(S. C. Grabich et al. 2016)</w:t>
+      </w:r>
+      <w:r>
+        <w:t xml:space="preserve">, the researchers looked at gestational periods and defined pregnancies as exposed to tropical cyclones if they happened before 20 weeks of gestation. If the researchers had been interested in a different question, for example acute injuries due to direct storm exposure, they would have chosen a smaller time scale. There is no correct spatial or temporal scale that works well for all research, it all depends on what is being asked and how that can be ascertained. Different scales allow the researchers to make certain inferences and determine how the results of a study can be interpreted.</w:t>
+      </w:r>
+    </w:p>
+    <w:p>
+      <w:pPr>
+        <w:pStyle w:val="BodyText"/>
+      </w:pPr>
+      <w:r>
+        <w:t xml:space="preserve">The remainder of this section will highlight the most common spatial and temporal scales typically used in tropical cyclone studies. These scales were chosen after conducting a literature review that covered a wide range of human impacts from tropical cyclones. First we will describe spatial scales starting from the smallest resolution of point locations, working up to the level of metropolitan areas and states. Next we will describe temporal scales most commonly used in tropical cyclone studies and again work from smallest to largest resolution.</w:t>
+      </w:r>
+    </w:p>
+    <w:p>
+      <w:pPr>
+        <w:pStyle w:val="Heading1"/>
+      </w:pPr>
+      <w:bookmarkStart w:id="29" w:name="spatial-scales"/>
+      <w:r>
+        <w:t xml:space="preserve">Spatial Scales</w:t>
+      </w:r>
+      <w:bookmarkEnd w:id="29"/>
+    </w:p>
+    <w:p>
+      <w:pPr>
+        <w:pStyle w:val="FirstParagraph"/>
+      </w:pPr>
+      <w:r>
+        <w:t xml:space="preserve">When we refer to spatial scales, we are referring to the size of a geographic space that data are collected from. In tropical cyclone studies, the size of this space can be as small as a latitude-longitude coordinate (a point location), or as large as an oceanic basin; for example the North Atlantic Basin where North American tropical cyclones typically develop. In general physical exposure data comes from monitors and sensors at point locations, while human impacts data comes from larger aggregated scales such as zip codes, counties, and states.</w:t>
+      </w:r>
+    </w:p>
+    <w:p>
+      <w:pPr>
+        <w:pStyle w:val="BodyText"/>
+      </w:pPr>
+      <w:r>
+        <w:t xml:space="preserve">It can be helpful to think of geospatial data in two major ways, as vectors, or as rasters. Vector data use points, lines, or polygons to represent geographic features and locations</w:t>
+      </w:r>
+      <w:r>
+        <w:t xml:space="preserve"> </w:t>
+      </w:r>
+      <w:r>
+        <w:t xml:space="preserve">(Lovelace, Nowosad, and Muenchow 2019)</w:t>
+      </w:r>
+      <w:r>
+        <w:t xml:space="preserve">. These vector data are discrete and well-defined, and are typically used to study human impacts, because administrative boundaries and borders utilize this data type</w:t>
+      </w:r>
+      <w:r>
+        <w:t xml:space="preserve"> </w:t>
+      </w:r>
+      <w:r>
+        <w:t xml:space="preserve">(Lovelace, Nowosad, and Muenchow 2019)</w:t>
+      </w:r>
+      <w:r>
+        <w:t xml:space="preserve">. For example, polygons can be used to represent closed areas such as zip codes, counties, states, countries, islands, or even continents. The borders of these geographic regions (for example the border between states such as Florida and Georgia) are line vectors. Vector points can represent smaller areas such as cities, mountain peaks, locations of hospitals, etc.</w:t>
+      </w:r>
+    </w:p>
+    <w:p>
+      <w:pPr>
+        <w:pStyle w:val="BodyText"/>
+      </w:pPr>
+      <w:r>
+        <w:t xml:space="preserve">The other major spatial data type is a raster. Rasters are gridded data, meaning that they are displayed as cells that divide a surface into equal, regularly spaced parts</w:t>
+      </w:r>
+      <w:r>
+        <w:t xml:space="preserve"> </w:t>
+      </w:r>
+      <w:r>
+        <w:t xml:space="preserve">(Lovelace, Nowosad, and Muenchow 2019)</w:t>
+      </w:r>
+      <w:r>
+        <w:t xml:space="preserve">. Raster data is often utilized for physical exposures of tropical cyclones because it can display continuous data (such as wind speed or flooding over a geographic area). However, because raster data can also display categorical data, it can also be used for studying human impacts (for example rasterized data could overlay socioeconomic makeup of a city on a map, with each raster representing the dominant group at that location)</w:t>
+      </w:r>
+      <w:r>
+        <w:t xml:space="preserve"> </w:t>
+      </w:r>
+      <w:r>
+        <w:t xml:space="preserve">(Lovelace, Nowosad, and Muenchow 2019)</w:t>
       </w:r>
       <w:r>
         <w:t xml:space="preserve">.</w:t>
@@ -508,501 +882,59 @@
     </w:p>
     <w:p>
       <w:pPr>
+        <w:pStyle w:val="BodyText"/>
+      </w:pPr>
+      <w:r>
+        <w:t xml:space="preserve">Here we will describe several spatial scales that are commonly used by researchers studying human impacts of tropical cyclones in ascending order of magnitude. With each scale we will describe how measurements and data are generated from that particular area. We will also describe the methods that researchers use to join physical exposures data with human impacts data to accurately ascertain responses to exposure.</w:t>
+      </w:r>
+    </w:p>
+    <w:p>
+      <w:pPr>
         <w:pStyle w:val="Heading1"/>
       </w:pPr>
-      <w:bookmarkStart w:id="26" w:name="human-impacts-of-tropical-cyclones"/>
-      <w:bookmarkEnd w:id="26"/>
-      <w:r>
-        <w:t xml:space="preserve">Human Impacts of Tropical Cyclones</w:t>
-      </w:r>
-    </w:p>
-    <w:p>
-      <w:pPr>
-        <w:pStyle w:val="FirstParagraph"/>
-      </w:pPr>
-      <w:r>
-        <w:t xml:space="preserve">Where physical exposure data is often expansive and specific, owing to well established networks of weather monitoring stations, data on human impacts are spatially and temporally located within geopolitical, cultural, and administrative boundaries. This type of data is available often in the form of census records, hospitalization records and vitals statistics from hospitals and public health departments, disaster insurance claims, schools, and other systems that record human activities. Unlike the physical exposure data, these sources are often aggregated by geographic region and time, often out of convenience, or a need to preserve the anonymity and privacy of the people whose data is being used. Researchers also will use such secondary datasets and sources to compare with primary data sources. For example in</w:t>
-      </w:r>
-      <w:r>
-        <w:t xml:space="preserve"> </w:t>
-      </w:r>
-      <w:r>
-        <w:t xml:space="preserve">(Lieberman-Cribbin et al. 2017)</w:t>
-      </w:r>
-      <w:r>
-        <w:t xml:space="preserve">, self reported flooding exposure data was compared to FEMA flooding exposure data.</w:t>
-      </w:r>
-    </w:p>
-    <w:p>
-      <w:pPr>
-        <w:pStyle w:val="Heading2"/>
-      </w:pPr>
-      <w:bookmarkStart w:id="27" w:name="health-impacts"/>
-      <w:bookmarkEnd w:id="27"/>
-      <w:r>
-        <w:t xml:space="preserve">Health Impacts</w:t>
-      </w:r>
-    </w:p>
-    <w:p>
-      <w:pPr>
-        <w:pStyle w:val="FirstParagraph"/>
-      </w:pPr>
-      <w:r>
-        <w:t xml:space="preserve">Tropical cyclones studies have documented associations between exposure to tropical cyclones and a number of health outcomes such as increased hospitalizations due to cardiovascular and respiratory effects</w:t>
-      </w:r>
-      <w:r>
-        <w:t xml:space="preserve"> </w:t>
-      </w:r>
-      <w:r>
-        <w:t xml:space="preserve">(Yan et al. 2020)</w:t>
-      </w:r>
-      <w:r>
-        <w:t xml:space="preserve">, autism in children from in utero exposure</w:t>
-      </w:r>
-      <w:r>
-        <w:t xml:space="preserve"> </w:t>
-      </w:r>
-      <w:r>
-        <w:t xml:space="preserve">(Kinney et al. 2008)</w:t>
-      </w:r>
-      <w:r>
-        <w:t xml:space="preserve">, risk of preterm birth</w:t>
-      </w:r>
-      <w:r>
-        <w:t xml:space="preserve"> </w:t>
-      </w:r>
-      <w:r>
-        <w:t xml:space="preserve">(S. C. Grabich et al. 2016)</w:t>
-      </w:r>
-      <w:r>
-        <w:t xml:space="preserve">, adverse mental health outcomes such as anxiety, depression, and PTSD</w:t>
-      </w:r>
-      <w:r>
-        <w:t xml:space="preserve"> </w:t>
-      </w:r>
-      <w:r>
-        <w:t xml:space="preserve">(Lieberman-Cribbin et al. 2017)</w:t>
-      </w:r>
-      <w:r>
-        <w:t xml:space="preserve">,</w:t>
-      </w:r>
-      <w:r>
-        <w:t xml:space="preserve">(Scaramutti et al. 2019)</w:t>
-      </w:r>
-      <w:r>
-        <w:t xml:space="preserve">,</w:t>
-      </w:r>
-      <w:r>
-        <w:t xml:space="preserve">(Bevilacqua et al. 2020)</w:t>
-      </w:r>
-      <w:r>
-        <w:t xml:space="preserve">, increased risk of hypertension</w:t>
-      </w:r>
-      <w:r>
-        <w:t xml:space="preserve"> </w:t>
-      </w:r>
-      <w:r>
-        <w:t xml:space="preserve">(Ferdinand 2005)</w:t>
-      </w:r>
-      <w:r>
-        <w:t xml:space="preserve">, and injury and death</w:t>
-      </w:r>
-      <w:r>
-        <w:t xml:space="preserve"> </w:t>
-      </w:r>
-      <w:r>
-        <w:t xml:space="preserve">(Lane et al. 2013)</w:t>
-      </w:r>
-      <w:r>
-        <w:t xml:space="preserve">. The health data that informed thesd studies comes from a number of public health agencies, both governmental and non-governmental that collect extensive information pertaining to deaths, acute and chronic illnesses, injuries, birth and pregnancy outcomes, and mental health conditions. This data provides researchers with a wealth of information on health related human impacts of tropical cyclones.</w:t>
-      </w:r>
-    </w:p>
-    <w:p>
-      <w:pPr>
-        <w:pStyle w:val="BodyText"/>
-      </w:pPr>
-      <w:r>
-        <w:t xml:space="preserve">Certain general health information can be accessed from data published by the National Vital Statistics System of the National Center for Health Statistics (NCHS)</w:t>
-      </w:r>
-      <w:r>
-        <w:t xml:space="preserve"> </w:t>
-      </w:r>
-      <w:r>
-        <w:t xml:space="preserve">(Aschengrau and Seage 2013)</w:t>
-      </w:r>
-      <w:r>
-        <w:t xml:space="preserve">. This organization has registration offices in every U.S. state, Washington D.C., and New York City. Vital statistics from birth certificates for example, are recorded and verified by medical professionals and submitted to local health depaertments, which submit this information to state health departments, which eventually send it to the NCHS</w:t>
-      </w:r>
-      <w:r>
-        <w:t xml:space="preserve"> </w:t>
-      </w:r>
-      <w:r>
-        <w:t xml:space="preserve">(Aschengrau and Seage 2013)</w:t>
-      </w:r>
-      <w:r>
-        <w:t xml:space="preserve">. Because local health departments typically exist at the county and state level, this health information will also be aggregated at those levels.</w:t>
-      </w:r>
-    </w:p>
-    <w:p>
-      <w:pPr>
-        <w:pStyle w:val="BodyText"/>
-      </w:pPr>
-      <w:r>
-        <w:t xml:space="preserve">Mortality data is also collected in the US by the NCHS through a program it administers called the National Death Index</w:t>
-      </w:r>
-      <w:r>
-        <w:t xml:space="preserve"> </w:t>
-      </w:r>
-      <w:r>
-        <w:t xml:space="preserve">(Aschengrau and Seage 2013)</w:t>
-      </w:r>
-      <w:r>
-        <w:t xml:space="preserve">; this particular data has to be obtained through offices at the state level. Death certificates themselves will give the information of the events that led to death, something of interest when determining impacts of tropical cyclones. There are many other sources of health data that contain information pertinent to impacts from tropical cyclones such as the National Health Interview Survey, National Notifiable Diseases Surveillance System, Planned Parenthood Federation of America, Center for Disease Control, Pregnancy Risk Assessment Monitoring System, and many others</w:t>
-      </w:r>
-      <w:r>
-        <w:t xml:space="preserve"> </w:t>
-      </w:r>
-      <w:r>
-        <w:t xml:space="preserve">(Aschengrau and Seage 2013)</w:t>
-      </w:r>
-      <w:r>
-        <w:t xml:space="preserve">. The key is to understand that these data come from hospitals, public health departments and other agencies at county and state levels.</w:t>
-      </w:r>
-    </w:p>
-    <w:p>
-      <w:pPr>
-        <w:pStyle w:val="Heading2"/>
-      </w:pPr>
-      <w:bookmarkStart w:id="28" w:name="social-and-economic-impacts"/>
-      <w:bookmarkEnd w:id="28"/>
-      <w:r>
-        <w:t xml:space="preserve">Social and Economic Impacts</w:t>
-      </w:r>
-    </w:p>
-    <w:p>
-      <w:pPr>
-        <w:pStyle w:val="FirstParagraph"/>
-      </w:pPr>
-      <w:r>
-        <w:t xml:space="preserve">There a wide variety of social and economic costs associated with tropical cyclones. Often large populations of people are displaced after tropical cyclone events, such as the Puerto Ricans who migrated to Florida after Hurricane Maria</w:t>
-      </w:r>
-      <w:r>
-        <w:t xml:space="preserve"> </w:t>
-      </w:r>
-      <w:r>
-        <w:t xml:space="preserve">(Scaramutti et al. 2019)</w:t>
-      </w:r>
-      <w:r>
-        <w:t xml:space="preserve">. Another crucial consequence of tropical cyclones is that homes, businesses, and commmunity infrastructure are damaged, often severly. This destruction alters local economies, sometimes leading to unexpected economic consequences.</w:t>
-      </w:r>
-    </w:p>
-    <w:p>
-      <w:pPr>
-        <w:pStyle w:val="BodyText"/>
-      </w:pPr>
-      <w:r>
-        <w:t xml:space="preserve">To study social changes after tropical cyclones, demographic details such as race, ethnicity, socioeconomic status, age, and political affiliation are interesting and often insightful details of information that can help to shine a light on the human impacts of tropical cyclones. For many researchers, this data can be gleaned from the US Census. The US Census is a valuable source of information that is updated and compiled every ten years by the US Bureau of the Census on many variables including ancestry, racial background, mortage, occupation, household size, etc.</w:t>
-      </w:r>
-      <w:r>
-        <w:t xml:space="preserve">(Aschengrau and Seage 2013)</w:t>
-      </w:r>
-      <w:r>
-        <w:t xml:space="preserve">.</w:t>
-      </w:r>
-    </w:p>
-    <w:p>
-      <w:pPr>
-        <w:pStyle w:val="BodyText"/>
-      </w:pPr>
-      <w:r>
-        <w:t xml:space="preserve">To quantify economic impacts of tropical cyclones, there are a variety of metrics that are used by researchers, such as studying how employment and earnings change before and after a tropical cyclone event.</w:t>
-      </w:r>
-      <w:r>
-        <w:t xml:space="preserve"> </w:t>
-      </w:r>
-      <w:r>
-        <w:t xml:space="preserve">(Belasen and Polachek 2008)</w:t>
-      </w:r>
-      <w:r>
-        <w:t xml:space="preserve"> </w:t>
-      </w:r>
-      <w:r>
-        <w:t xml:space="preserve">built a generalized difference-in-difference (GDD) model to study the effects of hurricanes on county-level employment and county-level average quarterly earnings per worker in the state of Florida. Though the state of Florida was studied here, results from looking at the county level showed differences in economic impacts depending on the severity of the hurricane, and the intensity of it when the county was hit by it.</w:t>
-      </w:r>
-    </w:p>
-    <w:p>
-      <w:pPr>
-        <w:pStyle w:val="BodyText"/>
-      </w:pPr>
-      <w:r>
-        <w:t xml:space="preserve">Individual tax returns are another resource that researchers can use to estimate economic impacts from tropical cyclones. Tax returns and tax records can provide a wealth of information on the financial and economic situations of large numbers of individuals before and after a tropical cyclone event because they can be linked to individual residential addresses (a point location), which allows researchers to identify residents of an area before a tropical cyclone, and they can give information about wages, salaries, self-employment, unemployment insurance, the Social Security Disability Insurance program, and retirement accounts</w:t>
-      </w:r>
-      <w:r>
-        <w:t xml:space="preserve"> </w:t>
-      </w:r>
-      <w:r>
-        <w:t xml:space="preserve">(Deryugina, Kawano, and Levitt 2018)</w:t>
-      </w:r>
-      <w:r>
-        <w:t xml:space="preserve">.</w:t>
-      </w:r>
-      <w:r>
-        <w:t xml:space="preserve"> </w:t>
-      </w:r>
-      <w:r>
-        <w:t xml:space="preserve">(Deryugina, Kawano, and Levitt 2018)</w:t>
-      </w:r>
-      <w:r>
-        <w:t xml:space="preserve"> </w:t>
-      </w:r>
-      <w:r>
-        <w:t xml:space="preserve">did just this to study the economic impact of Hurricane Katrina on the city of New Orleans, by collected information on individual federal tax returns and third party information returns filed between 1999 and 2013. Because tax returns are linked to individuals with known residential addresses, tax returns allow researchers to observe economic impacts at a point location.</w:t>
-      </w:r>
-    </w:p>
-    <w:p>
-      <w:pPr>
-        <w:pStyle w:val="BodyText"/>
-      </w:pPr>
-      <w:r>
-        <w:t xml:space="preserve">Another great resource researchers can utilize for studying economic impacts of tropical cyclones is from insurance claims.</w:t>
-      </w:r>
-    </w:p>
-    <w:p>
-      <w:pPr>
-        <w:pStyle w:val="Heading1"/>
-      </w:pPr>
-      <w:bookmarkStart w:id="29" w:name="spatial-and-temporal-scales-and-misalignment"/>
-      <w:bookmarkEnd w:id="29"/>
-      <w:r>
-        <w:t xml:space="preserve">Spatial and Temporal Scales and Misalignment</w:t>
-      </w:r>
-    </w:p>
-    <w:p>
-      <w:pPr>
-        <w:pStyle w:val="FirstParagraph"/>
-      </w:pPr>
-      <w:r>
-        <w:t xml:space="preserve">Questions about the human impacts of tropical cyclones are multidisciplinary, and as such require datasets from different and sometimes seemingly disparate sources. The physical exposures of tropical cyclones that were mentioned above such as wind speed, storm tracks, precipitation, and flooding data come from monitors that are at fixed locations, sometimes at airports, sometimes the center of a county, and other times in organized gridded systems. In contrast, the data on human health, social, and economic impacts will come from hospitals, schools, census reports, insurance claims, tax returns, and other documents and records coming from typically more aggregated spatial levels like counties.</w:t>
-      </w:r>
-    </w:p>
-    <w:p>
-      <w:pPr>
-        <w:pStyle w:val="BodyText"/>
-      </w:pPr>
-      <w:r>
-        <w:t xml:space="preserve">Differences in spatial and temporal scales are also related to the study question that researchers are asking. If a study is concerned with birth outcomes for example, having weather data on the windspeed every several seconds may not be relevant, because birth outcomes related to storm exposure in utero may operate on a longer time scale. In</w:t>
-      </w:r>
-      <w:r>
-        <w:t xml:space="preserve"> </w:t>
-      </w:r>
-      <w:r>
-        <w:t xml:space="preserve">(S. C. Grabich et al. 2016)</w:t>
-      </w:r>
-      <w:r>
-        <w:t xml:space="preserve">, the researchers looked at gestational periods and defined pregnancies as exposed to tropical cyclones if they happened before 20 weeks of gestation. If the researchers had been interested in a different question, for example acute injuries due to direct storm exposure, they would have chosen a smaller time scale. There is no correct spatial or temporal scale that works well for all research, it all depends on what is being asked and how that can be ascertained. Different scales allow the researchers to make certain inferences and determine how the results of a study can be interpreted.</w:t>
-      </w:r>
-    </w:p>
-    <w:p>
-      <w:pPr>
-        <w:pStyle w:val="BodyText"/>
-      </w:pPr>
-      <w:r>
-        <w:t xml:space="preserve">The remainder of this section will highlight the most common spatial and temporal scales typically used in tropical cyclone studies. These scales were chosen after conducting a literature review that covered a wide range of human impacts from tropical cyclones. First we will describe spatial scales starting from the smallest resolution of point locations, working up to the level of metropolitan areas and states. Next we will describe temporal scales most commonly used in tropical cyclone studies and again work from smallest to largest resolution.</w:t>
-      </w:r>
-    </w:p>
-    <w:p>
-      <w:pPr>
-        <w:pStyle w:val="Heading1"/>
-      </w:pPr>
-      <w:bookmarkStart w:id="30" w:name="spatial-scales"/>
-      <w:bookmarkEnd w:id="30"/>
-      <w:r>
-        <w:t xml:space="preserve">Spatial Scales</w:t>
-      </w:r>
-    </w:p>
-    <w:p>
-      <w:pPr>
-        <w:pStyle w:val="FirstParagraph"/>
-      </w:pPr>
-      <w:r>
-        <w:t xml:space="preserve">When we refer to spatial scales, we are referring to the size of a geographic space that data are collected from. In tropical cyclone studies, the size of this space can be as small as a latitude-longitude coordinate (a point location), or as large as an oceanic basin; for example the North Atlantic Basin where North American tropical cyclones typically develop. In general physical exposure data comes from monitors and sensors at point locations, while human impacts data comes from larger aggregated scales such as zip codes, counties, and states.</w:t>
-      </w:r>
-    </w:p>
-    <w:p>
-      <w:pPr>
-        <w:pStyle w:val="BodyText"/>
-      </w:pPr>
-      <w:r>
-        <w:t xml:space="preserve">It can be helpful to think of geospatial data in two major ways, as vectors, or as rasters. Vector data use points, lines, or polygons to represent geographic features and locations</w:t>
-      </w:r>
-      <w:r>
-        <w:t xml:space="preserve"> </w:t>
-      </w:r>
-      <w:r>
-        <w:t xml:space="preserve">(Lovelace, Nowosad, and Muenchow 2019)</w:t>
-      </w:r>
-      <w:r>
-        <w:t xml:space="preserve">. These vector data are discrete and well-defined, and are typically used to study human impacts, because administrative boundaries and borders utilize this data type</w:t>
-      </w:r>
-      <w:r>
-        <w:t xml:space="preserve"> </w:t>
-      </w:r>
-      <w:r>
-        <w:t xml:space="preserve">(Lovelace, Nowosad, and Muenchow 2019)</w:t>
-      </w:r>
-      <w:r>
-        <w:t xml:space="preserve">. For example, polygons can be used to represent closed areas such as zip codes, counties, states, countries, islands, or even continents. The borders of these geographic regions (for example the border between states such as Florida and Georgia) are line vectors. Vector points can represent smaller areas such as cities, mountain peaks, locations of hospitals, etc.</w:t>
-      </w:r>
-    </w:p>
-    <w:p>
-      <w:pPr>
-        <w:pStyle w:val="BodyText"/>
-      </w:pPr>
-      <w:r>
-        <w:t xml:space="preserve">The other major spatial data type is a raster. Rasters are gridded data, meaning that they are displayed as cells that divide a surface into equal, regularly spaced parts</w:t>
-      </w:r>
-      <w:r>
-        <w:t xml:space="preserve"> </w:t>
-      </w:r>
-      <w:r>
-        <w:t xml:space="preserve">(Lovelace, Nowosad, and Muenchow 2019)</w:t>
-      </w:r>
-      <w:r>
-        <w:t xml:space="preserve">. Raster data is often utilized for physical exposures of tropical cyclones because it can display continuous data (such as wind speed or flooding over a geographic area). However, because raster data can also display categorical data, it can also be used for studying human impacts (for example rasterized data could overlay socioeconomic makeup of a city on a map, with each raster representing the dominant group at that location)</w:t>
-      </w:r>
-      <w:r>
-        <w:t xml:space="preserve"> </w:t>
-      </w:r>
-      <w:r>
-        <w:t xml:space="preserve">(Lovelace, Nowosad, and Muenchow 2019)</w:t>
-      </w:r>
-      <w:r>
-        <w:t xml:space="preserve">.</w:t>
-      </w:r>
-    </w:p>
-    <w:p>
-      <w:pPr>
-        <w:pStyle w:val="BodyText"/>
-      </w:pPr>
-      <w:r>
-        <w:t xml:space="preserve">Because physical exposure data is often gridded (a raster), and human impact data is often in the form of points, lines, and polygons (vectors), it is often necessary to combine rasters and vectors when studying human impacts of tropical cyclones. Fortunately, there are several established methods to do this.</w:t>
-      </w:r>
-    </w:p>
-    <w:p>
-      <w:pPr>
-        <w:pStyle w:val="BodyText"/>
-      </w:pPr>
-      <w:r>
-        <w:t xml:space="preserve">If the researchers have a specific geographic region that they want to study, then understanding the human impacts is a matter of deciding which points, lines, or polygons to focus on (which zip code or county to look at). If there is gridded exposure data that covers this area as well, then raster cropping or raster extraction may be used to match physical exposure data with the human impacts studied in here</w:t>
-      </w:r>
-      <w:r>
-        <w:t xml:space="preserve"> </w:t>
-      </w:r>
-      <w:r>
-        <w:t xml:space="preserve">(Lovelace, Nowosad, and Muenchow 2019)</w:t>
-      </w:r>
-      <w:r>
-        <w:t xml:space="preserve">. Raster cropping simply refers to only selecting points of the raster grid that are within the boundaries of certain designating lines or inside a specified polygon (such a raster of flooding data inside a particular coastal county). Raster extraction is the method of taking specified values associated with a targeted raster value that corresponds to a specific vector</w:t>
-      </w:r>
-      <w:r>
-        <w:t xml:space="preserve"> </w:t>
-      </w:r>
-      <w:r>
-        <w:t xml:space="preserve">(Lovelace, Nowosad, and Muenchow 2019)</w:t>
-      </w:r>
-      <w:r>
-        <w:t xml:space="preserve">. For example, if a map of Florida represents cities such as Miami and Orlando as vector points, then the raster grid that these points are located in would have the value assigned to these cities. Transects (line vectors) can also be used in raster extraction, by selecting and reporting values of all rasters touched by a line (such as a storm strack)</w:t>
-      </w:r>
-      <w:r>
-        <w:t xml:space="preserve"> </w:t>
-      </w:r>
-      <w:r>
-        <w:t xml:space="preserve">(Lovelace, Nowosad, and Muenchow 2019)</w:t>
-      </w:r>
-      <w:r>
-        <w:t xml:space="preserve">.</w:t>
-      </w:r>
-    </w:p>
-    <w:p>
-      <w:pPr>
-        <w:pStyle w:val="BodyText"/>
-      </w:pPr>
-      <w:r>
-        <w:t xml:space="preserve">Rasterization is a form of geographic data aggregation, and is a term used for the conversion of vector data into a raster</w:t>
-      </w:r>
-      <w:r>
-        <w:t xml:space="preserve"> </w:t>
-      </w:r>
-      <w:r>
-        <w:t xml:space="preserve">(Lovelace, Nowosad, and Muenchow 2019)</w:t>
-      </w:r>
-      <w:r>
-        <w:t xml:space="preserve">. Point, line, and polygon rasterization are all possible, and usually involve conversion of points, lines, and polygons, into shaded grids. For example, turning a vector display of the state of Florida could take the form of shading every grid cell that the Florida border (a vector) passes through, and shading every grid inside. Depending on the resolution of the raster, this new map of Florida could look either extremely sharp, or extremely blocky.</w:t>
-      </w:r>
-    </w:p>
-    <w:p>
-      <w:pPr>
-        <w:pStyle w:val="BodyText"/>
-      </w:pPr>
-      <w:r>
-        <w:t xml:space="preserve">The opposite of rasterization is, perhaps not surprisingly, vectorization in which spatially continuous raster data is converted into spatially discrete vector data</w:t>
-      </w:r>
-      <w:r>
-        <w:t xml:space="preserve"> </w:t>
-      </w:r>
-      <w:r>
-        <w:t xml:space="preserve">(Lovelace, Nowosad, and Muenchow 2019)</w:t>
-      </w:r>
-      <w:r>
-        <w:t xml:space="preserve">. One method of doing this is to take the centroid of each raster and convert this into a single point. Contour lines are a method of converting rasterized data into vector lines and polygons, by drawing borders around grid cells of equal or similar value (based on whatever criteria is specified). Polygons can also be created from rasterized data, by grouping all vectors of the same or similar value into one cohesive whole (similar to drawing contour lines, but using the existing borders of the rasters)</w:t>
-      </w:r>
-      <w:r>
-        <w:t xml:space="preserve"> </w:t>
-      </w:r>
-      <w:r>
-        <w:t xml:space="preserve">(Lovelace, Nowosad, and Muenchow 2019)</w:t>
-      </w:r>
-      <w:r>
-        <w:t xml:space="preserve">.</w:t>
-      </w:r>
-    </w:p>
-    <w:p>
-      <w:pPr>
-        <w:pStyle w:val="BodyText"/>
-      </w:pPr>
-      <w:r>
-        <w:t xml:space="preserve">In this section we will describe several spatial scales that are commonly used by researchers studying human impacts of tropical cyclones in ascending order of magnitude. With each scale we will describe how measurements and data are generated from that particular area. We will also describe the methods that researchers use to join physical exposures data with human impacts data to accurately ascertain responses to exposure.</w:t>
-      </w:r>
-    </w:p>
-    <w:p>
-      <w:pPr>
-        <w:pStyle w:val="Heading1"/>
-      </w:pPr>
-      <w:bookmarkStart w:id="31" w:name="r-echo-false-out.width1.0textwidth-fig.aligncenter-knitrinclude_graphicsfiguresflorida_spatial_scales_rstudio.jpg"/>
-      <w:bookmarkEnd w:id="31"/>
+      <w:bookmarkStart w:id="30" w:name="X4efa0f338f302ddca16954a9cf78f1be6c98b18"/>
       <w:r>
         <w:rPr>
           <w:rStyle w:val="VerbatimChar"/>
         </w:rPr>
         <w:t xml:space="preserve">{r echo = FALSE, out.width="1.0\\textwidth", fig.align="center"} # knitr::include_graphics("figures/florida_spatial_scales_rstudio.JPG") #</w:t>
       </w:r>
+      <w:bookmarkEnd w:id="30"/>
+    </w:p>
+    <w:p>
+      <w:pPr>
+        <w:pStyle w:val="Heading2"/>
+      </w:pPr>
+      <w:bookmarkStart w:id="31" w:name="vector-data"/>
+      <w:r>
+        <w:t xml:space="preserve">Vector Data</w:t>
+      </w:r>
+      <w:bookmarkEnd w:id="31"/>
+    </w:p>
+    <w:p>
+      <w:pPr>
+        <w:pStyle w:val="FirstParagraph"/>
+      </w:pPr>
+      <w:r>
+        <w:t xml:space="preserve">In tropical cyclone studies, the vector classes most often utilized are self standing point locations, or polygons – which can be thought of as a more complex geometric collection of points.</w:t>
+      </w:r>
     </w:p>
     <w:p>
       <w:pPr>
         <w:pStyle w:val="Heading3"/>
       </w:pPr>
       <w:bookmarkStart w:id="32" w:name="point-location"/>
+      <w:r>
+        <w:t xml:space="preserve">Point Location</w:t>
+      </w:r>
       <w:bookmarkEnd w:id="32"/>
-      <w:r>
-        <w:t xml:space="preserve">Point Location</w:t>
-      </w:r>
     </w:p>
     <w:p>
       <w:pPr>
         <w:pStyle w:val="FirstParagraph"/>
       </w:pPr>
       <w:r>
-        <w:t xml:space="preserve">Point locations are the smallest resolution of spatial data used to assess the exposure to tropical storms and hurricanes. Point locations can be characterized by specific latitude and longitude values, which specify a specific geographic location on a map. Meteorological instruments, monitors, and sensors that collect information on physical exposures are at this spatial level, often located at airports, weather stations, and even personal monitors used by volunteers (example CoCoRAHs). It is also possible to gather human impacts data from a point location, such as from a residential address or the location of a school.</w:t>
+        <w:t xml:space="preserve">Point locations are the smallest resolution of spatial data used to assess the exposure to tropical storms and hurricanes. Point locations can be characterized by specific latitude and longitude values, which specify a specific geographic location on a map. Meteorological instruments, monitors, and sensors that collect information on physical exposures are at this spatial level, often located at airports, weather stations, and even personal monitors used by volunteers (example CoCoRAHs).</w:t>
       </w:r>
     </w:p>
     <w:p>
@@ -1033,7 +965,197 @@
         <w:pStyle w:val="BodyText"/>
       </w:pPr>
       <w:r>
-        <w:t xml:space="preserve">Sometimes point locations are set up as gridded networks, with each grid point being a single point location, but the sum total of the grid providing more useful information to assess exposure across larger areas. For example, in</w:t>
+        <w:t xml:space="preserve">In</w:t>
+      </w:r>
+      <w:r>
+        <w:t xml:space="preserve"> </w:t>
+      </w:r>
+      <w:r>
+        <w:t xml:space="preserve">(Bayleyegn et al. 2006)</w:t>
+      </w:r>
+      <w:r>
+        <w:t xml:space="preserve">, residents of Santa Rosa and Escambia counties in Florida were interviewed after Hurricane Ivan to evaluate the public health impact and extent of property damage after the storm. Questionnaires were filled out by residents of individual households (a point location), and used to gather information about the type of housing, and extent and type of damage to the housing, as well as the demographic information, access to basic utilities, health status, and access to health services of the individuals living in a specific geographic place. This study represented an occasion where human impacts data was collected from a point location.</w:t>
+      </w:r>
+    </w:p>
+    <w:p>
+      <w:pPr>
+        <w:pStyle w:val="Heading3"/>
+      </w:pPr>
+      <w:bookmarkStart w:id="33" w:name="polygons---zip-codecountyparishstate"/>
+      <w:r>
+        <w:t xml:space="preserve">Polygons - Zip Code/County/Parish/State</w:t>
+      </w:r>
+      <w:bookmarkEnd w:id="33"/>
+    </w:p>
+    <w:p>
+      <w:pPr>
+        <w:pStyle w:val="FirstParagraph"/>
+      </w:pPr>
+      <w:r>
+        <w:t xml:space="preserve">While point locations are the most common vectorized spatial scale that physical exposure data are collected at, and human impacts data can also be collected at that level, polygon vectors such as zip codes, counties, parishes, and states tend to be more commonly used for human impacts data. Information on human impacts such as birth outcomes, hospitalizations, tax records, and demographic data are often recorded at this spatial level. There are a variety of ways that this human impact data can be represented at larger spatial scales such as the average birth weight in a zip code, or the total number of hospitalizations in a county. Reasons for making data available at this spatial resolution are often practical (administrative organizations and institutions often collect population level data at this level), but can also be used to preserve the privacy and anonymity of individuals.</w:t>
+      </w:r>
+    </w:p>
+    <w:p>
+      <w:pPr>
+        <w:pStyle w:val="BodyText"/>
+      </w:pPr>
+      <w:r>
+        <w:t xml:space="preserve">In</w:t>
+      </w:r>
+      <w:r>
+        <w:t xml:space="preserve"> </w:t>
+      </w:r>
+      <w:r>
+        <w:t xml:space="preserve">(Huang, Rosowsky, and Sparks 2001)</w:t>
+      </w:r>
+      <w:r>
+        <w:t xml:space="preserve">, researchers created a damage model from loss information (provided by a large insurer) to estimate damage and losses in coastal zip codes of Florida and the Carolinas due to Hurricanes Hugo and Andrew. The claims ratio (the total number of claims in the code divided by the total number of insurance policies in that zip code), and the damage ratio (the amount paid out by the insurer divided by the total insured value) were compared to the maximum gradient wind speed, obtained from wind field models. The relationships between these ratios and wind speed suggested that when the mean wind speed reached 20 meters per second, structural damage was more likely to occur, and this damage became widespread when mean wind speed reached 30 meters per second</w:t>
+      </w:r>
+      <w:r>
+        <w:t xml:space="preserve"> </w:t>
+      </w:r>
+      <w:r>
+        <w:t xml:space="preserve">(Huang, Rosowsky, and Sparks 2001)</w:t>
+      </w:r>
+      <w:r>
+        <w:t xml:space="preserve">.</w:t>
+      </w:r>
+    </w:p>
+    <w:p>
+      <w:pPr>
+        <w:pStyle w:val="BodyText"/>
+      </w:pPr>
+      <w:r>
+        <w:t xml:space="preserve">Another study that looked at human impacts in zip codes is</w:t>
+      </w:r>
+      <w:r>
+        <w:t xml:space="preserve"> </w:t>
+      </w:r>
+      <w:r>
+        <w:t xml:space="preserve">(Lane et al. 2013)</w:t>
+      </w:r>
+      <w:r>
+        <w:t xml:space="preserve">. A review of the literature as well as using lessons from Hurricane Sandy’s impact on New York City, the researchers mapped population vulnerability indicators in the 42 New York City United Hospital Fund (UHF) neighborhoods, which are zip code aggregated areas located within the city’s five boroughs. In this study, these neighborhoods were characterized by percentages such as percentage of the neighborhood with delapidated or deteriorating housing, percentage of neighborhood’s residents living below the federal poverty line, the percentage of neighborhood residents aged 85 or older, and the percentage of residents with frequent mental distress.</w:t>
+      </w:r>
+    </w:p>
+    <w:p>
+      <w:pPr>
+        <w:pStyle w:val="BodyText"/>
+      </w:pPr>
+      <w:r>
+        <w:t xml:space="preserve">Similar to a county is a parish (unique the state of Louisiana) and was the spatial unit used in</w:t>
+      </w:r>
+      <w:r>
+        <w:t xml:space="preserve"> </w:t>
+      </w:r>
+      <w:r>
+        <w:t xml:space="preserve">(Kinney et al. 2008)</w:t>
+      </w:r>
+      <w:r>
+        <w:t xml:space="preserve">, which looked at looked at the prevalence of autism following prenatal exposure to tropical cyclones. The study used maps of storm tracks provided by the National Weather Service to identify the parishes that would be most intensely impacted by the storm. A storm track passing through a parish’s boundaries as a proxy for the storm’s intensity in that parish was one of two characteristics that would be used to assign an exposure ranking for residents of that parish (the other characterisitic being how vulnerable to the effects of the storm the residents of the parish would be). Ultimately this study concluded that in Louisiana the prevalence of autism increased significantly in cohorts of children with prenatal exposure to the tropical cyclones.</w:t>
+      </w:r>
+    </w:p>
+    <w:p>
+      <w:pPr>
+        <w:pStyle w:val="BodyText"/>
+      </w:pPr>
+      <w:r>
+        <w:t xml:space="preserve">A study that used the county level to understand the human impacts of tropical cyclones was</w:t>
+      </w:r>
+      <w:r>
+        <w:t xml:space="preserve"> </w:t>
+      </w:r>
+      <w:r>
+        <w:t xml:space="preserve">(Parks et al. 2021)</w:t>
+      </w:r>
+      <w:r>
+        <w:t xml:space="preserve">. This study, which was concerned with the rate of hospitalizations of older adults in response to exposure to tropical cyclones, assigned the category of</w:t>
+      </w:r>
+      <w:r>
+        <w:t xml:space="preserve"> </w:t>
+      </w:r>
+      <w:r>
+        <w:t xml:space="preserve">“</w:t>
+      </w:r>
+      <w:r>
+        <w:t xml:space="preserve">exposed</w:t>
+      </w:r>
+      <w:r>
+        <w:t xml:space="preserve">”</w:t>
+      </w:r>
+      <w:r>
+        <w:t xml:space="preserve"> </w:t>
+      </w:r>
+      <w:r>
+        <w:t xml:space="preserve">to counties that experienced or exceed a gale force of greater than or equal to 34 knots. The human impact of concern in this study was quantified using data from enrolees from the Medicare cohort to determine the cause of hospitalization and county of resident. With the prior knowledge of which counties were exposed to tropical the researchers were able to assign exposures to these residents.</w:t>
+      </w:r>
+    </w:p>
+    <w:p>
+      <w:pPr>
+        <w:pStyle w:val="BodyText"/>
+      </w:pPr>
+      <w:r>
+        <w:t xml:space="preserve">Spatial scales larger than point locations, zip codes, and counties are the state and national levels of studying human impacts of tropical cyclones. This spatial scale is not used as often but when it is it can be useful to compare the emergency preparedness and policies of different states. It can also reveal inequities in government response to natural disasters.</w:t>
+      </w:r>
+    </w:p>
+    <w:p>
+      <w:pPr>
+        <w:pStyle w:val="BodyText"/>
+      </w:pPr>
+      <w:r>
+        <w:t xml:space="preserve">For example, in</w:t>
+      </w:r>
+      <w:r>
+        <w:t xml:space="preserve"> </w:t>
+      </w:r>
+      <w:r>
+        <w:t xml:space="preserve">(Willison et al. 2019)</w:t>
+      </w:r>
+      <w:r>
+        <w:t xml:space="preserve">, researchers quantified the federal responses to Hurricanes Irma, Harvey, and Maria in Texas, Florida, and Puerto Rico. They determined that in terms of federal spending and staffing, Hurricane Maria in Puerto Rico was not responded to in a manner commensurate with damage and need for aid compared to Hurricanes Irma and Harvey in Texas and Puerto Rico.</w:t>
+      </w:r>
+    </w:p>
+    <w:p>
+      <w:pPr>
+        <w:pStyle w:val="BodyText"/>
+      </w:pPr>
+      <w:r>
+        <w:t xml:space="preserve">Another study that used the spatial scale of state to study the human impacts of tropical cyclones was</w:t>
+      </w:r>
+      <w:r>
+        <w:t xml:space="preserve"> </w:t>
+      </w:r>
+      <w:r>
+        <w:t xml:space="preserve">(Grech and Scherb 2015)</w:t>
+      </w:r>
+      <w:r>
+        <w:t xml:space="preserve">, which showed that in utero exposure to Hurricane Katrina (exposure assigned by measuring the amount of rainfall after the storm in the Gulf states) had an impact on the difference of survival of male and female fetuses, which later impacted the male/female birth ratio at the end of the pregnancy. Data on male and female live births was taken from the Centers for Disease Control and Prevention on a monthly basis at the state level from Alabama, Florida, Louisiana, and Mississippi. Rainfall as a metric of exposure to Hurricane Katrina was also analyzed at the state level, presented in inches for each state in the three days that Hurricane Katrina struck the Gulf Coast.</w:t>
+      </w:r>
+    </w:p>
+    <w:p>
+      <w:pPr>
+        <w:pStyle w:val="Heading2"/>
+      </w:pPr>
+      <w:bookmarkStart w:id="34" w:name="rasterized-data"/>
+      <w:r>
+        <w:t xml:space="preserve">Rasterized Data</w:t>
+      </w:r>
+      <w:bookmarkEnd w:id="34"/>
+    </w:p>
+    <w:p>
+      <w:pPr>
+        <w:pStyle w:val="FirstParagraph"/>
+      </w:pPr>
+      <w:r>
+        <w:t xml:space="preserve">Where vectorized geographic data objects can delineate boundaries and precise locations on a map, rasterized data can fill in the space and create a continous picture that shows variation across a geographic space. Rasterized surfaces are created using gridded networks and modeling.</w:t>
+      </w:r>
+    </w:p>
+    <w:p>
+      <w:pPr>
+        <w:pStyle w:val="BodyText"/>
+      </w:pPr>
+      <w:r>
+        <w:t xml:space="preserve">For example, in</w:t>
       </w:r>
       <w:r>
         <w:t xml:space="preserve"> </w:t>
@@ -1042,175 +1164,87 @@
         <w:t xml:space="preserve">(Anderson et al. 2020)</w:t>
       </w:r>
       <w:r>
-        <w:t xml:space="preserve">, rainfall was used to assess exposure to tropical cyclones by summing hourly precipitation measurements from the North American Land Data Assimilation System Phase 2 (NLDAS-2). This network spans the continental United States at 1/8∘ grid points. In this study the precipitation data from this grid was used to create a daily precipitation total for each grid point, then the gridpoints in a county were averaged together (based on counties' 1990 Census boundaries), which then created a daily county level estimate of precipitation for each U.S. county from 1988-2011.</w:t>
-      </w:r>
-    </w:p>
-    <w:p>
-      <w:pPr>
-        <w:pStyle w:val="BodyText"/>
-      </w:pPr>
-      <w:r>
-        <w:t xml:space="preserve">The previous example demonstrated physical exposure data taken from point locations, but human impact data can also come from point location level sources. For example, in</w:t>
-      </w:r>
-      <w:r>
-        <w:t xml:space="preserve"> </w:t>
-      </w:r>
-      <w:r>
-        <w:t xml:space="preserve">(Bayleyegn et al. 2006)</w:t>
-      </w:r>
-      <w:r>
-        <w:t xml:space="preserve">, residents of Santa Rosa and Escambia counties in Florida were interviewed after Hurricane Ivan to evaluate the public health impact and extent of property damage after the storm. Questionnaires were filled out by residents of individual households (a point location), and used to gather information about the type of housing, and extent and type of damage to the housing, as well as the demographic information, access to basic utilities, health status, and access to health services of the individuals living in a specific geographic place.</w:t>
-      </w:r>
-    </w:p>
-    <w:p>
-      <w:pPr>
-        <w:pStyle w:val="BodyText"/>
-      </w:pPr>
-      <w:r>
-        <w:t xml:space="preserve">While it is straightforward to imagine a point location as a dot on a two dimensional plane, it is less straightforward to utilize this information for analyzing physical exposures and resulting human impacts. With the possible exception of personal monitors used by citizen scientists (CocoRAHs), it is not often the case that a human habitation or other location of impact shares the the same point location as a weather monitor that gives information on wind speed, precipitation, or flooding level. This is an example of something we call spatial misalignment - when the point location containing a physical exposure measurement and a the point location of a human location (such as a residential address) are not the same.</w:t>
-      </w:r>
-    </w:p>
-    <w:p>
-      <w:pPr>
-        <w:pStyle w:val="BodyText"/>
-      </w:pPr>
-      <w:r>
-        <w:t xml:space="preserve">How to integrate physical exposure data and human impact data from different point locations depends on the physical orientation of the point locations. Weather monitoring stations are often located at higher densities in population centers, and at lower densities (or completely absent) in more rural areas. In more populous areas, human impact and physical exposure data can be integrated simply by assigning exposures to human locations from the nearest monitor or sensor with available weather data corresponding.</w:t>
-      </w:r>
-    </w:p>
-    <w:p>
-      <w:pPr>
-        <w:pStyle w:val="BodyText"/>
-      </w:pPr>
-      <w:r>
-        <w:t xml:space="preserve">However, there are times when the human impacts of tropical cyclones on people living in more rural areas is of interest and integrating data can be a challenge in these situations if there are less weather monitoring stations. In order to come up with exposure data in areas where there are no data points, interpolation methods can be used to fill in the gaps in data. Some monitoring networks set up regular grids of sensors. Depending on the density of the grids, interpolated data can be created at high resolutions to fill in the gaps. Other times however, the monitoring network may consist of less organized configurations.</w:t>
-      </w:r>
-    </w:p>
-    <w:p>
-      <w:pPr>
-        <w:pStyle w:val="BodyText"/>
-      </w:pPr>
-      <w:r>
-        <w:t xml:space="preserve">The obvious advantage of knowing the point location of a human impact is that when mapped, it can be overlayed with physical exposure data on a storm or storms to gauge a very accurate picture of exposure, taking full advantage of high data resolution. Since storm tracks are often spatially represented by the path of the storm's center, having point locations like geocoded residential addresses, allows researchers to measure how close individuals are to the storm's central track, and therefore categorize their exposure. Similarly, point locations can be integrated in a straightforward way with gridded exposure data, as might result from re-analysis datasets or ... [check with James Done about this], as each point location can be assigned the exposure level of the closest gridded measurement.</w:t>
-      </w:r>
-    </w:p>
-    <w:p>
-      <w:pPr>
-        <w:pStyle w:val="Heading3"/>
-      </w:pPr>
-      <w:bookmarkStart w:id="33" w:name="zip-codecountyparish"/>
-      <w:bookmarkEnd w:id="33"/>
-      <w:r>
-        <w:t xml:space="preserve">Zip Code/County/Parish</w:t>
-      </w:r>
+        <w:t xml:space="preserve">, rainfall was used to assess exposure to tropical cyclones by summing hourly precipitation measurements from the North American Land Data Assimilation System Phase 2 (NLDAS-2). This network spans the continental United States at 1/8∘ grid points. In this study the precipitation data from this grid was used to create a daily precipitation total for each grid point, then the gridpoints in a county were averaged together (based on counties’ 1990 Census boundaries), which then created a daily county level estimate of precipitation for each U.S. county from 1988-2011.</w:t>
+      </w:r>
+    </w:p>
+    <w:p>
+      <w:pPr>
+        <w:pStyle w:val="Heading1"/>
+      </w:pPr>
+      <w:bookmarkStart w:id="35" w:name="temporal-scales"/>
+      <w:r>
+        <w:t xml:space="preserve">Temporal Scales</w:t>
+      </w:r>
+      <w:bookmarkEnd w:id="35"/>
     </w:p>
     <w:p>
       <w:pPr>
         <w:pStyle w:val="FirstParagraph"/>
       </w:pPr>
       <w:r>
-        <w:t xml:space="preserve">While point locations are the most common spatial scale that physical exposure data are collected at, and human impacts data can also be collected at that level, larger spatial areas such as zip codes, counties, parishes, and state regions tend to be more commonly used for human impacts data. Information on human impacts such as birth outcomes, hospitalizations, tax records, and demographic data are often recorded at this spatial level. There are a variety of ways that this human impact data can be represented at larger spatial scales such as the average birth weight in a zip code, or the total number of hospitalizations in a county. Reasons for making data available at this spatial resolution are often practical (administrative organizations and institutions often collect population level data at this level), but can also be used to preserve the privacy and anonymity of individuals.</w:t>
-      </w:r>
-    </w:p>
-    <w:p>
-      <w:pPr>
-        <w:pStyle w:val="BodyText"/>
-      </w:pPr>
-      <w:r>
-        <w:t xml:space="preserve">When human impact data is available at a spatial resolution no smaller than a zip code or county, the physical exposure data that is available will typically be assigned to that entire area. There are several ways to do this, depending on how physical exposure data is used to estimate exposure.</w:t>
-      </w:r>
-    </w:p>
-    <w:p>
-      <w:pPr>
-        <w:pStyle w:val="BodyText"/>
-      </w:pPr>
-      <w:r>
-        <w:t xml:space="preserve">In</w:t>
-      </w:r>
-      <w:r>
-        <w:t xml:space="preserve"> </w:t>
-      </w:r>
-      <w:r>
-        <w:t xml:space="preserve">(Huang, Rosowsky, and Sparks 2001)</w:t>
-      </w:r>
-      <w:r>
-        <w:t xml:space="preserve">, researchers created a damage model from loss information (provided by a large insurer) to estimate damage and losses in coastal zip codes of Florida and the Carolinas due to Hurricanes Hugo and Andrew. The claims ratio (the total number of claims in the code divided by the total number of insurance policies in that zip code), and the damage ratio (the amount paid out by the insurer divided by the total insured value) were compared to the maximum gradient wind speed, obtained from wind field models. The relationships between these ratios and wind speed suggested that when the mean wind speed reached 20 meters per second, structural damage was more likely to occur, and this damage became widespread when mean wind speed reached 30 meters per second</w:t>
-      </w:r>
-      <w:r>
-        <w:t xml:space="preserve"> </w:t>
-      </w:r>
-      <w:r>
-        <w:t xml:space="preserve">(Huang, Rosowsky, and Sparks 2001)</w:t>
-      </w:r>
-      <w:r>
-        <w:t xml:space="preserve">.</w:t>
-      </w:r>
-    </w:p>
-    <w:p>
-      <w:pPr>
-        <w:pStyle w:val="BodyText"/>
-      </w:pPr>
-      <w:r>
-        <w:t xml:space="preserve">Another study that looked at human impacts at the zip code level is</w:t>
-      </w:r>
-      <w:r>
-        <w:t xml:space="preserve"> </w:t>
-      </w:r>
-      <w:r>
-        <w:t xml:space="preserve">(Lane et al. 2013)</w:t>
-      </w:r>
-      <w:r>
-        <w:t xml:space="preserve">. A review of the literature as well as using lessons from Hurricane Sandy's impact on New York City, the researchers mapped population vulnerability indicators in the 42 New York City United Hospital Fund (UHF) neighborhoods, which are zip code aggregated areas located within the city's five boroughs. In this study, these neighborhoods were characterized by percentages such as percentage of the neighborhood with delapidated or deteriorating housing, percentage of neighborhood's residents living below the federal poverty line, the percentage of neighborhood residents aged 85 or older, and the percentage of residents with frequent mental distress.</w:t>
-      </w:r>
-    </w:p>
-    <w:p>
-      <w:pPr>
-        <w:pStyle w:val="BodyText"/>
-      </w:pPr>
-      <w:r>
-        <w:t xml:space="preserve">Moving from the spatial level of zip code to the level of parish (the equivalent of a county in the state of Louisiana), is the study</w:t>
-      </w:r>
-      <w:r>
-        <w:t xml:space="preserve"> </w:t>
-      </w:r>
-      <w:r>
-        <w:t xml:space="preserve">(Kinney et al. 2008)</w:t>
-      </w:r>
-      <w:r>
-        <w:t xml:space="preserve">, which looked at looked at the prevalence of autism following prenatal exposure to tropical cyclones. The study used maps of storm tracks provided by the National Weather Service to identify the parishes that would be most intensely impacted by the storm. A storm track passing through a parish's boundaries as a proxy for the storm's intensity in that parish was one of two characteristics that would be used to assign an exposure ranking for residents of that parish (the other characterisitic being how vulnerable to the effects of the storm the residents of the parish would be). Ultimately this study concluded that in Louisiana the prevalence of autism increased significantly in cohorts of children with prenatal exposure to the tropical cyclones.</w:t>
-      </w:r>
-    </w:p>
-    <w:p>
-      <w:pPr>
-        <w:pStyle w:val="BodyText"/>
-      </w:pPr>
-      <w:r>
-        <w:t xml:space="preserve">A study that used the county level to understand the human impacts of tropical cyclones was</w:t>
-      </w:r>
-      <w:r>
-        <w:t xml:space="preserve"> </w:t>
-      </w:r>
-      <w:r>
-        <w:t xml:space="preserve">(Parks et al. 2021)</w:t>
-      </w:r>
-      <w:r>
-        <w:t xml:space="preserve">. This study, which was concerned with the rate of hospitalizations of older adults in response to exposure to tropical cyclones, assigned the category of "exposed" to counties that experienced or exceed a gale force of greater than or equal to 34 knots. The human impact of concern in this study was quantified using data from enrolees from the Medicare cohort to determine the cause of hospitalization and county of resident. With the prior knowledge of which counties were exposed to tropical the researchers were able to assign exposures to these residents.</w:t>
-      </w:r>
-    </w:p>
-    <w:p>
-      <w:pPr>
-        <w:pStyle w:val="BodyText"/>
-      </w:pPr>
-      <w:r>
-        <w:t xml:space="preserve">One common way to characterize tropical cyclone exposure to specific zip codes and counties, is to assign exposed or unexposed status based on a physical feature of the storm. For example, distance from the storm track may be used as a way to assign counties in a coastal region as exposed or unexposed to the tropical cyclone. A threshold distance can be chosen and counties with a distance closer to the storm track than this threshold will be categorized as exposed, while counties that are further away than this threshold will be categorized as unexposed. Sometimes the maximum wind speed in a county will also be used to characterize exposoure. Exposed counties will have a maximum recorded wind speed above a threshold, while unexposed will have a maximum recorded wind speed below that threshold.</w:t>
-      </w:r>
-    </w:p>
-    <w:p>
-      <w:pPr>
-        <w:pStyle w:val="BodyText"/>
-      </w:pPr>
-      <w:r>
-        <w:t xml:space="preserve">Another method for assigning exposure at the county level is to use FEMA disaster declarations. This is a method that was used in</w:t>
+        <w:t xml:space="preserve">Thanks to scientitific institutions such as NOAA and the National Weather Service, there are large networks of sensors and monitoring equipment established across the United States that are capable of recording physical exposure data at a fine temporal level. It is possible to know the wind speed, amount of rainfall, and air temperature at very fine temporal scales throughout the duration of a tropical cyclone event. Human impacts data however, is typically not available at such a fine scale, nor is such a scale sometimes even relevant. Whereas physical exposure data may be collected in real time during the storm, many of the human impacts that researchers are interested in may be only known after the storm, and thus estimations may have to be made of what happened in the past.</w:t>
+      </w:r>
+    </w:p>
+    <w:p>
+      <w:pPr>
+        <w:pStyle w:val="BodyText"/>
+      </w:pPr>
+      <w:r>
+        <w:t xml:space="preserve">When thinking about temporal scales in tropical cyclone studies, it is useful to think of them either as snapshots in time, or as cumulative measurements up to a specific time. To illustrate this point, snapshots in time can be thought of as thermometers. Thermometer measurements represent the temperature at a specific point in time, and do no show what the temperature was previously. In contrast to this, cumulative measurements are the types of measurements taken by rain gauges. A rain gauge collects and measures the amount of rain water gathered over a specified duration of time, thus it is not a snapshot at all, but in fact a cumulation. These two modes of thinking about temporal scales will guide the way that we discuss the scales below.</w:t>
+      </w:r>
+    </w:p>
+    <w:p>
+      <w:pPr>
+        <w:pStyle w:val="Heading2"/>
+      </w:pPr>
+      <w:bookmarkStart w:id="36" w:name="snapshots-of-time-the-thermometer-model"/>
+      <w:r>
+        <w:t xml:space="preserve">Snapshots of Time (The Thermometer Model)</w:t>
+      </w:r>
+      <w:bookmarkEnd w:id="36"/>
+    </w:p>
+    <w:p>
+      <w:pPr>
+        <w:pStyle w:val="FirstParagraph"/>
+      </w:pPr>
+      <w:r>
+        <w:t xml:space="preserve">Just as spatial scales exist at different size grades (point location, zip code, county, etc.), so do the temporal scales of time snapshots. The difference here is that these time scales exist as frequency of snapshots at the level of minutes, hours, days, etc. Here we discuss how tropical cyclone studies utilize snapshots at different temporal scales, because how often measurements are taken is important for understanding what the data can and cannot tell us.</w:t>
+      </w:r>
+    </w:p>
+    <w:p>
+      <w:pPr>
+        <w:pStyle w:val="BodyText"/>
+      </w:pPr>
+      <w:r>
+        <w:t xml:space="preserve">Relatively short intervals of time such as minute or hourly snapshots are possible for many physical exposures because weather monitiors and stations can easily record this information at consistent and regular frequencies. Because the snapshots are taken at such regular intervals, they can be used to construct continuous estimates of other storm properties such as the storm track. The storm track itself is constructed by stringing together measurements of wind speed and other properties at a specific time and place. If a hurricane is tracked at intervals of every 6 to 3 hours, this can also be interpolated to estimate location at more regular intervals, for example every fifteen minutes.</w:t>
+      </w:r>
+    </w:p>
+    <w:p>
+      <w:pPr>
+        <w:pStyle w:val="BodyText"/>
+      </w:pPr>
+      <w:r>
+        <w:t xml:space="preserve">The sensors that were previously mentioned in</w:t>
+      </w:r>
+      <w:r>
+        <w:t xml:space="preserve"> </w:t>
+      </w:r>
+      <w:r>
+        <w:t xml:space="preserve">(East, Turco, and Mason Jr 2008)</w:t>
+      </w:r>
+      <w:r>
+        <w:t xml:space="preserve"> </w:t>
+      </w:r>
+      <w:r>
+        <w:t xml:space="preserve">are an example of a study that used this type of time scale. The storm surge and inland flooding caused by Hurricane Ike were calculated by these deployed pressure transducers which took measurements of surge pressure, barometric pressure, and temperature every minute. The key point here is that these snapshot measurements taken by the pressure transducers represent the a property of the storm surge or flooding at a single moment in time.</w:t>
+      </w:r>
+    </w:p>
+    <w:p>
+      <w:pPr>
+        <w:pStyle w:val="BodyText"/>
+      </w:pPr>
+      <w:r>
+        <w:t xml:space="preserve">Studies that rely on storm tracks to assign exposure to communities (zip codes, counties, etc.) may not be using these fine temporal scales to analyze human impacts, but they are indirectly taking advantage of these small time scales to construct their estimates of physical exposure.</w:t>
       </w:r>
       <w:r>
         <w:t xml:space="preserve"> </w:t>
@@ -1222,180 +1256,7 @@
         <w:t xml:space="preserve"> </w:t>
       </w:r>
       <w:r>
-        <w:t xml:space="preserve">to compare with the afformentioned storm track method of exposure assignment. FEMA disaster declarations are not based off of physical exposures like precipitation, wind speed, or flooding. Instead, counties are determined to be exposed if they received financial assistance from the federal government to cope with the impacts of the storm. In</w:t>
-      </w:r>
-      <w:r>
-        <w:t xml:space="preserve"> </w:t>
-      </w:r>
-      <w:r>
-        <w:t xml:space="preserve">(S. Grabich et al. 2016)</w:t>
-      </w:r>
-      <w:r>
-        <w:t xml:space="preserve">, this method consistently assigned more counties as exposed than the storm track method did. *** I know that we're trying to avoid strengths and limitations in this section, but I wanted to put it in just for now as a place holder until I find a better place for it ***</w:t>
-      </w:r>
-    </w:p>
-    <w:p>
-      <w:pPr>
-        <w:pStyle w:val="BodyText"/>
-      </w:pPr>
-      <w:r>
-        <w:rPr>
-          <w:i/>
-          <w:b/>
-        </w:rPr>
-        <w:t xml:space="preserve">Note: This paragraph has some good information, but the last time we met we discussed the possibility of not including strengths and limitations in this area. I'll keep it in for now until we have a better idea.</w:t>
-      </w:r>
-    </w:p>
-    <w:p>
-      <w:pPr>
-        <w:pStyle w:val="BodyText"/>
-      </w:pPr>
-      <w:r>
-        <w:t xml:space="preserve">There are several disadvantages and pitfalls to using this spatial level. For one, not all counties and zip codes(which are called parishes in Louisiana) are the same size or have the same population, so they may not be immediately comparable. Using the county/parish or zip code makes it easier for researchers to misclassify exposure. There are many ways that this can occur in a study on tropical storms; one common example is that counties selected as exposed are those that had the center of the storm pass through their county's physical boundaries. However it is very possible that some individuals lived in a county classified as exposed based on this criteria, but were in a region of the county far enough away from the storm center that they were not severely impacted. These individuals would be classified as exposed when they really were not and it could bias an apparetn association towards the null. Alternatively, individuals who lived in a unexposed county, but were near the border of an exposed county could be incorrectly categorized as being unexposed even if they actually experienced many of the effects of the storm.</w:t>
-      </w:r>
-    </w:p>
-    <w:p>
-      <w:pPr>
-        <w:pStyle w:val="Heading3"/>
-      </w:pPr>
-      <w:bookmarkStart w:id="34" w:name="statenational-region"/>
-      <w:bookmarkEnd w:id="34"/>
-      <w:r>
-        <w:t xml:space="preserve">State/National Region</w:t>
-      </w:r>
-    </w:p>
-    <w:p>
-      <w:pPr>
-        <w:pStyle w:val="FirstParagraph"/>
-      </w:pPr>
-      <w:r>
-        <w:t xml:space="preserve">Spatial scales larger than point locations, zip codes, and counties are the state and national levels of studying human impacts of tropical cyclones. This spatial scale is not used as often but when it is it can be useful to compare the emergency preparedness and policies of different states. It can also reveal inequities in government response to natural disasters.</w:t>
-      </w:r>
-    </w:p>
-    <w:p>
-      <w:pPr>
-        <w:pStyle w:val="BodyText"/>
-      </w:pPr>
-      <w:r>
-        <w:t xml:space="preserve">For example, in</w:t>
-      </w:r>
-      <w:r>
-        <w:t xml:space="preserve"> </w:t>
-      </w:r>
-      <w:r>
-        <w:t xml:space="preserve">(Willison et al. 2019)</w:t>
-      </w:r>
-      <w:r>
-        <w:t xml:space="preserve">, researchers quantified the federal responses to Hurricanes Irma, Harvey, and Maria in Texas, Florida, and Puerto Rico. They determined that in terms of federal spending and staffing, Hurricane Maria in Puerto Rico was not responded to in a manner commensurate with damage and need for aid compared to Hurricanes Irma and Harvey in Texas and Puerto Rico.</w:t>
-      </w:r>
-    </w:p>
-    <w:p>
-      <w:pPr>
-        <w:pStyle w:val="BodyText"/>
-      </w:pPr>
-      <w:r>
-        <w:t xml:space="preserve">Another study that used the spatial scale of state to study the human impacts of tropical cyclones was</w:t>
-      </w:r>
-      <w:r>
-        <w:t xml:space="preserve"> </w:t>
-      </w:r>
-      <w:r>
-        <w:t xml:space="preserve">(Grech and Scherb 2015)</w:t>
-      </w:r>
-      <w:r>
-        <w:t xml:space="preserve">, which showed that in utero exposure to Hurricane Katrina (exposure assigned by measuring the amount of rainfall after the storm in the Gulf states) had an impact on the difference of survival of male and female fetuses, which later impacted the male/female birth ratio at the end of the pregnancy. Data on male and female live births was taken from the Centers for Disease Control and Prevention on a monthly basis at the state level from Alabama, Florida, Louisiana, and Mississippi. Rainfall as a metric of exposure to Hurricane Katrina was also analyzed at the state level, presented in inches for each state in the three days that Hurricane Katrina struck the Gulf Coast.</w:t>
-      </w:r>
-    </w:p>
-    <w:p>
-      <w:pPr>
-        <w:pStyle w:val="Heading1"/>
-      </w:pPr>
-      <w:bookmarkStart w:id="35" w:name="temporal-scales"/>
-      <w:bookmarkEnd w:id="35"/>
-      <w:r>
-        <w:t xml:space="preserve">Temporal Scales</w:t>
-      </w:r>
-    </w:p>
-    <w:p>
-      <w:pPr>
-        <w:pStyle w:val="FirstParagraph"/>
-      </w:pPr>
-      <w:r>
-        <w:t xml:space="preserve">Thanks to scientitific institutions such as NOAA and the National Weather Service, there are large networks of sensors and monitoring equipment established across the United States that are capable of recording physical exposure data at a fine temporal level. It is possible to know the wind speed, amount of rainfall, and air temperature at very fine temporal scales throughout the duration of a tropical cyclone event. Human impacts data however, is typically not available at such a fine scale, nor is such a scale sometimes even relevant. Whereas physical exposure data may be collected in real time during the storm, many of the human impacts that researchers are interested in may be only known after the storm, and thus estimations may have to be made of what happened in the past.</w:t>
-      </w:r>
-    </w:p>
-    <w:p>
-      <w:pPr>
-        <w:pStyle w:val="BodyText"/>
-      </w:pPr>
-      <w:r>
-        <w:t xml:space="preserve">When thinking about temporal scales in tropical cyclone studies, it is useful to think of them either as snapshots in time, or as cumulative measurements up to a specific time. To illustrate this point, snapshots in time can be thought of as thermometers. Thermometer measurements represent the temperature at a specific point in time, and do no show what the temperature was previously. In contrast to this, cumulative measurements are the types of measurements taken by rain gauges. A rain gauge collects and measures the amount of rain water gathered over a specified duration of time, thus it is not a snapshot at all, but in fact a cumulation. These two modes of thinking about temporal scales will guide the way that we discuss the scales below.</w:t>
-      </w:r>
-    </w:p>
-    <w:p>
-      <w:pPr>
-        <w:pStyle w:val="Heading2"/>
-      </w:pPr>
-      <w:bookmarkStart w:id="36" w:name="snapshots-of-time-the-thermometer-model"/>
-      <w:bookmarkEnd w:id="36"/>
-      <w:r>
-        <w:t xml:space="preserve">Snapshots of Time (The Thermometer Model)</w:t>
-      </w:r>
-    </w:p>
-    <w:p>
-      <w:pPr>
-        <w:pStyle w:val="FirstParagraph"/>
-      </w:pPr>
-      <w:r>
-        <w:t xml:space="preserve">Just as spatial scales exist at different size grades (point location, zip code, county, etc.), so do the temporal scales of time snapshots. The difference here is that these time scales exist as frequency of snapshots at the level of minutes, hours, days, etc. Here we discuss how tropical cyclone studies utilize snapshots at different temporal scales, because how often measurements are taken is important for understanding what the data can and cannot tell us.</w:t>
-      </w:r>
-    </w:p>
-    <w:p>
-      <w:pPr>
-        <w:pStyle w:val="BodyText"/>
-      </w:pPr>
-      <w:r>
-        <w:t xml:space="preserve">Relatively short intervals of time such as minute or hourly snapshots are possible for many physical exposures because weather monitiors and stations can easily record this information at consistent and regular frequencies. Because the snapshots are taken at such regular intervals, they can be used to construct continuous estimates of other storm properties such as the storm track. The storm track itself is constructed by stringing together measurements of wind speed and other properties at a specific time and place. If a hurricane is tracked at intervals of every 6 to 3 hours, this can also be interpolated to estimate location at more regular intervals, for example every fifteen minutes.</w:t>
-      </w:r>
-    </w:p>
-    <w:p>
-      <w:pPr>
-        <w:pStyle w:val="BodyText"/>
-      </w:pPr>
-      <w:r>
-        <w:t xml:space="preserve">The sensors that were previously mentioned in</w:t>
-      </w:r>
-      <w:r>
-        <w:t xml:space="preserve"> </w:t>
-      </w:r>
-      <w:r>
-        <w:t xml:space="preserve">(East, Turco, and Mason Jr 2008)</w:t>
-      </w:r>
-      <w:r>
-        <w:t xml:space="preserve"> </w:t>
-      </w:r>
-      <w:r>
-        <w:t xml:space="preserve">are an example of a study that used this type of time scale. The storm surge and inland flooding caused by Hurricane Ike were calculated by these deployed pressure transducers which took measurements of surge pressure, barometric pressure, and temperature every minute. The key point here is that these snapshot measurements taken by the pressure transducers represent the a property of the storm surge or flooding at a single moment in time.</w:t>
-      </w:r>
-    </w:p>
-    <w:p>
-      <w:pPr>
-        <w:pStyle w:val="BodyText"/>
-      </w:pPr>
-      <w:r>
-        <w:t xml:space="preserve">Studies that rely on storm tracks to assign exposure to communities (zip codes, counties, etc.) may not be using these fine temporal scales to analyze human impacts, but they are indirectly taking advantage of these small time scales to construct their estimates of physical exposure.</w:t>
-      </w:r>
-      <w:r>
-        <w:t xml:space="preserve"> </w:t>
-      </w:r>
-      <w:r>
-        <w:t xml:space="preserve">(S. Grabich et al. 2016)</w:t>
-      </w:r>
-      <w:r>
-        <w:t xml:space="preserve"> </w:t>
-      </w:r>
-      <w:r>
-        <w:t xml:space="preserve">used storm track data from the National Oceanic and Atmospheric's Association to compare disaster exposure assignment to a different method: FEMA presidential disaster declarations. The data used to construct NOAA's storm tracks records the magnitude and geographic location of the storm every 6 hours.</w:t>
+        <w:t xml:space="preserve">used storm track data from the National Oceanic and Atmospheric’s Association to compare disaster exposure assignment to a different method: FEMA presidential disaster declarations. The data used to construct NOAA’s storm tracks records the magnitude and geographic location of the storm every 6 hours.</w:t>
       </w:r>
     </w:p>
     <w:p>
@@ -1419,7 +1280,7 @@
         <w:pStyle w:val="BodyText"/>
       </w:pPr>
       <w:r>
-        <w:t xml:space="preserve">Zooming out to even broader time scales, snapshots can be taken at seasonal, yearly, or even decadal frequencies. Once again this will also be associated more strongly with human impacts. For example, the U.S. Census occurs every 10 years and is acts as a proxy for a snapshot of the nation's population. These 10 year snapshots can reveal changes in population, socioeconomic status, and other information in regions affected by tropical cyclone events.</w:t>
+        <w:t xml:space="preserve">Zooming out to even broader time scales, snapshots can be taken at seasonal, yearly, or even decadal frequencies. Once again this will also be associated more strongly with human impacts. For example, the U.S. Census occurs every 10 years and is acts as a proxy for a snapshot of the nation’s population. These 10 year snapshots can reveal changes in population, socioeconomic status, and other information in regions affected by tropical cyclone events.</w:t>
       </w:r>
     </w:p>
     <w:p>
@@ -1455,18 +1316,18 @@
       <w:pPr>
         <w:pStyle w:val="Heading3"/>
       </w:pPr>
-      <w:bookmarkStart w:id="37" w:name="cumulative-measures-over-time-the-rain-gauge-model"/>
+      <w:bookmarkStart w:id="37" w:name="Xa03e332a02f2d9c9038be912b7d9c80791f0248"/>
+      <w:r>
+        <w:t xml:space="preserve">Cumulative Measures Over Time (The Rain Gauge Model)</w:t>
+      </w:r>
       <w:bookmarkEnd w:id="37"/>
-      <w:r>
-        <w:t xml:space="preserve">Cumulative Measures Over Time (The Rain Gauge Model)</w:t>
-      </w:r>
     </w:p>
     <w:p>
       <w:pPr>
         <w:pStyle w:val="FirstParagraph"/>
       </w:pPr>
       <w:r>
-        <w:t xml:space="preserve">Cumulative measurements within a defined period of time give different information about exposures and impacts of tropical cyclones. Instead of giving information about a precise moment, cumulative measurements inform researchers on the amassed value of a specified measurement, in other words everything up to a certain point. Rain gauges are an effective way to visualize cumulative data because the measurement reflects the total amount of rain water that has been collected in a designated period of time. The final volume of the rain gauge is not a snapshot, as an specific quantity like 3 inches of rain doesn't exist all at once, but instead it shows the additive amount that has occurred in a known time frame.</w:t>
+        <w:t xml:space="preserve">Cumulative measurements within a defined period of time give different information about exposures and impacts of tropical cyclones. Instead of giving information about a precise moment, cumulative measurements inform researchers on the amassed value of a specified measurement, in other words everything up to a certain point. Rain gauges are an effective way to visualize cumulative data because the measurement reflects the total amount of rain water that has been collected in a designated period of time. The final volume of the rain gauge is not a snapshot, as an specific quantity like 3 inches of rain doesn’t exist all at once, but instead it shows the additive amount that has occurred in a known time frame.</w:t>
       </w:r>
     </w:p>
     <w:p>
@@ -1535,11 +1396,11 @@
       <w:pPr>
         <w:pStyle w:val="Heading1"/>
       </w:pPr>
-      <w:bookmarkStart w:id="38" w:name="implications-of-not-improving-this-integration"/>
+      <w:bookmarkStart w:id="38" w:name="X4ed1d8f1e02389f383a39e55c7d01574ba40960"/>
+      <w:r>
+        <w:t xml:space="preserve">Implications of not improving this integration</w:t>
+      </w:r>
       <w:bookmarkEnd w:id="38"/>
-      <w:r>
-        <w:t xml:space="preserve">Implications of not improving this integration</w:t>
-      </w:r>
     </w:p>
     <w:p>
       <w:pPr>
@@ -1553,11 +1414,11 @@
       <w:pPr>
         <w:pStyle w:val="Heading2"/>
       </w:pPr>
-      <w:bookmarkStart w:id="39" w:name="aggregating-to-integrate-data-at-different-scales"/>
+      <w:bookmarkStart w:id="39" w:name="X280472f33f987461366ae21b31c56dbd36badb2"/>
+      <w:r>
+        <w:t xml:space="preserve">Aggregating to Integrate Data at Different Scales</w:t>
+      </w:r>
       <w:bookmarkEnd w:id="39"/>
-      <w:r>
-        <w:t xml:space="preserve">Aggregating to Integrate Data at Different Scales</w:t>
-      </w:r>
     </w:p>
     <w:p>
       <w:pPr>
@@ -1573,7 +1434,7 @@
         <w:t xml:space="preserve">(Shao et al. 2017)</w:t>
       </w:r>
       <w:r>
-        <w:t xml:space="preserve">, in which the maximum wind speed when a tropical cyclone made landfall in a particular coastal county was used to assign that particular county's exposure. Cumulativie rainfall in the entire county, distance of the county from the storm track, number of tornadoes in the county, and floodindg in the county are other methods of assigning an aggregate exposure value to a certain region.</w:t>
+        <w:t xml:space="preserve">, in which the maximum wind speed when a tropical cyclone made landfall in a particular coastal county was used to assign that particular county’s exposure. Cumulativie rainfall in the entire county, distance of the county from the storm track, number of tornadoes in the county, and floodindg in the county are other methods of assigning an aggregate exposure value to a certain region.</w:t>
       </w:r>
     </w:p>
     <w:p>
@@ -1625,7 +1486,7 @@
         <w:t xml:space="preserve">(Taylor et al. 2010)</w:t>
       </w:r>
       <w:r>
-        <w:t xml:space="preserve">. An important limitation of the Saffir-Simpson scale is that it doesn't account for other hurricane-related impact variables such as storm surges, flooding, and tornadoes</w:t>
+        <w:t xml:space="preserve">. An important limitation of the Saffir-Simpson scale is that it doesn’t account for other hurricane-related impact variables such as storm surges, flooding, and tornadoes</w:t>
       </w:r>
       <w:r>
         <w:t xml:space="preserve"> </w:t>
@@ -1666,10 +1527,10 @@
         <w:pStyle w:val="Heading3"/>
       </w:pPr>
       <w:bookmarkStart w:id="40" w:name="implications-of-aggregating-data"/>
+      <w:r>
+        <w:t xml:space="preserve">Implications of Aggregating Data</w:t>
+      </w:r>
       <w:bookmarkEnd w:id="40"/>
-      <w:r>
-        <w:t xml:space="preserve">Implications of Aggregating Data</w:t>
-      </w:r>
     </w:p>
     <w:p>
       <w:pPr>
@@ -1684,10 +1545,10 @@
         <w:pStyle w:val="Heading3"/>
       </w:pPr>
       <w:bookmarkStart w:id="41" w:name="ecological-bias"/>
+      <w:r>
+        <w:t xml:space="preserve">Ecological Bias</w:t>
+      </w:r>
       <w:bookmarkEnd w:id="41"/>
-      <w:r>
-        <w:t xml:space="preserve">Ecological Bias</w:t>
-      </w:r>
     </w:p>
     <w:p>
       <w:pPr>
@@ -1728,11 +1589,11 @@
       <w:pPr>
         <w:pStyle w:val="Heading3"/>
       </w:pPr>
-      <w:bookmarkStart w:id="42" w:name="misclassification-and-measurement-error-in-aggregating-data"/>
+      <w:bookmarkStart w:id="42" w:name="X6622742a332590adb69bdedf0f4779076381493"/>
+      <w:r>
+        <w:t xml:space="preserve">Misclassification and Measurement Error in Aggregating Data</w:t>
+      </w:r>
       <w:bookmarkEnd w:id="42"/>
-      <w:r>
-        <w:t xml:space="preserve">Misclassification and Measurement Error in Aggregating Data</w:t>
-      </w:r>
     </w:p>
     <w:p>
       <w:pPr>
@@ -1747,7 +1608,7 @@
         <w:pStyle w:val="BodyText"/>
       </w:pPr>
       <w:r>
-        <w:t xml:space="preserve">Environmental epidemiology studies are often prone to misclassification error because the methods of assessing exposure are not always congruent with the way that researchers conduct human impact studies. It is easy to map the path of a tropical cyclone's center, and categorize every county it passes through as an exposed county. However, this information by itself would not give the researcher any information about population centers that the storm track got close to. A town within an exposed county may or may not have been close to the storm's path. Conversely,a town in an unexposed county could be located very close to the border of an exposed county, and even be closer to the storm's track than a different town within that exposed county. An example of a study that could be prone to this kind of bias is</w:t>
+        <w:t xml:space="preserve">Environmental epidemiology studies are often prone to misclassification error because the methods of assessing exposure are not always congruent with the way that researchers conduct human impact studies. It is easy to map the path of a tropical cyclone’s center, and categorize every county it passes through as an exposed county. However, this information by itself would not give the researcher any information about population centers that the storm track got close to. A town within an exposed county may or may not have been close to the storm’s path. Conversely,a town in an unexposed county could be located very close to the border of an exposed county, and even be closer to the storm’s track than a different town within that exposed county. An example of a study that could be prone to this kind of bias is</w:t>
       </w:r>
       <w:r>
         <w:t xml:space="preserve"> </w:t>
@@ -1764,196 +1625,194 @@
     </w:p>
     <w:p>
       <w:pPr>
-        <w:pStyle w:val="Heading4"/>
-      </w:pPr>
-      <w:bookmarkStart w:id="43" w:name="need-to-figure-a-way-to-conclude-this-section"/>
+        <w:pStyle w:val="BodyText"/>
+      </w:pPr>
+      <w:r>
+        <w:t xml:space="preserve">####[Need to figure a way to conclude this section]####</w:t>
+      </w:r>
+    </w:p>
+    <w:p>
+      <w:pPr>
+        <w:pStyle w:val="Heading2"/>
+      </w:pPr>
+      <w:bookmarkStart w:id="43" w:name="X521df993158786f14b18a1c63d1db1296a9045e"/>
+      <w:r>
+        <w:t xml:space="preserve">When Data Have the Same Scale but are at Different Locations</w:t>
+      </w:r>
       <w:bookmarkEnd w:id="43"/>
-      <w:r>
-        <w:t xml:space="preserve">[Need to figure a way to conclude this section]</w:t>
-      </w:r>
-    </w:p>
-    <w:p>
-      <w:pPr>
-        <w:pStyle w:val="Heading2"/>
-      </w:pPr>
-      <w:bookmarkStart w:id="44" w:name="when-data-have-the-same-scale-but-are-at-different-locations"/>
+    </w:p>
+    <w:p>
+      <w:pPr>
+        <w:pStyle w:val="FirstParagraph"/>
+      </w:pPr>
+      <w:r>
+        <w:t xml:space="preserve">Sometimes, researchers may have access to data that is down to the point source, both for physical exposures and also for human impacts. Very likely however, these point sources will not be the same. Here the issue is not of integrating different resolution levels, but rather of matching different point locations. Weather monitoring stations may be set up regularly in a geographic region, sometimes in regular grids, but the human impacts point locations could be tied to a single residential address that is likely not at a weather station or in a grid.</w:t>
+      </w:r>
+    </w:p>
+    <w:p>
+      <w:pPr>
+        <w:pStyle w:val="BodyText"/>
+      </w:pPr>
+      <w:r>
+        <w:t xml:space="preserve">One way to resolve this spatial misalignment is to assign exposure to the residential addresses based on the closest weather monitoring station</w:t>
+      </w:r>
+      <w:r>
+        <w:t xml:space="preserve"> </w:t>
+      </w:r>
+      <w:r>
+        <w:t xml:space="preserve">(Kim, Sheppard, and Kim 2009)</w:t>
+      </w:r>
+      <w:r>
+        <w:t xml:space="preserve">. This is a common method that is employed in many other areas of environmental epidemiology, including studies on the impacts of wildfire smoke plumes and urban smog on respiratory health. Typically, a distance threshold will be determined for a monitoring station or a sensor, and any residence within that distance will be assigned an exposure value from that monitoring point.</w:t>
+      </w:r>
+    </w:p>
+    <w:p>
+      <w:pPr>
+        <w:pStyle w:val="BodyText"/>
+      </w:pPr>
+      <w:r>
+        <w:t xml:space="preserve">There are several drawbacks to assigning exposure to human residences based on distance from a weather monitoring stations. One of them is that in more rural areas, in situ observations may be sparse and this limits the information between monitors, and diminishes the accuracy of exposures assigned to individuals located between those monitors</w:t>
+      </w:r>
+      <w:r>
+        <w:t xml:space="preserve"> </w:t>
+      </w:r>
+      <w:r>
+        <w:t xml:space="preserve">(Gan et al. 2017)</w:t>
+      </w:r>
+      <w:r>
+        <w:t xml:space="preserve">.The exposed population is also reduced when you rely on distance from monitoring sites, because you can only include individuals who are close enough to reasonably be assigned the exposure from that site</w:t>
+      </w:r>
+      <w:r>
+        <w:t xml:space="preserve"> </w:t>
+      </w:r>
+      <w:r>
+        <w:t xml:space="preserve">(Lassman et al. 2017)</w:t>
+      </w:r>
+      <w:r>
+        <w:t xml:space="preserve">. This can be a problem, as large populations are often required for detection of health impacts. Depending on the exposure of interest, topography, climate, and localized weather patterns will also render sites beyond a limited threshold distance from the site as unrealistic to be assigned the value from the monitoring station.</w:t>
+      </w:r>
+    </w:p>
+    <w:p>
+      <w:pPr>
+        <w:pStyle w:val="BodyText"/>
+      </w:pPr>
+      <w:r>
+        <w:t xml:space="preserve">Another method of assigning exposure to spatially misaligned individuals is to interpolate, using models. Spatial interpolation is the prediction of values or metrics of specific points within a defined region based on some sort of spatial model</w:t>
+      </w:r>
+      <w:r>
+        <w:t xml:space="preserve"> </w:t>
+      </w:r>
+      <w:r>
+        <w:t xml:space="preserve">(Li and Heap 2014)</w:t>
+      </w:r>
+      <w:r>
+        <w:t xml:space="preserve">. Kriging is one such method that creates continuous spatial surfaces for understanding environmental variables like air pollution, minerals, soil, and meteorological conditions</w:t>
+      </w:r>
+      <w:r>
+        <w:t xml:space="preserve"> </w:t>
+      </w:r>
+      <w:r>
+        <w:t xml:space="preserve">(Liang and Kumar 2013)</w:t>
+      </w:r>
+      <w:r>
+        <w:t xml:space="preserve">. It is a type of Generalized Least Square Regression Algorithm</w:t>
+      </w:r>
+      <w:r>
+        <w:t xml:space="preserve"> </w:t>
+      </w:r>
+      <w:r>
+        <w:t xml:space="preserve">(Li and Heap 2014)</w:t>
+      </w:r>
+      <w:r>
+        <w:t xml:space="preserve">. This method has been used extensively in modeling the effects of air pollution in places like California, as was done in</w:t>
+      </w:r>
+      <w:r>
+        <w:t xml:space="preserve"> </w:t>
+      </w:r>
+      <w:r>
+        <w:t xml:space="preserve">(Kim, Sheppard, and Kim 2009)</w:t>
+      </w:r>
+      <w:r>
+        <w:t xml:space="preserve"> </w:t>
+      </w:r>
+      <w:r>
+        <w:t xml:space="preserve">to look at air pollution exposure in Los Angeles, California. The study utilized a kriging model and as well as using the nearest weather monitoring station to assign air pollution exposure to residential locations in Los Angeles. Kriging is widely applicable to studies of tropical cyclones as well. Researchers in South Carolina used kriging interpolation to analyse rainfall data and create spatio-temporal model in 2015 during a particularly strong storm season.</w:t>
+      </w:r>
+    </w:p>
+    <w:p>
+      <w:pPr>
+        <w:pStyle w:val="BodyText"/>
+      </w:pPr>
+      <w:r>
+        <w:t xml:space="preserve">A limitation of both matching physical exposure monitors to residences, and using interpolation models to infer exposure values, is that meteorological events can damage these monitors. Strong storm events that produce high enough winds can blow away or damage senors. If precipitation is being measured, rain that comes down in slants can also make measurements less accurate. These are issues that are particularly concerning for ground based monitors.</w:t>
+      </w:r>
+    </w:p>
+    <w:p>
+      <w:pPr>
+        <w:pStyle w:val="BodyText"/>
+      </w:pPr>
+      <w:r>
+        <w:t xml:space="preserve">The more complicated that a model becomes, the harder it is to interpret. This is why the most simple method that can be utilized (sometimes simply matching human point locations to the nearest monitor) is the best way to go. Some exposures, like wind speed, are relatively homogenous over large areas, so the different methods will not give much variation in results.</w:t>
+      </w:r>
+    </w:p>
+    <w:p>
+      <w:pPr>
+        <w:pStyle w:val="Heading3"/>
+      </w:pPr>
+      <w:bookmarkStart w:id="44" w:name="X615be78a89e0c7b723caa22260f14533065e261"/>
+      <w:r>
+        <w:t xml:space="preserve">Misclassification for Same Scale Different Locations</w:t>
+      </w:r>
       <w:bookmarkEnd w:id="44"/>
-      <w:r>
-        <w:t xml:space="preserve">When Data Have the Same Scale but are at Different Locations</w:t>
-      </w:r>
     </w:p>
     <w:p>
       <w:pPr>
         <w:pStyle w:val="FirstParagraph"/>
       </w:pPr>
       <w:r>
-        <w:t xml:space="preserve">Sometimes, researchers may have access to data that is down to the point source, both for physical exposures and also for human impacts. Very likely however, these point sources will not be the same. Here the issue is not of integrating different resolution levels, but rather of matching different point locations. Weather monitoring stations may be set up regularly in a geographic region, sometimes in regular grids, but the human impacts point locations could be tied to a single residential address that is likely not at a weather station or in a grid.</w:t>
-      </w:r>
-    </w:p>
-    <w:p>
-      <w:pPr>
-        <w:pStyle w:val="BodyText"/>
-      </w:pPr>
-      <w:r>
-        <w:t xml:space="preserve">One way to resolve this spatial misalignment is to assign exposure to the residential addresses based on the closest weather monitoring station</w:t>
-      </w:r>
-      <w:r>
-        <w:t xml:space="preserve"> </w:t>
-      </w:r>
-      <w:r>
-        <w:t xml:space="preserve">(Kim, Sheppard, and Kim 2009)</w:t>
-      </w:r>
-      <w:r>
-        <w:t xml:space="preserve">. This is a common method that is employed in many other areas of environmental epidemiology, including studies on the impacts of wildfire smoke plumes and urban smog on respiratory health. Typically, a distance threshold will be determined for a monitoring station or a sensor, and any residence within that distance will be assigned an exposure value from that monitoring point.</w:t>
-      </w:r>
-    </w:p>
-    <w:p>
-      <w:pPr>
-        <w:pStyle w:val="BodyText"/>
-      </w:pPr>
-      <w:r>
-        <w:t xml:space="preserve">There are several drawbacks to assigning exposure to human residences based on distance from a weather monitoring stations. One of them is that in more rural areas, in situ observations may be sparse and this limits the information between monitors, and diminishes the accuracy of exposures assigned to individuals located between those monitors</w:t>
-      </w:r>
-      <w:r>
-        <w:t xml:space="preserve"> </w:t>
-      </w:r>
-      <w:r>
-        <w:t xml:space="preserve">(Gan et al. 2017)</w:t>
-      </w:r>
-      <w:r>
-        <w:t xml:space="preserve">.The exposed population is also reduced when you rely on distance from monitoring sites, because you can only include individuals who are close enough to reasonably be assigned the exposure from that site</w:t>
-      </w:r>
-      <w:r>
-        <w:t xml:space="preserve"> </w:t>
-      </w:r>
-      <w:r>
-        <w:t xml:space="preserve">(Lassman et al. 2017)</w:t>
-      </w:r>
-      <w:r>
-        <w:t xml:space="preserve">. This can be a problem, as large populations are often required for detection of health impacts. Depending on the exposure of interest, topography, climate, and localized weather patterns will also render sites beyond a limited threshold distance from the site as unrealistic to be assigned the value from the monitoring station.</w:t>
-      </w:r>
-    </w:p>
-    <w:p>
-      <w:pPr>
-        <w:pStyle w:val="BodyText"/>
-      </w:pPr>
-      <w:r>
-        <w:t xml:space="preserve">Another method of assigning exposure to spatially misaligned individuals is to interpolate, using models. Spatial interpolation is the prediction of values or metrics of specific points within a defined region based on some sort of spatial model</w:t>
-      </w:r>
-      <w:r>
-        <w:t xml:space="preserve"> </w:t>
-      </w:r>
-      <w:r>
-        <w:t xml:space="preserve">(Li and Heap 2014)</w:t>
-      </w:r>
-      <w:r>
-        <w:t xml:space="preserve">. Kriging is one such method that creates continuous spatial surfaces for understanding environmental variables like air pollution, minerals, soil, and meteorological conditions</w:t>
-      </w:r>
-      <w:r>
-        <w:t xml:space="preserve"> </w:t>
-      </w:r>
-      <w:r>
-        <w:t xml:space="preserve">(Liang and Kumar 2013)</w:t>
-      </w:r>
-      <w:r>
-        <w:t xml:space="preserve">. It is a type of Generalized Least Square Regression Algorithm</w:t>
-      </w:r>
-      <w:r>
-        <w:t xml:space="preserve"> </w:t>
-      </w:r>
-      <w:r>
-        <w:t xml:space="preserve">(Li and Heap 2014)</w:t>
-      </w:r>
-      <w:r>
-        <w:t xml:space="preserve">. This method has been used extensively in modeling the effects of air pollution in places like California, as was done in</w:t>
-      </w:r>
-      <w:r>
-        <w:t xml:space="preserve"> </w:t>
-      </w:r>
-      <w:r>
-        <w:t xml:space="preserve">(Kim, Sheppard, and Kim 2009)</w:t>
-      </w:r>
-      <w:r>
-        <w:t xml:space="preserve"> </w:t>
-      </w:r>
-      <w:r>
-        <w:t xml:space="preserve">to look at air pollution exposure in Los Angeles, California. The study utilized a kriging model and as well as using the nearest weather monitoring station to assign air pollution exposure to residential locations in Los Angeles. Kriging is widely applicable to studies of tropical cyclones as well. Researchers in South Carolina used kriging interpolation to analyse rainfall data and create spatio-temporal model in 2015 during a particularly strong storm season.</w:t>
-      </w:r>
-    </w:p>
-    <w:p>
-      <w:pPr>
-        <w:pStyle w:val="BodyText"/>
-      </w:pPr>
-      <w:r>
-        <w:t xml:space="preserve">A limitation of both matching physical exposure monitors to residences, and using interpolation models to infer exposure values, is that meteorological events can damage these monitors. Strong storm events that produce high enough winds can blow away or damage senors. If precipitation is being measured, rain that comes down in slants can also make measurements less accurate. These are issues that are particularly concerning for ground based monitors.</w:t>
-      </w:r>
-    </w:p>
-    <w:p>
-      <w:pPr>
-        <w:pStyle w:val="BodyText"/>
-      </w:pPr>
-      <w:r>
-        <w:t xml:space="preserve">The more complicated that a model becomes, the harder it is to interpret. This is why the most simple method that can be utilized (sometimes simply matching human point locations to the nearest monitor) is the best way to go. Some exposures, like wind speed, are relatively homogenous over large areas, so the different methods will not give much variation in results.</w:t>
-      </w:r>
-    </w:p>
-    <w:p>
-      <w:pPr>
-        <w:pStyle w:val="Heading3"/>
-      </w:pPr>
-      <w:bookmarkStart w:id="45" w:name="misclassification-for-same-scale-different-locations"/>
+        <w:t xml:space="preserve">The obvious goal of assigning tropical cyclone exposures to individual point locations by matching values from the nearest monitoring site or spatially interpolating, is to estimate exposure values accuarately. This is crucial to avoid exposure misclassification. The more spatially heterogeneous that an environmental exposure is, the more room there is for exposure misclassification to occur. In studies of wildfires and air pollution, concentrations of PM2.5 and other air pollutants can very greatly within relatively small spatial areas. Other factors like windspeed and rainfall however, are fairly homogenous across spatial areas. This means that interpolating and assigning exposure based on the nearest monitoring sites may result in less exposure misclassificationhave. Tornadoes on the other hand tend to be very localized and can easily be overlooked with these methods.</w:t>
+      </w:r>
+    </w:p>
+    <w:p>
+      <w:pPr>
+        <w:pStyle w:val="BodyText"/>
+      </w:pPr>
+      <w:r>
+        <w:t xml:space="preserve">When assigning exposure to an individual point location based on the nearest monitoring site, the further this location is from the monitoring site, the more likely it is that the monitoring site won’t reflect an exposure estimate accurately. Topography, complicated weather patterns, and other things could complicate this measurement.</w:t>
+      </w:r>
+    </w:p>
+    <w:p>
+      <w:pPr>
+        <w:pStyle w:val="BodyText"/>
+      </w:pPr>
+      <w:r>
+        <w:t xml:space="preserve">When interpolating, the environmental exposure of concern will partially determine the potential for misclassification. Using the examples from above of windspeed and rainfall, it is unlikely that much misclassification would occur over a spatial interface since they are homogenous over large areas.</w:t>
+      </w:r>
+    </w:p>
+    <w:p>
+      <w:pPr>
+        <w:pStyle w:val="Heading1"/>
+      </w:pPr>
+      <w:bookmarkStart w:id="45" w:name="conclusiondiscussion"/>
+      <w:r>
+        <w:t xml:space="preserve">Conclusion/Discussion</w:t>
+      </w:r>
       <w:bookmarkEnd w:id="45"/>
-      <w:r>
-        <w:t xml:space="preserve">Misclassification for Same Scale Different Locations</w:t>
-      </w:r>
     </w:p>
     <w:p>
       <w:pPr>
         <w:pStyle w:val="FirstParagraph"/>
       </w:pPr>
       <w:r>
-        <w:t xml:space="preserve">The obvious goal of assigning tropical cyclone exposures to individual point locations by matching values from the nearest monitoring site or spatially interpolating, is to estimate exposure values accuarately. This is crucial to avoid exposure misclassification. The more spatially heterogeneous that an environmental exposure is, the more room there is for exposure misclassification to occur. In studies of wildfires and air pollution, concentrations of PM2.5 and other air pollutants can very greatly within relatively small spatial areas. Other factors like windspeed and rainfall however, are fairly homogenous across spatial areas. This means that interpolating and assigning exposure based on the nearest monitoring sites may result in less exposure misclassificationhave. Tornadoes on the other hand tend to be very localized and can easily be overlooked with these methods.</w:t>
-      </w:r>
-    </w:p>
-    <w:p>
-      <w:pPr>
-        <w:pStyle w:val="BodyText"/>
-      </w:pPr>
-      <w:r>
-        <w:t xml:space="preserve">When assigning exposure to an individual point location based on the nearest monitoring site, the further this location is from the monitoring site, the more likely it is that the monitoring site won't reflect an exposure estimate accurately. Topography, complicated weather patterns, and other things could complicate this measurement.</w:t>
-      </w:r>
-    </w:p>
-    <w:p>
-      <w:pPr>
-        <w:pStyle w:val="BodyText"/>
-      </w:pPr>
-      <w:r>
-        <w:t xml:space="preserve">When interpolating, the environmental exposure of concern will partially determine the potential for misclassification. Using the examples from above of windspeed and rainfall, it is unlikely that much misclassification would occur over a spatial interface since they are homogenous over large areas.</w:t>
-      </w:r>
-    </w:p>
-    <w:p>
-      <w:pPr>
-        <w:pStyle w:val="Heading1"/>
-      </w:pPr>
-      <w:bookmarkStart w:id="46" w:name="conclusiondiscussion"/>
-      <w:bookmarkEnd w:id="46"/>
-      <w:r>
-        <w:t xml:space="preserve">Conclusion/Discussion</w:t>
-      </w:r>
-    </w:p>
-    <w:p>
-      <w:pPr>
-        <w:pStyle w:val="FirstParagraph"/>
-      </w:pPr>
-      <w:r>
-        <w:t xml:space="preserve">The aim of this paper has been to show that studying the human impacts of tropical cyclones requires use of multiple datasets from different sources, at different temporal and spatial scales, and resulting from different data collection methods. We've shown how physical exposure data from tropical cyclones usually comes from point location monitors and sensors such as rain and stream gauges, wind vanes, at weather stations that are often a part of large scale networks operated by NOAA and the NWS. We've shown how in contrast to this, that data on human impacts comes from administrative sources at hospitals, schools, and governments, often at the level of the zip code or county. These differences in temporal and spatial scale make use of the data difficult for researchers to immediately utilize. Nevertheless, several methods exist for integrating these datasets, and we've briefly described aggregation, interpolation, and matching as the main methdos for doing this. Though useful, these methods are not without their limitation, such as their propensity towards ecological bias and exposure misclassification.</w:t>
-      </w:r>
-    </w:p>
-    <w:p>
-      <w:pPr>
-        <w:pStyle w:val="BodyText"/>
-      </w:pPr>
-      <w:r>
-        <w:t xml:space="preserve">Ecological bias and exposure misclassification are a problem, because they impact the external validity of tropical cyclone studies. If not adequately mitigated, they can produce measures of association that do not reflect the true impact that tropical cyclones have on coastal communities. In other words, these kinds of bias and error make tropical cyclone studies less generalizable, which renders them less effective in predicting for future events and preparing for them. That leaves large gaps of uncertainty when it comes to creating resilient communities that can withstand tropical cyclone events, and leaves more vulnerable populations and communities at an elevated risk. [Cite Daniel's paper]</w:t>
+        <w:t xml:space="preserve">The aim of this paper has been to show that studying the human impacts of tropical cyclones requires use of multiple datasets from different sources, at different temporal and spatial scales, and resulting from different data collection methods. We’ve shown how physical exposure data from tropical cyclones usually comes from point location monitors and sensors such as rain and stream gauges, wind vanes, at weather stations that are often a part of large scale networks operated by NOAA and the NWS. We’ve shown how in contrast to this, that data on human impacts comes from administrative sources at hospitals, schools, and governments, often at the level of the zip code or county. These differences in temporal and spatial scale make use of the data difficult for researchers to immediately utilize. Nevertheless, several methods exist for integrating these datasets, and we’ve briefly described aggregation, interpolation, and matching as the main methdos for doing this. Though useful, these methods are not without their limitation, such as their propensity towards ecological bias and exposure misclassification.</w:t>
+      </w:r>
+    </w:p>
+    <w:p>
+      <w:pPr>
+        <w:pStyle w:val="BodyText"/>
+      </w:pPr>
+      <w:r>
+        <w:t xml:space="preserve">Ecological bias and exposure misclassification are a problem, because they impact the external validity of tropical cyclone studies. If not adequately mitigated, they can produce measures of association that do not reflect the true impact that tropical cyclones have on coastal communities. In other words, these kinds of bias and error make tropical cyclone studies less generalizable, which renders them less effective in predicting for future events and preparing for them. That leaves large gaps of uncertainty when it comes to creating resilient communities that can withstand tropical cyclone events, and leaves more vulnerable populations and communities at an elevated risk. [Cite Daniel’s paper]</w:t>
       </w:r>
     </w:p>
     <w:p>
@@ -1974,7 +1833,7 @@
       <w:r>
         <w:t xml:space="preserve"> </w:t>
       </w:r>
-      <w:hyperlink r:id="rId47">
+      <w:hyperlink r:id="rId46">
         <w:r>
           <w:rPr>
             <w:rStyle w:val="Hyperlink"/>
@@ -1989,6 +1848,8 @@
         <w:t xml:space="preserve"># References</w:t>
       </w:r>
     </w:p>
+    <w:bookmarkStart w:id="81" w:name="refs"/>
+    <w:bookmarkStart w:id="47" w:name="ref-ahrens2005essentials"/>
     <w:p>
       <w:pPr>
         <w:pStyle w:val="Bibliography"/>
@@ -1997,6 +1858,8 @@
         <w:t xml:space="preserve">Ahrens, CD. 2005. “Essentials of Meteorology Essentials of Meteorology: An Invitation to the Atomosphere.” Thomson Brooks/Cole Calif.</w:t>
       </w:r>
     </w:p>
+    <w:bookmarkEnd w:id="47"/>
+    <w:bookmarkStart w:id="48" w:name="ref-anderson2020assessing"/>
     <w:p>
       <w:pPr>
         <w:pStyle w:val="Bibliography"/>
@@ -2020,6 +1883,8 @@
         <w:t xml:space="preserve">128 (10): 107009.</w:t>
       </w:r>
     </w:p>
+    <w:bookmarkEnd w:id="48"/>
+    <w:bookmarkStart w:id="49" w:name="ref-aschengrau2013essentials"/>
     <w:p>
       <w:pPr>
         <w:pStyle w:val="Bibliography"/>
@@ -2040,6 +1905,8 @@
         <w:t xml:space="preserve">. Jones &amp; Bartlett Publishers.</w:t>
       </w:r>
     </w:p>
+    <w:bookmarkEnd w:id="49"/>
+    <w:bookmarkStart w:id="50" w:name="ref-bayleyegn2006rapid"/>
     <w:p>
       <w:pPr>
         <w:pStyle w:val="Bibliography"/>
@@ -2060,9 +1927,11 @@
         <w:t xml:space="preserve"> </w:t>
       </w:r>
       <w:r>
-        <w:t xml:space="preserve">4 (1). Elsevier: 12–18.</w:t>
-      </w:r>
-    </w:p>
+        <w:t xml:space="preserve">4 (1): 12–18.</w:t>
+      </w:r>
+    </w:p>
+    <w:bookmarkEnd w:id="50"/>
+    <w:bookmarkStart w:id="51" w:name="ref-belasen2008hurricanes"/>
     <w:p>
       <w:pPr>
         <w:pStyle w:val="Bibliography"/>
@@ -2086,6 +1955,8 @@
         <w:t xml:space="preserve">98 (2): 49–53.</w:t>
       </w:r>
     </w:p>
+    <w:bookmarkEnd w:id="51"/>
+    <w:bookmarkStart w:id="52" w:name="ref-bevilacqua2020understanding"/>
     <w:p>
       <w:pPr>
         <w:pStyle w:val="Bibliography"/>
@@ -2103,9 +1974,11 @@
         <w:t xml:space="preserve">Disaster Medicine and Public Health Preparedness</w:t>
       </w:r>
       <w:r>
-        <w:t xml:space="preserve">. Cambridge University Press, 1–8.</w:t>
-      </w:r>
-    </w:p>
+        <w:t xml:space="preserve">, 1–8.</w:t>
+      </w:r>
+    </w:p>
+    <w:bookmarkEnd w:id="52"/>
+    <w:bookmarkStart w:id="53" w:name="ref-deryugina2017fiscal"/>
     <w:p>
       <w:pPr>
         <w:pStyle w:val="Bibliography"/>
@@ -2129,6 +2002,8 @@
         <w:t xml:space="preserve">9 (3): 168–98.</w:t>
       </w:r>
     </w:p>
+    <w:bookmarkEnd w:id="53"/>
+    <w:bookmarkStart w:id="54" w:name="ref-deryugina2018economic"/>
     <w:p>
       <w:pPr>
         <w:pStyle w:val="Bibliography"/>
@@ -2152,6 +2027,8 @@
         <w:t xml:space="preserve">10 (2): 202–33.</w:t>
       </w:r>
     </w:p>
+    <w:bookmarkEnd w:id="54"/>
+    <w:bookmarkStart w:id="55" w:name="ref-east2008monitoring"/>
     <w:p>
       <w:pPr>
         <w:pStyle w:val="Bibliography"/>
@@ -2175,6 +2052,8 @@
         <w:t xml:space="preserve">29: 95–20833.</w:t>
       </w:r>
     </w:p>
+    <w:bookmarkEnd w:id="55"/>
+    <w:bookmarkStart w:id="56" w:name="ref-ferdinand2005hurricane"/>
     <w:p>
       <w:pPr>
         <w:pStyle w:val="Bibliography"/>
@@ -2195,9 +2074,11 @@
         <w:t xml:space="preserve"> </w:t>
       </w:r>
       <w:r>
-        <w:t xml:space="preserve">7 (11). Wiley Online Library: 679–80.</w:t>
-      </w:r>
-    </w:p>
+        <w:t xml:space="preserve">7 (11): 679–80.</w:t>
+      </w:r>
+    </w:p>
+    <w:bookmarkEnd w:id="56"/>
+    <w:bookmarkStart w:id="57" w:name="ref-gan2017comparison"/>
     <w:p>
       <w:pPr>
         <w:pStyle w:val="Bibliography"/>
@@ -2218,9 +2099,11 @@
         <w:t xml:space="preserve"> </w:t>
       </w:r>
       <w:r>
-        <w:t xml:space="preserve">1 (3). Wiley Online Library: 122–36.</w:t>
-      </w:r>
-    </w:p>
+        <w:t xml:space="preserve">1 (3): 122–36.</w:t>
+      </w:r>
+    </w:p>
+    <w:bookmarkEnd w:id="57"/>
+    <w:bookmarkStart w:id="58" w:name="ref-grabich2016measuring"/>
     <w:p>
       <w:pPr>
         <w:pStyle w:val="Bibliography"/>
@@ -2241,9 +2124,11 @@
         <w:t xml:space="preserve"> </w:t>
       </w:r>
       <w:r>
-        <w:t xml:space="preserve">17 (1). American Society of Civil Engineers: 06015002.</w:t>
-      </w:r>
-    </w:p>
+        <w:t xml:space="preserve">17 (1): 06015002.</w:t>
+      </w:r>
+    </w:p>
+    <w:bookmarkEnd w:id="58"/>
+    <w:bookmarkStart w:id="59" w:name="ref-grabich2016hurricane"/>
     <w:p>
       <w:pPr>
         <w:pStyle w:val="Bibliography"/>
@@ -2264,9 +2149,11 @@
         <w:t xml:space="preserve"> </w:t>
       </w:r>
       <w:r>
-        <w:t xml:space="preserve">20 (12). Springer: 2474–82.</w:t>
-      </w:r>
-    </w:p>
+        <w:t xml:space="preserve">20 (12): 2474–82.</w:t>
+      </w:r>
+    </w:p>
+    <w:bookmarkEnd w:id="59"/>
+    <w:bookmarkStart w:id="60" w:name="ref-grech2015hurricane"/>
     <w:p>
       <w:pPr>
         <w:pStyle w:val="Bibliography"/>
@@ -2287,9 +2174,11 @@
         <w:t xml:space="preserve"> </w:t>
       </w:r>
       <w:r>
-        <w:t xml:space="preserve">24 (5). Karger Publishers: 477–85.</w:t>
-      </w:r>
-    </w:p>
+        <w:t xml:space="preserve">24 (5): 477–85.</w:t>
+      </w:r>
+    </w:p>
+    <w:bookmarkEnd w:id="60"/>
+    <w:bookmarkStart w:id="61" w:name="ref-greenland1989ecological"/>
     <w:p>
       <w:pPr>
         <w:pStyle w:val="Bibliography"/>
@@ -2310,9 +2199,11 @@
         <w:t xml:space="preserve"> </w:t>
       </w:r>
       <w:r>
-        <w:t xml:space="preserve">18 (1). Oxford University Press: 269–74.</w:t>
-      </w:r>
-    </w:p>
+        <w:t xml:space="preserve">18 (1): 269–74.</w:t>
+      </w:r>
+    </w:p>
+    <w:bookmarkEnd w:id="61"/>
+    <w:bookmarkStart w:id="62" w:name="ref-huang2001long"/>
     <w:p>
       <w:pPr>
         <w:pStyle w:val="Bibliography"/>
@@ -2333,9 +2224,11 @@
         <w:t xml:space="preserve"> </w:t>
       </w:r>
       <w:r>
-        <w:t xml:space="preserve">74 (3). Elsevier: 239–49.</w:t>
-      </w:r>
-    </w:p>
+        <w:t xml:space="preserve">74 (3): 239–49.</w:t>
+      </w:r>
+    </w:p>
+    <w:bookmarkEnd w:id="62"/>
+    <w:bookmarkStart w:id="63" w:name="ref-jaycox2010children"/>
     <w:p>
       <w:pPr>
         <w:pStyle w:val="Bibliography"/>
@@ -2356,9 +2249,11 @@
         <w:t xml:space="preserve"> </w:t>
       </w:r>
       <w:r>
-        <w:t xml:space="preserve">23 (2). Wiley Online Library: 223–31.</w:t>
-      </w:r>
-    </w:p>
+        <w:t xml:space="preserve">23 (2): 223–31.</w:t>
+      </w:r>
+    </w:p>
+    <w:bookmarkEnd w:id="63"/>
+    <w:bookmarkStart w:id="64" w:name="ref-kim2009health"/>
     <w:p>
       <w:pPr>
         <w:pStyle w:val="Bibliography"/>
@@ -2376,9 +2271,11 @@
         <w:t xml:space="preserve">Epidemiology</w:t>
       </w:r>
       <w:r>
-        <w:t xml:space="preserve">. JSTOR, 442–50.</w:t>
-      </w:r>
-    </w:p>
+        <w:t xml:space="preserve">, 442–50.</w:t>
+      </w:r>
+    </w:p>
+    <w:bookmarkEnd w:id="64"/>
+    <w:bookmarkStart w:id="65" w:name="ref-kinney2008autism"/>
     <w:p>
       <w:pPr>
         <w:pStyle w:val="Bibliography"/>
@@ -2399,9 +2296,11 @@
         <w:t xml:space="preserve"> </w:t>
       </w:r>
       <w:r>
-        <w:t xml:space="preserve">38 (3). Springer: 481–88.</w:t>
-      </w:r>
-    </w:p>
+        <w:t xml:space="preserve">38 (3): 481–88.</w:t>
+      </w:r>
+    </w:p>
+    <w:bookmarkEnd w:id="65"/>
+    <w:bookmarkStart w:id="66" w:name="ref-lane2013health"/>
     <w:p>
       <w:pPr>
         <w:pStyle w:val="Bibliography"/>
@@ -2422,9 +2321,11 @@
         <w:t xml:space="preserve"> </w:t>
       </w:r>
       <w:r>
-        <w:t xml:space="preserve">2013. Hindawi.</w:t>
-      </w:r>
-    </w:p>
+        <w:t xml:space="preserve">2013.</w:t>
+      </w:r>
+    </w:p>
+    <w:bookmarkEnd w:id="66"/>
+    <w:bookmarkStart w:id="67" w:name="ref-lassman2017spatial"/>
     <w:p>
       <w:pPr>
         <w:pStyle w:val="Bibliography"/>
@@ -2445,9 +2346,11 @@
         <w:t xml:space="preserve"> </w:t>
       </w:r>
       <w:r>
-        <w:t xml:space="preserve">1 (3). Wiley Online Library: 106–21.</w:t>
-      </w:r>
-    </w:p>
+        <w:t xml:space="preserve">1 (3): 106–21.</w:t>
+      </w:r>
+    </w:p>
+    <w:bookmarkEnd w:id="67"/>
+    <w:bookmarkStart w:id="68" w:name="ref-li2014spatial"/>
     <w:p>
       <w:pPr>
         <w:pStyle w:val="Bibliography"/>
@@ -2468,9 +2371,11 @@
         <w:t xml:space="preserve"> </w:t>
       </w:r>
       <w:r>
-        <w:t xml:space="preserve">53. Elsevier: 173–89.</w:t>
-      </w:r>
-    </w:p>
+        <w:t xml:space="preserve">53: 173–89.</w:t>
+      </w:r>
+    </w:p>
+    <w:bookmarkEnd w:id="68"/>
+    <w:bookmarkStart w:id="69" w:name="ref-li2018novel"/>
     <w:p>
       <w:pPr>
         <w:pStyle w:val="Bibliography"/>
@@ -2491,9 +2396,11 @@
         <w:t xml:space="preserve"> </w:t>
       </w:r>
       <w:r>
-        <w:t xml:space="preserve">45 (2). Taylor &amp; Francis: 97–110.</w:t>
-      </w:r>
-    </w:p>
+        <w:t xml:space="preserve">45 (2): 97–110.</w:t>
+      </w:r>
+    </w:p>
+    <w:bookmarkEnd w:id="69"/>
+    <w:bookmarkStart w:id="70" w:name="ref-liang2013time"/>
     <w:p>
       <w:pPr>
         <w:pStyle w:val="Bibliography"/>
@@ -2514,9 +2421,11 @@
         <w:t xml:space="preserve"> </w:t>
       </w:r>
       <w:r>
-        <w:t xml:space="preserve">72. Elsevier: 60–69.</w:t>
-      </w:r>
-    </w:p>
+        <w:t xml:space="preserve">72: 60–69.</w:t>
+      </w:r>
+    </w:p>
+    <w:bookmarkEnd w:id="70"/>
+    <w:bookmarkStart w:id="71" w:name="ref-lieberman2017self"/>
     <w:p>
       <w:pPr>
         <w:pStyle w:val="Bibliography"/>
@@ -2537,9 +2446,11 @@
         <w:t xml:space="preserve"> </w:t>
       </w:r>
       <w:r>
-        <w:t xml:space="preserve">12 (1). Public Library of Science: e0170965.</w:t>
-      </w:r>
-    </w:p>
+        <w:t xml:space="preserve">12 (1): e0170965.</w:t>
+      </w:r>
+    </w:p>
+    <w:bookmarkEnd w:id="71"/>
+    <w:bookmarkStart w:id="72" w:name="ref-lovelace2019geocomputation"/>
     <w:p>
       <w:pPr>
         <w:pStyle w:val="Bibliography"/>
@@ -2560,6 +2471,8 @@
         <w:t xml:space="preserve">. Chapman; Hall/CRC.</w:t>
       </w:r>
     </w:p>
+    <w:bookmarkEnd w:id="72"/>
+    <w:bookmarkStart w:id="73" w:name="ref-parks2021tropical"/>
     <w:p>
       <w:pPr>
         <w:pStyle w:val="Bibliography"/>
@@ -2580,9 +2493,11 @@
         <w:t xml:space="preserve"> </w:t>
       </w:r>
       <w:r>
-        <w:t xml:space="preserve">12 (1). Nature Publishing Group: 1–12.</w:t>
-      </w:r>
-    </w:p>
+        <w:t xml:space="preserve">12 (1): 1–12.</w:t>
+      </w:r>
+    </w:p>
+    <w:bookmarkEnd w:id="73"/>
+    <w:bookmarkStart w:id="74" w:name="ref-scaramutti2019mental"/>
     <w:p>
       <w:pPr>
         <w:pStyle w:val="Bibliography"/>
@@ -2603,9 +2518,11 @@
         <w:t xml:space="preserve"> </w:t>
       </w:r>
       <w:r>
-        <w:t xml:space="preserve">13 (1). Cambridge University Press: 24–27.</w:t>
-      </w:r>
-    </w:p>
+        <w:t xml:space="preserve">13 (1): 24–27.</w:t>
+      </w:r>
+    </w:p>
+    <w:bookmarkEnd w:id="74"/>
+    <w:bookmarkStart w:id="75" w:name="ref-sedgwick2014ecological"/>
     <w:p>
       <w:pPr>
         <w:pStyle w:val="Bibliography"/>
@@ -2626,9 +2543,11 @@
         <w:t xml:space="preserve"> </w:t>
       </w:r>
       <w:r>
-        <w:t xml:space="preserve">348. British Medical Journal Publishing Group.</w:t>
-      </w:r>
-    </w:p>
+        <w:t xml:space="preserve">348.</w:t>
+      </w:r>
+    </w:p>
+    <w:bookmarkEnd w:id="75"/>
+    <w:bookmarkStart w:id="76" w:name="ref-shao2017understanding"/>
     <w:p>
       <w:pPr>
         <w:pStyle w:val="Bibliography"/>
@@ -2649,9 +2568,11 @@
         <w:t xml:space="preserve"> </w:t>
       </w:r>
       <w:r>
-        <w:t xml:space="preserve">37 (4). Wiley Online Library: 1716–27.</w:t>
-      </w:r>
-    </w:p>
+        <w:t xml:space="preserve">37 (4): 1716–27.</w:t>
+      </w:r>
+    </w:p>
+    <w:bookmarkEnd w:id="76"/>
+    <w:bookmarkStart w:id="77" w:name="ref-taylor2010saffir"/>
     <w:p>
       <w:pPr>
         <w:pStyle w:val="Bibliography"/>
@@ -2672,6 +2593,8 @@
         <w:t xml:space="preserve">.</w:t>
       </w:r>
     </w:p>
+    <w:bookmarkEnd w:id="77"/>
+    <w:bookmarkStart w:id="78" w:name="ref-willison2019quantifying"/>
     <w:p>
       <w:pPr>
         <w:pStyle w:val="Bibliography"/>
@@ -2692,9 +2615,11 @@
         <w:t xml:space="preserve"> </w:t>
       </w:r>
       <w:r>
-        <w:t xml:space="preserve">4 (1). BMJ Specialist Journals.</w:t>
-      </w:r>
-    </w:p>
+        <w:t xml:space="preserve">4 (1).</w:t>
+      </w:r>
+    </w:p>
+    <w:bookmarkEnd w:id="78"/>
+    <w:bookmarkStart w:id="79" w:name="ref-yan2020tropical"/>
     <w:p>
       <w:pPr>
         <w:pStyle w:val="Bibliography"/>
@@ -2715,9 +2640,11 @@
         <w:t xml:space="preserve"> </w:t>
       </w:r>
       <w:r>
-        <w:t xml:space="preserve">In Press. LWW.</w:t>
-      </w:r>
-    </w:p>
+        <w:t xml:space="preserve">In Press.</w:t>
+      </w:r>
+    </w:p>
+    <w:bookmarkEnd w:id="79"/>
+    <w:bookmarkStart w:id="80" w:name="ref-zahran2013daily"/>
     <w:p>
       <w:pPr>
         <w:pStyle w:val="Bibliography"/>
@@ -2738,12 +2665,18 @@
         <w:t xml:space="preserve"> </w:t>
       </w:r>
       <w:r>
-        <w:t xml:space="preserve">33 (7). Wiley Online Library: 1265–80.</w:t>
-      </w:r>
-    </w:p>
+        <w:t xml:space="preserve">33 (7): 1265–80.</w:t>
+      </w:r>
+    </w:p>
+    <w:bookmarkEnd w:id="80"/>
+    <w:bookmarkEnd w:id="81"/>
     <w:sectPr/>
   </w:body>
 </w:document>
+</file>
+
+<file path=word/comments.xml><?xml version="1.0" encoding="utf-8"?>
+<w:comments xmlns:w="http://schemas.openxmlformats.org/wordprocessingml/2006/main" xmlns:m="http://schemas.openxmlformats.org/officeDocument/2006/math" xmlns:r="http://schemas.openxmlformats.org/officeDocument/2006/relationships" xmlns:o="urn:schemas-microsoft-com:office:office" xmlns:v="urn:schemas-microsoft-com:vml" xmlns:w10="urn:schemas-microsoft-com:office:word" xmlns:a="http://schemas.openxmlformats.org/drawingml/2006/main" xmlns:pic="http://schemas.openxmlformats.org/drawingml/2006/picture" xmlns:wp="http://schemas.openxmlformats.org/drawingml/2006/wordprocessingDrawing"/>
 </file>
 
 <file path=word/footnotes.xml><?xml version="1.0" encoding="utf-8"?>
@@ -2767,8 +2700,8 @@
 
 <file path=word/numbering.xml><?xml version="1.0" encoding="utf-8"?>
 <w:numbering xmlns:w="http://schemas.openxmlformats.org/wordprocessingml/2006/main">
-  <w:abstractNum w:abstractNumId="0">
-    <w:nsid w:val="e17f69ba"/>
+  <w:abstractNum w:abstractNumId="990">
+    <w:nsid w:val="2c1ae401"/>
     <w:multiLevelType w:val="multilevel"/>
     <w:lvl w:ilvl="0">
       <w:numFmt w:val="bullet"/>
@@ -2847,91 +2780,29 @@
         <w:ind w:left="4800" w:hanging="480"/>
       </w:pPr>
     </w:lvl>
-  </w:abstractNum>
-  <w:abstractNum w:abstractNumId="990">
-    <w:nsid w:val="70fc7a2c"/>
-    <w:multiLevelType w:val="multilevel"/>
-    <w:lvl w:ilvl="0">
+    <w:lvl w:ilvl="7">
       <w:numFmt w:val="bullet"/>
       <w:lvlText w:val=" "/>
       <w:lvlJc w:val="left"/>
       <w:pPr>
         <w:tabs>
-          <w:tab w:val="num" w:pos="0"/>
+          <w:tab w:val="num" w:pos="5040"/>
         </w:tabs>
-        <w:ind w:left="480" w:hanging="480"/>
+        <w:ind w:left="5520" w:hanging="480"/>
       </w:pPr>
     </w:lvl>
-    <w:lvl w:ilvl="1">
+    <w:lvl w:ilvl="8">
       <w:numFmt w:val="bullet"/>
       <w:lvlText w:val=" "/>
       <w:lvlJc w:val="left"/>
       <w:pPr>
         <w:tabs>
-          <w:tab w:val="num" w:pos="720"/>
+          <w:tab w:val="num" w:pos="5760"/>
         </w:tabs>
-        <w:ind w:left="1200" w:hanging="480"/>
-      </w:pPr>
-    </w:lvl>
-    <w:lvl w:ilvl="2">
-      <w:numFmt w:val="bullet"/>
-      <w:lvlText w:val=" "/>
-      <w:lvlJc w:val="left"/>
-      <w:pPr>
-        <w:tabs>
-          <w:tab w:val="num" w:pos="1440"/>
-        </w:tabs>
-        <w:ind w:left="1920" w:hanging="480"/>
-      </w:pPr>
-    </w:lvl>
-    <w:lvl w:ilvl="3">
-      <w:numFmt w:val="bullet"/>
-      <w:lvlText w:val=" "/>
-      <w:lvlJc w:val="left"/>
-      <w:pPr>
-        <w:tabs>
-          <w:tab w:val="num" w:pos="2160"/>
-        </w:tabs>
-        <w:ind w:left="2640" w:hanging="480"/>
-      </w:pPr>
-    </w:lvl>
-    <w:lvl w:ilvl="4">
-      <w:numFmt w:val="bullet"/>
-      <w:lvlText w:val=" "/>
-      <w:lvlJc w:val="left"/>
-      <w:pPr>
-        <w:tabs>
-          <w:tab w:val="num" w:pos="2880"/>
-        </w:tabs>
-        <w:ind w:left="3360" w:hanging="480"/>
-      </w:pPr>
-    </w:lvl>
-    <w:lvl w:ilvl="5">
-      <w:numFmt w:val="bullet"/>
-      <w:lvlText w:val=" "/>
-      <w:lvlJc w:val="left"/>
-      <w:pPr>
-        <w:tabs>
-          <w:tab w:val="num" w:pos="3600"/>
-        </w:tabs>
-        <w:ind w:left="4080" w:hanging="480"/>
-      </w:pPr>
-    </w:lvl>
-    <w:lvl w:ilvl="6">
-      <w:numFmt w:val="bullet"/>
-      <w:lvlText w:val=" "/>
-      <w:lvlJc w:val="left"/>
-      <w:pPr>
-        <w:tabs>
-          <w:tab w:val="num" w:pos="4320"/>
-        </w:tabs>
-        <w:ind w:left="4800" w:hanging="480"/>
+        <w:ind w:left="6240" w:hanging="480"/>
       </w:pPr>
     </w:lvl>
   </w:abstractNum>
-  <w:num w:numId="1">
-    <w:abstractNumId w:val="0"/>
-  </w:num>
   <w:num w:numId="1000">
     <w:abstractNumId w:val="990"/>
   </w:num>
@@ -3191,6 +3062,66 @@
       <w:szCs w:val="24"/>
     </w:rPr>
   </w:style>
+  <w:style w:type="paragraph" w:styleId="Heading7">
+    <w:name w:val="Heading 7"/>
+    <w:basedOn w:val="Normal"/>
+    <w:next w:val="BodyText"/>
+    <w:uiPriority w:val="9"/>
+    <w:unhideWhenUsed/>
+    <w:qFormat/>
+    <w:pPr>
+      <w:keepNext/>
+      <w:keepLines/>
+      <w:spacing w:before="200" w:after="0"/>
+      <w:outlineLvl w:val="6"/>
+    </w:pPr>
+    <w:rPr>
+      <w:rFonts w:asciiTheme="majorHAnsi" w:eastAsiaTheme="majorEastAsia" w:hAnsiTheme="majorHAnsi" w:cstheme="majorBidi"/>
+      <w:color w:val="4F81BD" w:themeColor="accent1"/>
+      <w:sz w:val="24"/>
+      <w:szCs w:val="24"/>
+    </w:rPr>
+  </w:style>
+  <w:style w:type="paragraph" w:styleId="Heading8">
+    <w:name w:val="Heading 8"/>
+    <w:basedOn w:val="Normal"/>
+    <w:next w:val="BodyText"/>
+    <w:uiPriority w:val="9"/>
+    <w:unhideWhenUsed/>
+    <w:qFormat/>
+    <w:pPr>
+      <w:keepNext/>
+      <w:keepLines/>
+      <w:spacing w:before="200" w:after="0"/>
+      <w:outlineLvl w:val="7"/>
+    </w:pPr>
+    <w:rPr>
+      <w:rFonts w:asciiTheme="majorHAnsi" w:eastAsiaTheme="majorEastAsia" w:hAnsiTheme="majorHAnsi" w:cstheme="majorBidi"/>
+      <w:color w:val="4F81BD" w:themeColor="accent1"/>
+      <w:sz w:val="24"/>
+      <w:szCs w:val="24"/>
+    </w:rPr>
+  </w:style>
+  <w:style w:type="paragraph" w:styleId="Heading9">
+    <w:name w:val="Heading 9"/>
+    <w:basedOn w:val="Normal"/>
+    <w:next w:val="BodyText"/>
+    <w:uiPriority w:val="9"/>
+    <w:unhideWhenUsed/>
+    <w:qFormat/>
+    <w:pPr>
+      <w:keepNext/>
+      <w:keepLines/>
+      <w:spacing w:before="200" w:after="0"/>
+      <w:outlineLvl w:val="8"/>
+    </w:pPr>
+    <w:rPr>
+      <w:rFonts w:asciiTheme="majorHAnsi" w:eastAsiaTheme="majorEastAsia" w:hAnsiTheme="majorHAnsi" w:cstheme="majorBidi"/>
+      <w:color w:val="4F81BD" w:themeColor="accent1"/>
+      <w:sz w:val="24"/>
+      <w:szCs w:val="24"/>
+    </w:rPr>
+  </w:style>
   <w:style w:type="paragraph" w:styleId="BlockText">
     <w:name w:val="Block Text"/>
     <w:basedOn w:val="BodyText"/>
@@ -3222,8 +3153,9 @@
     <w:semiHidden/>
     <w:unhideWhenUsed/>
   </w:style>
-  <w:style w:type="table" w:default="1" w:styleId="TableNormal">
-    <w:name w:val="Normal Table"/>
+  <w:style w:type="table" w:default="1" w:styleId="Table">
+    <w:name w:val="Table"/>
+    <w:basedOn w:val="TableNormal"/>
     <w:semiHidden/>
     <w:unhideWhenUsed/>
     <w:qFormat/>
@@ -3280,8 +3212,8 @@
     <w:name w:val="Figure"/>
     <w:basedOn w:val="Normal"/>
   </w:style>
-  <w:style w:type="paragraph" w:customStyle="1" w:styleId="FigureWithCaption">
-    <w:name w:val="Figure with Caption"/>
+  <w:style w:type="paragraph" w:customStyle="1" w:styleId="CaptionedFigure">
+    <w:name w:val="Captioned Figure"/>
     <w:basedOn w:val="Figure"/>
     <w:pPr>
       <w:keepNext/>

</xml_diff>

<commit_message>
horney2021impact FEMA disaster declaration example
</commit_message>
<xml_diff>
--- a/tropical_storm_paper.docx
+++ b/tropical_storm_paper.docx
@@ -782,7 +782,7 @@
         <w:pStyle w:val="FirstParagraph"/>
       </w:pPr>
       <w:r>
-        <w:t xml:space="preserve">Questions about the human impacts of tropical cyclones are multidisciplinary, and as such require datasets from different and sometimes seemingly disparate sources. The physical exposures of tropical cyclones that were mentioned above such as wind speed, storm tracks, precipitation, and flooding data come from monitors that are at fixed locations, sometimes at airports, sometimes the center of a county, and other times in organized gridded systems. In contrast, the data on human health, social, and economic impacts will come from hospitals, schools, census reports, insurance claims, tax returns, and other documents and records coming from typically more aggregated spatial levels like counties.</w:t>
+        <w:t xml:space="preserve">Questions about the human impacts of tropical cyclones are multidisciplinary, and as such require datasets from different and sometimes seemingly disparate sources. The physical exposures of tropical cyclones that were mentioned above such as wind speed, storm tracks, precipitation, and flooding data come from monitors that are at fixed locations or at locations created by models in gridded formations. In contrast, the data on human health, social, and economic impacts will come from hospitals, schools, census reports, insurance claims, tax returns, and other documents and records coming from typically more aggregated spatial levels like counties.</w:t>
       </w:r>
     </w:p>
     <w:p>
@@ -851,7 +851,7 @@
         <w:t xml:space="preserve">(Lovelace, Nowosad, and Muenchow 2019)</w:t>
       </w:r>
       <w:r>
-        <w:t xml:space="preserve">. For example, polygons can be used to represent closed areas such as zip codes, counties, states, countries, islands, or even continents. The borders of these geographic regions (for example the border between states such as Florida and Georgia) are line vectors. Vector points can represent smaller areas such as cities, mountain peaks, locations of hospitals, etc.</w:t>
+        <w:t xml:space="preserve">. For example, polygons can be used to represent closed areas such as zip codes, counties, states, countries, islands, or even continents. Tropical cyclone storm tracks can be thought of as as line vectors. Vector points can represent smaller areas such as cities, mountain peaks, locations of hospitals, etc.</w:t>
       </w:r>
     </w:p>
     <w:p>
@@ -890,318 +890,418 @@
     </w:p>
     <w:p>
       <w:pPr>
+        <w:pStyle w:val="Heading2"/>
+      </w:pPr>
+      <w:bookmarkStart w:id="30" w:name="vector-data"/>
+      <w:r>
+        <w:t xml:space="preserve">Vector Data</w:t>
+      </w:r>
+      <w:bookmarkEnd w:id="30"/>
+    </w:p>
+    <w:p>
+      <w:pPr>
+        <w:pStyle w:val="FirstParagraph"/>
+      </w:pPr>
+      <w:r>
+        <w:t xml:space="preserve">In tropical cyclone studies, the vector classes most often utilized are self standing point locations, or polygons – which can be thought of as a more complex geometric collection of points.</w:t>
+      </w:r>
+    </w:p>
+    <w:p>
+      <w:pPr>
+        <w:pStyle w:val="Heading3"/>
+      </w:pPr>
+      <w:bookmarkStart w:id="31" w:name="point-location"/>
+      <w:r>
+        <w:t xml:space="preserve">Point Location</w:t>
+      </w:r>
+      <w:bookmarkEnd w:id="31"/>
+    </w:p>
+    <w:p>
+      <w:pPr>
+        <w:pStyle w:val="FirstParagraph"/>
+      </w:pPr>
+      <w:r>
+        <w:t xml:space="preserve">Point locations are the smallest resolution of spatial data used to assess the exposure to tropical storms and hurricanes. Point locations can be characterized by specific latitude and longitude values, which specify a specific geographic location on a map. Meteorological instruments, monitors, and sensors that collect information on physical exposures are at this spatial level, often located at airports, weather stations, and even personal monitors used by volunteers (example CoCoRAHs).</w:t>
+      </w:r>
+    </w:p>
+    <w:p>
+      <w:pPr>
+        <w:pStyle w:val="BodyText"/>
+      </w:pPr>
+      <w:r>
+        <w:t xml:space="preserve">When Hurricane Ike struck the coasts of Texas and Louisiana in 2008, the U.S. Geological Survey set up 117 pressure transducers (a type of sensor) as a temporary monitoring network spanning over 5,000 square miles along the Gulf Coast of the affected states</w:t>
+      </w:r>
+      <w:r>
+        <w:t xml:space="preserve">(East, Turco, and Mason Jr 2008)</w:t>
+      </w:r>
+      <w:r>
+        <w:t xml:space="preserve">. This temporary monitoring network was designed to record the timing, areal extent, and magnitude of inland hurricane storm surge and coastal flooding.Although the combined network of sensors and the data they record was used to evaluate storm surge models and document the extent of flooding and other site specific effects, each individual pressure transducer represented a specific point location</w:t>
+      </w:r>
+      <w:r>
+        <w:t xml:space="preserve"> </w:t>
+      </w:r>
+      <w:r>
+        <w:t xml:space="preserve">(East, Turco, and Mason Jr 2008)</w:t>
+      </w:r>
+      <w:r>
+        <w:t xml:space="preserve">.</w:t>
+      </w:r>
+    </w:p>
+    <w:p>
+      <w:pPr>
+        <w:pStyle w:val="BodyText"/>
+      </w:pPr>
+      <w:r>
+        <w:t xml:space="preserve">Storm tracks, which are mapped as lines, are really composed of a series of point locations on a map. These point locations come from known locations based on satellite data or monitors on the ground measuring wind speed, and then the storm track itself is interpolated to visualize the entirety of the track.</w:t>
+      </w:r>
+      <w:r>
+        <w:t xml:space="preserve"> </w:t>
+      </w:r>
+      <w:r>
+        <w:t xml:space="preserve">(Yan et al. 2020)</w:t>
+      </w:r>
+      <w:r>
+        <w:t xml:space="preserve"> </w:t>
+      </w:r>
+      <w:r>
+        <w:t xml:space="preserve">used distance from storm track to assign exposure to the tropical cyclone, and part of the cyclone’s storm track that was closest represented an individual point location. Exposure to tropical cyclones using storm tracks was assessed differently in</w:t>
+      </w:r>
+      <w:r>
+        <w:t xml:space="preserve"> </w:t>
+      </w:r>
+      <w:r>
+        <w:t xml:space="preserve">(Kinney et al. 2008)</w:t>
+      </w:r>
+      <w:r>
+        <w:t xml:space="preserve">, the storm track simply had to pass through a particular county for residents to be considered exposed, but the storm track itself still represented a series of point locations at every section of the track.</w:t>
+      </w:r>
+    </w:p>
+    <w:p>
+      <w:pPr>
+        <w:pStyle w:val="BodyText"/>
+      </w:pPr>
+      <w:r>
+        <w:t xml:space="preserve">In</w:t>
+      </w:r>
+      <w:r>
+        <w:t xml:space="preserve"> </w:t>
+      </w:r>
+      <w:r>
+        <w:t xml:space="preserve">(Lieberman-Cribbin et al. 2017)</w:t>
+      </w:r>
+      <w:r>
+        <w:t xml:space="preserve">, a study that looked at associations between flooding and mental health outcomes after Hurricane Sandy struck New York City, residents of areas that experience flooding completed surveys and indicated their street address, city, and zip code. This address information was then geocoded and matched up with the appropriate latitude and longitude and represents data at at point location.</w:t>
+      </w:r>
+    </w:p>
+    <w:p>
+      <w:pPr>
+        <w:pStyle w:val="BodyText"/>
+      </w:pPr>
+      <w:r>
+        <w:t xml:space="preserve">Another example of a study that geocoded physical addresses to use point location data for exposure analysis was</w:t>
+      </w:r>
+      <w:r>
+        <w:t xml:space="preserve"> </w:t>
+      </w:r>
+      <w:r>
+        <w:t xml:space="preserve">(Brunkard, Namulanda, and Ratard 2008)</w:t>
+      </w:r>
+      <w:r>
+        <w:t xml:space="preserve">. This study analyzed mortality data in Louisiana prior to Hurricane Katrina and characterize deaths related to the storm. Deaths were mapped using the street location where death occurred which were in turn matched with latitude and longitude coordinate systems (in cases where the only address associated with a death was a nursing care facility, the address of the nursing care facility was used).</w:t>
+      </w:r>
+    </w:p>
+    <w:p>
+      <w:pPr>
+        <w:pStyle w:val="BodyText"/>
+      </w:pPr>
+      <w:r>
+        <w:t xml:space="preserve">Point locations represent the smallest spatial resolution of vector data, and the specificity of this small scale can be appealing for getting a close up look at individual human impacts of a tropical cyclone event. However, there are reasons why this spatial scale is not always used, even when it is accessible.</w:t>
+      </w:r>
+    </w:p>
+    <w:p>
+      <w:pPr>
+        <w:pStyle w:val="BodyText"/>
+      </w:pPr>
+      <w:r>
+        <w:t xml:space="preserve">Physical exposure data from point locations is generally reliable and consistent if it comes from monitors and weather stations, but in the case of temporary networks of monitors, as mentioned in the previous example from</w:t>
+      </w:r>
+      <w:r>
+        <w:t xml:space="preserve"> </w:t>
+      </w:r>
+      <w:r>
+        <w:t xml:space="preserve">(East, Turco, and Mason Jr 2008)</w:t>
+      </w:r>
+      <w:r>
+        <w:t xml:space="preserve">, there isn’t always enough notice and lead time before a storm makes landfall for this to be a reliable and consistent way to measure accurate data.</w:t>
+      </w:r>
+    </w:p>
+    <w:p>
+      <w:pPr>
+        <w:pStyle w:val="BodyText"/>
+      </w:pPr>
+      <w:r>
+        <w:t xml:space="preserve">When using point location and individual level data on human impacts, an important factor to consider is the preservation of privacy. Because health data often contains highly sensitive information about individuals, using point location data can compromise the privacy and even safety of individuals if they are able to be traced to this location. For this reason, even when point location and individual data are available for study of human impacts, the data may be aggregated to a larger spatial level (such as county or state) in order to preserve the anonymity if the individuals.</w:t>
+      </w:r>
+    </w:p>
+    <w:p>
+      <w:pPr>
+        <w:pStyle w:val="BodyText"/>
+      </w:pPr>
+      <w:r>
+        <w:t xml:space="preserve">A real life example to illustrate this point of privacy comes from the Centers for Disease Control and Prevention, which collects data on many different diseases and their outcomes. In the case of arboviral diseases such as Zika, West Nile, Eastern equine encephalitis and many others, data is provided at a spatial level no smaller than the county. Even so, identifiable information such as age, sex, race, and ethnicity is suppressed at the county level if less than three cases were reported in the state in a given year. The main reason for this is to preserve privacy and assure that individuals cannot be identified.</w:t>
+      </w:r>
+    </w:p>
+    <w:p>
+      <w:pPr>
+        <w:pStyle w:val="Heading3"/>
+      </w:pPr>
+      <w:bookmarkStart w:id="32" w:name="polygons---zip-codecountyparishstate"/>
+      <w:r>
+        <w:t xml:space="preserve">Polygons - Zip Code/County/Parish/State</w:t>
+      </w:r>
+      <w:bookmarkEnd w:id="32"/>
+    </w:p>
+    <w:p>
+      <w:pPr>
+        <w:pStyle w:val="FirstParagraph"/>
+      </w:pPr>
+      <w:r>
+        <w:t xml:space="preserve">While point locations are the most common vectorized spatial scale that physical exposure data are collected at, and human impacts data can also be collected at that level, polygon vectors such as zip codes, counties, parishes, and states tend to be more commonly used for human impacts data. Information on human impacts such as birth outcomes, hospitalizations, tax records, and demographic data are often recorded at this spatial level.</w:t>
+      </w:r>
+    </w:p>
+    <w:p>
+      <w:pPr>
+        <w:pStyle w:val="BodyText"/>
+      </w:pPr>
+      <w:r>
+        <w:t xml:space="preserve">It is important to remember that data at this spatial scale come from individual and point location information at some point in the data collection pipeline, but have been aggregated or deidentified in a way that these invidual and point location data points are no longer apparent. There are a variety of ways that this can be done such as taking an aggregate measuremeant (for example the average birth weight in an zip code), or as a count (such as the total number of hospitalizations in a county). Reasons for making data available at this spatial resolution are often practical (administrative organizations and institutions often collect population level data at this level), but as was mentioned previously it can also be used to preserve the privacy and anonymity of individuals.</w:t>
+      </w:r>
+    </w:p>
+    <w:p>
+      <w:pPr>
+        <w:pStyle w:val="BodyText"/>
+      </w:pPr>
+      <w:r>
+        <w:t xml:space="preserve">In</w:t>
+      </w:r>
+      <w:r>
+        <w:t xml:space="preserve"> </w:t>
+      </w:r>
+      <w:r>
+        <w:t xml:space="preserve">(Huang, Rosowsky, and Sparks 2001)</w:t>
+      </w:r>
+      <w:r>
+        <w:t xml:space="preserve">, researchers created a damage model from loss information (provided by a large insurer) to estimate damage and losses in coastal zip codes of Florida and the Carolinas due to Hurricanes Hugo and Andrew. The claims ratio (the total number of claims in the code divided by the total number of insurance policies in that zip code), and the damage ratio (the amount paid out by the insurer divided by the total insured value) were compared to the maximum gradient wind speed, obtained from wind field models. The relationships between these ratios and wind speed suggested that when the mean wind speed reached 20 meters per second, structural damage was more likely to occur, and this damage became widespread when mean wind speed reached 30 meters per second</w:t>
+      </w:r>
+      <w:r>
+        <w:t xml:space="preserve"> </w:t>
+      </w:r>
+      <w:r>
+        <w:t xml:space="preserve">(Huang, Rosowsky, and Sparks 2001)</w:t>
+      </w:r>
+      <w:r>
+        <w:t xml:space="preserve">.</w:t>
+      </w:r>
+    </w:p>
+    <w:p>
+      <w:pPr>
+        <w:pStyle w:val="BodyText"/>
+      </w:pPr>
+      <w:r>
+        <w:t xml:space="preserve">Another example of physical exposures being assigned using polygon spatial scales is FEMA disaster declarations. FEMA disaster declarations are used to determine how much federal aid and funding needs to be allocated to particular regions after a disaster, and in this way can be used to estimate intensity of tropical cyclones and the resulting human impacts on a given area.</w:t>
+      </w:r>
+      <w:r>
+        <w:t xml:space="preserve"> </w:t>
+      </w:r>
+      <w:r>
+        <w:rPr>
+          <w:i/>
+          <w:b/>
+        </w:rPr>
+        <w:t xml:space="preserve">Find good example of this</w:t>
+      </w:r>
+    </w:p>
+    <w:p>
+      <w:pPr>
+        <w:pStyle w:val="BodyText"/>
+      </w:pPr>
+      <w:r>
+        <w:t xml:space="preserve">Another study that looked at human impacts in zip codes is</w:t>
+      </w:r>
+      <w:r>
+        <w:t xml:space="preserve"> </w:t>
+      </w:r>
+      <w:r>
+        <w:t xml:space="preserve">(Lane et al. 2013)</w:t>
+      </w:r>
+      <w:r>
+        <w:t xml:space="preserve">. A review of the literature as well as using lessons from Hurricane Sandy’s impact on New York City, the researchers mapped population vulnerability indicators in the 42 New York City United Hospital Fund (UHF) neighborhoods, which are zip code aggregated areas located within the city’s five boroughs. In this study, these neighborhoods were characterized by percentages such as percentage of the neighborhood with delapidated or deteriorating housing, percentage of neighborhood’s residents living below the federal poverty line, the percentage of neighborhood residents aged 85 or older, and the percentage of residents with frequent mental distress.</w:t>
+      </w:r>
+    </w:p>
+    <w:p>
+      <w:pPr>
+        <w:pStyle w:val="BodyText"/>
+      </w:pPr>
+      <w:r>
+        <w:t xml:space="preserve">Similar to a county is a parish (unique the state of Louisiana) and was the spatial unit used in</w:t>
+      </w:r>
+      <w:r>
+        <w:t xml:space="preserve"> </w:t>
+      </w:r>
+      <w:r>
+        <w:t xml:space="preserve">(Kinney et al. 2008)</w:t>
+      </w:r>
+      <w:r>
+        <w:t xml:space="preserve">, which looked at looked at the prevalence of autism following prenatal exposure to tropical cyclones. The study used maps of storm tracks provided by the National Weather Service to identify the parishes that would be most intensely impacted by the storm. A storm track passing through a parish’s boundaries as a proxy for the storm’s intensity in that parish was one of two characteristics that would be used to assign an exposure ranking for residents of that parish (the other characterisitic being how vulnerable to the effects of the storm the residents of the parish would be). Ultimately this study concluded that in Louisiana the prevalence of autism increased significantly in cohorts of children with prenatal exposure to the tropical cyclones.</w:t>
+      </w:r>
+    </w:p>
+    <w:p>
+      <w:pPr>
+        <w:pStyle w:val="BodyText"/>
+      </w:pPr>
+      <w:r>
+        <w:t xml:space="preserve">A study that used the county level to understand the human impacts of tropical cyclones was</w:t>
+      </w:r>
+      <w:r>
+        <w:t xml:space="preserve"> </w:t>
+      </w:r>
+      <w:r>
+        <w:t xml:space="preserve">(Parks et al. 2021)</w:t>
+      </w:r>
+      <w:r>
+        <w:t xml:space="preserve">. This study, which was concerned with the rate of hospitalizations of older adults in response to exposure to tropical cyclones, assigned the category of</w:t>
+      </w:r>
+      <w:r>
+        <w:t xml:space="preserve"> </w:t>
+      </w:r>
+      <w:r>
+        <w:t xml:space="preserve">“</w:t>
+      </w:r>
+      <w:r>
+        <w:t xml:space="preserve">exposed</w:t>
+      </w:r>
+      <w:r>
+        <w:t xml:space="preserve">”</w:t>
+      </w:r>
+      <w:r>
+        <w:t xml:space="preserve"> </w:t>
+      </w:r>
+      <w:r>
+        <w:t xml:space="preserve">to counties that experienced or exceed a gale force of greater than or equal to 34 knots. The human impact of concern in this study was quantified using data from enrollees from the Medicare cohort to determine the cause of hospitalization and county of resident. Again, to belabor an earlier point, the enrollees in this Medicare cohort are individuals with residential addresses which could be considered as point locations, that are instead aggregated at the county level to preserve privacy. With the prior knowledge of which counties were exposed to tropical the researchers were able to assign exposures to these residents.</w:t>
+      </w:r>
+    </w:p>
+    <w:p>
+      <w:pPr>
+        <w:pStyle w:val="BodyText"/>
+      </w:pPr>
+      <w:r>
+        <w:t xml:space="preserve">Spatial scales larger than point locations, zip codes, and counties are the state and national levels of studying human impacts of tropical cyclones. This spatial scale is not used as often but when it is it can be useful to compare the emergency preparedness and policies of different states. It can also reveal inequities in government response to natural disasters.</w:t>
+      </w:r>
+    </w:p>
+    <w:p>
+      <w:pPr>
+        <w:pStyle w:val="BodyText"/>
+      </w:pPr>
+      <w:r>
+        <w:t xml:space="preserve">For example, in</w:t>
+      </w:r>
+      <w:r>
+        <w:t xml:space="preserve"> </w:t>
+      </w:r>
+      <w:r>
+        <w:t xml:space="preserve">(Willison et al. 2019)</w:t>
+      </w:r>
+      <w:r>
+        <w:t xml:space="preserve">, researchers quantified the federal responses to Hurricanes Irma, Harvey, and Maria in Texas, Florida, and Puerto Rico. They determined that in terms of federal spending and staffing, Hurricane Maria in Puerto Rico was not responded to in a manner commensurate with damage and need for aid compared to Hurricanes Irma and Harvey in Texas and Puerto Rico.</w:t>
+      </w:r>
+    </w:p>
+    <w:p>
+      <w:pPr>
+        <w:pStyle w:val="BodyText"/>
+      </w:pPr>
+      <w:r>
+        <w:t xml:space="preserve">Another study that used the spatial scale of state to study the human impacts of tropical cyclones was</w:t>
+      </w:r>
+      <w:r>
+        <w:t xml:space="preserve"> </w:t>
+      </w:r>
+      <w:r>
+        <w:t xml:space="preserve">(Grech and Scherb 2015)</w:t>
+      </w:r>
+      <w:r>
+        <w:t xml:space="preserve">, which showed that in utero exposure to Hurricane Katrina (exposure assigned by measuring the amount of rainfall after the storm in the Gulf states) had an impact on the difference of survival of male and female fetuses, which later impacted the male/female birth ratio at the end of the pregnancy. Data on male and female live births was taken from the Centers for Disease Control and Prevention on a monthly basis at the state level from Alabama, Florida, Louisiana, and Mississippi. Rainfall as a metric of exposure to Hurricane Katrina was also analyzed at the state level, presented in inches for each state in the three days that Hurricane Katrina struck the Gulf Coast.</w:t>
+      </w:r>
+    </w:p>
+    <w:p>
+      <w:pPr>
+        <w:pStyle w:val="Heading2"/>
+      </w:pPr>
+      <w:bookmarkStart w:id="33" w:name="rasterized-data"/>
+      <w:r>
+        <w:t xml:space="preserve">Rasterized Data</w:t>
+      </w:r>
+      <w:bookmarkEnd w:id="33"/>
+    </w:p>
+    <w:p>
+      <w:pPr>
+        <w:pStyle w:val="FirstParagraph"/>
+      </w:pPr>
+      <w:r>
+        <w:t xml:space="preserve">Where vectorized geographic data objects can delineate boundaries and precise locations on a map, rasterized data can fill in the space and create a continous picture that shows variation across a geographic space. Rasterized surfaces are created using gridded networks and modeling.</w:t>
+      </w:r>
+    </w:p>
+    <w:p>
+      <w:pPr>
+        <w:pStyle w:val="BodyText"/>
+      </w:pPr>
+      <w:r>
+        <w:t xml:space="preserve">For example, in</w:t>
+      </w:r>
+      <w:r>
+        <w:t xml:space="preserve"> </w:t>
+      </w:r>
+      <w:r>
+        <w:t xml:space="preserve">(Anderson et al. 2020)</w:t>
+      </w:r>
+      <w:r>
+        <w:t xml:space="preserve">, rainfall was used to assess exposure to tropical cyclones by summing hourly precipitation measurements from the North American Land Data Assimilation System Phase 2 (NLDAS-2). This network spans the continental United States at 1/8∘ grid points. In this study the precipitation data from this grid was used to create a daily precipitation total for each grid point, then the gridpoints in a county were averaged together (based on counties’ 1990 Census boundaries), which then created a daily county level estimate of precipitation for each U.S. county from 1988-2011.</w:t>
+      </w:r>
+    </w:p>
+    <w:p>
+      <w:pPr>
         <w:pStyle w:val="Heading1"/>
       </w:pPr>
-      <w:bookmarkStart w:id="30" w:name="X4efa0f338f302ddca16954a9cf78f1be6c98b18"/>
-      <w:r>
-        <w:rPr>
-          <w:rStyle w:val="VerbatimChar"/>
-        </w:rPr>
-        <w:t xml:space="preserve">{r echo = FALSE, out.width="1.0\\textwidth", fig.align="center"} # knitr::include_graphics("figures/florida_spatial_scales_rstudio.JPG") #</w:t>
-      </w:r>
-      <w:bookmarkEnd w:id="30"/>
+      <w:bookmarkStart w:id="34" w:name="temporal-scales"/>
+      <w:r>
+        <w:t xml:space="preserve">Temporal Scales</w:t>
+      </w:r>
+      <w:bookmarkEnd w:id="34"/>
+    </w:p>
+    <w:p>
+      <w:pPr>
+        <w:pStyle w:val="FirstParagraph"/>
+      </w:pPr>
+      <w:r>
+        <w:t xml:space="preserve">Thanks to scientitific institutions such as NOAA and the National Weather Service, there are large networks of sensors and monitoring equipment established across the United States that are capable of recording physical exposure data at a fine temporal level. It is possible to know the wind speed, amount of rainfall, and air temperature at very fine temporal scales throughout the duration of a tropical cyclone event. Human impacts data however, is typically not available at such a fine scale, nor is such a scale sometimes even relevant. Whereas physical exposure data may be collected in real time during the storm, many of the human impacts that researchers are interested in may be only known after the storm, and thus estimations may have to be made of what happened in the past.</w:t>
+      </w:r>
+    </w:p>
+    <w:p>
+      <w:pPr>
+        <w:pStyle w:val="BodyText"/>
+      </w:pPr>
+      <w:r>
+        <w:t xml:space="preserve">When thinking about temporal scales in tropical cyclone studies, it is useful to think of them either as snapshots in time, or as cumulative measurements up to a specific time. To illustrate this point, snapshots in time can be thought of as thermometers. Thermometer measurements represent the temperature at a specific point in time, and do no show what the temperature was previously. In contrast to this, cumulative measurements are the types of measurements taken by rain gauges. A rain gauge collects and measures the amount of rain water gathered over a specified duration of time, thus it is not a snapshot at all, but in fact a cumulation. These two modes of thinking about temporal scales will guide the way that we discuss the scales below.</w:t>
+      </w:r>
     </w:p>
     <w:p>
       <w:pPr>
         <w:pStyle w:val="Heading2"/>
       </w:pPr>
-      <w:bookmarkStart w:id="31" w:name="vector-data"/>
-      <w:r>
-        <w:t xml:space="preserve">Vector Data</w:t>
-      </w:r>
-      <w:bookmarkEnd w:id="31"/>
-    </w:p>
-    <w:p>
-      <w:pPr>
-        <w:pStyle w:val="FirstParagraph"/>
-      </w:pPr>
-      <w:r>
-        <w:t xml:space="preserve">In tropical cyclone studies, the vector classes most often utilized are self standing point locations, or polygons – which can be thought of as a more complex geometric collection of points.</w:t>
-      </w:r>
-    </w:p>
-    <w:p>
-      <w:pPr>
-        <w:pStyle w:val="Heading3"/>
-      </w:pPr>
-      <w:bookmarkStart w:id="32" w:name="point-location"/>
-      <w:r>
-        <w:t xml:space="preserve">Point Location</w:t>
-      </w:r>
-      <w:bookmarkEnd w:id="32"/>
-    </w:p>
-    <w:p>
-      <w:pPr>
-        <w:pStyle w:val="FirstParagraph"/>
-      </w:pPr>
-      <w:r>
-        <w:t xml:space="preserve">Point locations are the smallest resolution of spatial data used to assess the exposure to tropical storms and hurricanes. Point locations can be characterized by specific latitude and longitude values, which specify a specific geographic location on a map. Meteorological instruments, monitors, and sensors that collect information on physical exposures are at this spatial level, often located at airports, weather stations, and even personal monitors used by volunteers (example CoCoRAHs).</w:t>
-      </w:r>
-    </w:p>
-    <w:p>
-      <w:pPr>
-        <w:pStyle w:val="BodyText"/>
-      </w:pPr>
-      <w:r>
-        <w:t xml:space="preserve">When Hurricane Ike struck the coasts of Texas and Louisiana in 2008, the U.S. Geological Survey set up 117 pressure transducers (a type of sensor) as a temporary monitoring network spanning over 5,000 square miles along the Gulf Coast of the affected states</w:t>
-      </w:r>
-      <w:r>
-        <w:t xml:space="preserve">(East, Turco, and Mason Jr 2008)</w:t>
-      </w:r>
-      <w:r>
-        <w:t xml:space="preserve">. This temporary monitoring network was designed to record the timing, areal extent, and magnitude of inland hurricane storm surge and coastal flooding. Each individal pressure transducer represented a specific point location on space, but the combined network of these point location sensors and the data they record can be used to evaluate storm surge models and document the extent of flooding and other site specific effects</w:t>
-      </w:r>
-      <w:r>
-        <w:t xml:space="preserve"> </w:t>
-      </w:r>
-      <w:r>
-        <w:t xml:space="preserve">(East, Turco, and Mason Jr 2008)</w:t>
-      </w:r>
-      <w:r>
-        <w:t xml:space="preserve">.</w:t>
-      </w:r>
-    </w:p>
-    <w:p>
-      <w:pPr>
-        <w:pStyle w:val="BodyText"/>
-      </w:pPr>
-      <w:r>
-        <w:t xml:space="preserve">In</w:t>
-      </w:r>
-      <w:r>
-        <w:t xml:space="preserve"> </w:t>
-      </w:r>
-      <w:r>
-        <w:t xml:space="preserve">(Bayleyegn et al. 2006)</w:t>
-      </w:r>
-      <w:r>
-        <w:t xml:space="preserve">, residents of Santa Rosa and Escambia counties in Florida were interviewed after Hurricane Ivan to evaluate the public health impact and extent of property damage after the storm. Questionnaires were filled out by residents of individual households (a point location), and used to gather information about the type of housing, and extent and type of damage to the housing, as well as the demographic information, access to basic utilities, health status, and access to health services of the individuals living in a specific geographic place. This study represented an occasion where human impacts data was collected from a point location.</w:t>
-      </w:r>
-    </w:p>
-    <w:p>
-      <w:pPr>
-        <w:pStyle w:val="Heading3"/>
-      </w:pPr>
-      <w:bookmarkStart w:id="33" w:name="polygons---zip-codecountyparishstate"/>
-      <w:r>
-        <w:t xml:space="preserve">Polygons - Zip Code/County/Parish/State</w:t>
-      </w:r>
-      <w:bookmarkEnd w:id="33"/>
-    </w:p>
-    <w:p>
-      <w:pPr>
-        <w:pStyle w:val="FirstParagraph"/>
-      </w:pPr>
-      <w:r>
-        <w:t xml:space="preserve">While point locations are the most common vectorized spatial scale that physical exposure data are collected at, and human impacts data can also be collected at that level, polygon vectors such as zip codes, counties, parishes, and states tend to be more commonly used for human impacts data. Information on human impacts such as birth outcomes, hospitalizations, tax records, and demographic data are often recorded at this spatial level. There are a variety of ways that this human impact data can be represented at larger spatial scales such as the average birth weight in a zip code, or the total number of hospitalizations in a county. Reasons for making data available at this spatial resolution are often practical (administrative organizations and institutions often collect population level data at this level), but can also be used to preserve the privacy and anonymity of individuals.</w:t>
-      </w:r>
-    </w:p>
-    <w:p>
-      <w:pPr>
-        <w:pStyle w:val="BodyText"/>
-      </w:pPr>
-      <w:r>
-        <w:t xml:space="preserve">In</w:t>
-      </w:r>
-      <w:r>
-        <w:t xml:space="preserve"> </w:t>
-      </w:r>
-      <w:r>
-        <w:t xml:space="preserve">(Huang, Rosowsky, and Sparks 2001)</w:t>
-      </w:r>
-      <w:r>
-        <w:t xml:space="preserve">, researchers created a damage model from loss information (provided by a large insurer) to estimate damage and losses in coastal zip codes of Florida and the Carolinas due to Hurricanes Hugo and Andrew. The claims ratio (the total number of claims in the code divided by the total number of insurance policies in that zip code), and the damage ratio (the amount paid out by the insurer divided by the total insured value) were compared to the maximum gradient wind speed, obtained from wind field models. The relationships between these ratios and wind speed suggested that when the mean wind speed reached 20 meters per second, structural damage was more likely to occur, and this damage became widespread when mean wind speed reached 30 meters per second</w:t>
-      </w:r>
-      <w:r>
-        <w:t xml:space="preserve"> </w:t>
-      </w:r>
-      <w:r>
-        <w:t xml:space="preserve">(Huang, Rosowsky, and Sparks 2001)</w:t>
-      </w:r>
-      <w:r>
-        <w:t xml:space="preserve">.</w:t>
-      </w:r>
-    </w:p>
-    <w:p>
-      <w:pPr>
-        <w:pStyle w:val="BodyText"/>
-      </w:pPr>
-      <w:r>
-        <w:t xml:space="preserve">Another study that looked at human impacts in zip codes is</w:t>
-      </w:r>
-      <w:r>
-        <w:t xml:space="preserve"> </w:t>
-      </w:r>
-      <w:r>
-        <w:t xml:space="preserve">(Lane et al. 2013)</w:t>
-      </w:r>
-      <w:r>
-        <w:t xml:space="preserve">. A review of the literature as well as using lessons from Hurricane Sandy’s impact on New York City, the researchers mapped population vulnerability indicators in the 42 New York City United Hospital Fund (UHF) neighborhoods, which are zip code aggregated areas located within the city’s five boroughs. In this study, these neighborhoods were characterized by percentages such as percentage of the neighborhood with delapidated or deteriorating housing, percentage of neighborhood’s residents living below the federal poverty line, the percentage of neighborhood residents aged 85 or older, and the percentage of residents with frequent mental distress.</w:t>
-      </w:r>
-    </w:p>
-    <w:p>
-      <w:pPr>
-        <w:pStyle w:val="BodyText"/>
-      </w:pPr>
-      <w:r>
-        <w:t xml:space="preserve">Similar to a county is a parish (unique the state of Louisiana) and was the spatial unit used in</w:t>
-      </w:r>
-      <w:r>
-        <w:t xml:space="preserve"> </w:t>
-      </w:r>
-      <w:r>
-        <w:t xml:space="preserve">(Kinney et al. 2008)</w:t>
-      </w:r>
-      <w:r>
-        <w:t xml:space="preserve">, which looked at looked at the prevalence of autism following prenatal exposure to tropical cyclones. The study used maps of storm tracks provided by the National Weather Service to identify the parishes that would be most intensely impacted by the storm. A storm track passing through a parish’s boundaries as a proxy for the storm’s intensity in that parish was one of two characteristics that would be used to assign an exposure ranking for residents of that parish (the other characterisitic being how vulnerable to the effects of the storm the residents of the parish would be). Ultimately this study concluded that in Louisiana the prevalence of autism increased significantly in cohorts of children with prenatal exposure to the tropical cyclones.</w:t>
-      </w:r>
-    </w:p>
-    <w:p>
-      <w:pPr>
-        <w:pStyle w:val="BodyText"/>
-      </w:pPr>
-      <w:r>
-        <w:t xml:space="preserve">A study that used the county level to understand the human impacts of tropical cyclones was</w:t>
-      </w:r>
-      <w:r>
-        <w:t xml:space="preserve"> </w:t>
-      </w:r>
-      <w:r>
-        <w:t xml:space="preserve">(Parks et al. 2021)</w:t>
-      </w:r>
-      <w:r>
-        <w:t xml:space="preserve">. This study, which was concerned with the rate of hospitalizations of older adults in response to exposure to tropical cyclones, assigned the category of</w:t>
-      </w:r>
-      <w:r>
-        <w:t xml:space="preserve"> </w:t>
-      </w:r>
-      <w:r>
-        <w:t xml:space="preserve">“</w:t>
-      </w:r>
-      <w:r>
-        <w:t xml:space="preserve">exposed</w:t>
-      </w:r>
-      <w:r>
-        <w:t xml:space="preserve">”</w:t>
-      </w:r>
-      <w:r>
-        <w:t xml:space="preserve"> </w:t>
-      </w:r>
-      <w:r>
-        <w:t xml:space="preserve">to counties that experienced or exceed a gale force of greater than or equal to 34 knots. The human impact of concern in this study was quantified using data from enrolees from the Medicare cohort to determine the cause of hospitalization and county of resident. With the prior knowledge of which counties were exposed to tropical the researchers were able to assign exposures to these residents.</w:t>
-      </w:r>
-    </w:p>
-    <w:p>
-      <w:pPr>
-        <w:pStyle w:val="BodyText"/>
-      </w:pPr>
-      <w:r>
-        <w:t xml:space="preserve">Spatial scales larger than point locations, zip codes, and counties are the state and national levels of studying human impacts of tropical cyclones. This spatial scale is not used as often but when it is it can be useful to compare the emergency preparedness and policies of different states. It can also reveal inequities in government response to natural disasters.</w:t>
-      </w:r>
-    </w:p>
-    <w:p>
-      <w:pPr>
-        <w:pStyle w:val="BodyText"/>
-      </w:pPr>
-      <w:r>
-        <w:t xml:space="preserve">For example, in</w:t>
-      </w:r>
-      <w:r>
-        <w:t xml:space="preserve"> </w:t>
-      </w:r>
-      <w:r>
-        <w:t xml:space="preserve">(Willison et al. 2019)</w:t>
-      </w:r>
-      <w:r>
-        <w:t xml:space="preserve">, researchers quantified the federal responses to Hurricanes Irma, Harvey, and Maria in Texas, Florida, and Puerto Rico. They determined that in terms of federal spending and staffing, Hurricane Maria in Puerto Rico was not responded to in a manner commensurate with damage and need for aid compared to Hurricanes Irma and Harvey in Texas and Puerto Rico.</w:t>
-      </w:r>
-    </w:p>
-    <w:p>
-      <w:pPr>
-        <w:pStyle w:val="BodyText"/>
-      </w:pPr>
-      <w:r>
-        <w:t xml:space="preserve">Another study that used the spatial scale of state to study the human impacts of tropical cyclones was</w:t>
-      </w:r>
-      <w:r>
-        <w:t xml:space="preserve"> </w:t>
-      </w:r>
-      <w:r>
-        <w:t xml:space="preserve">(Grech and Scherb 2015)</w:t>
-      </w:r>
-      <w:r>
-        <w:t xml:space="preserve">, which showed that in utero exposure to Hurricane Katrina (exposure assigned by measuring the amount of rainfall after the storm in the Gulf states) had an impact on the difference of survival of male and female fetuses, which later impacted the male/female birth ratio at the end of the pregnancy. Data on male and female live births was taken from the Centers for Disease Control and Prevention on a monthly basis at the state level from Alabama, Florida, Louisiana, and Mississippi. Rainfall as a metric of exposure to Hurricane Katrina was also analyzed at the state level, presented in inches for each state in the three days that Hurricane Katrina struck the Gulf Coast.</w:t>
-      </w:r>
-    </w:p>
-    <w:p>
-      <w:pPr>
-        <w:pStyle w:val="Heading2"/>
-      </w:pPr>
-      <w:bookmarkStart w:id="34" w:name="rasterized-data"/>
-      <w:r>
-        <w:t xml:space="preserve">Rasterized Data</w:t>
-      </w:r>
-      <w:bookmarkEnd w:id="34"/>
-    </w:p>
-    <w:p>
-      <w:pPr>
-        <w:pStyle w:val="FirstParagraph"/>
-      </w:pPr>
-      <w:r>
-        <w:t xml:space="preserve">Where vectorized geographic data objects can delineate boundaries and precise locations on a map, rasterized data can fill in the space and create a continous picture that shows variation across a geographic space. Rasterized surfaces are created using gridded networks and modeling.</w:t>
-      </w:r>
-    </w:p>
-    <w:p>
-      <w:pPr>
-        <w:pStyle w:val="BodyText"/>
-      </w:pPr>
-      <w:r>
-        <w:t xml:space="preserve">For example, in</w:t>
-      </w:r>
-      <w:r>
-        <w:t xml:space="preserve"> </w:t>
-      </w:r>
-      <w:r>
-        <w:t xml:space="preserve">(Anderson et al. 2020)</w:t>
-      </w:r>
-      <w:r>
-        <w:t xml:space="preserve">, rainfall was used to assess exposure to tropical cyclones by summing hourly precipitation measurements from the North American Land Data Assimilation System Phase 2 (NLDAS-2). This network spans the continental United States at 1/8∘ grid points. In this study the precipitation data from this grid was used to create a daily precipitation total for each grid point, then the gridpoints in a county were averaged together (based on counties’ 1990 Census boundaries), which then created a daily county level estimate of precipitation for each U.S. county from 1988-2011.</w:t>
-      </w:r>
-    </w:p>
-    <w:p>
-      <w:pPr>
-        <w:pStyle w:val="Heading1"/>
-      </w:pPr>
-      <w:bookmarkStart w:id="35" w:name="temporal-scales"/>
-      <w:r>
-        <w:t xml:space="preserve">Temporal Scales</w:t>
+      <w:bookmarkStart w:id="35" w:name="snapshots-of-time-the-thermometer-model"/>
+      <w:r>
+        <w:t xml:space="preserve">Snapshots of Time (The Thermometer Model)</w:t>
       </w:r>
       <w:bookmarkEnd w:id="35"/>
-    </w:p>
-    <w:p>
-      <w:pPr>
-        <w:pStyle w:val="FirstParagraph"/>
-      </w:pPr>
-      <w:r>
-        <w:t xml:space="preserve">Thanks to scientitific institutions such as NOAA and the National Weather Service, there are large networks of sensors and monitoring equipment established across the United States that are capable of recording physical exposure data at a fine temporal level. It is possible to know the wind speed, amount of rainfall, and air temperature at very fine temporal scales throughout the duration of a tropical cyclone event. Human impacts data however, is typically not available at such a fine scale, nor is such a scale sometimes even relevant. Whereas physical exposure data may be collected in real time during the storm, many of the human impacts that researchers are interested in may be only known after the storm, and thus estimations may have to be made of what happened in the past.</w:t>
-      </w:r>
-    </w:p>
-    <w:p>
-      <w:pPr>
-        <w:pStyle w:val="BodyText"/>
-      </w:pPr>
-      <w:r>
-        <w:t xml:space="preserve">When thinking about temporal scales in tropical cyclone studies, it is useful to think of them either as snapshots in time, or as cumulative measurements up to a specific time. To illustrate this point, snapshots in time can be thought of as thermometers. Thermometer measurements represent the temperature at a specific point in time, and do no show what the temperature was previously. In contrast to this, cumulative measurements are the types of measurements taken by rain gauges. A rain gauge collects and measures the amount of rain water gathered over a specified duration of time, thus it is not a snapshot at all, but in fact a cumulation. These two modes of thinking about temporal scales will guide the way that we discuss the scales below.</w:t>
-      </w:r>
-    </w:p>
-    <w:p>
-      <w:pPr>
-        <w:pStyle w:val="Heading2"/>
-      </w:pPr>
-      <w:bookmarkStart w:id="36" w:name="snapshots-of-time-the-thermometer-model"/>
-      <w:r>
-        <w:t xml:space="preserve">Snapshots of Time (The Thermometer Model)</w:t>
-      </w:r>
-      <w:bookmarkEnd w:id="36"/>
     </w:p>
     <w:p>
       <w:pPr>
@@ -1316,10 +1416,90 @@
       <w:pPr>
         <w:pStyle w:val="Heading3"/>
       </w:pPr>
-      <w:bookmarkStart w:id="37" w:name="Xa03e332a02f2d9c9038be912b7d9c80791f0248"/>
+      <w:bookmarkStart w:id="36" w:name="Xa03e332a02f2d9c9038be912b7d9c80791f0248"/>
       <w:r>
         <w:t xml:space="preserve">Cumulative Measures Over Time (The Rain Gauge Model)</w:t>
       </w:r>
+      <w:bookmarkEnd w:id="36"/>
+    </w:p>
+    <w:p>
+      <w:pPr>
+        <w:pStyle w:val="FirstParagraph"/>
+      </w:pPr>
+      <w:r>
+        <w:t xml:space="preserve">Cumulative measurements within a defined period of time give different information about exposures and impacts of tropical cyclones. Instead of giving information about a precise moment, cumulative measurements inform researchers on the amassed value of a specified measurement, in other words everything up to a certain point. Rain gauges are an effective way to visualize cumulative data because the measurement reflects the total amount of rain water that has been collected in a designated period of time. The final volume of the rain gauge is not a snapshot, as an specific quantity like 3 inches of rain doesn’t exist all at once, but instead it shows the additive amount that has occurred in a known time frame.</w:t>
+      </w:r>
+    </w:p>
+    <w:p>
+      <w:pPr>
+        <w:pStyle w:val="BodyText"/>
+      </w:pPr>
+      <w:r>
+        <w:t xml:space="preserve">Similar to the way that snapshot measurements can be recorded at varying intervals of time, cumulative data can represent total measurements over varying spans of time. Cumulative measurements of physical exposures will often be taken over smaller periods of time, on the order of minutes, hours, or days which corresponds to the lengths of the storms themselves. Over a the span of several hours or several days such measurements as the total amount of rainfall, or the number of minutes where wind exceeded a certain speed could come to represent cumulative measurements on a smaller scale.</w:t>
+      </w:r>
+      <w:r>
+        <w:t xml:space="preserve"> </w:t>
+      </w:r>
+      <w:r>
+        <w:t xml:space="preserve">Cumulative measurements that give information on human impacts typically happen on the order of days, weeks, months or years. Daily and weekly counts of deaths and hospitalizations in an area due to the effects of tropical cyclones are cumulative measurements. Over the span of months and years, cumulative measurements of human impacts could encompass things like the total dollar value of insurance claims in a particular neighborhood struck by flooding, or the net migration of people in or out of a community after the impact of a storm.</w:t>
+      </w:r>
+    </w:p>
+    <w:p>
+      <w:pPr>
+        <w:pStyle w:val="BodyText"/>
+      </w:pPr>
+      <w:r>
+        <w:t xml:space="preserve">(Parks et al. 2021)</w:t>
+      </w:r>
+      <w:r>
+        <w:t xml:space="preserve"> </w:t>
+      </w:r>
+      <w:r>
+        <w:t xml:space="preserve">is an example of a study that took daily measurements to study human impacts of tropical cyclones, in this case daily hospitalization rates. The study used a conditional quasi-Poisson regression model to analyze the daily hospitalization rate up to 7 days after the day of hurricane exposure. Hospitalizations from respiratory diseases and from injuries increased all days after the day of exposure, peaking on the first and second days respectively. For several other causes of hospitalization such as cardiovascular disease, endocrine disorders, genitourinary diseases, infectious and parasitic diseases, nervous system diseases, and skin and subcutaneous tissue diseases, the rate of hospitalization decreased on the day of exposure to the hurricane and then peaked about 1 to 3 days later before returning to the expected rate before the storm</w:t>
+      </w:r>
+      <w:r>
+        <w:t xml:space="preserve"> </w:t>
+      </w:r>
+      <w:r>
+        <w:t xml:space="preserve">(Parks et al. 2021)</w:t>
+      </w:r>
+      <w:r>
+        <w:t xml:space="preserve">.</w:t>
+      </w:r>
+    </w:p>
+    <w:p>
+      <w:pPr>
+        <w:pStyle w:val="BodyText"/>
+      </w:pPr>
+      <w:r>
+        <w:t xml:space="preserve">At times it can be easy to confuse cumulative measurements with snapshots. In</w:t>
+      </w:r>
+      <w:r>
+        <w:t xml:space="preserve"> </w:t>
+      </w:r>
+      <w:r>
+        <w:t xml:space="preserve">(Parks et al. 2021)</w:t>
+      </w:r>
+      <w:r>
+        <w:t xml:space="preserve">, daily hospitalization rates could easily be misconstrued as snapshots in times. It is important to remember that the daily hospitalization rate represents the total of all hospitalizations that occurred in the span of 24 hours, and this total is more analagous to the volume of rain collected in a rain gauge than a snapshot. At any given time of the day there could be any number of patients admitted to a hospital, or none, but this would not be representative of the total at the end of the day.</w:t>
+      </w:r>
+    </w:p>
+    <w:p>
+      <w:pPr>
+        <w:pStyle w:val="BodyText"/>
+      </w:pPr>
+      <w:r>
+        <w:t xml:space="preserve">Many cumulative measurements are taken of human impacts of tropical cyclones simply because there is no way to measure certain impacts at a precise moment or in the midst of the storm, so damages and impacts have to be assessed once the storm has passed. It is also important to note that snapshots and cumulative measurements are not always so clearly separated. A daily count of hospitalizations could reflect the cumulative number of patients hospitalized (imagining them all in a rain gauge together), or it could represent a snapshot of how many people have been hospitalized at a precise moment.</w:t>
+      </w:r>
+    </w:p>
+    <w:p>
+      <w:pPr>
+        <w:pStyle w:val="Heading1"/>
+      </w:pPr>
+      <w:bookmarkStart w:id="37" w:name="X4ed1d8f1e02389f383a39e55c7d01574ba40960"/>
+      <w:r>
+        <w:t xml:space="preserve">Implications of not improving this integration</w:t>
+      </w:r>
       <w:bookmarkEnd w:id="37"/>
     </w:p>
     <w:p>
@@ -1327,483 +1507,403 @@
         <w:pStyle w:val="FirstParagraph"/>
       </w:pPr>
       <w:r>
-        <w:t xml:space="preserve">Cumulative measurements within a defined period of time give different information about exposures and impacts of tropical cyclones. Instead of giving information about a precise moment, cumulative measurements inform researchers on the amassed value of a specified measurement, in other words everything up to a certain point. Rain gauges are an effective way to visualize cumulative data because the measurement reflects the total amount of rain water that has been collected in a designated period of time. The final volume of the rain gauge is not a snapshot, as an specific quantity like 3 inches of rain doesn’t exist all at once, but instead it shows the additive amount that has occurred in a known time frame.</w:t>
-      </w:r>
-    </w:p>
-    <w:p>
-      <w:pPr>
-        <w:pStyle w:val="BodyText"/>
-      </w:pPr>
-      <w:r>
-        <w:t xml:space="preserve">Similar to the way that snapshot measurements can be recorded at varying intervals of time, cumulative data can represent total measurements over varying spans of time. Cumulative measurements of physical exposures will often be taken over smaller periods of time, on the order of minutes, hours, or days which corresponds to the lengths of the storms themselves. Over a the span of several hours or several days such measurements as the total amount of rainfall, or the number of minutes where wind exceeded a certain speed could come to represent cumulative measurements on a smaller scale.</w:t>
-      </w:r>
-      <w:r>
-        <w:t xml:space="preserve"> </w:t>
-      </w:r>
-      <w:r>
-        <w:t xml:space="preserve">Cumulative measurements that give information on human impacts typically happen on the order of days, weeks, months or years. Daily and weekly counts of deaths and hospitalizations in an area due to the effects of tropical cyclones are cumulative measurements. Over the span of months and years, cumulative measurements of human impacts could encompass things like the total dollar value of insurance claims in a particular neighborhood struck by flooding, or the net migration of people in or out of a community after the impact of a storm.</w:t>
-      </w:r>
-    </w:p>
-    <w:p>
-      <w:pPr>
-        <w:pStyle w:val="BodyText"/>
-      </w:pPr>
+        <w:t xml:space="preserve">Temporal and spatial misalignment poses certain challenges to researchers investigating the human impacts of tropical cyclones. Integrating data at different spatial scales is often accomplished by aggregating one set of data to match the data that is at a greater scale. Sometimes however, misalignment exists not at different scales, but at the same scale in different places, such as a residence that is miles away from the nearest weather monitor. In cases such as this, physical exposure is assigned by matching residences or addresses to the nearest monitor, or an interpolation model will be created to estimate exposures. In the following sections we will discuss aggregation and some of the implications that arise from it. We will then describe matching and interpolating and similary describe the implications that result from these methods.</w:t>
+      </w:r>
+    </w:p>
+    <w:p>
+      <w:pPr>
+        <w:pStyle w:val="Heading2"/>
+      </w:pPr>
+      <w:bookmarkStart w:id="38" w:name="X280472f33f987461366ae21b31c56dbd36badb2"/>
+      <w:r>
+        <w:t xml:space="preserve">Aggregating to Integrate Data at Different Scales</w:t>
+      </w:r>
+      <w:bookmarkEnd w:id="38"/>
+    </w:p>
+    <w:p>
+      <w:pPr>
+        <w:pStyle w:val="FirstParagraph"/>
+      </w:pPr>
+      <w:r>
+        <w:t xml:space="preserve">Aggregating physical exposures is what researchers do by assigning a single exposure value to a wider spatial area, such as a zip code or county. Since the human impacts data available will often be at this scale anyways, the finer physical exposure data will be generalized to this level as well. This can be done in a number of ways, such as taking a wind speed measurement from a monitor at the center of the county. This wind exposure value will then be assigned to the entire county. Windspeed at the moment a tropical cyclone makes landfall is another exposure assignment method, as was done in</w:t>
+      </w:r>
+      <w:r>
+        <w:t xml:space="preserve"> </w:t>
+      </w:r>
+      <w:r>
+        <w:t xml:space="preserve">(Shao et al. 2017)</w:t>
+      </w:r>
+      <w:r>
+        <w:t xml:space="preserve">, in which the maximum wind speed when a tropical cyclone made landfall in a particular coastal county was used to assign that particular county’s exposure. Cumulativie rainfall in the entire county, distance of the county from the storm track, number of tornadoes in the county, and floodindg in the county are other methods of assigning an aggregate exposure value to a certain region.</w:t>
+      </w:r>
+    </w:p>
+    <w:p>
+      <w:pPr>
+        <w:pStyle w:val="BodyText"/>
+      </w:pPr>
+      <w:r>
+        <w:t xml:space="preserve">It is often the case that these aggregated values will be determined to categorize a county or other spatial area as exposed or unexposed, based on some kind of threshold. In</w:t>
+      </w:r>
+      <w:r>
+        <w:t xml:space="preserve"> </w:t>
+      </w:r>
       <w:r>
         <w:t xml:space="preserve">(Parks et al. 2021)</w:t>
       </w:r>
       <w:r>
-        <w:t xml:space="preserve"> </w:t>
-      </w:r>
-      <w:r>
-        <w:t xml:space="preserve">is an example of a study that took daily measurements to study human impacts of tropical cyclones, in this case daily hospitalization rates. The study used a conditional quasi-Poisson regression model to analyze the daily hospitalization rate up to 7 days after the day of hurricane exposure. Hospitalizations from respiratory diseases and from injuries increased all days after the day of exposure, peaking on the first and second days respectively. For several other causes of hospitalization such as cardiovascular disease, endocrine disorders, genitourinary diseases, infectious and parasitic diseases, nervous system diseases, and skin and subcutaneous tissue diseases, the rate of hospitalization decreased on the day of exposure to the hurricane and then peaked about 1 to 3 days later before returning to the expected rate before the storm</w:t>
-      </w:r>
-      <w:r>
-        <w:t xml:space="preserve"> </w:t>
-      </w:r>
-      <w:r>
-        <w:t xml:space="preserve">(Parks et al. 2021)</w:t>
+        <w:t xml:space="preserve">, researchers considered counties exposed if the peak sustained wind that day exceeded a gale force greater than or equal to 34 knots on the Beaufort scale when the cyclone was at the point of closest approach to the county. Entire counties will also be categorized as unexposed or exposed based on whether the storm track of the tropical cyclone passed through their borders or not.</w:t>
+      </w:r>
+    </w:p>
+    <w:p>
+      <w:pPr>
+        <w:pStyle w:val="BodyText"/>
+      </w:pPr>
+      <w:r>
+        <w:t xml:space="preserve">The Saffir-Simpson scale is an example of how entire storms are often classified by their maximum wind speed. Forecasters classify hurricanes into categories on the Saffir-Simpson scale based on maximum sustained surface wind speed. This is defined as the peak one minute wind speed at a height of 10 feet over an unobstructed exposure</w:t>
+      </w:r>
+      <w:r>
+        <w:t xml:space="preserve"> </w:t>
+      </w:r>
+      <w:r>
+        <w:t xml:space="preserve">(Taylor et al. 2010)</w:t>
+      </w:r>
+      <w:r>
+        <w:t xml:space="preserve">. The Saffir-Simpson scale uses five different bins to classify varying levels of wind speed and determine the severity of a storm. The first level, Category 1 is designated for hurricanes and tropical storms with maximum wind speeds of between 64 - 82 knots and is generally considered dangerous to people, livestock, and pets from the hazard of flying and falling debris</w:t>
+      </w:r>
+      <w:r>
+        <w:t xml:space="preserve"> </w:t>
+      </w:r>
+      <w:r>
+        <w:t xml:space="preserve">(Taylor et al. 2010)</w:t>
+      </w:r>
+      <w:r>
+        <w:t xml:space="preserve">. On the higher end of the scale, Category 5 designates hurricanes with maximum wind speeds above 137 knots and is considered to have catastrophic effect on damage and a high probability of injury or death to people, livestock, and pets even if they are sheltering indoors</w:t>
+      </w:r>
+      <w:r>
+        <w:t xml:space="preserve"> </w:t>
+      </w:r>
+      <w:r>
+        <w:t xml:space="preserve">(Taylor et al. 2010)</w:t>
+      </w:r>
+      <w:r>
+        <w:t xml:space="preserve">. An important limitation of the Saffir-Simpson scale is that it doesn’t account for other hurricane-related impact variables such as storm surges, flooding, and tornadoes</w:t>
+      </w:r>
+      <w:r>
+        <w:t xml:space="preserve"> </w:t>
+      </w:r>
+      <w:r>
+        <w:t xml:space="preserve">(Taylor et al. 2010)</w:t>
       </w:r>
       <w:r>
         <w:t xml:space="preserve">.</w:t>
       </w:r>
-    </w:p>
-    <w:p>
-      <w:pPr>
-        <w:pStyle w:val="BodyText"/>
-      </w:pPr>
-      <w:r>
-        <w:t xml:space="preserve">At times it can be easy to confuse cumulative measurements with snapshots. In</w:t>
-      </w:r>
-      <w:r>
-        <w:t xml:space="preserve"> </w:t>
-      </w:r>
-      <w:r>
-        <w:t xml:space="preserve">(Parks et al. 2021)</w:t>
-      </w:r>
-      <w:r>
-        <w:t xml:space="preserve">, daily hospitalization rates could easily be misconstrued as snapshots in times. It is important to remember that the daily hospitalization rate represents the total of all hospitalizations that occurred in the span of 24 hours, and this total is more analagous to the volume of rain collected in a rain gauge than a snapshot. At any given time of the day there could be any number of patients admitted to a hospital, or none, but this would not be representative of the total at the end of the day.</w:t>
-      </w:r>
-    </w:p>
-    <w:p>
-      <w:pPr>
-        <w:pStyle w:val="BodyText"/>
-      </w:pPr>
-      <w:r>
-        <w:t xml:space="preserve">Many cumulative measurements are taken of human impacts of tropical cyclones simply because there is no way to measure certain impacts at a precise moment or in the midst of the storm, so damages and impacts have to be assessed once the storm has passed. It is also important to note that snapshots and cumulative measurements are not always so clearly separated. A daily count of hospitalizations could reflect the cumulative number of patients hospitalized (imagining them all in a rain gauge together), or it could represent a snapshot of how many people have been hospitalized at a precise moment.</w:t>
+      <w:r>
+        <w:t xml:space="preserve"> </w:t>
+      </w:r>
+      <w:r>
+        <w:t xml:space="preserve">(Shao et al. 2017)</w:t>
+      </w:r>
+      <w:r>
+        <w:t xml:space="preserve"> </w:t>
+      </w:r>
+      <w:r>
+        <w:t xml:space="preserve">used this scale to assign wind speed categories to counties along the Gulf Coast in a study assessing perceptions of risk to tropical cyclones.</w:t>
+      </w:r>
+      <w:r>
+        <w:t xml:space="preserve"> </w:t>
+      </w:r>
+      <w:r>
+        <w:t xml:space="preserve">(Belasen and Polachek 2008)</w:t>
+      </w:r>
+      <w:r>
+        <w:t xml:space="preserve"> </w:t>
+      </w:r>
+      <w:r>
+        <w:t xml:space="preserve">used this scale as well in a study that compared hurricane intensities to average earnings in different counties. Hurricanes with categories one, two or three were considered lower intensity, and hurricanes of counties four and five were considered high intensity.</w:t>
+      </w:r>
+    </w:p>
+    <w:p>
+      <w:pPr>
+        <w:pStyle w:val="Heading3"/>
+      </w:pPr>
+      <w:bookmarkStart w:id="39" w:name="implications-of-aggregating-data"/>
+      <w:r>
+        <w:t xml:space="preserve">Implications of Aggregating Data</w:t>
+      </w:r>
+      <w:bookmarkEnd w:id="39"/>
+    </w:p>
+    <w:p>
+      <w:pPr>
+        <w:pStyle w:val="FirstParagraph"/>
+      </w:pPr>
+      <w:r>
+        <w:t xml:space="preserve">When researchers have physical exposure data at a very fine resolution, perhaps even continuous, and human impacts data at a more aggregate level, it is common and practical to aggregate the physical exposure data. When dealing with aggregated data of any kind, it is important to realize that information on the individual level is lost. Researchers should be mindful when aggregating data, particularly continuous data, that they are losing information. In this section we will discuss some of the major implications of aggregating data which include ecological bias, misclassification and measurement error, and the process of categorizing continuous data.</w:t>
+      </w:r>
+    </w:p>
+    <w:p>
+      <w:pPr>
+        <w:pStyle w:val="Heading3"/>
+      </w:pPr>
+      <w:bookmarkStart w:id="40" w:name="ecological-bias"/>
+      <w:r>
+        <w:t xml:space="preserve">Ecological Bias</w:t>
+      </w:r>
+      <w:bookmarkEnd w:id="40"/>
+    </w:p>
+    <w:p>
+      <w:pPr>
+        <w:pStyle w:val="FirstParagraph"/>
+      </w:pPr>
+      <w:r>
+        <w:t xml:space="preserve">Physical exposures to tropical cyclones, as well as human impacts, are observed across spatial gradiants, and though specific point locations may exist for a weather monitor recording maximum wind speed or rainfall, that point location data is often aggregated to a larger spatial unit. For example, several weather monitors at specific point locations recording maximum wind speed may be replaced by the maximum wind speed at the center of the county. Data such as this is known as ecological data, aggregate data, or contextual-level data. Studies that use such data are known as ecological studies</w:t>
+      </w:r>
+      <w:r>
+        <w:t xml:space="preserve"> </w:t>
+      </w:r>
+      <w:r>
+        <w:t xml:space="preserve">(Sedgwick 2014)</w:t>
+      </w:r>
+      <w:r>
+        <w:t xml:space="preserve">. Ecological bias occurs whenever the aggregate association between an exposure and an outcome does not properly reflect the association on the individual level</w:t>
+      </w:r>
+      <w:r>
+        <w:t xml:space="preserve"> </w:t>
+      </w:r>
+      <w:r>
+        <w:t xml:space="preserve">(Greenland and Morgenstern 1989)</w:t>
+      </w:r>
+      <w:r>
+        <w:t xml:space="preserve">. There are times when this is not a concern, such as when the aggregate is a count. For example in</w:t>
+      </w:r>
+      <w:r>
+        <w:t xml:space="preserve"> </w:t>
+      </w:r>
+      <w:r>
+        <w:t xml:space="preserve">(Zahran, Tavani, and Weiler 2013)</w:t>
+      </w:r>
+      <w:r>
+        <w:t xml:space="preserve">, the daily casualty count was reported for individual counties in the Southern United States, using count data from the Spatial Hazard Events and Losses Database. However, when estimates derived from ecological studies are used to infer individual estimates, ecological bias will likely be present. Especially when there is heterogeneity present in an aggregated population, an ecological estimate should not be taken to be representative of individual estimates.</w:t>
+      </w:r>
+    </w:p>
+    <w:p>
+      <w:pPr>
+        <w:pStyle w:val="Heading3"/>
+      </w:pPr>
+      <w:bookmarkStart w:id="41" w:name="X6622742a332590adb69bdedf0f4779076381493"/>
+      <w:r>
+        <w:t xml:space="preserve">Misclassification and Measurement Error in Aggregating Data</w:t>
+      </w:r>
+      <w:bookmarkEnd w:id="41"/>
+    </w:p>
+    <w:p>
+      <w:pPr>
+        <w:pStyle w:val="FirstParagraph"/>
+      </w:pPr>
+      <w:r>
+        <w:t xml:space="preserve">When aggregating data, another concern that arises is misclassification or measurerement error. Misclassification error occurs when exposure and outcome variables are measured in categories and the wrong category is assigned to a particular case/observation - for example when a case that is exposed is incorrectly categorized as unexposed. Failure to classify exposure accurately(for example, classifying certain observations as exposed to a storm when they really were not, or vice-versa), allows misclassification bias to move the results of the study further from the true parameter. Measurement error occurs when the variables being measured are continuous, such as the amount of precipitation or the wind speed that was measured during a tropical cyclone.</w:t>
+      </w:r>
+    </w:p>
+    <w:p>
+      <w:pPr>
+        <w:pStyle w:val="BodyText"/>
+      </w:pPr>
+      <w:r>
+        <w:t xml:space="preserve">Environmental epidemiology studies are often prone to misclassification error because the methods of assessing exposure are not always congruent with the way that researchers conduct human impact studies. It is easy to map the path of a tropical cyclone’s center, and categorize every county it passes through as an exposed county. However, this information by itself would not give the researcher any information about population centers that the storm track got close to. A town within an exposed county may or may not have been close to the storm’s path. Conversely,a town in an unexposed county could be located very close to the border of an exposed county, and even be closer to the storm’s track than a different town within that exposed county. An example of a study that could be prone to this kind of bias is</w:t>
+      </w:r>
+      <w:r>
+        <w:t xml:space="preserve"> </w:t>
+      </w:r>
+      <w:r>
+        <w:t xml:space="preserve">(Kinney et al. 2008)</w:t>
+      </w:r>
+      <w:r>
+        <w:t xml:space="preserve"> </w:t>
+      </w:r>
+      <w:r>
+        <w:t xml:space="preserve">where Louisiana parishes were considered vulnerable to hurricane exposure based on whether or not the storm center passed through that parish. It is possible that the cases considered exposed based on living in these parishes were not in fact exposed since the storm may have passed through only a certain part of the parish. Never the less, all cases in a parish are considered exposed or unexposed in the aggregate.</w:t>
+      </w:r>
+    </w:p>
+    <w:p>
+      <w:pPr>
+        <w:pStyle w:val="BodyText"/>
+      </w:pPr>
+      <w:r>
+        <w:t xml:space="preserve">####[Need to figure a way to conclude this section]####</w:t>
+      </w:r>
+    </w:p>
+    <w:p>
+      <w:pPr>
+        <w:pStyle w:val="Heading2"/>
+      </w:pPr>
+      <w:bookmarkStart w:id="42" w:name="X521df993158786f14b18a1c63d1db1296a9045e"/>
+      <w:r>
+        <w:t xml:space="preserve">When Data Have the Same Scale but are at Different Locations</w:t>
+      </w:r>
+      <w:bookmarkEnd w:id="42"/>
+    </w:p>
+    <w:p>
+      <w:pPr>
+        <w:pStyle w:val="FirstParagraph"/>
+      </w:pPr>
+      <w:r>
+        <w:t xml:space="preserve">Sometimes, researchers may have access to data that is down to the point source, both for physical exposures and also for human impacts. Very likely however, these point sources will not be the same. Here the issue is not of integrating different resolution levels, but rather of matching different point locations. Weather monitoring stations may be set up regularly in a geographic region, sometimes in regular grids, but the human impacts point locations could be tied to a single residential address that is likely not at a weather station or in a grid.</w:t>
+      </w:r>
+    </w:p>
+    <w:p>
+      <w:pPr>
+        <w:pStyle w:val="BodyText"/>
+      </w:pPr>
+      <w:r>
+        <w:t xml:space="preserve">One way to resolve this spatial misalignment is to assign exposure to the residential addresses based on the closest weather monitoring station</w:t>
+      </w:r>
+      <w:r>
+        <w:t xml:space="preserve"> </w:t>
+      </w:r>
+      <w:r>
+        <w:t xml:space="preserve">(Kim, Sheppard, and Kim 2009)</w:t>
+      </w:r>
+      <w:r>
+        <w:t xml:space="preserve">. This is a common method that is employed in many other areas of environmental epidemiology, including studies on the impacts of wildfire smoke plumes and urban smog on respiratory health. Typically, a distance threshold will be determined for a monitoring station or a sensor, and any residence within that distance will be assigned an exposure value from that monitoring point.</w:t>
+      </w:r>
+    </w:p>
+    <w:p>
+      <w:pPr>
+        <w:pStyle w:val="BodyText"/>
+      </w:pPr>
+      <w:r>
+        <w:t xml:space="preserve">There are several drawbacks to assigning exposure to human residences based on distance from a weather monitoring stations. One of them is that in more rural areas, in situ observations may be sparse and this limits the information between monitors, and diminishes the accuracy of exposures assigned to individuals located between those monitors</w:t>
+      </w:r>
+      <w:r>
+        <w:t xml:space="preserve"> </w:t>
+      </w:r>
+      <w:r>
+        <w:t xml:space="preserve">(Gan et al. 2017)</w:t>
+      </w:r>
+      <w:r>
+        <w:t xml:space="preserve">.The exposed population is also reduced when you rely on distance from monitoring sites, because you can only include individuals who are close enough to reasonably be assigned the exposure from that site</w:t>
+      </w:r>
+      <w:r>
+        <w:t xml:space="preserve"> </w:t>
+      </w:r>
+      <w:r>
+        <w:t xml:space="preserve">(Lassman et al. 2017)</w:t>
+      </w:r>
+      <w:r>
+        <w:t xml:space="preserve">. This can be a problem, as large populations are often required for detection of health impacts. Depending on the exposure of interest, topography, climate, and localized weather patterns will also render sites beyond a limited threshold distance from the site as unrealistic to be assigned the value from the monitoring station.</w:t>
+      </w:r>
+    </w:p>
+    <w:p>
+      <w:pPr>
+        <w:pStyle w:val="BodyText"/>
+      </w:pPr>
+      <w:r>
+        <w:t xml:space="preserve">Another method of assigning exposure to spatially misaligned individuals is to interpolate, using models. Spatial interpolation is the prediction of values or metrics of specific points within a defined region based on some sort of spatial model</w:t>
+      </w:r>
+      <w:r>
+        <w:t xml:space="preserve"> </w:t>
+      </w:r>
+      <w:r>
+        <w:t xml:space="preserve">(Li and Heap 2014)</w:t>
+      </w:r>
+      <w:r>
+        <w:t xml:space="preserve">. Kriging is one such method that creates continuous spatial surfaces for understanding environmental variables like air pollution, minerals, soil, and meteorological conditions</w:t>
+      </w:r>
+      <w:r>
+        <w:t xml:space="preserve"> </w:t>
+      </w:r>
+      <w:r>
+        <w:t xml:space="preserve">(Liang and Kumar 2013)</w:t>
+      </w:r>
+      <w:r>
+        <w:t xml:space="preserve">. It is a type of Generalized Least Square Regression Algorithm</w:t>
+      </w:r>
+      <w:r>
+        <w:t xml:space="preserve"> </w:t>
+      </w:r>
+      <w:r>
+        <w:t xml:space="preserve">(Li and Heap 2014)</w:t>
+      </w:r>
+      <w:r>
+        <w:t xml:space="preserve">. This method has been used extensively in modeling the effects of air pollution in places like California, as was done in</w:t>
+      </w:r>
+      <w:r>
+        <w:t xml:space="preserve"> </w:t>
+      </w:r>
+      <w:r>
+        <w:t xml:space="preserve">(Kim, Sheppard, and Kim 2009)</w:t>
+      </w:r>
+      <w:r>
+        <w:t xml:space="preserve"> </w:t>
+      </w:r>
+      <w:r>
+        <w:t xml:space="preserve">to look at air pollution exposure in Los Angeles, California. The study utilized a kriging model and as well as using the nearest weather monitoring station to assign air pollution exposure to residential locations in Los Angeles. Kriging is widely applicable to studies of tropical cyclones as well. Researchers in South Carolina used kriging interpolation to analyse rainfall data and create spatio-temporal model in 2015 during a particularly strong storm season.</w:t>
+      </w:r>
+    </w:p>
+    <w:p>
+      <w:pPr>
+        <w:pStyle w:val="BodyText"/>
+      </w:pPr>
+      <w:r>
+        <w:t xml:space="preserve">A limitation of both matching physical exposure monitors to residences, and using interpolation models to infer exposure values, is that meteorological events can damage these monitors. Strong storm events that produce high enough winds can blow away or damage senors. If precipitation is being measured, rain that comes down in slants can also make measurements less accurate. These are issues that are particularly concerning for ground based monitors.</w:t>
+      </w:r>
+    </w:p>
+    <w:p>
+      <w:pPr>
+        <w:pStyle w:val="BodyText"/>
+      </w:pPr>
+      <w:r>
+        <w:t xml:space="preserve">The more complicated that a model becomes, the harder it is to interpret. This is why the most simple method that can be utilized (sometimes simply matching human point locations to the nearest monitor) is the best way to go. Some exposures, like wind speed, are relatively homogenous over large areas, so the different methods will not give much variation in results.</w:t>
+      </w:r>
+    </w:p>
+    <w:p>
+      <w:pPr>
+        <w:pStyle w:val="Heading3"/>
+      </w:pPr>
+      <w:bookmarkStart w:id="43" w:name="X615be78a89e0c7b723caa22260f14533065e261"/>
+      <w:r>
+        <w:t xml:space="preserve">Misclassification for Same Scale Different Locations</w:t>
+      </w:r>
+      <w:bookmarkEnd w:id="43"/>
+    </w:p>
+    <w:p>
+      <w:pPr>
+        <w:pStyle w:val="FirstParagraph"/>
+      </w:pPr>
+      <w:r>
+        <w:t xml:space="preserve">The obvious goal of assigning tropical cyclone exposures to individual point locations by matching values from the nearest monitoring site or spatially interpolating, is to estimate exposure values accuarately. This is crucial to avoid exposure misclassification. The more spatially heterogeneous that an environmental exposure is, the more room there is for exposure misclassification to occur. In studies of wildfires and air pollution, concentrations of PM2.5 and other air pollutants can very greatly within relatively small spatial areas. Other factors like windspeed and rainfall however, are fairly homogenous across spatial areas. This means that interpolating and assigning exposure based on the nearest monitoring sites may result in less exposure misclassificationhave. Tornadoes on the other hand tend to be very localized and can easily be overlooked with these methods.</w:t>
+      </w:r>
+    </w:p>
+    <w:p>
+      <w:pPr>
+        <w:pStyle w:val="BodyText"/>
+      </w:pPr>
+      <w:r>
+        <w:t xml:space="preserve">When assigning exposure to an individual point location based on the nearest monitoring site, the further this location is from the monitoring site, the more likely it is that the monitoring site won’t reflect an exposure estimate accurately. Topography, complicated weather patterns, and other things could complicate this measurement.</w:t>
+      </w:r>
+    </w:p>
+    <w:p>
+      <w:pPr>
+        <w:pStyle w:val="BodyText"/>
+      </w:pPr>
+      <w:r>
+        <w:t xml:space="preserve">When interpolating, the environmental exposure of concern will partially determine the potential for misclassification. Using the examples from above of windspeed and rainfall, it is unlikely that much misclassification would occur over a spatial interface since they are homogenous over large areas.</w:t>
       </w:r>
     </w:p>
     <w:p>
       <w:pPr>
         <w:pStyle w:val="Heading1"/>
       </w:pPr>
-      <w:bookmarkStart w:id="38" w:name="X4ed1d8f1e02389f383a39e55c7d01574ba40960"/>
-      <w:r>
-        <w:t xml:space="preserve">Implications of not improving this integration</w:t>
-      </w:r>
-      <w:bookmarkEnd w:id="38"/>
+      <w:bookmarkStart w:id="44" w:name="conclusiondiscussion"/>
+      <w:r>
+        <w:t xml:space="preserve">Conclusion/Discussion</w:t>
+      </w:r>
+      <w:bookmarkEnd w:id="44"/>
     </w:p>
     <w:p>
       <w:pPr>
         <w:pStyle w:val="FirstParagraph"/>
       </w:pPr>
       <w:r>
-        <w:t xml:space="preserve">Temporal and spatial misalignment poses certain challenges to researchers investigating the human impacts of tropical cyclones. Integrating data at different spatial scales is often accomplished by aggregating one set of data to match the data that is at a greater scale. Sometimes however, misalignment exists not at different scales, but at the same scale in different places, such as a residence that is miles away from the nearest weather monitor. In cases such as this, physical exposure is assigned by matching residences or addresses to the nearest monitor, or an interpolation model will be created to estimate exposures. In the following sections we will discuss aggregation and some of the implications that arise from it. We will then describe matching and interpolating and similary describe the implications that result from these methods.</w:t>
-      </w:r>
-    </w:p>
-    <w:p>
-      <w:pPr>
-        <w:pStyle w:val="Heading2"/>
-      </w:pPr>
-      <w:bookmarkStart w:id="39" w:name="X280472f33f987461366ae21b31c56dbd36badb2"/>
-      <w:r>
-        <w:t xml:space="preserve">Aggregating to Integrate Data at Different Scales</w:t>
-      </w:r>
-      <w:bookmarkEnd w:id="39"/>
-    </w:p>
-    <w:p>
-      <w:pPr>
-        <w:pStyle w:val="FirstParagraph"/>
-      </w:pPr>
-      <w:r>
-        <w:t xml:space="preserve">Aggregating physical exposures is what researchers do by assigning a single exposure value to a wider spatial area, such as a zip code or county. Since the human impacts data available will often be at this scale anyways, the finer physical exposure data will be generalized to this level as well. This can be done in a number of ways, such as taking a wind speed measurement from a monitor at the center of the county. This wind exposure value will then be assigned to the entire county. Windspeed at the moment a tropical cyclone makes landfall is another exposure assignment method, as was done in</w:t>
-      </w:r>
-      <w:r>
-        <w:t xml:space="preserve"> </w:t>
-      </w:r>
-      <w:r>
-        <w:t xml:space="preserve">(Shao et al. 2017)</w:t>
-      </w:r>
-      <w:r>
-        <w:t xml:space="preserve">, in which the maximum wind speed when a tropical cyclone made landfall in a particular coastal county was used to assign that particular county’s exposure. Cumulativie rainfall in the entire county, distance of the county from the storm track, number of tornadoes in the county, and floodindg in the county are other methods of assigning an aggregate exposure value to a certain region.</w:t>
-      </w:r>
-    </w:p>
-    <w:p>
-      <w:pPr>
-        <w:pStyle w:val="BodyText"/>
-      </w:pPr>
-      <w:r>
-        <w:t xml:space="preserve">It is often the case that these aggregated values will be determined to categorize a county or other spatial area as exposed or unexposed, based on some kind of threshold. In</w:t>
-      </w:r>
-      <w:r>
-        <w:t xml:space="preserve"> </w:t>
-      </w:r>
-      <w:r>
-        <w:t xml:space="preserve">(Parks et al. 2021)</w:t>
-      </w:r>
-      <w:r>
-        <w:t xml:space="preserve">, researchers considered counties exposed if the peak sustained wind that day exceeded a gale force greater than or equal to 34 knots on the Beaufort scale when the cyclone was at the point of closest approach to the county. Entire counties will also be categorized as unexposed or exposed based on whether the storm track of the tropical cyclone passed through their borders or not.</w:t>
-      </w:r>
-    </w:p>
-    <w:p>
-      <w:pPr>
-        <w:pStyle w:val="BodyText"/>
-      </w:pPr>
-      <w:r>
-        <w:t xml:space="preserve">The Saffir-Simpson scale is an example of how entire storms are often classified by their maximum wind speed. Forecasters classify hurricanes into categories on the Saffir-Simpson scale based on maximum sustained surface wind speed. This is defined as the peak one minute wind speed at a height of 10 feet over an unobstructed exposure</w:t>
-      </w:r>
-      <w:r>
-        <w:t xml:space="preserve"> </w:t>
-      </w:r>
-      <w:r>
-        <w:t xml:space="preserve">(Taylor et al. 2010)</w:t>
-      </w:r>
-      <w:r>
-        <w:t xml:space="preserve">. The Saffir-Simpson scale uses five different bins to classify varying levels of wind speed and determine the severity of a storm. The first level, Category 1 is designated for hurricanes and tropical storms with maximum wind speeds of between 64 - 82 knots and is generally considered dangerous to people, livestock, and pets from the hazard of flying and falling debris</w:t>
-      </w:r>
-      <w:r>
-        <w:t xml:space="preserve"> </w:t>
-      </w:r>
-      <w:r>
-        <w:t xml:space="preserve">(Taylor et al. 2010)</w:t>
-      </w:r>
-      <w:r>
-        <w:t xml:space="preserve">. On the higher end of the scale, Category 5 designates hurricanes with maximum wind speeds above 137 knots and is considered to have catastrophic effect on damage and a high probability of injury or death to people, livestock, and pets even if they are sheltering indoors</w:t>
-      </w:r>
-      <w:r>
-        <w:t xml:space="preserve"> </w:t>
-      </w:r>
-      <w:r>
-        <w:t xml:space="preserve">(Taylor et al. 2010)</w:t>
-      </w:r>
-      <w:r>
-        <w:t xml:space="preserve">. An important limitation of the Saffir-Simpson scale is that it doesn’t account for other hurricane-related impact variables such as storm surges, flooding, and tornadoes</w:t>
-      </w:r>
-      <w:r>
-        <w:t xml:space="preserve"> </w:t>
-      </w:r>
-      <w:r>
-        <w:t xml:space="preserve">(Taylor et al. 2010)</w:t>
-      </w:r>
-      <w:r>
-        <w:t xml:space="preserve">.</w:t>
-      </w:r>
-      <w:r>
-        <w:t xml:space="preserve"> </w:t>
-      </w:r>
-      <w:r>
-        <w:t xml:space="preserve">(Shao et al. 2017)</w:t>
-      </w:r>
-      <w:r>
-        <w:t xml:space="preserve"> </w:t>
-      </w:r>
-      <w:r>
-        <w:t xml:space="preserve">used this scale to assign wind speed categories to counties along the Gulf Coast in a study assessing perceptions of risk to tropical cyclones.</w:t>
-      </w:r>
-      <w:r>
-        <w:t xml:space="preserve"> </w:t>
-      </w:r>
-      <w:r>
-        <w:t xml:space="preserve">(Belasen and Polachek 2008)</w:t>
-      </w:r>
-      <w:r>
-        <w:t xml:space="preserve"> </w:t>
-      </w:r>
-      <w:r>
-        <w:t xml:space="preserve">used this scale as well in a study that compared hurricane intensities to average earnings in different counties. Hurricanes with categories one, two or three were considered lower intensity, and hurricanes of counties four and five were considered high intensity.</w:t>
-      </w:r>
-    </w:p>
-    <w:p>
-      <w:pPr>
-        <w:pStyle w:val="Heading3"/>
-      </w:pPr>
-      <w:bookmarkStart w:id="40" w:name="implications-of-aggregating-data"/>
-      <w:r>
-        <w:t xml:space="preserve">Implications of Aggregating Data</w:t>
-      </w:r>
-      <w:bookmarkEnd w:id="40"/>
-    </w:p>
-    <w:p>
-      <w:pPr>
-        <w:pStyle w:val="FirstParagraph"/>
-      </w:pPr>
-      <w:r>
-        <w:t xml:space="preserve">When researchers have physical exposure data at a very fine resolution, perhaps even continuous, and human impacts data at a more aggregate level, it is common and practical to aggregate the physical exposure data. When dealing with aggregated data of any kind, it is important to realize that information on the individual level is lost. Researchers should be mindful when aggregating data, particularly continuous data, that they are losing information. In this section we will discuss some of the major implications of aggregating data which include ecological bias, misclassification and measurement error, and the process of categorizing continuous data.</w:t>
-      </w:r>
-    </w:p>
-    <w:p>
-      <w:pPr>
-        <w:pStyle w:val="Heading3"/>
-      </w:pPr>
-      <w:bookmarkStart w:id="41" w:name="ecological-bias"/>
-      <w:r>
-        <w:t xml:space="preserve">Ecological Bias</w:t>
-      </w:r>
-      <w:bookmarkEnd w:id="41"/>
-    </w:p>
-    <w:p>
-      <w:pPr>
-        <w:pStyle w:val="FirstParagraph"/>
-      </w:pPr>
-      <w:r>
-        <w:t xml:space="preserve">Physical exposures to tropical cyclones, as well as human impacts, are observed across spatial gradiants, and though specific point locations may exist for a weather monitor recording maximum wind speed or rainfall, that point location data is often aggregated to a larger spatial unit. For example, several weather monitors at specific point locations recording maximum wind speed may be replaced by the maximum wind speed at the center of the county. Data such as this is known as ecological data, aggregate data, or contextual-level data. Studies that use such data are known as ecological studies</w:t>
-      </w:r>
-      <w:r>
-        <w:t xml:space="preserve"> </w:t>
-      </w:r>
-      <w:r>
-        <w:t xml:space="preserve">(Sedgwick 2014)</w:t>
-      </w:r>
-      <w:r>
-        <w:t xml:space="preserve">. Ecological bias occurs whenever the aggregate association between an exposure and an outcome does not properly reflect the association on the individual level</w:t>
-      </w:r>
-      <w:r>
-        <w:t xml:space="preserve"> </w:t>
-      </w:r>
-      <w:r>
-        <w:t xml:space="preserve">(Greenland and Morgenstern 1989)</w:t>
-      </w:r>
-      <w:r>
-        <w:t xml:space="preserve">. There are times when this is not a concern, such as when the aggregate is a count. For example in</w:t>
-      </w:r>
-      <w:r>
-        <w:t xml:space="preserve"> </w:t>
-      </w:r>
-      <w:r>
-        <w:t xml:space="preserve">(Zahran, Tavani, and Weiler 2013)</w:t>
-      </w:r>
-      <w:r>
-        <w:t xml:space="preserve">, the daily casualty count was reported for individual counties in the Southern United States, using count data from the Spatial Hazard Events and Losses Database. However, when estimates derived from ecological studies are used to infer individual estimates, ecological bias will likely be present. Especially when there is heterogeneity present in an aggregated population, an ecological estimate should not be taken to be representative of individual estimates.</w:t>
-      </w:r>
-    </w:p>
-    <w:p>
-      <w:pPr>
-        <w:pStyle w:val="Heading3"/>
-      </w:pPr>
-      <w:bookmarkStart w:id="42" w:name="X6622742a332590adb69bdedf0f4779076381493"/>
-      <w:r>
-        <w:t xml:space="preserve">Misclassification and Measurement Error in Aggregating Data</w:t>
-      </w:r>
-      <w:bookmarkEnd w:id="42"/>
-    </w:p>
-    <w:p>
-      <w:pPr>
-        <w:pStyle w:val="FirstParagraph"/>
-      </w:pPr>
-      <w:r>
-        <w:t xml:space="preserve">When aggregating data, another concern that arises is misclassification or measurerement error. Misclassification error occurs when exposure and outcome variables are measured in categories and the wrong category is assigned to a particular case/observation - for example when a case that is exposed is incorrectly categorized as unexposed. Failure to classify exposure accurately(for example, classifying certain observations as exposed to a storm when they really were not, or vice-versa), allows misclassification bias to move the results of the study further from the true parameter. Measurement error occurs when the variables being measured are continuous, such as the amount of precipitation or the wind speed that was measured during a tropical cyclone.</w:t>
-      </w:r>
-    </w:p>
-    <w:p>
-      <w:pPr>
-        <w:pStyle w:val="BodyText"/>
-      </w:pPr>
-      <w:r>
-        <w:t xml:space="preserve">Environmental epidemiology studies are often prone to misclassification error because the methods of assessing exposure are not always congruent with the way that researchers conduct human impact studies. It is easy to map the path of a tropical cyclone’s center, and categorize every county it passes through as an exposed county. However, this information by itself would not give the researcher any information about population centers that the storm track got close to. A town within an exposed county may or may not have been close to the storm’s path. Conversely,a town in an unexposed county could be located very close to the border of an exposed county, and even be closer to the storm’s track than a different town within that exposed county. An example of a study that could be prone to this kind of bias is</w:t>
-      </w:r>
-      <w:r>
-        <w:t xml:space="preserve"> </w:t>
-      </w:r>
-      <w:r>
-        <w:t xml:space="preserve">(Kinney et al. 2008)</w:t>
-      </w:r>
-      <w:r>
-        <w:t xml:space="preserve"> </w:t>
-      </w:r>
-      <w:r>
-        <w:t xml:space="preserve">where Louisiana parishes were considered vulnerable to hurricane exposure based on whether or not the storm center passed through that parish. It is possible that the cases considered exposed based on living in these parishes were not in fact exposed since the storm may have passed through only a certain part of the parish. Never the less, all cases in a parish are considered exposed or unexposed in the aggregate.</w:t>
-      </w:r>
-    </w:p>
-    <w:p>
-      <w:pPr>
-        <w:pStyle w:val="BodyText"/>
-      </w:pPr>
-      <w:r>
-        <w:t xml:space="preserve">####[Need to figure a way to conclude this section]####</w:t>
-      </w:r>
-    </w:p>
-    <w:p>
-      <w:pPr>
-        <w:pStyle w:val="Heading2"/>
-      </w:pPr>
-      <w:bookmarkStart w:id="43" w:name="X521df993158786f14b18a1c63d1db1296a9045e"/>
-      <w:r>
-        <w:t xml:space="preserve">When Data Have the Same Scale but are at Different Locations</w:t>
-      </w:r>
-      <w:bookmarkEnd w:id="43"/>
-    </w:p>
-    <w:p>
-      <w:pPr>
-        <w:pStyle w:val="FirstParagraph"/>
-      </w:pPr>
-      <w:r>
-        <w:t xml:space="preserve">Sometimes, researchers may have access to data that is down to the point source, both for physical exposures and also for human impacts. Very likely however, these point sources will not be the same. Here the issue is not of integrating different resolution levels, but rather of matching different point locations. Weather monitoring stations may be set up regularly in a geographic region, sometimes in regular grids, but the human impacts point locations could be tied to a single residential address that is likely not at a weather station or in a grid.</w:t>
-      </w:r>
-    </w:p>
-    <w:p>
-      <w:pPr>
-        <w:pStyle w:val="BodyText"/>
-      </w:pPr>
-      <w:r>
-        <w:t xml:space="preserve">One way to resolve this spatial misalignment is to assign exposure to the residential addresses based on the closest weather monitoring station</w:t>
-      </w:r>
-      <w:r>
-        <w:t xml:space="preserve"> </w:t>
-      </w:r>
-      <w:r>
-        <w:t xml:space="preserve">(Kim, Sheppard, and Kim 2009)</w:t>
-      </w:r>
-      <w:r>
-        <w:t xml:space="preserve">. This is a common method that is employed in many other areas of environmental epidemiology, including studies on the impacts of wildfire smoke plumes and urban smog on respiratory health. Typically, a distance threshold will be determined for a monitoring station or a sensor, and any residence within that distance will be assigned an exposure value from that monitoring point.</w:t>
-      </w:r>
-    </w:p>
-    <w:p>
-      <w:pPr>
-        <w:pStyle w:val="BodyText"/>
-      </w:pPr>
-      <w:r>
-        <w:t xml:space="preserve">There are several drawbacks to assigning exposure to human residences based on distance from a weather monitoring stations. One of them is that in more rural areas, in situ observations may be sparse and this limits the information between monitors, and diminishes the accuracy of exposures assigned to individuals located between those monitors</w:t>
-      </w:r>
-      <w:r>
-        <w:t xml:space="preserve"> </w:t>
-      </w:r>
-      <w:r>
-        <w:t xml:space="preserve">(Gan et al. 2017)</w:t>
-      </w:r>
-      <w:r>
-        <w:t xml:space="preserve">.The exposed population is also reduced when you rely on distance from monitoring sites, because you can only include individuals who are close enough to reasonably be assigned the exposure from that site</w:t>
-      </w:r>
-      <w:r>
-        <w:t xml:space="preserve"> </w:t>
-      </w:r>
-      <w:r>
-        <w:t xml:space="preserve">(Lassman et al. 2017)</w:t>
-      </w:r>
-      <w:r>
-        <w:t xml:space="preserve">. This can be a problem, as large populations are often required for detection of health impacts. Depending on the exposure of interest, topography, climate, and localized weather patterns will also render sites beyond a limited threshold distance from the site as unrealistic to be assigned the value from the monitoring station.</w:t>
-      </w:r>
-    </w:p>
-    <w:p>
-      <w:pPr>
-        <w:pStyle w:val="BodyText"/>
-      </w:pPr>
-      <w:r>
-        <w:t xml:space="preserve">Another method of assigning exposure to spatially misaligned individuals is to interpolate, using models. Spatial interpolation is the prediction of values or metrics of specific points within a defined region based on some sort of spatial model</w:t>
-      </w:r>
-      <w:r>
-        <w:t xml:space="preserve"> </w:t>
-      </w:r>
-      <w:r>
-        <w:t xml:space="preserve">(Li and Heap 2014)</w:t>
-      </w:r>
-      <w:r>
-        <w:t xml:space="preserve">. Kriging is one such method that creates continuous spatial surfaces for understanding environmental variables like air pollution, minerals, soil, and meteorological conditions</w:t>
-      </w:r>
-      <w:r>
-        <w:t xml:space="preserve"> </w:t>
-      </w:r>
-      <w:r>
-        <w:t xml:space="preserve">(Liang and Kumar 2013)</w:t>
-      </w:r>
-      <w:r>
-        <w:t xml:space="preserve">. It is a type of Generalized Least Square Regression Algorithm</w:t>
-      </w:r>
-      <w:r>
-        <w:t xml:space="preserve"> </w:t>
-      </w:r>
-      <w:r>
-        <w:t xml:space="preserve">(Li and Heap 2014)</w:t>
-      </w:r>
-      <w:r>
-        <w:t xml:space="preserve">. This method has been used extensively in modeling the effects of air pollution in places like California, as was done in</w:t>
-      </w:r>
-      <w:r>
-        <w:t xml:space="preserve"> </w:t>
-      </w:r>
-      <w:r>
-        <w:t xml:space="preserve">(Kim, Sheppard, and Kim 2009)</w:t>
-      </w:r>
-      <w:r>
-        <w:t xml:space="preserve"> </w:t>
-      </w:r>
-      <w:r>
-        <w:t xml:space="preserve">to look at air pollution exposure in Los Angeles, California. The study utilized a kriging model and as well as using the nearest weather monitoring station to assign air pollution exposure to residential locations in Los Angeles. Kriging is widely applicable to studies of tropical cyclones as well. Researchers in South Carolina used kriging interpolation to analyse rainfall data and create spatio-temporal model in 2015 during a particularly strong storm season.</w:t>
-      </w:r>
-    </w:p>
-    <w:p>
-      <w:pPr>
-        <w:pStyle w:val="BodyText"/>
-      </w:pPr>
-      <w:r>
-        <w:t xml:space="preserve">A limitation of both matching physical exposure monitors to residences, and using interpolation models to infer exposure values, is that meteorological events can damage these monitors. Strong storm events that produce high enough winds can blow away or damage senors. If precipitation is being measured, rain that comes down in slants can also make measurements less accurate. These are issues that are particularly concerning for ground based monitors.</w:t>
-      </w:r>
-    </w:p>
-    <w:p>
-      <w:pPr>
-        <w:pStyle w:val="BodyText"/>
-      </w:pPr>
-      <w:r>
-        <w:t xml:space="preserve">The more complicated that a model becomes, the harder it is to interpret. This is why the most simple method that can be utilized (sometimes simply matching human point locations to the nearest monitor) is the best way to go. Some exposures, like wind speed, are relatively homogenous over large areas, so the different methods will not give much variation in results.</w:t>
-      </w:r>
-    </w:p>
-    <w:p>
-      <w:pPr>
-        <w:pStyle w:val="Heading3"/>
-      </w:pPr>
-      <w:bookmarkStart w:id="44" w:name="X615be78a89e0c7b723caa22260f14533065e261"/>
-      <w:r>
-        <w:t xml:space="preserve">Misclassification for Same Scale Different Locations</w:t>
-      </w:r>
-      <w:bookmarkEnd w:id="44"/>
-    </w:p>
-    <w:p>
-      <w:pPr>
-        <w:pStyle w:val="FirstParagraph"/>
-      </w:pPr>
-      <w:r>
-        <w:t xml:space="preserve">The obvious goal of assigning tropical cyclone exposures to individual point locations by matching values from the nearest monitoring site or spatially interpolating, is to estimate exposure values accuarately. This is crucial to avoid exposure misclassification. The more spatially heterogeneous that an environmental exposure is, the more room there is for exposure misclassification to occur. In studies of wildfires and air pollution, concentrations of PM2.5 and other air pollutants can very greatly within relatively small spatial areas. Other factors like windspeed and rainfall however, are fairly homogenous across spatial areas. This means that interpolating and assigning exposure based on the nearest monitoring sites may result in less exposure misclassificationhave. Tornadoes on the other hand tend to be very localized and can easily be overlooked with these methods.</w:t>
-      </w:r>
-    </w:p>
-    <w:p>
-      <w:pPr>
-        <w:pStyle w:val="BodyText"/>
-      </w:pPr>
-      <w:r>
-        <w:t xml:space="preserve">When assigning exposure to an individual point location based on the nearest monitoring site, the further this location is from the monitoring site, the more likely it is that the monitoring site won’t reflect an exposure estimate accurately. Topography, complicated weather patterns, and other things could complicate this measurement.</w:t>
-      </w:r>
-    </w:p>
-    <w:p>
-      <w:pPr>
-        <w:pStyle w:val="BodyText"/>
-      </w:pPr>
-      <w:r>
-        <w:t xml:space="preserve">When interpolating, the environmental exposure of concern will partially determine the potential for misclassification. Using the examples from above of windspeed and rainfall, it is unlikely that much misclassification would occur over a spatial interface since they are homogenous over large areas.</w:t>
-      </w:r>
-    </w:p>
-    <w:p>
-      <w:pPr>
-        <w:pStyle w:val="Heading1"/>
-      </w:pPr>
-      <w:bookmarkStart w:id="45" w:name="conclusiondiscussion"/>
-      <w:r>
-        <w:t xml:space="preserve">Conclusion/Discussion</w:t>
-      </w:r>
-      <w:bookmarkEnd w:id="45"/>
-    </w:p>
-    <w:p>
-      <w:pPr>
-        <w:pStyle w:val="FirstParagraph"/>
-      </w:pPr>
-      <w:r>
         <w:t xml:space="preserve">The aim of this paper has been to show that studying the human impacts of tropical cyclones requires use of multiple datasets from different sources, at different temporal and spatial scales, and resulting from different data collection methods. We’ve shown how physical exposure data from tropical cyclones usually comes from point location monitors and sensors such as rain and stream gauges, wind vanes, at weather stations that are often a part of large scale networks operated by NOAA and the NWS. We’ve shown how in contrast to this, that data on human impacts comes from administrative sources at hospitals, schools, and governments, often at the level of the zip code or county. These differences in temporal and spatial scale make use of the data difficult for researchers to immediately utilize. Nevertheless, several methods exist for integrating these datasets, and we’ve briefly described aggregation, interpolation, and matching as the main methdos for doing this. Though useful, these methods are not without their limitation, such as their propensity towards ecological bias and exposure misclassification.</w:t>
       </w:r>
     </w:p>
@@ -1833,7 +1933,7 @@
       <w:r>
         <w:t xml:space="preserve"> </w:t>
       </w:r>
-      <w:hyperlink r:id="rId46">
+      <w:hyperlink r:id="rId45">
         <w:r>
           <w:rPr>
             <w:rStyle w:val="Hyperlink"/>
@@ -1848,8 +1948,8 @@
         <w:t xml:space="preserve"># References</w:t>
       </w:r>
     </w:p>
-    <w:bookmarkStart w:id="81" w:name="refs"/>
-    <w:bookmarkStart w:id="47" w:name="ref-ahrens2005essentials"/>
+    <w:bookmarkStart w:id="80" w:name="refs"/>
+    <w:bookmarkStart w:id="46" w:name="ref-ahrens2005essentials"/>
     <w:p>
       <w:pPr>
         <w:pStyle w:val="Bibliography"/>
@@ -1858,8 +1958,8 @@
         <w:t xml:space="preserve">Ahrens, CD. 2005. “Essentials of Meteorology Essentials of Meteorology: An Invitation to the Atomosphere.” Thomson Brooks/Cole Calif.</w:t>
       </w:r>
     </w:p>
-    <w:bookmarkEnd w:id="47"/>
-    <w:bookmarkStart w:id="48" w:name="ref-anderson2020assessing"/>
+    <w:bookmarkEnd w:id="46"/>
+    <w:bookmarkStart w:id="47" w:name="ref-anderson2020assessing"/>
     <w:p>
       <w:pPr>
         <w:pStyle w:val="Bibliography"/>
@@ -1883,8 +1983,8 @@
         <w:t xml:space="preserve">128 (10): 107009.</w:t>
       </w:r>
     </w:p>
-    <w:bookmarkEnd w:id="48"/>
-    <w:bookmarkStart w:id="49" w:name="ref-aschengrau2013essentials"/>
+    <w:bookmarkEnd w:id="47"/>
+    <w:bookmarkStart w:id="48" w:name="ref-aschengrau2013essentials"/>
     <w:p>
       <w:pPr>
         <w:pStyle w:val="Bibliography"/>
@@ -1905,33 +2005,8 @@
         <w:t xml:space="preserve">. Jones &amp; Bartlett Publishers.</w:t>
       </w:r>
     </w:p>
-    <w:bookmarkEnd w:id="49"/>
-    <w:bookmarkStart w:id="50" w:name="ref-bayleyegn2006rapid"/>
-    <w:p>
-      <w:pPr>
-        <w:pStyle w:val="Bibliography"/>
-      </w:pPr>
-      <w:r>
-        <w:t xml:space="preserve">Bayleyegn, Tesfaye, Amy Wolkin, Kathleen Oberst, Stacy Young, Carlos Sanchez, Annette Phelps, Joann Schulte, Carol Rubin, and Dahna Batts. 2006. “Rapid Assessment of the Needs and Health Status in Santa Rosa and Escambia Counties, Florida, After Hurricane Ivan, September 2004.”</w:t>
-      </w:r>
-      <w:r>
-        <w:t xml:space="preserve"> </w:t>
-      </w:r>
-      <w:r>
-        <w:rPr>
-          <w:i/>
-        </w:rPr>
-        <w:t xml:space="preserve">Disaster Management &amp; Response</w:t>
-      </w:r>
-      <w:r>
-        <w:t xml:space="preserve"> </w:t>
-      </w:r>
-      <w:r>
-        <w:t xml:space="preserve">4 (1): 12–18.</w:t>
-      </w:r>
-    </w:p>
-    <w:bookmarkEnd w:id="50"/>
-    <w:bookmarkStart w:id="51" w:name="ref-belasen2008hurricanes"/>
+    <w:bookmarkEnd w:id="48"/>
+    <w:bookmarkStart w:id="49" w:name="ref-belasen2008hurricanes"/>
     <w:p>
       <w:pPr>
         <w:pStyle w:val="Bibliography"/>
@@ -1955,8 +2030,8 @@
         <w:t xml:space="preserve">98 (2): 49–53.</w:t>
       </w:r>
     </w:p>
-    <w:bookmarkEnd w:id="51"/>
-    <w:bookmarkStart w:id="52" w:name="ref-bevilacqua2020understanding"/>
+    <w:bookmarkEnd w:id="49"/>
+    <w:bookmarkStart w:id="50" w:name="ref-bevilacqua2020understanding"/>
     <w:p>
       <w:pPr>
         <w:pStyle w:val="Bibliography"/>
@@ -1977,8 +2052,33 @@
         <w:t xml:space="preserve">, 1–8.</w:t>
       </w:r>
     </w:p>
-    <w:bookmarkEnd w:id="52"/>
-    <w:bookmarkStart w:id="53" w:name="ref-deryugina2017fiscal"/>
+    <w:bookmarkEnd w:id="50"/>
+    <w:bookmarkStart w:id="51" w:name="ref-brunkard2008hurricane"/>
+    <w:p>
+      <w:pPr>
+        <w:pStyle w:val="Bibliography"/>
+      </w:pPr>
+      <w:r>
+        <w:t xml:space="preserve">Brunkard, Joan, Gonza Namulanda, and Raoult Ratard. 2008. “Hurricane Katrina Deaths, Louisiana, 2005.”</w:t>
+      </w:r>
+      <w:r>
+        <w:t xml:space="preserve"> </w:t>
+      </w:r>
+      <w:r>
+        <w:rPr>
+          <w:i/>
+        </w:rPr>
+        <w:t xml:space="preserve">Disaster Medicine and Public Health Preparedness</w:t>
+      </w:r>
+      <w:r>
+        <w:t xml:space="preserve"> </w:t>
+      </w:r>
+      <w:r>
+        <w:t xml:space="preserve">2 (4): 215–23.</w:t>
+      </w:r>
+    </w:p>
+    <w:bookmarkEnd w:id="51"/>
+    <w:bookmarkStart w:id="52" w:name="ref-deryugina2017fiscal"/>
     <w:p>
       <w:pPr>
         <w:pStyle w:val="Bibliography"/>
@@ -2002,8 +2102,8 @@
         <w:t xml:space="preserve">9 (3): 168–98.</w:t>
       </w:r>
     </w:p>
-    <w:bookmarkEnd w:id="53"/>
-    <w:bookmarkStart w:id="54" w:name="ref-deryugina2018economic"/>
+    <w:bookmarkEnd w:id="52"/>
+    <w:bookmarkStart w:id="53" w:name="ref-deryugina2018economic"/>
     <w:p>
       <w:pPr>
         <w:pStyle w:val="Bibliography"/>
@@ -2027,8 +2127,8 @@
         <w:t xml:space="preserve">10 (2): 202–33.</w:t>
       </w:r>
     </w:p>
-    <w:bookmarkEnd w:id="54"/>
-    <w:bookmarkStart w:id="55" w:name="ref-east2008monitoring"/>
+    <w:bookmarkEnd w:id="53"/>
+    <w:bookmarkStart w:id="54" w:name="ref-east2008monitoring"/>
     <w:p>
       <w:pPr>
         <w:pStyle w:val="Bibliography"/>
@@ -2052,8 +2152,8 @@
         <w:t xml:space="preserve">29: 95–20833.</w:t>
       </w:r>
     </w:p>
-    <w:bookmarkEnd w:id="55"/>
-    <w:bookmarkStart w:id="56" w:name="ref-ferdinand2005hurricane"/>
+    <w:bookmarkEnd w:id="54"/>
+    <w:bookmarkStart w:id="55" w:name="ref-ferdinand2005hurricane"/>
     <w:p>
       <w:pPr>
         <w:pStyle w:val="Bibliography"/>
@@ -2077,8 +2177,8 @@
         <w:t xml:space="preserve">7 (11): 679–80.</w:t>
       </w:r>
     </w:p>
-    <w:bookmarkEnd w:id="56"/>
-    <w:bookmarkStart w:id="57" w:name="ref-gan2017comparison"/>
+    <w:bookmarkEnd w:id="55"/>
+    <w:bookmarkStart w:id="56" w:name="ref-gan2017comparison"/>
     <w:p>
       <w:pPr>
         <w:pStyle w:val="Bibliography"/>
@@ -2102,8 +2202,8 @@
         <w:t xml:space="preserve">1 (3): 122–36.</w:t>
       </w:r>
     </w:p>
-    <w:bookmarkEnd w:id="57"/>
-    <w:bookmarkStart w:id="58" w:name="ref-grabich2016measuring"/>
+    <w:bookmarkEnd w:id="56"/>
+    <w:bookmarkStart w:id="57" w:name="ref-grabich2016measuring"/>
     <w:p>
       <w:pPr>
         <w:pStyle w:val="Bibliography"/>
@@ -2127,8 +2227,8 @@
         <w:t xml:space="preserve">17 (1): 06015002.</w:t>
       </w:r>
     </w:p>
-    <w:bookmarkEnd w:id="58"/>
-    <w:bookmarkStart w:id="59" w:name="ref-grabich2016hurricane"/>
+    <w:bookmarkEnd w:id="57"/>
+    <w:bookmarkStart w:id="58" w:name="ref-grabich2016hurricane"/>
     <w:p>
       <w:pPr>
         <w:pStyle w:val="Bibliography"/>
@@ -2152,8 +2252,8 @@
         <w:t xml:space="preserve">20 (12): 2474–82.</w:t>
       </w:r>
     </w:p>
-    <w:bookmarkEnd w:id="59"/>
-    <w:bookmarkStart w:id="60" w:name="ref-grech2015hurricane"/>
+    <w:bookmarkEnd w:id="58"/>
+    <w:bookmarkStart w:id="59" w:name="ref-grech2015hurricane"/>
     <w:p>
       <w:pPr>
         <w:pStyle w:val="Bibliography"/>
@@ -2177,8 +2277,8 @@
         <w:t xml:space="preserve">24 (5): 477–85.</w:t>
       </w:r>
     </w:p>
-    <w:bookmarkEnd w:id="60"/>
-    <w:bookmarkStart w:id="61" w:name="ref-greenland1989ecological"/>
+    <w:bookmarkEnd w:id="59"/>
+    <w:bookmarkStart w:id="60" w:name="ref-greenland1989ecological"/>
     <w:p>
       <w:pPr>
         <w:pStyle w:val="Bibliography"/>
@@ -2202,8 +2302,8 @@
         <w:t xml:space="preserve">18 (1): 269–74.</w:t>
       </w:r>
     </w:p>
-    <w:bookmarkEnd w:id="61"/>
-    <w:bookmarkStart w:id="62" w:name="ref-huang2001long"/>
+    <w:bookmarkEnd w:id="60"/>
+    <w:bookmarkStart w:id="61" w:name="ref-huang2001long"/>
     <w:p>
       <w:pPr>
         <w:pStyle w:val="Bibliography"/>
@@ -2227,8 +2327,8 @@
         <w:t xml:space="preserve">74 (3): 239–49.</w:t>
       </w:r>
     </w:p>
-    <w:bookmarkEnd w:id="62"/>
-    <w:bookmarkStart w:id="63" w:name="ref-jaycox2010children"/>
+    <w:bookmarkEnd w:id="61"/>
+    <w:bookmarkStart w:id="62" w:name="ref-jaycox2010children"/>
     <w:p>
       <w:pPr>
         <w:pStyle w:val="Bibliography"/>
@@ -2252,8 +2352,8 @@
         <w:t xml:space="preserve">23 (2): 223–31.</w:t>
       </w:r>
     </w:p>
-    <w:bookmarkEnd w:id="63"/>
-    <w:bookmarkStart w:id="64" w:name="ref-kim2009health"/>
+    <w:bookmarkEnd w:id="62"/>
+    <w:bookmarkStart w:id="63" w:name="ref-kim2009health"/>
     <w:p>
       <w:pPr>
         <w:pStyle w:val="Bibliography"/>
@@ -2274,8 +2374,8 @@
         <w:t xml:space="preserve">, 442–50.</w:t>
       </w:r>
     </w:p>
-    <w:bookmarkEnd w:id="64"/>
-    <w:bookmarkStart w:id="65" w:name="ref-kinney2008autism"/>
+    <w:bookmarkEnd w:id="63"/>
+    <w:bookmarkStart w:id="64" w:name="ref-kinney2008autism"/>
     <w:p>
       <w:pPr>
         <w:pStyle w:val="Bibliography"/>
@@ -2299,8 +2399,8 @@
         <w:t xml:space="preserve">38 (3): 481–88.</w:t>
       </w:r>
     </w:p>
-    <w:bookmarkEnd w:id="65"/>
-    <w:bookmarkStart w:id="66" w:name="ref-lane2013health"/>
+    <w:bookmarkEnd w:id="64"/>
+    <w:bookmarkStart w:id="65" w:name="ref-lane2013health"/>
     <w:p>
       <w:pPr>
         <w:pStyle w:val="Bibliography"/>
@@ -2324,8 +2424,8 @@
         <w:t xml:space="preserve">2013.</w:t>
       </w:r>
     </w:p>
-    <w:bookmarkEnd w:id="66"/>
-    <w:bookmarkStart w:id="67" w:name="ref-lassman2017spatial"/>
+    <w:bookmarkEnd w:id="65"/>
+    <w:bookmarkStart w:id="66" w:name="ref-lassman2017spatial"/>
     <w:p>
       <w:pPr>
         <w:pStyle w:val="Bibliography"/>
@@ -2349,8 +2449,8 @@
         <w:t xml:space="preserve">1 (3): 106–21.</w:t>
       </w:r>
     </w:p>
-    <w:bookmarkEnd w:id="67"/>
-    <w:bookmarkStart w:id="68" w:name="ref-li2014spatial"/>
+    <w:bookmarkEnd w:id="66"/>
+    <w:bookmarkStart w:id="67" w:name="ref-li2014spatial"/>
     <w:p>
       <w:pPr>
         <w:pStyle w:val="Bibliography"/>
@@ -2374,8 +2474,8 @@
         <w:t xml:space="preserve">53: 173–89.</w:t>
       </w:r>
     </w:p>
-    <w:bookmarkEnd w:id="68"/>
-    <w:bookmarkStart w:id="69" w:name="ref-li2018novel"/>
+    <w:bookmarkEnd w:id="67"/>
+    <w:bookmarkStart w:id="68" w:name="ref-li2018novel"/>
     <w:p>
       <w:pPr>
         <w:pStyle w:val="Bibliography"/>
@@ -2399,8 +2499,8 @@
         <w:t xml:space="preserve">45 (2): 97–110.</w:t>
       </w:r>
     </w:p>
-    <w:bookmarkEnd w:id="69"/>
-    <w:bookmarkStart w:id="70" w:name="ref-liang2013time"/>
+    <w:bookmarkEnd w:id="68"/>
+    <w:bookmarkStart w:id="69" w:name="ref-liang2013time"/>
     <w:p>
       <w:pPr>
         <w:pStyle w:val="Bibliography"/>
@@ -2424,8 +2524,8 @@
         <w:t xml:space="preserve">72: 60–69.</w:t>
       </w:r>
     </w:p>
-    <w:bookmarkEnd w:id="70"/>
-    <w:bookmarkStart w:id="71" w:name="ref-lieberman2017self"/>
+    <w:bookmarkEnd w:id="69"/>
+    <w:bookmarkStart w:id="70" w:name="ref-lieberman2017self"/>
     <w:p>
       <w:pPr>
         <w:pStyle w:val="Bibliography"/>
@@ -2449,8 +2549,8 @@
         <w:t xml:space="preserve">12 (1): e0170965.</w:t>
       </w:r>
     </w:p>
-    <w:bookmarkEnd w:id="71"/>
-    <w:bookmarkStart w:id="72" w:name="ref-lovelace2019geocomputation"/>
+    <w:bookmarkEnd w:id="70"/>
+    <w:bookmarkStart w:id="71" w:name="ref-lovelace2019geocomputation"/>
     <w:p>
       <w:pPr>
         <w:pStyle w:val="Bibliography"/>
@@ -2471,8 +2571,8 @@
         <w:t xml:space="preserve">. Chapman; Hall/CRC.</w:t>
       </w:r>
     </w:p>
-    <w:bookmarkEnd w:id="72"/>
-    <w:bookmarkStart w:id="73" w:name="ref-parks2021tropical"/>
+    <w:bookmarkEnd w:id="71"/>
+    <w:bookmarkStart w:id="72" w:name="ref-parks2021tropical"/>
     <w:p>
       <w:pPr>
         <w:pStyle w:val="Bibliography"/>
@@ -2496,8 +2596,8 @@
         <w:t xml:space="preserve">12 (1): 1–12.</w:t>
       </w:r>
     </w:p>
-    <w:bookmarkEnd w:id="73"/>
-    <w:bookmarkStart w:id="74" w:name="ref-scaramutti2019mental"/>
+    <w:bookmarkEnd w:id="72"/>
+    <w:bookmarkStart w:id="73" w:name="ref-scaramutti2019mental"/>
     <w:p>
       <w:pPr>
         <w:pStyle w:val="Bibliography"/>
@@ -2521,8 +2621,8 @@
         <w:t xml:space="preserve">13 (1): 24–27.</w:t>
       </w:r>
     </w:p>
-    <w:bookmarkEnd w:id="74"/>
-    <w:bookmarkStart w:id="75" w:name="ref-sedgwick2014ecological"/>
+    <w:bookmarkEnd w:id="73"/>
+    <w:bookmarkStart w:id="74" w:name="ref-sedgwick2014ecological"/>
     <w:p>
       <w:pPr>
         <w:pStyle w:val="Bibliography"/>
@@ -2546,8 +2646,8 @@
         <w:t xml:space="preserve">348.</w:t>
       </w:r>
     </w:p>
-    <w:bookmarkEnd w:id="75"/>
-    <w:bookmarkStart w:id="76" w:name="ref-shao2017understanding"/>
+    <w:bookmarkEnd w:id="74"/>
+    <w:bookmarkStart w:id="75" w:name="ref-shao2017understanding"/>
     <w:p>
       <w:pPr>
         <w:pStyle w:val="Bibliography"/>
@@ -2571,8 +2671,8 @@
         <w:t xml:space="preserve">37 (4): 1716–27.</w:t>
       </w:r>
     </w:p>
-    <w:bookmarkEnd w:id="76"/>
-    <w:bookmarkStart w:id="77" w:name="ref-taylor2010saffir"/>
+    <w:bookmarkEnd w:id="75"/>
+    <w:bookmarkStart w:id="76" w:name="ref-taylor2010saffir"/>
     <w:p>
       <w:pPr>
         <w:pStyle w:val="Bibliography"/>
@@ -2593,8 +2693,8 @@
         <w:t xml:space="preserve">.</w:t>
       </w:r>
     </w:p>
-    <w:bookmarkEnd w:id="77"/>
-    <w:bookmarkStart w:id="78" w:name="ref-willison2019quantifying"/>
+    <w:bookmarkEnd w:id="76"/>
+    <w:bookmarkStart w:id="77" w:name="ref-willison2019quantifying"/>
     <w:p>
       <w:pPr>
         <w:pStyle w:val="Bibliography"/>
@@ -2618,8 +2718,8 @@
         <w:t xml:space="preserve">4 (1).</w:t>
       </w:r>
     </w:p>
-    <w:bookmarkEnd w:id="78"/>
-    <w:bookmarkStart w:id="79" w:name="ref-yan2020tropical"/>
+    <w:bookmarkEnd w:id="77"/>
+    <w:bookmarkStart w:id="78" w:name="ref-yan2020tropical"/>
     <w:p>
       <w:pPr>
         <w:pStyle w:val="Bibliography"/>
@@ -2643,8 +2743,8 @@
         <w:t xml:space="preserve">In Press.</w:t>
       </w:r>
     </w:p>
-    <w:bookmarkEnd w:id="79"/>
-    <w:bookmarkStart w:id="80" w:name="ref-zahran2013daily"/>
+    <w:bookmarkEnd w:id="78"/>
+    <w:bookmarkStart w:id="79" w:name="ref-zahran2013daily"/>
     <w:p>
       <w:pPr>
         <w:pStyle w:val="Bibliography"/>
@@ -2668,8 +2768,8 @@
         <w:t xml:space="preserve">33 (7): 1265–80.</w:t>
       </w:r>
     </w:p>
+    <w:bookmarkEnd w:id="79"/>
     <w:bookmarkEnd w:id="80"/>
-    <w:bookmarkEnd w:id="81"/>
     <w:sectPr/>
   </w:body>
 </w:document>

</xml_diff>

<commit_message>
more rainfall and wind speed snapshot examples
</commit_message>
<xml_diff>
--- a/tropical_storm_paper.docx
+++ b/tropical_storm_paper.docx
@@ -1108,17 +1108,19 @@
         <w:pStyle w:val="BodyText"/>
       </w:pPr>
       <w:r>
-        <w:t xml:space="preserve">Another example of physical exposures being assigned using polygon spatial scales is FEMA disaster declarations. FEMA disaster declarations are used to determine how much federal aid and funding needs to be allocated to particular regions after a disaster, and in this way can be used to estimate intensity of tropical cyclones and the resulting human impacts on a given area.</w:t>
-      </w:r>
-      <w:r>
-        <w:t xml:space="preserve"> </w:t>
-      </w:r>
-      <w:r>
-        <w:rPr>
-          <w:i/>
-          <w:b/>
-        </w:rPr>
-        <w:t xml:space="preserve">Find good example of this</w:t>
+        <w:t xml:space="preserve">Another example of physical exposures being assigned using polygon spatial scales is FEMA disaster declarations. FEMA disaster declarations are used to determine how much federal aid and funding needs to be allocated to particular regions after a disaster, and in this way can be used to estimate intensity of tropical cyclones and the resulting human impacts on a given area. An example of a study that used this method to assign exposure was</w:t>
+      </w:r>
+      <w:r>
+        <w:t xml:space="preserve"> </w:t>
+      </w:r>
+      <w:r>
+        <w:t xml:space="preserve">(Horney et al. 2021)</w:t>
+      </w:r>
+      <w:r>
+        <w:t xml:space="preserve"> </w:t>
+      </w:r>
+      <w:r>
+        <w:t xml:space="preserve">which looked at the impact of natural disasters on this risk of suicide by identifying counties as exposed if they had a single major disaster declaration between 2003 and 2005.</w:t>
       </w:r>
     </w:p>
     <w:p>
@@ -1269,6 +1271,23 @@
     </w:p>
     <w:p>
       <w:pPr>
+        <w:pStyle w:val="BodyText"/>
+      </w:pPr>
+      <w:r>
+        <w:t xml:space="preserve">In</w:t>
+      </w:r>
+      <w:r>
+        <w:t xml:space="preserve"> </w:t>
+      </w:r>
+      <w:r>
+        <w:t xml:space="preserve">(Anderson et al. 2020)</w:t>
+      </w:r>
+      <w:r>
+        <w:t xml:space="preserve">, a wind-based exposure metric was also used; the county-level peak sustained surface wind during each storm.To do this, the 1 minute surface wind was modeled at each county’s mean population center.</w:t>
+      </w:r>
+    </w:p>
+    <w:p>
+      <w:pPr>
         <w:pStyle w:val="Heading1"/>
       </w:pPr>
       <w:bookmarkStart w:id="34" w:name="temporal-scales"/>
@@ -1308,7 +1327,7 @@
         <w:pStyle w:val="FirstParagraph"/>
       </w:pPr>
       <w:r>
-        <w:t xml:space="preserve">Just as spatial scales exist at different size grades (point location, zip code, county, etc.), so do the temporal scales of time snapshots. The difference here is that these time scales exist as frequency of snapshots at the level of minutes, hours, days, etc. Here we discuss how tropical cyclone studies utilize snapshots at different temporal scales, because how often measurements are taken is important for understanding what the data can and cannot tell us.</w:t>
+        <w:t xml:space="preserve">Just as spatial scales exist at different levels (point location, zip code, county, etc.), so do the temporal scales of time snapshots. The difference here is that these time scales exist as frequency of snapshots at the level of minutes, hours, days, etc. Here we discuss how tropical cyclone studies utilize snapshots at different temporal scales, because how often measurements are taken is important for understanding what the data can and cannot tell us.</w:t>
       </w:r>
     </w:p>
     <w:p>
@@ -1344,19 +1363,25 @@
         <w:pStyle w:val="BodyText"/>
       </w:pPr>
       <w:r>
-        <w:t xml:space="preserve">Studies that rely on storm tracks to assign exposure to communities (zip codes, counties, etc.) may not be using these fine temporal scales to analyze human impacts, but they are indirectly taking advantage of these small time scales to construct their estimates of physical exposure.</w:t>
-      </w:r>
-      <w:r>
-        <w:t xml:space="preserve"> </w:t>
-      </w:r>
-      <w:r>
         <w:t xml:space="preserve">(S. Grabich et al. 2016)</w:t>
       </w:r>
       <w:r>
         <w:t xml:space="preserve"> </w:t>
       </w:r>
       <w:r>
-        <w:t xml:space="preserve">used storm track data from the National Oceanic and Atmospheric’s Association to compare disaster exposure assignment to a different method: FEMA presidential disaster declarations. The data used to construct NOAA’s storm tracks records the magnitude and geographic location of the storm every 6 hours.</w:t>
+        <w:t xml:space="preserve">used storm track data from the National Oceanic and Atmospheric’s Association to compare disaster exposure assignment to FEMA presidential disaster declarations. The data used to construct NOAA’s storm tracks records the magnitude and geographic location of the storm every 6 hours, and each of these 6 hour measurements is a single snapshot of where the storm center is in time and space.</w:t>
+      </w:r>
+      <w:r>
+        <w:t xml:space="preserve"> </w:t>
+      </w:r>
+      <w:r>
+        <w:t xml:space="preserve">(Anderson et al. 2020)</w:t>
+      </w:r>
+      <w:r>
+        <w:t xml:space="preserve"> </w:t>
+      </w:r>
+      <w:r>
+        <w:t xml:space="preserve">also used storm tracks to generate a distance-based exposure metric, and they interpolated the tracks to get storm track locations at every 15 minutes. Even though these interpolated values are estimates created from a model, they still represent snapshots of the time and location of the storm center, but at a much finer scale.</w:t>
       </w:r>
     </w:p>
     <w:p>
@@ -1372,7 +1397,30 @@
         <w:pStyle w:val="BodyText"/>
       </w:pPr>
       <w:r>
-        <w:t xml:space="preserve">Somes snapshot measurements are taken at intervals that are much larger in temporal scop than minutes or hours, for example on the time scale of days and weeks. Because physical exposure data is so easily recorded at fine temporal resolutions, snapshots that are taken at more daily or weekly frequencies are often associated more with human impacts. Daily or weekly summaries of abseentism at work or school due to inclement weather conditions are an example of snapshot data taken at this level.</w:t>
+        <w:t xml:space="preserve">Some snapshot measurements are taken at intervals that are much larger in temporal scop than minutes or hours, for example on the time scale of days and weeks. Because physical exposure data is so easily recorded at fine temporal resolutions, snapshots that are taken at more daily or weekly frequencies are often associated more with human impacts. Daily or weekly summaries of abseentism at work or school due to inclement weather conditions are an example of snapshot data taken at this level.</w:t>
+      </w:r>
+    </w:p>
+    <w:p>
+      <w:pPr>
+        <w:pStyle w:val="BodyText"/>
+      </w:pPr>
+      <w:r>
+        <w:t xml:space="preserve">(Parks et al. 2021)</w:t>
+      </w:r>
+      <w:r>
+        <w:t xml:space="preserve"> </w:t>
+      </w:r>
+      <w:r>
+        <w:t xml:space="preserve">is an example of a study that took daily measurements to study human impacts of tropical cyclones, in this case daily hospitalization rates. The study used a conditional quasi-Poisson regression model to analyze the daily hospitalization rate up to 7 days after the day of hurricane exposure. Hospitalizations from respiratory diseases and from injuries increased all days after the day of exposure, peaking on the first and second days respectively. For several other causes of hospitalization such as cardiovascular disease, endocrine disorders, genitourinary diseases, infectious and parasitic diseases, nervous system diseases, and skin and subcutaneous tissue diseases, the rate of hospitalization decreased on the day of exposure to the hurricane and then peaked about 1 to 3 days later before returning to the expected rate before the storm</w:t>
+      </w:r>
+      <w:r>
+        <w:t xml:space="preserve"> </w:t>
+      </w:r>
+      <w:r>
+        <w:t xml:space="preserve">(Parks et al. 2021)</w:t>
+      </w:r>
+      <w:r>
+        <w:t xml:space="preserve">. The daily number of hospitalizations represents a snapshot because it is a slice of time and doesn’t tell us about the total and final number of hospitalizations resulting from the entire storm.</w:t>
       </w:r>
     </w:p>
     <w:p>
@@ -1442,46 +1490,6 @@
       </w:r>
       <w:r>
         <w:t xml:space="preserve">Cumulative measurements that give information on human impacts typically happen on the order of days, weeks, months or years. Daily and weekly counts of deaths and hospitalizations in an area due to the effects of tropical cyclones are cumulative measurements. Over the span of months and years, cumulative measurements of human impacts could encompass things like the total dollar value of insurance claims in a particular neighborhood struck by flooding, or the net migration of people in or out of a community after the impact of a storm.</w:t>
-      </w:r>
-    </w:p>
-    <w:p>
-      <w:pPr>
-        <w:pStyle w:val="BodyText"/>
-      </w:pPr>
-      <w:r>
-        <w:t xml:space="preserve">(Parks et al. 2021)</w:t>
-      </w:r>
-      <w:r>
-        <w:t xml:space="preserve"> </w:t>
-      </w:r>
-      <w:r>
-        <w:t xml:space="preserve">is an example of a study that took daily measurements to study human impacts of tropical cyclones, in this case daily hospitalization rates. The study used a conditional quasi-Poisson regression model to analyze the daily hospitalization rate up to 7 days after the day of hurricane exposure. Hospitalizations from respiratory diseases and from injuries increased all days after the day of exposure, peaking on the first and second days respectively. For several other causes of hospitalization such as cardiovascular disease, endocrine disorders, genitourinary diseases, infectious and parasitic diseases, nervous system diseases, and skin and subcutaneous tissue diseases, the rate of hospitalization decreased on the day of exposure to the hurricane and then peaked about 1 to 3 days later before returning to the expected rate before the storm</w:t>
-      </w:r>
-      <w:r>
-        <w:t xml:space="preserve"> </w:t>
-      </w:r>
-      <w:r>
-        <w:t xml:space="preserve">(Parks et al. 2021)</w:t>
-      </w:r>
-      <w:r>
-        <w:t xml:space="preserve">.</w:t>
-      </w:r>
-    </w:p>
-    <w:p>
-      <w:pPr>
-        <w:pStyle w:val="BodyText"/>
-      </w:pPr>
-      <w:r>
-        <w:t xml:space="preserve">At times it can be easy to confuse cumulative measurements with snapshots. In</w:t>
-      </w:r>
-      <w:r>
-        <w:t xml:space="preserve"> </w:t>
-      </w:r>
-      <w:r>
-        <w:t xml:space="preserve">(Parks et al. 2021)</w:t>
-      </w:r>
-      <w:r>
-        <w:t xml:space="preserve">, daily hospitalization rates could easily be misconstrued as snapshots in times. It is important to remember that the daily hospitalization rate represents the total of all hospitalizations that occurred in the span of 24 hours, and this total is more analagous to the volume of rain collected in a rain gauge than a snapshot. At any given time of the day there could be any number of patients admitted to a hospital, or none, but this would not be representative of the total at the end of the day.</w:t>
       </w:r>
     </w:p>
     <w:p>
@@ -1948,7 +1956,7 @@
         <w:t xml:space="preserve"># References</w:t>
       </w:r>
     </w:p>
-    <w:bookmarkStart w:id="80" w:name="refs"/>
+    <w:bookmarkStart w:id="81" w:name="refs"/>
     <w:bookmarkStart w:id="46" w:name="ref-ahrens2005essentials"/>
     <w:p>
       <w:pPr>
@@ -2303,7 +2311,32 @@
       </w:r>
     </w:p>
     <w:bookmarkEnd w:id="60"/>
-    <w:bookmarkStart w:id="61" w:name="ref-huang2001long"/>
+    <w:bookmarkStart w:id="61" w:name="ref-horney2021impact"/>
+    <w:p>
+      <w:pPr>
+        <w:pStyle w:val="Bibliography"/>
+      </w:pPr>
+      <w:r>
+        <w:t xml:space="preserve">Horney, Jennifer A, Ibraheem M Karaye, Alexander Abuabara, Sera Gearhart, Shannon Grabich, and Maria Perez-Patron. 2021. “The Impact of Natural Disasters on Suicide in the United States, 2003–2015.”</w:t>
+      </w:r>
+      <w:r>
+        <w:t xml:space="preserve"> </w:t>
+      </w:r>
+      <w:r>
+        <w:rPr>
+          <w:i/>
+        </w:rPr>
+        <w:t xml:space="preserve">Crisis: The Journal of Crisis Intervention and Suicide Prevention</w:t>
+      </w:r>
+      <w:r>
+        <w:t xml:space="preserve"> </w:t>
+      </w:r>
+      <w:r>
+        <w:t xml:space="preserve">42 (5): 328.</w:t>
+      </w:r>
+    </w:p>
+    <w:bookmarkEnd w:id="61"/>
+    <w:bookmarkStart w:id="62" w:name="ref-huang2001long"/>
     <w:p>
       <w:pPr>
         <w:pStyle w:val="Bibliography"/>
@@ -2327,8 +2360,8 @@
         <w:t xml:space="preserve">74 (3): 239–49.</w:t>
       </w:r>
     </w:p>
-    <w:bookmarkEnd w:id="61"/>
-    <w:bookmarkStart w:id="62" w:name="ref-jaycox2010children"/>
+    <w:bookmarkEnd w:id="62"/>
+    <w:bookmarkStart w:id="63" w:name="ref-jaycox2010children"/>
     <w:p>
       <w:pPr>
         <w:pStyle w:val="Bibliography"/>
@@ -2352,8 +2385,8 @@
         <w:t xml:space="preserve">23 (2): 223–31.</w:t>
       </w:r>
     </w:p>
-    <w:bookmarkEnd w:id="62"/>
-    <w:bookmarkStart w:id="63" w:name="ref-kim2009health"/>
+    <w:bookmarkEnd w:id="63"/>
+    <w:bookmarkStart w:id="64" w:name="ref-kim2009health"/>
     <w:p>
       <w:pPr>
         <w:pStyle w:val="Bibliography"/>
@@ -2374,8 +2407,8 @@
         <w:t xml:space="preserve">, 442–50.</w:t>
       </w:r>
     </w:p>
-    <w:bookmarkEnd w:id="63"/>
-    <w:bookmarkStart w:id="64" w:name="ref-kinney2008autism"/>
+    <w:bookmarkEnd w:id="64"/>
+    <w:bookmarkStart w:id="65" w:name="ref-kinney2008autism"/>
     <w:p>
       <w:pPr>
         <w:pStyle w:val="Bibliography"/>
@@ -2399,8 +2432,8 @@
         <w:t xml:space="preserve">38 (3): 481–88.</w:t>
       </w:r>
     </w:p>
-    <w:bookmarkEnd w:id="64"/>
-    <w:bookmarkStart w:id="65" w:name="ref-lane2013health"/>
+    <w:bookmarkEnd w:id="65"/>
+    <w:bookmarkStart w:id="66" w:name="ref-lane2013health"/>
     <w:p>
       <w:pPr>
         <w:pStyle w:val="Bibliography"/>
@@ -2424,8 +2457,8 @@
         <w:t xml:space="preserve">2013.</w:t>
       </w:r>
     </w:p>
-    <w:bookmarkEnd w:id="65"/>
-    <w:bookmarkStart w:id="66" w:name="ref-lassman2017spatial"/>
+    <w:bookmarkEnd w:id="66"/>
+    <w:bookmarkStart w:id="67" w:name="ref-lassman2017spatial"/>
     <w:p>
       <w:pPr>
         <w:pStyle w:val="Bibliography"/>
@@ -2449,8 +2482,8 @@
         <w:t xml:space="preserve">1 (3): 106–21.</w:t>
       </w:r>
     </w:p>
-    <w:bookmarkEnd w:id="66"/>
-    <w:bookmarkStart w:id="67" w:name="ref-li2014spatial"/>
+    <w:bookmarkEnd w:id="67"/>
+    <w:bookmarkStart w:id="68" w:name="ref-li2014spatial"/>
     <w:p>
       <w:pPr>
         <w:pStyle w:val="Bibliography"/>
@@ -2474,8 +2507,8 @@
         <w:t xml:space="preserve">53: 173–89.</w:t>
       </w:r>
     </w:p>
-    <w:bookmarkEnd w:id="67"/>
-    <w:bookmarkStart w:id="68" w:name="ref-li2018novel"/>
+    <w:bookmarkEnd w:id="68"/>
+    <w:bookmarkStart w:id="69" w:name="ref-li2018novel"/>
     <w:p>
       <w:pPr>
         <w:pStyle w:val="Bibliography"/>
@@ -2499,8 +2532,8 @@
         <w:t xml:space="preserve">45 (2): 97–110.</w:t>
       </w:r>
     </w:p>
-    <w:bookmarkEnd w:id="68"/>
-    <w:bookmarkStart w:id="69" w:name="ref-liang2013time"/>
+    <w:bookmarkEnd w:id="69"/>
+    <w:bookmarkStart w:id="70" w:name="ref-liang2013time"/>
     <w:p>
       <w:pPr>
         <w:pStyle w:val="Bibliography"/>
@@ -2524,8 +2557,8 @@
         <w:t xml:space="preserve">72: 60–69.</w:t>
       </w:r>
     </w:p>
-    <w:bookmarkEnd w:id="69"/>
-    <w:bookmarkStart w:id="70" w:name="ref-lieberman2017self"/>
+    <w:bookmarkEnd w:id="70"/>
+    <w:bookmarkStart w:id="71" w:name="ref-lieberman2017self"/>
     <w:p>
       <w:pPr>
         <w:pStyle w:val="Bibliography"/>
@@ -2549,8 +2582,8 @@
         <w:t xml:space="preserve">12 (1): e0170965.</w:t>
       </w:r>
     </w:p>
-    <w:bookmarkEnd w:id="70"/>
-    <w:bookmarkStart w:id="71" w:name="ref-lovelace2019geocomputation"/>
+    <w:bookmarkEnd w:id="71"/>
+    <w:bookmarkStart w:id="72" w:name="ref-lovelace2019geocomputation"/>
     <w:p>
       <w:pPr>
         <w:pStyle w:val="Bibliography"/>
@@ -2571,8 +2604,8 @@
         <w:t xml:space="preserve">. Chapman; Hall/CRC.</w:t>
       </w:r>
     </w:p>
-    <w:bookmarkEnd w:id="71"/>
-    <w:bookmarkStart w:id="72" w:name="ref-parks2021tropical"/>
+    <w:bookmarkEnd w:id="72"/>
+    <w:bookmarkStart w:id="73" w:name="ref-parks2021tropical"/>
     <w:p>
       <w:pPr>
         <w:pStyle w:val="Bibliography"/>
@@ -2596,8 +2629,8 @@
         <w:t xml:space="preserve">12 (1): 1–12.</w:t>
       </w:r>
     </w:p>
-    <w:bookmarkEnd w:id="72"/>
-    <w:bookmarkStart w:id="73" w:name="ref-scaramutti2019mental"/>
+    <w:bookmarkEnd w:id="73"/>
+    <w:bookmarkStart w:id="74" w:name="ref-scaramutti2019mental"/>
     <w:p>
       <w:pPr>
         <w:pStyle w:val="Bibliography"/>
@@ -2621,8 +2654,8 @@
         <w:t xml:space="preserve">13 (1): 24–27.</w:t>
       </w:r>
     </w:p>
-    <w:bookmarkEnd w:id="73"/>
-    <w:bookmarkStart w:id="74" w:name="ref-sedgwick2014ecological"/>
+    <w:bookmarkEnd w:id="74"/>
+    <w:bookmarkStart w:id="75" w:name="ref-sedgwick2014ecological"/>
     <w:p>
       <w:pPr>
         <w:pStyle w:val="Bibliography"/>
@@ -2646,8 +2679,8 @@
         <w:t xml:space="preserve">348.</w:t>
       </w:r>
     </w:p>
-    <w:bookmarkEnd w:id="74"/>
-    <w:bookmarkStart w:id="75" w:name="ref-shao2017understanding"/>
+    <w:bookmarkEnd w:id="75"/>
+    <w:bookmarkStart w:id="76" w:name="ref-shao2017understanding"/>
     <w:p>
       <w:pPr>
         <w:pStyle w:val="Bibliography"/>
@@ -2671,8 +2704,8 @@
         <w:t xml:space="preserve">37 (4): 1716–27.</w:t>
       </w:r>
     </w:p>
-    <w:bookmarkEnd w:id="75"/>
-    <w:bookmarkStart w:id="76" w:name="ref-taylor2010saffir"/>
+    <w:bookmarkEnd w:id="76"/>
+    <w:bookmarkStart w:id="77" w:name="ref-taylor2010saffir"/>
     <w:p>
       <w:pPr>
         <w:pStyle w:val="Bibliography"/>
@@ -2693,8 +2726,8 @@
         <w:t xml:space="preserve">.</w:t>
       </w:r>
     </w:p>
-    <w:bookmarkEnd w:id="76"/>
-    <w:bookmarkStart w:id="77" w:name="ref-willison2019quantifying"/>
+    <w:bookmarkEnd w:id="77"/>
+    <w:bookmarkStart w:id="78" w:name="ref-willison2019quantifying"/>
     <w:p>
       <w:pPr>
         <w:pStyle w:val="Bibliography"/>
@@ -2718,8 +2751,8 @@
         <w:t xml:space="preserve">4 (1).</w:t>
       </w:r>
     </w:p>
-    <w:bookmarkEnd w:id="77"/>
-    <w:bookmarkStart w:id="78" w:name="ref-yan2020tropical"/>
+    <w:bookmarkEnd w:id="78"/>
+    <w:bookmarkStart w:id="79" w:name="ref-yan2020tropical"/>
     <w:p>
       <w:pPr>
         <w:pStyle w:val="Bibliography"/>
@@ -2743,8 +2776,8 @@
         <w:t xml:space="preserve">In Press.</w:t>
       </w:r>
     </w:p>
-    <w:bookmarkEnd w:id="78"/>
-    <w:bookmarkStart w:id="79" w:name="ref-zahran2013daily"/>
+    <w:bookmarkEnd w:id="79"/>
+    <w:bookmarkStart w:id="80" w:name="ref-zahran2013daily"/>
     <w:p>
       <w:pPr>
         <w:pStyle w:val="Bibliography"/>
@@ -2768,8 +2801,8 @@
         <w:t xml:space="preserve">33 (7): 1265–80.</w:t>
       </w:r>
     </w:p>
-    <w:bookmarkEnd w:id="79"/>
     <w:bookmarkEnd w:id="80"/>
+    <w:bookmarkEnd w:id="81"/>
     <w:sectPr/>
   </w:body>
 </w:document>

</xml_diff>